<commit_message>
restricting weather to post 1989
</commit_message>
<xml_diff>
--- a/manuscript/ms.docx
+++ b/manuscript/ms.docx
@@ -474,13 +474,7 @@
         <w:t xml:space="preserve"> </w:t>
       </w:r>
       <w:r>
-        <w:t xml:space="preserve">Manipulations of desert rodent communities, including experiments </w:t>
-      </w:r>
-      <w:r>
-        <w:t>at Fray Jorge in Chile and the Portal Project in southeastern Arizona</w:t>
-      </w:r>
-      <w:r>
-        <w:t xml:space="preserve">, </w:t>
+        <w:t xml:space="preserve">Manipulations of desert rodent communities, including experiments at Fray Jorge in Chile and the Portal Project in southeastern Arizona, </w:t>
       </w:r>
       <w:r>
         <w:t xml:space="preserve">have revealed that strong energetic compensation can occur in these communities, contingent on the presence of functionally complementary groups of species in the local and regional species pools (Ernest and Brown 2001; Thibault et al 2010; </w:t>
@@ -870,16 +864,11 @@
       <w:r>
         <w:t xml:space="preserve"> </w:t>
       </w:r>
-      <w:proofErr w:type="spellStart"/>
       <w:r>
         <w:t>are</w:t>
       </w:r>
       <w:r>
-        <w:t xml:space="preserve"> more</w:t>
-      </w:r>
-      <w:proofErr w:type="spellEnd"/>
-      <w:r>
-        <w:t xml:space="preserve"> abundant than in previous </w:t>
+        <w:t xml:space="preserve"> more abundant than in previous </w:t>
       </w:r>
       <w:r>
         <w:t>states of the system</w:t>
@@ -1141,13 +1130,8 @@
       <w:pPr>
         <w:pStyle w:val="Heading1"/>
       </w:pPr>
-      <w:proofErr w:type="spellStart"/>
-      <w:r>
-        <w:t>Me</w:t>
-      </w:r>
-      <w:proofErr w:type="spellEnd"/>
-      <w:r>
-        <w:t>thods</w:t>
+      <w:r>
+        <w:t>Methods</w:t>
       </w:r>
     </w:p>
     <w:p>
@@ -1235,7 +1219,19 @@
       </w:r>
       <w:proofErr w:type="spellEnd"/>
       <w:r>
-        <w:t xml:space="preserve">) have been experimentally excluded from a subset of these plots, while all other rodents are allowed free access through small holes cut in the plot fencing. Other plots, with larger holes, are freely accessible to all species, including kangaroo rats. Rodents on all plots are censused monthly, and the plant communities are censused twice a year. For additional details on the site and methodology of the Portal Project, see [data paper preprint]. </w:t>
+        <w:t xml:space="preserve">) have been experimentally excluded from a subset of these plots, while all other rodents are allowed free access through small holes cut in the plot fencing. Other plots, with larger holes, are freely accessible to all species, including kangaroo rats. Rodents on all plots are censused monthly, and the plant communities are censused twice a year. </w:t>
+      </w:r>
+      <w:r>
+        <w:t>Precipitation and temperature data have been collected using automated weather stations beginning in X</w:t>
+      </w:r>
+      <w:r>
+        <w:t xml:space="preserve"> [weather methods]</w:t>
+      </w:r>
+      <w:r>
+        <w:t xml:space="preserve">. </w:t>
+      </w:r>
+      <w:r>
+        <w:t xml:space="preserve">For additional details on the site and methodology of the Portal Project, see [data paper preprint]. </w:t>
       </w:r>
     </w:p>
     <w:p>
@@ -1351,7 +1347,17 @@
         <w:t xml:space="preserve"> the energy made available by removing kangaroo rats from the community</w:t>
       </w:r>
       <w:r>
-        <w:t xml:space="preserve"> that is taken up via compensatory increases in non-kangaroo-rat species</w:t>
+        <w:t xml:space="preserve"> that is taken up via compensatory increases in</w:t>
+      </w:r>
+      <w:r>
+        <w:t xml:space="preserve"> non-kangaroo rat granivorous species (“small granivores”, including </w:t>
+      </w:r>
+      <w:r>
+        <w:rPr>
+          <w:i/>
+          <w:iCs/>
+        </w:rPr>
+        <w:t>species</w:t>
       </w:r>
       <w:r>
         <w:t xml:space="preserve">. </w:t>
@@ -1591,7 +1597,14 @@
         <w:rPr>
           <w:iCs/>
         </w:rPr>
-        <w:t xml:space="preserve"> models, accounting for temporal autocorrelation. Because the proportions of community energy use accounted for by small granivores, and specifically </w:t>
+        <w:t xml:space="preserve"> models, accounting for temporal autocorrelation. Because the proportions of community energy use accounted for by small granivores, and </w:t>
+      </w:r>
+      <w:r>
+        <w:rPr>
+          <w:iCs/>
+        </w:rPr>
+        <w:lastRenderedPageBreak/>
+        <w:t xml:space="preserve">specifically </w:t>
       </w:r>
       <w:r>
         <w:rPr>
@@ -1611,14 +1624,7 @@
         <w:rPr>
           <w:iCs/>
         </w:rPr>
-        <w:t xml:space="preserve">, are bounded from 0-1 and are therefore not appropriate for generalized </w:t>
-      </w:r>
-      <w:r>
-        <w:rPr>
-          <w:iCs/>
-        </w:rPr>
-        <w:lastRenderedPageBreak/>
-        <w:t xml:space="preserve">least squares, we used generalized linear models with a negative binomial link function. </w:t>
+        <w:t xml:space="preserve">, are bounded from 0-1 and are therefore not appropriate for generalized least squares, we used generalized linear models with a negative binomial link function. </w:t>
       </w:r>
       <w:r>
         <w:rPr>
@@ -1895,7 +1901,19 @@
         <w:rPr>
           <w:iCs/>
         </w:rPr>
-        <w:t xml:space="preserve"> benefitted from similar environmental requirements, changes in </w:t>
+        <w:t xml:space="preserve"> benefitted from similar environmental </w:t>
+      </w:r>
+      <w:r>
+        <w:rPr>
+          <w:iCs/>
+        </w:rPr>
+        <w:t>conditions in the 1990s</w:t>
+      </w:r>
+      <w:r>
+        <w:rPr>
+          <w:iCs/>
+        </w:rPr>
+        <w:t xml:space="preserve">, changes in </w:t>
       </w:r>
       <w:r>
         <w:rPr>
@@ -1925,7 +1943,13 @@
       </w:r>
       <w:r>
         <w:lastRenderedPageBreak/>
-        <w:t xml:space="preserve">circumstantial indications that the conditions experienced on the plots have shifted away from the conditions that benefitted those species in the 1990s and 2000s. </w:t>
+        <w:t xml:space="preserve">circumstantial indications that the conditions experienced on the plots have shifted away from the conditions that </w:t>
+      </w:r>
+      <w:r>
+        <w:t>once benefitted those species</w:t>
+      </w:r>
+      <w:r>
+        <w:t xml:space="preserve">. </w:t>
       </w:r>
       <w:r>
         <w:rPr>
@@ -1979,7 +2003,39 @@
         <w:t>Results</w:t>
       </w:r>
     </w:p>
-    <w:p/>
+    <w:p>
+      <w:r>
+        <w:rPr>
+          <w:i/>
+          <w:iCs/>
+        </w:rPr>
+        <w:t>Rodent community energy use</w:t>
+      </w:r>
+    </w:p>
+    <w:p>
+      <w:pPr>
+        <w:rPr>
+          <w:i/>
+          <w:iCs/>
+        </w:rPr>
+      </w:pPr>
+      <w:r>
+        <w:rPr>
+          <w:i/>
+          <w:iCs/>
+        </w:rPr>
+        <w:t>Plant community composition</w:t>
+      </w:r>
+    </w:p>
+    <w:p>
+      <w:r>
+        <w:rPr>
+          <w:i/>
+          <w:iCs/>
+        </w:rPr>
+        <w:t>Environmental variables</w:t>
+      </w:r>
+    </w:p>
     <w:p>
       <w:pPr>
         <w:pStyle w:val="Heading1"/>

</xml_diff>

<commit_message>
some sideye but written"
</commit_message>
<xml_diff>
--- a/manuscript/ms.docx
+++ b/manuscript/ms.docx
@@ -2029,13 +2029,127 @@
         <w:rPr>
           <w:i/>
         </w:rPr>
+        <w:t>C. baileyi</w:t>
+      </w:r>
+      <w:r>
+        <w:rPr>
+          <w:iCs/>
+        </w:rPr>
+        <w:t xml:space="preserve"> – more so than </w:t>
+      </w:r>
+      <w:r>
+        <w:rPr>
+          <w:iCs/>
+        </w:rPr>
+        <w:t>the other major rodent species</w:t>
+      </w:r>
+      <w:r>
+        <w:rPr>
+          <w:iCs/>
+        </w:rPr>
+        <w:t xml:space="preserve"> –</w:t>
+      </w:r>
+      <w:r>
+        <w:rPr>
+          <w:i/>
+        </w:rPr>
+        <w:t xml:space="preserve"> </w:t>
+      </w:r>
+      <w:r>
+        <w:rPr>
+          <w:iCs/>
+        </w:rPr>
+        <w:t xml:space="preserve">has lost </w:t>
+      </w:r>
+      <w:r>
+        <w:rPr>
+          <w:iCs/>
+        </w:rPr>
+        <w:t>its</w:t>
+      </w:r>
+      <w:r>
+        <w:rPr>
+          <w:iCs/>
+        </w:rPr>
+        <w:t xml:space="preserve"> </w:t>
+      </w:r>
+      <w:r>
+        <w:rPr>
+          <w:iCs/>
+        </w:rPr>
+        <w:t>ability</w:t>
+      </w:r>
+      <w:r>
+        <w:rPr>
+          <w:iCs/>
+        </w:rPr>
+        <w:t xml:space="preserve"> to</w:t>
+      </w:r>
+      <w:r>
+        <w:rPr>
+          <w:iCs/>
+        </w:rPr>
+        <w:t xml:space="preserve"> </w:t>
+      </w:r>
+      <w:r>
+        <w:rPr>
+          <w:iCs/>
+        </w:rPr>
+        <w:t xml:space="preserve">exploit these resources. </w:t>
+      </w:r>
+      <w:r>
+        <w:t>It</w:t>
+      </w:r>
+      <w:r>
+        <w:t xml:space="preserve"> may be that Portal constitutes marginal habitat for </w:t>
+      </w:r>
+      <w:r>
+        <w:rPr>
+          <w:i/>
+        </w:rPr>
+        <w:t>C. baileyi</w:t>
+      </w:r>
+      <w:r>
+        <w:rPr>
+          <w:iCs/>
+        </w:rPr>
+        <w:t xml:space="preserve">, and </w:t>
+      </w:r>
+      <w:r>
+        <w:rPr>
+          <w:i/>
+        </w:rPr>
         <w:t xml:space="preserve">C. baileyi </w:t>
       </w:r>
       <w:r>
         <w:rPr>
           <w:iCs/>
         </w:rPr>
-        <w:t xml:space="preserve">is no longer able to use these resources – either because the resources themselves have changed, or because </w:t>
+        <w:t xml:space="preserve">is only able to </w:t>
+      </w:r>
+      <w:r>
+        <w:rPr>
+          <w:iCs/>
+        </w:rPr>
+        <w:t>achieve large abundances</w:t>
+      </w:r>
+      <w:r>
+        <w:rPr>
+          <w:iCs/>
+        </w:rPr>
+        <w:t xml:space="preserve"> at the site under certain environmental</w:t>
+      </w:r>
+      <w:r>
+        <w:rPr>
+          <w:iCs/>
+        </w:rPr>
+        <w:t xml:space="preserve"> conditions</w:t>
+      </w:r>
+      <w:r>
+        <w:rPr>
+          <w:iCs/>
+        </w:rPr>
+        <w:t xml:space="preserve">. </w:t>
       </w:r>
       <w:r>
         <w:rPr>
@@ -2047,19 +2161,190 @@
         <w:rPr>
           <w:iCs/>
         </w:rPr>
-        <w:t xml:space="preserve">is now being constrained by some other niche axis. </w:t>
-      </w:r>
-      <w:r>
-        <w:rPr>
-          <w:iCs/>
-        </w:rPr>
-        <w:t xml:space="preserve">These shifts may be linked to the climatic conditions at the site over the past 10 years. From 2010-2020, the site has undergone two periods of long, severe drought interspersed with a unusually wet period. </w:t>
-      </w:r>
-      <w:r>
-        <w:rPr>
-          <w:iCs/>
-        </w:rPr>
-        <w:t xml:space="preserve">While there has not been an obvious, dramatic shift in plant community composition, </w:t>
+        <w:t>has been previously observed to prefer slightly different habitats to kangaroo rats (</w:t>
+      </w:r>
+      <w:r>
+        <w:rPr>
+          <w:iCs/>
+        </w:rPr>
+        <w:t xml:space="preserve">rat </w:t>
+      </w:r>
+      <w:r>
+        <w:rPr>
+          <w:iCs/>
+        </w:rPr>
+        <w:t xml:space="preserve">natural history </w:t>
+      </w:r>
+      <w:r>
+        <w:rPr>
+          <w:iCs/>
+        </w:rPr>
+        <w:t>papers cited in E&amp;B 2001</w:t>
+      </w:r>
+      <w:r>
+        <w:rPr>
+          <w:iCs/>
+        </w:rPr>
+        <w:t xml:space="preserve">), and indeed was not found at </w:t>
+      </w:r>
+      <w:r>
+        <w:rPr>
+          <w:iCs/>
+        </w:rPr>
+        <w:t>Portal</w:t>
+      </w:r>
+      <w:r>
+        <w:rPr>
+          <w:iCs/>
+        </w:rPr>
+        <w:t xml:space="preserve"> for at least the two decades from 1977-1996.</w:t>
+      </w:r>
+      <w:r>
+        <w:rPr>
+          <w:iCs/>
+        </w:rPr>
+        <w:t xml:space="preserve"> Conditions at the site in the early 1990s may </w:t>
+      </w:r>
+      <w:r>
+        <w:rPr>
+          <w:iCs/>
+        </w:rPr>
+        <w:t xml:space="preserve">have helped </w:t>
+      </w:r>
+      <w:r>
+        <w:rPr>
+          <w:iCs/>
+        </w:rPr>
+        <w:t xml:space="preserve">dispersing individuals of </w:t>
+      </w:r>
+      <w:r>
+        <w:rPr>
+          <w:i/>
+        </w:rPr>
+        <w:t xml:space="preserve">C. baileyi </w:t>
+      </w:r>
+      <w:r>
+        <w:rPr>
+          <w:iCs/>
+        </w:rPr>
+        <w:t>to establish populations (this has been said)</w:t>
+      </w:r>
+      <w:r>
+        <w:rPr>
+          <w:iCs/>
+        </w:rPr>
+        <w:t>, and shifts in conditions in recent decades may have</w:t>
+      </w:r>
+      <w:r>
+        <w:rPr>
+          <w:iCs/>
+        </w:rPr>
+        <w:t xml:space="preserve"> moved the site </w:t>
+      </w:r>
+      <w:r>
+        <w:rPr>
+          <w:iCs/>
+        </w:rPr>
+        <w:t xml:space="preserve">away from </w:t>
+      </w:r>
+      <w:r>
+        <w:rPr>
+          <w:i/>
+        </w:rPr>
+        <w:t>C. baileyi</w:t>
+      </w:r>
+      <w:r>
+        <w:rPr>
+          <w:iCs/>
+        </w:rPr>
+        <w:t xml:space="preserve">’s </w:t>
+      </w:r>
+      <w:r>
+        <w:rPr>
+          <w:iCs/>
+        </w:rPr>
+        <w:t>preferred</w:t>
+      </w:r>
+      <w:r>
+        <w:rPr>
+          <w:iCs/>
+        </w:rPr>
+        <w:t xml:space="preserve"> conditions once </w:t>
+      </w:r>
+      <w:r>
+        <w:rPr>
+          <w:iCs/>
+        </w:rPr>
+        <w:t>again</w:t>
+      </w:r>
+      <w:r>
+        <w:rPr>
+          <w:iCs/>
+        </w:rPr>
+        <w:t>.</w:t>
+      </w:r>
+      <w:r>
+        <w:t xml:space="preserve"> </w:t>
+      </w:r>
+      <w:r>
+        <w:t>Since 2010, the site has experienced two periods of extended and severe drought</w:t>
+      </w:r>
+      <w:r>
+        <w:t xml:space="preserve">. These extremes may </w:t>
+      </w:r>
+      <w:r>
+        <w:t>themselves</w:t>
+      </w:r>
+      <w:r>
+        <w:t xml:space="preserve"> limit </w:t>
+      </w:r>
+      <w:r>
+        <w:rPr>
+          <w:i/>
+          <w:iCs/>
+        </w:rPr>
+        <w:t xml:space="preserve">C. </w:t>
+      </w:r>
+      <w:r>
+        <w:rPr>
+          <w:i/>
+          <w:iCs/>
+        </w:rPr>
+        <w:t>baileyi</w:t>
+      </w:r>
+      <w:r>
+        <w:rPr>
+          <w:i/>
+          <w:iCs/>
+        </w:rPr>
+        <w:t xml:space="preserve">’s </w:t>
+      </w:r>
+      <w:r>
+        <w:t>fitness at the site, perhaps more so than species for whom Portal</w:t>
+      </w:r>
+      <w:r>
+        <w:t xml:space="preserve"> appears to</w:t>
+      </w:r>
+      <w:r>
+        <w:t xml:space="preserve"> constitute more core habitat,</w:t>
+      </w:r>
+      <w:r>
+        <w:t xml:space="preserve"> and which may be better equipped to tolerate the full range of conditions experienced </w:t>
+      </w:r>
+      <w:r>
+        <w:t>there.</w:t>
+      </w:r>
+      <w:r>
+        <w:t xml:space="preserve"> Or, community-wide population crashes associated with droughts may constitute moments in time when incumbency effects are erased and there are opportunities for the rodent community to reorganize to track more subtle, long-term shifts in environmental conditions</w:t>
+      </w:r>
+      <w:r>
+        <w:t xml:space="preserve"> (Christensen et al 2019)</w:t>
+      </w:r>
+      <w:r>
+        <w:t xml:space="preserve">. </w:t>
+      </w:r>
+      <w:r>
+        <w:t xml:space="preserve">Circumstantially, we note that </w:t>
       </w:r>
       <w:r>
         <w:rPr>
@@ -2071,7 +2356,74 @@
         <w:rPr>
           <w:iCs/>
         </w:rPr>
-        <w:t xml:space="preserve">has declined paralleling </w:t>
+        <w:t>became highly abundant</w:t>
+      </w:r>
+      <w:r>
+        <w:rPr>
+          <w:iCs/>
+        </w:rPr>
+        <w:t xml:space="preserve"> in this system</w:t>
+      </w:r>
+      <w:r>
+        <w:rPr>
+          <w:iCs/>
+        </w:rPr>
+        <w:t xml:space="preserve"> at the same time as </w:t>
+      </w:r>
+      <w:r>
+        <w:rPr>
+          <w:i/>
+          <w:iCs/>
+        </w:rPr>
+        <w:t xml:space="preserve">C. </w:t>
+      </w:r>
+      <w:r>
+        <w:rPr>
+          <w:i/>
+          <w:iCs/>
+        </w:rPr>
+        <w:t>baileyi</w:t>
+      </w:r>
+      <w:r>
+        <w:rPr>
+          <w:i/>
+          <w:iCs/>
+        </w:rPr>
+        <w:t>,</w:t>
+      </w:r>
+      <w:r>
+        <w:rPr>
+          <w:i/>
+          <w:iCs/>
+        </w:rPr>
+        <w:t xml:space="preserve"> </w:t>
+      </w:r>
+      <w:r>
+        <w:t xml:space="preserve">and has subsequently </w:t>
+      </w:r>
+      <w:r>
+        <w:rPr>
+          <w:iCs/>
+        </w:rPr>
+        <w:t xml:space="preserve">declined </w:t>
+      </w:r>
+      <w:r>
+        <w:rPr>
+          <w:iCs/>
+        </w:rPr>
+        <w:t>simultaneously</w:t>
+      </w:r>
+      <w:r>
+        <w:rPr>
+          <w:iCs/>
+        </w:rPr>
+        <w:t xml:space="preserve"> with</w:t>
+      </w:r>
+      <w:r>
+        <w:rPr>
+          <w:iCs/>
+        </w:rPr>
+        <w:t xml:space="preserve"> </w:t>
       </w:r>
       <w:r>
         <w:rPr>
@@ -2083,7 +2435,19 @@
         <w:rPr>
           <w:iCs/>
         </w:rPr>
-        <w:t xml:space="preserve">– possibly reflecting a shift in the conditions experienced on the plots away from any shared environmental requirements between the two species. </w:t>
+        <w:t>– possibly reflecting a shift in the conditions experienced on the plots</w:t>
+      </w:r>
+      <w:r>
+        <w:rPr>
+          <w:iCs/>
+        </w:rPr>
+        <w:t xml:space="preserve"> towards and then</w:t>
+      </w:r>
+      <w:r>
+        <w:rPr>
+          <w:iCs/>
+        </w:rPr>
+        <w:t xml:space="preserve"> away from any shared environmental requirements between the two species. </w:t>
       </w:r>
       <w:r>
         <w:rPr>
@@ -2095,7 +2459,19 @@
         <w:rPr>
           <w:iCs/>
         </w:rPr>
-        <w:t xml:space="preserve"> of the proximate cause of </w:t>
+        <w:t xml:space="preserve"> of the </w:t>
+      </w:r>
+      <w:r>
+        <w:rPr>
+          <w:iCs/>
+        </w:rPr>
+        <w:t>specific drivers</w:t>
+      </w:r>
+      <w:r>
+        <w:rPr>
+          <w:iCs/>
+        </w:rPr>
+        <w:t xml:space="preserve"> of </w:t>
       </w:r>
       <w:r>
         <w:rPr>
@@ -2113,13 +2489,44 @@
         <w:rPr>
           <w:i/>
         </w:rPr>
-        <w:t xml:space="preserve">C. baileyi </w:t>
-      </w:r>
-      <w:r>
-        <w:rPr>
-          <w:iCs/>
-        </w:rPr>
-        <w:t>is no longer functionally compensating for kangaroo rats demonstrates that energetic compensation is a dynamic, contingent phenomenon even within a single species assemblage.</w:t>
+        <w:t xml:space="preserve">C. </w:t>
+      </w:r>
+      <w:r>
+        <w:rPr>
+          <w:i/>
+        </w:rPr>
+        <w:lastRenderedPageBreak/>
+        <w:t xml:space="preserve">baileyi </w:t>
+      </w:r>
+      <w:r>
+        <w:rPr>
+          <w:iCs/>
+        </w:rPr>
+        <w:t xml:space="preserve">is no longer functionally compensating for kangaroo rats demonstrates that energetic compensation is a </w:t>
+      </w:r>
+      <w:r>
+        <w:rPr>
+          <w:iCs/>
+        </w:rPr>
+        <w:t>shifting</w:t>
+      </w:r>
+      <w:r>
+        <w:rPr>
+          <w:iCs/>
+        </w:rPr>
+        <w:t xml:space="preserve">, contingent phenomenon even within </w:t>
+      </w:r>
+      <w:r>
+        <w:rPr>
+          <w:iCs/>
+        </w:rPr>
+        <w:t>the same set of species</w:t>
+      </w:r>
+      <w:r>
+        <w:rPr>
+          <w:iCs/>
+        </w:rPr>
+        <w:t>.</w:t>
       </w:r>
       <w:r>
         <w:rPr>
@@ -2129,17 +2536,209 @@
       </w:r>
     </w:p>
     <w:p>
-      <w:pPr>
-        <w:rPr>
-          <w:iCs/>
-        </w:rPr>
-      </w:pPr>
       <w:r>
         <w:rPr>
           <w:iCs/>
         </w:rPr>
         <w:tab/>
-        <w:t>The shifting, context-dependent nature of the energetic compensation observed at Portal has several implications for our understanding of the conditions and consequences of energetic compensation in natural assemblages more broadly.</w:t>
+        <w:t xml:space="preserve">The </w:t>
+      </w:r>
+      <w:r>
+        <w:rPr>
+          <w:iCs/>
+        </w:rPr>
+        <w:t>dynamic</w:t>
+      </w:r>
+      <w:r>
+        <w:rPr>
+          <w:iCs/>
+        </w:rPr>
+        <w:t xml:space="preserve">, context-dependent energetic compensation observed at Portal has several implications for our understanding of energetic compensation in </w:t>
+      </w:r>
+      <w:r>
+        <w:rPr>
+          <w:iCs/>
+        </w:rPr>
+        <w:t>general</w:t>
+      </w:r>
+      <w:r>
+        <w:rPr>
+          <w:iCs/>
+        </w:rPr>
+        <w:t>.</w:t>
+      </w:r>
+      <w:r>
+        <w:rPr>
+          <w:iCs/>
+        </w:rPr>
+        <w:t xml:space="preserve"> </w:t>
+      </w:r>
+      <w:r>
+        <w:rPr>
+          <w:iCs/>
+        </w:rPr>
+        <w:t>First, it highlights the joint constraints of dispersal limitation and niche tracking on energetic compensation</w:t>
+      </w:r>
+      <w:r>
+        <w:rPr>
+          <w:iCs/>
+        </w:rPr>
+        <w:t xml:space="preserve"> (CAFÉ)</w:t>
+      </w:r>
+      <w:r>
+        <w:rPr>
+          <w:iCs/>
+        </w:rPr>
+        <w:t xml:space="preserve">. Originally, energetic compensation at Portal was delayed due to dispersal limitation – that is, because </w:t>
+      </w:r>
+      <w:r>
+        <w:rPr>
+          <w:i/>
+        </w:rPr>
+        <w:t>C. balieyi</w:t>
+      </w:r>
+      <w:r>
+        <w:rPr>
+          <w:iCs/>
+        </w:rPr>
+        <w:t>, the only species with the traits necessary to compensate for kangaroo rat removal, was not part of the local species pool.</w:t>
+      </w:r>
+      <w:r>
+        <w:rPr>
+          <w:iCs/>
+        </w:rPr>
+        <w:t xml:space="preserve"> </w:t>
+      </w:r>
+      <w:r>
+        <w:rPr>
+          <w:iCs/>
+        </w:rPr>
+        <w:t>Since 2010, niche tracking has come to the forefront as a constraint on energetic compensation</w:t>
+      </w:r>
+      <w:r>
+        <w:rPr>
+          <w:iCs/>
+        </w:rPr>
+        <w:t>:</w:t>
+      </w:r>
+      <w:r>
+        <w:rPr>
+          <w:iCs/>
+        </w:rPr>
+        <w:t xml:space="preserve"> </w:t>
+      </w:r>
+      <w:r>
+        <w:rPr>
+          <w:i/>
+          <w:iCs/>
+        </w:rPr>
+        <w:t>C. baileyi</w:t>
+      </w:r>
+      <w:r>
+        <w:t xml:space="preserve"> remains present in the assemblage, but lacks the traits necessary to allow it to compensate for kangaroo rats under recent conditions. For energetic compensation to be maintained long-term, dispersal must be sufficiently rapid, and the regional species pool sufficiently large and functionally diverse, to supply</w:t>
+      </w:r>
+      <w:r>
+        <w:t xml:space="preserve"> functionally similar </w:t>
+      </w:r>
+      <w:r>
+        <w:t xml:space="preserve">species whose traits track local conditions as they shift over time. </w:t>
+      </w:r>
+      <w:r>
+        <w:t>Second,</w:t>
+      </w:r>
+      <w:r>
+        <w:t xml:space="preserve"> </w:t>
+      </w:r>
+      <w:r>
+        <w:t xml:space="preserve">Portal </w:t>
+      </w:r>
+      <w:r>
+        <w:t>illustrates</w:t>
+      </w:r>
+      <w:r>
+        <w:t xml:space="preserve"> </w:t>
+      </w:r>
+      <w:r>
+        <w:t>energetic compensation fluctuating over relatively long – decadal – timescales, driven by broad-scale shifts in species composition.</w:t>
+      </w:r>
+      <w:r>
+        <w:t xml:space="preserve"> This is inconsistent with a ubiquitous, consistent zero-sum </w:t>
+      </w:r>
+      <w:r>
+        <w:t xml:space="preserve">constraint </w:t>
+      </w:r>
+      <w:r>
+        <w:t xml:space="preserve">of the type sometimes associated with compensatory dynamics. Consequentially, dynamics </w:t>
+      </w:r>
+      <w:r>
+        <w:t>like those</w:t>
+      </w:r>
+      <w:r>
+        <w:t xml:space="preserve"> observed at Portal are not necessarily apparent from short-term fluctuations or patterns of covariation in species’ abundances</w:t>
+      </w:r>
+      <w:r>
+        <w:t xml:space="preserve"> (as in Houlahan et al 2007). </w:t>
+      </w:r>
+      <w:r>
+        <w:t xml:space="preserve">However, </w:t>
+      </w:r>
+      <w:r>
+        <w:t xml:space="preserve">these </w:t>
+      </w:r>
+      <w:r>
+        <w:t>dynamics are more</w:t>
+      </w:r>
+      <w:r>
+        <w:t xml:space="preserve"> consistent with a zero-sum constraint considered at a metacommunity or macroevolutionary </w:t>
+      </w:r>
+      <w:r>
+        <w:t>level</w:t>
+      </w:r>
+      <w:r>
+        <w:t xml:space="preserve"> (as in Van Valen 1973).</w:t>
+      </w:r>
+      <w:r>
+        <w:t xml:space="preserve"> </w:t>
+      </w:r>
+      <w:r>
+        <w:t>That is, although</w:t>
+      </w:r>
+      <w:r>
+        <w:t xml:space="preserve"> there are long periods of time when there are unused resources available in the system, either because species have been removed from the system or because local species are not fully equipped to exploit the available resources as conditions shift, new species do eventually colonize the system </w:t>
+      </w:r>
+      <w:r>
+        <w:lastRenderedPageBreak/>
+        <w:t xml:space="preserve">to absorb those resources. </w:t>
+      </w:r>
+      <w:r>
+        <w:t xml:space="preserve">Finally, these observations demonstrate that the maintenance of assemblage-level function despite species loss or turnover is highly contingent on the traits present in the local and regional species pools, and the rate at which dispersal can supply the necessary traits to track shifting environmental conditions. At Portal, dispersal limitation and shifting conditions create long temporal lags during which assemblage-level function </w:t>
+      </w:r>
+      <w:r>
+        <w:t>is severely impacted by species loss</w:t>
+      </w:r>
+      <w:r>
+        <w:t xml:space="preserve">. </w:t>
+      </w:r>
+      <w:r>
+        <w:t xml:space="preserve">As ecosystems globally move into an era of novel climatic conditions, coupled with high rates of extinction and turnover (), the dynamics of assemblage-level function in terms of resource uptake and energy flux will depend strongly on how these novel conditions align with the traits available in local and regional communities, and </w:t>
+      </w:r>
+      <w:r>
+        <w:t xml:space="preserve">on whether there is sufficient dispersal for </w:t>
+      </w:r>
+      <w:r>
+        <w:t xml:space="preserve">local assemblages to </w:t>
+      </w:r>
+      <w:r>
+        <w:t>maintain compensation as</w:t>
+      </w:r>
+      <w:r>
+        <w:t xml:space="preserve"> conditions </w:t>
+      </w:r>
+      <w:r>
+        <w:t xml:space="preserve">change </w:t>
+      </w:r>
+      <w:r>
+        <w:t xml:space="preserve">over time. </w:t>
       </w:r>
     </w:p>
     <w:p>

</xml_diff>

<commit_message>
better bottom of hourglass
</commit_message>
<xml_diff>
--- a/manuscript/ms.docx
+++ b/manuscript/ms.docx
@@ -430,23 +430,26 @@
         <w:t xml:space="preserve">. Over the 1980s and 1990s, </w:t>
       </w:r>
       <w:r>
-        <w:t>changing weather patterns in southwestern North America contributed to a habitat transition from grassland to desert scrub. This appears to have driven a community-wide shift in the rodent community favoring shrubland-associated species</w:t>
+        <w:t xml:space="preserve">changing weather patterns in southwestern North America contributed to a habitat transition from grassland to desert scrub. This </w:t>
+      </w:r>
+      <w:r>
+        <w:t>drove</w:t>
+      </w:r>
+      <w:r>
+        <w:t xml:space="preserve"> a community-wide shift in the rodent community favoring shrubland-associated species</w:t>
       </w:r>
       <w:r>
         <w:t xml:space="preserve"> </w:t>
       </w:r>
       <w:r>
-        <w:t xml:space="preserve">over grassland-affiliates, including kangaroo </w:t>
-      </w:r>
-      <w:r>
+        <w:t xml:space="preserve">over grassland-affiliates, including kangaroo rats (genus </w:t>
+      </w:r>
+      <w:r>
+        <w:rPr>
+          <w:i/>
+          <w:iCs/>
+        </w:rPr>
         <w:lastRenderedPageBreak/>
-        <w:t xml:space="preserve">rats (genus </w:t>
-      </w:r>
-      <w:r>
-        <w:rPr>
-          <w:i/>
-          <w:iCs/>
-        </w:rPr>
         <w:t>Dipodomys</w:t>
       </w:r>
       <w:r>
@@ -548,7 +551,7 @@
         <w:t xml:space="preserve">C. baileyi’s </w:t>
       </w:r>
       <w:r>
-        <w:t xml:space="preserve">arrival, non-kangaroo rat species (collectively, “small granivores”) absorbed only ~20% of the energy made available by experimentally removing kangaroo rats from the assemblage; once </w:t>
+        <w:t xml:space="preserve">arrival, non-kangaroo rat species (collectively, “small granivores”) absorbed only ~20% of the energy made available by removing kangaroo rats from the assemblage; once </w:t>
       </w:r>
       <w:r>
         <w:rPr>
@@ -558,7 +561,13 @@
         <w:t xml:space="preserve">C. baileyi </w:t>
       </w:r>
       <w:r>
-        <w:t>became abundant in the system, it drove this compensatory response to an average of 52%, and occasionally &gt;X%.</w:t>
+        <w:t>became abundant in the system, this compensatory response</w:t>
+      </w:r>
+      <w:r>
+        <w:t xml:space="preserve"> increased</w:t>
+      </w:r>
+      <w:r>
+        <w:t xml:space="preserve"> to an average of 52%, and occasionally &gt;X%.</w:t>
       </w:r>
       <w:r>
         <w:rPr>
@@ -643,7 +652,13 @@
         <w:t>are</w:t>
       </w:r>
       <w:r>
-        <w:t xml:space="preserve"> more abundant than in previous </w:t>
+        <w:t xml:space="preserve"> </w:t>
+      </w:r>
+      <w:r>
+        <w:t xml:space="preserve">proportionally </w:t>
+      </w:r>
+      <w:r>
+        <w:t xml:space="preserve">more abundant than in previous </w:t>
       </w:r>
       <w:r>
         <w:t>states of the system</w:t>
@@ -668,7 +683,7 @@
         <w:t>shifting conditions</w:t>
       </w:r>
       <w:r>
-        <w:t xml:space="preserve"> affect the functional overlap among species, and therefore the dynamics of energetic compensation, using the recent reorganization of the Portal rodent community as a case study</w:t>
+        <w:t xml:space="preserve"> affect the dynamics of energetic compensation, using the recent reorganization of the Portal rodent community as a case study</w:t>
       </w:r>
       <w:r>
         <w:rPr>
@@ -855,11 +870,11 @@
         <w:t xml:space="preserve"> contribution. </w:t>
       </w:r>
       <w:r>
-        <w:t xml:space="preserve">To situate these shifts in rodent community dynamics in broader environmental </w:t>
+        <w:t xml:space="preserve">To situate these </w:t>
       </w:r>
       <w:r>
         <w:lastRenderedPageBreak/>
-        <w:t>context, we also explore trends in climatic and habitat conditions surrounding the most recent community reorganization event.</w:t>
+        <w:t>shifts in rodent community dynamics in broader environmental context, we also explore trends in climatic and habitat conditions surrounding the most recent community reorganization event.</w:t>
       </w:r>
     </w:p>
     <w:p>
@@ -2320,7 +2335,16 @@
         <w:t xml:space="preserve">’s </w:t>
       </w:r>
       <w:r>
-        <w:t>fitness at the site, perhaps more so than species for whom Portal</w:t>
+        <w:t>fitness at the site</w:t>
+      </w:r>
+      <w:r>
+        <w:t xml:space="preserve"> more</w:t>
+      </w:r>
+      <w:r>
+        <w:t xml:space="preserve"> strongly than they limit</w:t>
+      </w:r>
+      <w:r>
+        <w:t xml:space="preserve"> species for whom Portal</w:t>
       </w:r>
       <w:r>
         <w:t xml:space="preserve"> appears to</w:t>
@@ -2335,168 +2359,258 @@
         <w:t>there.</w:t>
       </w:r>
       <w:r>
-        <w:t xml:space="preserve"> Or, community-wide population crashes associated with droughts may constitute moments in time when incumbency effects are erased and there are opportunities for the rodent community to reorganize to track more subtle, long-term shifts in environmental conditions</w:t>
+        <w:t xml:space="preserve"> Or, community-wide population crashes </w:t>
+      </w:r>
+      <w:r>
+        <w:t>following</w:t>
+      </w:r>
+      <w:r>
+        <w:t xml:space="preserve"> droughts may constitute moments in time when incumbency effects are erased and there are opportunities for the rodent community to reorganize to track more subtle, long-term shifts in environmental conditions</w:t>
       </w:r>
       <w:r>
         <w:t xml:space="preserve"> (Christensen et al 2019)</w:t>
       </w:r>
       <w:r>
+        <w:t>.</w:t>
+      </w:r>
+      <w:r>
+        <w:t xml:space="preserve"> </w:t>
+      </w:r>
+      <w:r>
+        <w:t xml:space="preserve">Circumstantially, we note that </w:t>
+      </w:r>
+      <w:r>
+        <w:rPr>
+          <w:i/>
+        </w:rPr>
+        <w:t xml:space="preserve">E. ciculatum </w:t>
+      </w:r>
+      <w:r>
+        <w:rPr>
+          <w:iCs/>
+        </w:rPr>
+        <w:t>became highly abundant</w:t>
+      </w:r>
+      <w:r>
+        <w:rPr>
+          <w:iCs/>
+        </w:rPr>
+        <w:t xml:space="preserve"> in this system</w:t>
+      </w:r>
+      <w:r>
+        <w:rPr>
+          <w:iCs/>
+        </w:rPr>
+        <w:t xml:space="preserve"> at the same time as </w:t>
+      </w:r>
+      <w:r>
+        <w:rPr>
+          <w:i/>
+          <w:iCs/>
+        </w:rPr>
+        <w:t xml:space="preserve">C. </w:t>
+      </w:r>
+      <w:r>
+        <w:rPr>
+          <w:i/>
+          <w:iCs/>
+        </w:rPr>
+        <w:t>baileyi</w:t>
+      </w:r>
+      <w:r>
+        <w:rPr>
+          <w:i/>
+          <w:iCs/>
+        </w:rPr>
+        <w:t>,</w:t>
+      </w:r>
+      <w:r>
+        <w:rPr>
+          <w:i/>
+          <w:iCs/>
+        </w:rPr>
+        <w:t xml:space="preserve"> </w:t>
+      </w:r>
+      <w:r>
+        <w:t xml:space="preserve">and has subsequently </w:t>
+      </w:r>
+      <w:r>
+        <w:rPr>
+          <w:iCs/>
+        </w:rPr>
+        <w:t xml:space="preserve">declined </w:t>
+      </w:r>
+      <w:r>
+        <w:rPr>
+          <w:iCs/>
+        </w:rPr>
+        <w:t>simultaneously</w:t>
+      </w:r>
+      <w:r>
+        <w:rPr>
+          <w:iCs/>
+        </w:rPr>
+        <w:t xml:space="preserve"> with</w:t>
+      </w:r>
+      <w:r>
+        <w:rPr>
+          <w:iCs/>
+        </w:rPr>
+        <w:t xml:space="preserve"> </w:t>
+      </w:r>
+      <w:r>
+        <w:rPr>
+          <w:i/>
+        </w:rPr>
+        <w:t>C. baileyi</w:t>
+      </w:r>
+      <w:r>
+        <w:rPr>
+          <w:i/>
+        </w:rPr>
         <w:t xml:space="preserve">. </w:t>
       </w:r>
       <w:r>
-        <w:t xml:space="preserve">Circumstantially, we note that </w:t>
-      </w:r>
-      <w:r>
-        <w:rPr>
-          <w:i/>
-        </w:rPr>
-        <w:t xml:space="preserve">E. ciculatum </w:t>
-      </w:r>
-      <w:r>
-        <w:rPr>
-          <w:iCs/>
-        </w:rPr>
-        <w:t>became highly abundant</w:t>
-      </w:r>
-      <w:r>
-        <w:rPr>
-          <w:iCs/>
-        </w:rPr>
-        <w:t xml:space="preserve"> in this system</w:t>
-      </w:r>
-      <w:r>
-        <w:rPr>
-          <w:iCs/>
-        </w:rPr>
-        <w:t xml:space="preserve"> at the same time as </w:t>
-      </w:r>
-      <w:r>
-        <w:rPr>
-          <w:i/>
-          <w:iCs/>
-        </w:rPr>
-        <w:t xml:space="preserve">C. </w:t>
-      </w:r>
-      <w:r>
-        <w:rPr>
-          <w:i/>
-          <w:iCs/>
-        </w:rPr>
-        <w:t>baileyi</w:t>
-      </w:r>
-      <w:r>
-        <w:rPr>
-          <w:i/>
-          <w:iCs/>
-        </w:rPr>
-        <w:t>,</w:t>
-      </w:r>
-      <w:r>
-        <w:rPr>
-          <w:i/>
-          <w:iCs/>
-        </w:rPr>
-        <w:t xml:space="preserve"> </w:t>
-      </w:r>
-      <w:r>
-        <w:t xml:space="preserve">and has subsequently </w:t>
-      </w:r>
-      <w:r>
-        <w:rPr>
-          <w:iCs/>
-        </w:rPr>
-        <w:t xml:space="preserve">declined </w:t>
-      </w:r>
-      <w:r>
-        <w:rPr>
-          <w:iCs/>
-        </w:rPr>
-        <w:t>simultaneously</w:t>
-      </w:r>
-      <w:r>
-        <w:rPr>
-          <w:iCs/>
-        </w:rPr>
-        <w:t xml:space="preserve"> with</w:t>
-      </w:r>
-      <w:r>
-        <w:rPr>
-          <w:iCs/>
-        </w:rPr>
-        <w:t xml:space="preserve"> </w:t>
+        <w:rPr>
+          <w:iCs/>
+        </w:rPr>
+        <w:t xml:space="preserve">This could reflect a </w:t>
+      </w:r>
+      <w:r>
+        <w:rPr>
+          <w:iCs/>
+        </w:rPr>
+        <w:t xml:space="preserve">shift in conditions </w:t>
+      </w:r>
+      <w:r>
+        <w:rPr>
+          <w:iCs/>
+        </w:rPr>
+        <w:t xml:space="preserve">towards and </w:t>
+      </w:r>
+      <w:r>
+        <w:rPr>
+          <w:iCs/>
+        </w:rPr>
+        <w:t>away from shared environmental requirements between the two species</w:t>
+      </w:r>
+      <w:r>
+        <w:rPr>
+          <w:iCs/>
+        </w:rPr>
+        <w:t xml:space="preserve"> – although it may also be coincidental, or part of a more complex consumer-resource </w:t>
+      </w:r>
+      <w:r>
+        <w:rPr>
+          <w:iCs/>
+        </w:rPr>
+        <w:t>feedbac</w:t>
+      </w:r>
+      <w:r>
+        <w:rPr>
+          <w:iCs/>
+        </w:rPr>
+        <w:t>k</w:t>
+      </w:r>
+      <w:r>
+        <w:rPr>
+          <w:iCs/>
+        </w:rPr>
+        <w:t xml:space="preserve"> within the broader community context</w:t>
+      </w:r>
+      <w:r>
+        <w:rPr>
+          <w:iCs/>
+        </w:rPr>
+        <w:t xml:space="preserve"> (Allington)</w:t>
+      </w:r>
+      <w:r>
+        <w:rPr>
+          <w:iCs/>
+        </w:rPr>
+        <w:t xml:space="preserve">. </w:t>
+      </w:r>
+      <w:r>
+        <w:t>Our data do not show</w:t>
+      </w:r>
+      <w:r>
+        <w:t xml:space="preserve"> additional pronounced shifts in </w:t>
+      </w:r>
+      <w:r>
+        <w:lastRenderedPageBreak/>
+        <w:t>climate</w:t>
+      </w:r>
+      <w:r>
+        <w:t xml:space="preserve">, </w:t>
+      </w:r>
+      <w:r>
+        <w:t>habitat</w:t>
+      </w:r>
+      <w:r>
+        <w:t xml:space="preserve">, or resource availability </w:t>
+      </w:r>
+      <w:r>
+        <w:t xml:space="preserve">around 2010, but </w:t>
+      </w:r>
+      <w:r>
+        <w:t>numerous</w:t>
+      </w:r>
+      <w:r>
+        <w:t xml:space="preserve"> factors relevant to the rodent community </w:t>
+      </w:r>
+      <w:r>
+        <w:t xml:space="preserve">– e.g. predation, plant phenology, or nuanced weather conditions – </w:t>
+      </w:r>
+      <w:r>
+        <w:t xml:space="preserve">are not </w:t>
+      </w:r>
+      <w:r>
+        <w:t xml:space="preserve">well described </w:t>
+      </w:r>
+      <w:r>
+        <w:t xml:space="preserve">by our data streams. </w:t>
+      </w:r>
+      <w:r>
+        <w:rPr>
+          <w:iCs/>
+        </w:rPr>
+        <w:t>Regardless</w:t>
+      </w:r>
+      <w:r>
+        <w:rPr>
+          <w:iCs/>
+        </w:rPr>
+        <w:t xml:space="preserve"> of the </w:t>
+      </w:r>
+      <w:r>
+        <w:rPr>
+          <w:iCs/>
+        </w:rPr>
+        <w:t>specific drivers</w:t>
+      </w:r>
+      <w:r>
+        <w:rPr>
+          <w:iCs/>
+        </w:rPr>
+        <w:t xml:space="preserve"> of </w:t>
+      </w:r>
+      <w:r>
+        <w:rPr>
+          <w:i/>
+        </w:rPr>
+        <w:t>C. baileyi</w:t>
+      </w:r>
+      <w:r>
+        <w:rPr>
+          <w:iCs/>
+        </w:rPr>
+        <w:t xml:space="preserve">’s decline at the site, the fact that </w:t>
       </w:r>
       <w:r>
         <w:rPr>
           <w:i/>
         </w:rPr>
         <w:t xml:space="preserve">C. baileyi </w:t>
-      </w:r>
-      <w:r>
-        <w:rPr>
-          <w:iCs/>
-        </w:rPr>
-        <w:t>– possibly reflecting a shift in the conditions experienced on the plots</w:t>
-      </w:r>
-      <w:r>
-        <w:rPr>
-          <w:iCs/>
-        </w:rPr>
-        <w:t xml:space="preserve"> towards and then</w:t>
-      </w:r>
-      <w:r>
-        <w:rPr>
-          <w:iCs/>
-        </w:rPr>
-        <w:t xml:space="preserve"> away from any shared environmental requirements between the two species. </w:t>
-      </w:r>
-      <w:r>
-        <w:rPr>
-          <w:iCs/>
-        </w:rPr>
-        <w:t>Regardless</w:t>
-      </w:r>
-      <w:r>
-        <w:rPr>
-          <w:iCs/>
-        </w:rPr>
-        <w:t xml:space="preserve"> of the </w:t>
-      </w:r>
-      <w:r>
-        <w:rPr>
-          <w:iCs/>
-        </w:rPr>
-        <w:t>specific drivers</w:t>
-      </w:r>
-      <w:r>
-        <w:rPr>
-          <w:iCs/>
-        </w:rPr>
-        <w:t xml:space="preserve"> of </w:t>
-      </w:r>
-      <w:r>
-        <w:rPr>
-          <w:i/>
-        </w:rPr>
-        <w:t>C. baileyi</w:t>
-      </w:r>
-      <w:r>
-        <w:rPr>
-          <w:iCs/>
-        </w:rPr>
-        <w:t xml:space="preserve">’s decline at the site, the fact that </w:t>
-      </w:r>
-      <w:r>
-        <w:rPr>
-          <w:i/>
-        </w:rPr>
-        <w:t xml:space="preserve">C. </w:t>
-      </w:r>
-      <w:r>
-        <w:rPr>
-          <w:i/>
-        </w:rPr>
-        <w:lastRenderedPageBreak/>
-        <w:t xml:space="preserve">baileyi </w:t>
       </w:r>
       <w:r>
         <w:rPr>
@@ -2553,13 +2667,67 @@
         <w:rPr>
           <w:iCs/>
         </w:rPr>
-        <w:t xml:space="preserve">, context-dependent energetic compensation observed at Portal has several implications for our understanding of energetic compensation in </w:t>
-      </w:r>
-      <w:r>
-        <w:rPr>
-          <w:iCs/>
-        </w:rPr>
-        <w:t>general</w:t>
+        <w:t xml:space="preserve">, context-dependent energetic compensation observed at Portal </w:t>
+      </w:r>
+      <w:r>
+        <w:rPr>
+          <w:iCs/>
+        </w:rPr>
+        <w:t xml:space="preserve">highlights the </w:t>
+      </w:r>
+      <w:r>
+        <w:rPr>
+          <w:iCs/>
+        </w:rPr>
+        <w:t xml:space="preserve">importance of a metacommunity perspective on energetic compensation, and particularly the </w:t>
+      </w:r>
+      <w:r>
+        <w:rPr>
+          <w:iCs/>
+        </w:rPr>
+        <w:t xml:space="preserve">joint constraints of dispersal limitation and niche </w:t>
+      </w:r>
+      <w:r>
+        <w:rPr>
+          <w:iCs/>
+        </w:rPr>
+        <w:t>tracking</w:t>
+      </w:r>
+      <w:r>
+        <w:rPr>
+          <w:iCs/>
+        </w:rPr>
+        <w:t xml:space="preserve"> (CAFÉ)</w:t>
+      </w:r>
+      <w:r>
+        <w:rPr>
+          <w:iCs/>
+        </w:rPr>
+        <w:t xml:space="preserve">. Originally, energetic compensation at Portal was delayed due to dispersal limitation – that is, because </w:t>
+      </w:r>
+      <w:r>
+        <w:rPr>
+          <w:i/>
+        </w:rPr>
+        <w:t>C. balieyi</w:t>
+      </w:r>
+      <w:r>
+        <w:rPr>
+          <w:iCs/>
+        </w:rPr>
+        <w:t>, the only species with the traits necessary to compensate for kangaroo rat removal, was not part of the local species pool.</w:t>
+      </w:r>
+      <w:r>
+        <w:rPr>
+          <w:iCs/>
+        </w:rPr>
+        <w:t xml:space="preserve"> </w:t>
+      </w:r>
+      <w:r>
+        <w:rPr>
+          <w:iCs/>
+        </w:rPr>
+        <w:t>Since 2010, niche tracking has come to the forefront as a constraint on energetic compensation</w:t>
       </w:r>
       <w:r>
         <w:rPr>
@@ -2575,170 +2743,256 @@
       </w:r>
       <w:r>
         <w:rPr>
-          <w:iCs/>
-        </w:rPr>
-        <w:t>First, it highlights the joint constraints of dispersal limitation and niche tracking on energetic compensation</w:t>
-      </w:r>
-      <w:r>
-        <w:rPr>
-          <w:iCs/>
-        </w:rPr>
-        <w:t xml:space="preserve"> (CAFÉ)</w:t>
-      </w:r>
-      <w:r>
-        <w:rPr>
-          <w:iCs/>
-        </w:rPr>
-        <w:t xml:space="preserve">. Originally, energetic compensation at Portal was delayed due to dispersal limitation – that is, because </w:t>
-      </w:r>
-      <w:r>
-        <w:rPr>
-          <w:i/>
-        </w:rPr>
-        <w:t>C. balieyi</w:t>
-      </w:r>
-      <w:r>
-        <w:rPr>
-          <w:iCs/>
-        </w:rPr>
-        <w:t>, the only species with the traits necessary to compensate for kangaroo rat removal, was not part of the local species pool.</w:t>
-      </w:r>
-      <w:r>
-        <w:rPr>
-          <w:iCs/>
-        </w:rPr>
+          <w:i/>
+          <w:iCs/>
+        </w:rPr>
+        <w:t>C. baileyi</w:t>
+      </w:r>
+      <w:r>
+        <w:t xml:space="preserve"> remains present in the assemblage, but lacks the traits necessary to allow it to compensate for kangaroo rats under recent conditions. </w:t>
+      </w:r>
+      <w:r>
+        <w:t xml:space="preserve">Theoretically, a new species with the appropriate traits could join the community and reinstate energetic compensation – although it is not clear if such a species exists, or </w:t>
+      </w:r>
+      <w:r>
+        <w:t xml:space="preserve">how long it might take for it to disperse to the site. </w:t>
+      </w:r>
+      <w:r>
+        <w:t>In general, f</w:t>
+      </w:r>
+      <w:r>
+        <w:t>or energetic compensation to be maintained long-term, dispersal must be sufficiently rapid, and the regional species pool sufficiently large and functionally diverse, to supply</w:t>
+      </w:r>
+      <w:r>
+        <w:t xml:space="preserve"> functionally similar </w:t>
+      </w:r>
+      <w:r>
+        <w:t xml:space="preserve">species whose traits track local conditions as they shift over time. </w:t>
+      </w:r>
+      <w:r>
+        <w:t>Particularly as ecosystems globally move into novel climatic spaces and experience accelerating rates of species loss and turnover (), assemblage-level function may be highly contingent on</w:t>
+      </w:r>
+      <w:r>
+        <w:t xml:space="preserve"> whether these metacommunity processes keep pace with environmental change</w:t>
+      </w:r>
+      <w:r>
+        <w:t xml:space="preserve">. </w:t>
+      </w:r>
+    </w:p>
+    <w:p>
+      <w:pPr>
+        <w:ind w:firstLine="720"/>
+      </w:pPr>
+      <w:r>
+        <w:lastRenderedPageBreak/>
+        <w:t>The intermittent, decadal-scale fluctuations in energetic compensation observed at Portal also suggest important nuances in how, and at what scales, zero-sum dynamics manifest in natural assemblages</w:t>
+      </w:r>
+      <w:r>
+        <w:t>.</w:t>
+      </w:r>
+      <w:r>
         <w:t xml:space="preserve"> </w:t>
       </w:r>
       <w:r>
-        <w:rPr>
-          <w:iCs/>
-        </w:rPr>
-        <w:t>Since 2010, niche tracking has come to the forefront as a constraint on energetic compensation</w:t>
-      </w:r>
-      <w:r>
-        <w:rPr>
-          <w:iCs/>
-        </w:rPr>
-        <w:t>:</w:t>
-      </w:r>
-      <w:r>
-        <w:rPr>
-          <w:iCs/>
-        </w:rPr>
+        <w:t>Portal does not demonstrate a</w:t>
+      </w:r>
+      <w:r>
         <w:t xml:space="preserve"> </w:t>
       </w:r>
       <w:r>
-        <w:rPr>
-          <w:i/>
-          <w:iCs/>
-        </w:rPr>
-        <w:t>C. baileyi</w:t>
-      </w:r>
-      <w:r>
-        <w:t xml:space="preserve"> remains present in the assemblage, but lacks the traits necessary to allow it to compensate for kangaroo rats under recent conditions. For energetic compensation to be maintained long-term, dispersal must be sufficiently rapid, and the regional species pool sufficiently large and functionally diverse, to supply</w:t>
-      </w:r>
-      <w:r>
-        <w:t xml:space="preserve"> functionally similar </w:t>
-      </w:r>
-      <w:r>
-        <w:t xml:space="preserve">species whose traits track local conditions as they shift over time. </w:t>
-      </w:r>
-      <w:r>
-        <w:t>Second,</w:t>
+        <w:t>constant, consistent</w:t>
+      </w:r>
+      <w:r>
+        <w:t xml:space="preserve"> zero-sum </w:t>
+      </w:r>
+      <w:r>
+        <w:t xml:space="preserve">constraint </w:t>
+      </w:r>
+      <w:r>
+        <w:t>of the type sometimes associated with compensatory dynamics</w:t>
+      </w:r>
+      <w:r>
+        <w:t xml:space="preserve"> (Hubbell, Houlahan</w:t>
+      </w:r>
+      <w:r>
+        <w:t>)</w:t>
+      </w:r>
+      <w:r>
+        <w:t>. C</w:t>
+      </w:r>
+      <w:r>
+        <w:t>ompensation</w:t>
       </w:r>
       <w:r>
         <w:t xml:space="preserve"> </w:t>
       </w:r>
       <w:r>
-        <w:t xml:space="preserve">Portal </w:t>
-      </w:r>
-      <w:r>
-        <w:t>illustrates</w:t>
+        <w:t xml:space="preserve">like </w:t>
+      </w:r>
+      <w:r>
+        <w:t>that</w:t>
+      </w:r>
+      <w:r>
+        <w:t xml:space="preserve"> observed at Portal </w:t>
+      </w:r>
+      <w:r>
+        <w:t>may</w:t>
+      </w:r>
+      <w:r>
+        <w:t xml:space="preserve"> not necessarily </w:t>
+      </w:r>
+      <w:r>
+        <w:t xml:space="preserve">be </w:t>
+      </w:r>
+      <w:r>
+        <w:t>apparent from short-term patterns of covariation in species’ abundances</w:t>
+      </w:r>
+      <w:r>
+        <w:t xml:space="preserve"> (</w:t>
+      </w:r>
+      <w:r>
+        <w:t>e.g.</w:t>
+      </w:r>
+      <w:r>
+        <w:t xml:space="preserve"> Houlahan et al 2007</w:t>
+      </w:r>
+      <w:r>
+        <w:t>).</w:t>
+      </w:r>
+      <w:r>
+        <w:t xml:space="preserve"> Rather, the dynamics shown at Portal</w:t>
       </w:r>
       <w:r>
         <w:t xml:space="preserve"> </w:t>
       </w:r>
       <w:r>
-        <w:t>energetic compensation fluctuating over relatively long – decadal – timescales, driven by broad-scale shifts in species composition.</w:t>
-      </w:r>
-      <w:r>
-        <w:t xml:space="preserve"> This is inconsistent with a ubiquitous, consistent zero-sum </w:t>
-      </w:r>
-      <w:r>
-        <w:t xml:space="preserve">constraint </w:t>
-      </w:r>
-      <w:r>
-        <w:t xml:space="preserve">of the type sometimes associated with compensatory dynamics. Consequentially, dynamics </w:t>
-      </w:r>
-      <w:r>
-        <w:t>like those</w:t>
-      </w:r>
-      <w:r>
-        <w:t xml:space="preserve"> observed at Portal are not necessarily apparent from short-term fluctuations or patterns of covariation in species’ abundances</w:t>
-      </w:r>
-      <w:r>
-        <w:t xml:space="preserve"> (as in Houlahan et al 2007). </w:t>
-      </w:r>
-      <w:r>
-        <w:t xml:space="preserve">However, </w:t>
-      </w:r>
-      <w:r>
-        <w:t xml:space="preserve">these </w:t>
-      </w:r>
-      <w:r>
-        <w:t>dynamics are more</w:t>
-      </w:r>
-      <w:r>
-        <w:t xml:space="preserve"> consistent with a zero-sum constraint considered at a metacommunity or macroevolutionary </w:t>
+        <w:t xml:space="preserve">emerge over longer timescales (see also Vasseur) and </w:t>
+      </w:r>
+      <w:r>
+        <w:t xml:space="preserve">are more consistent with a zero-sum constraint </w:t>
+      </w:r>
+      <w:r>
+        <w:t>considered at a metacommunity or</w:t>
+      </w:r>
+      <w:r>
+        <w:t xml:space="preserve"> even</w:t>
+      </w:r>
+      <w:r>
+        <w:t xml:space="preserve"> macroevolutionary </w:t>
       </w:r>
       <w:r>
         <w:t>level</w:t>
       </w:r>
       <w:r>
-        <w:t xml:space="preserve"> (as in Van Valen 1973).</w:t>
+        <w:t xml:space="preserve"> (</w:t>
+      </w:r>
+      <w:r>
+        <w:t xml:space="preserve">CAFÉ?; </w:t>
+      </w:r>
+      <w:r>
+        <w:t>Van Valen 1973).</w:t>
       </w:r>
       <w:r>
         <w:t xml:space="preserve"> </w:t>
       </w:r>
       <w:r>
-        <w:t>That is, although</w:t>
-      </w:r>
-      <w:r>
-        <w:t xml:space="preserve"> there are long periods of time when there are unused resources available in the system, either because species have been removed from the system or because local species are not fully equipped to exploit the available resources as conditions shift, new species do eventually colonize the system </w:t>
-      </w:r>
-      <w:r>
-        <w:lastRenderedPageBreak/>
-        <w:t xml:space="preserve">to absorb those resources. </w:t>
-      </w:r>
-      <w:r>
-        <w:t xml:space="preserve">Finally, these observations demonstrate that the maintenance of assemblage-level function despite species loss or turnover is highly contingent on the traits present in the local and regional species pools, and the rate at which dispersal can supply the necessary traits to track shifting environmental conditions. At Portal, dispersal limitation and shifting conditions create long temporal lags during which assemblage-level function </w:t>
-      </w:r>
-      <w:r>
-        <w:t>is severely impacted by species loss</w:t>
+        <w:t>A</w:t>
+      </w:r>
+      <w:r>
+        <w:t>lthough</w:t>
+      </w:r>
+      <w:r>
+        <w:t xml:space="preserve"> there are long periods of time when there are unused resources available in the system</w:t>
+      </w:r>
+      <w:r>
+        <w:t xml:space="preserve"> – e</w:t>
+      </w:r>
+      <w:r>
+        <w:t>ither because species have been removed from the system or because local species are not fully equipped to exploit the available resources as conditions shift</w:t>
+      </w:r>
+      <w:r>
+        <w:t xml:space="preserve"> – </w:t>
+      </w:r>
+      <w:r>
+        <w:t xml:space="preserve">new species do eventually </w:t>
+      </w:r>
+      <w:r>
+        <w:t>join the system and</w:t>
+      </w:r>
+      <w:r>
+        <w:t xml:space="preserve"> absorb those resources.</w:t>
+      </w:r>
+      <w:r>
+        <w:t xml:space="preserve"> </w:t>
+      </w:r>
+      <w:r>
+        <w:t>Zero</w:t>
+      </w:r>
+      <w:r>
+        <w:t xml:space="preserve">-sum </w:t>
+      </w:r>
+      <w:r>
+        <w:t>dynamics</w:t>
+      </w:r>
+      <w:r>
+        <w:t xml:space="preserve"> may</w:t>
+      </w:r>
+      <w:r>
+        <w:t xml:space="preserve"> therefore</w:t>
+      </w:r>
+      <w:r>
+        <w:t xml:space="preserve"> </w:t>
+      </w:r>
+      <w:r>
+        <w:t>manifest at the</w:t>
+      </w:r>
+      <w:r>
+        <w:t xml:space="preserve"> level of colonizations and extinctions (and, over longer timescales, evolution) more consistently than </w:t>
+      </w:r>
+      <w:r>
+        <w:t>in local-scale population fluctuations.</w:t>
+      </w:r>
+      <w:r>
+        <w:t xml:space="preserve"> </w:t>
+      </w:r>
+      <w:r>
+        <w:t>In an increasingly rapidly changing world, long-term manipulative studies, such as the Portal Project, continue to provide unique insights into</w:t>
+      </w:r>
+      <w:r>
+        <w:t xml:space="preserve"> </w:t>
+      </w:r>
+      <w:r>
+        <w:t xml:space="preserve">if, and </w:t>
+      </w:r>
+      <w:r>
+        <w:t>how</w:t>
+      </w:r>
+      <w:r>
+        <w:t xml:space="preserve">, </w:t>
+      </w:r>
+      <w:r>
+        <w:t>ecological dynamics</w:t>
+      </w:r>
+      <w:r>
+        <w:t xml:space="preserve"> can</w:t>
+      </w:r>
+      <w:r>
+        <w:t xml:space="preserve"> buffer </w:t>
+      </w:r>
+      <w:r>
+        <w:t>assemblage-level properties against</w:t>
+      </w:r>
+      <w:r>
+        <w:t xml:space="preserve"> changes across levels of organization</w:t>
       </w:r>
       <w:r>
         <w:t xml:space="preserve">. </w:t>
       </w:r>
       <w:r>
-        <w:t xml:space="preserve">As ecosystems globally move into an era of novel climatic conditions, coupled with high rates of extinction and turnover (), the dynamics of assemblage-level function in terms of resource uptake and energy flux will depend strongly on how these novel conditions align with the traits available in local and regional communities, and </w:t>
-      </w:r>
-      <w:r>
-        <w:t xml:space="preserve">on whether there is sufficient dispersal for </w:t>
-      </w:r>
-      <w:r>
-        <w:t xml:space="preserve">local assemblages to </w:t>
-      </w:r>
-      <w:r>
-        <w:t>maintain compensation as</w:t>
-      </w:r>
-      <w:r>
-        <w:t xml:space="preserve"> conditions </w:t>
-      </w:r>
-      <w:r>
-        <w:t xml:space="preserve">change </w:t>
-      </w:r>
-      <w:r>
-        <w:t xml:space="preserve">over time. </w:t>
+        <w:t xml:space="preserve"> </w:t>
+      </w:r>
+      <w:r>
+        <w:t xml:space="preserve"> </w:t>
       </w:r>
     </w:p>
     <w:p>

</xml_diff>

<commit_message>
This commit condenses results and discussion to one section. I think it works fine
</commit_message>
<xml_diff>
--- a/manuscript/ms.docx
+++ b/manuscript/ms.docx
@@ -1304,7 +1304,13 @@
         <w:t xml:space="preserve"> (exclosures)</w:t>
       </w:r>
       <w:r>
-        <w:t xml:space="preserve">, while all other rodents are allowed free access through small holes cut in the plot fencing. Other plots, with larger holes, are freely accessible to all </w:t>
+        <w:t xml:space="preserve">, while all other rodents are allowed free access through small holes cut in the plot fencing. </w:t>
+      </w:r>
+      <w:r>
+        <w:t>Control</w:t>
+      </w:r>
+      <w:r>
+        <w:t xml:space="preserve"> plots, with larger holes, are freely accessible to all </w:t>
       </w:r>
       <w:r>
         <w:t>rodents</w:t>
@@ -1313,10 +1319,10 @@
         <w:t>, including kangaroo rats</w:t>
       </w:r>
       <w:r>
-        <w:t xml:space="preserve"> (controls)</w:t>
-      </w:r>
-      <w:r>
-        <w:t>. Rodents on all plots are censused monthly</w:t>
+        <w:t xml:space="preserve">. </w:t>
+      </w:r>
+      <w:r>
+        <w:t>Rodents on all plots are censused monthly</w:t>
       </w:r>
       <w:r>
         <w:t>. The</w:t>
@@ -2122,19 +2128,19 @@
         <w:t xml:space="preserve">topic </w:t>
       </w:r>
       <w:r>
-        <w:t xml:space="preserve">proportions over time, to detect if, and when, the community has transitioned between different regimes of species composition. </w:t>
-      </w:r>
-      <w:r>
-        <w:t xml:space="preserve">For the complete model methodology, see Appendix </w:t>
+        <w:t xml:space="preserve">proportions over time, to detect if, and when, the community has transitioned between different regimes of species composition. For the complete model methodology, see </w:t>
+      </w:r>
+      <w:r>
+        <w:t xml:space="preserve">Christensen et al. (2018) and </w:t>
+      </w:r>
+      <w:r>
+        <w:t xml:space="preserve">Appendix </w:t>
       </w:r>
       <w:r>
         <w:t>1</w:t>
       </w:r>
       <w:r>
-        <w:t xml:space="preserve">. </w:t>
-      </w:r>
-      <w:r>
-        <w:t>Because this</w:t>
+        <w:t>. Because this</w:t>
       </w:r>
       <w:r>
         <w:t xml:space="preserve"> system </w:t>
@@ -2481,1431 +2487,1219 @@
         <w:tab/>
         <w:t xml:space="preserve">To explore how climatic conditions have changed over the course of the study, we calculated </w:t>
       </w:r>
+      <w:r>
+        <w:t xml:space="preserve">12-month </w:t>
+      </w:r>
+      <w:r>
+        <w:t xml:space="preserve">SPEI </w:t>
+      </w:r>
+      <w:r>
+        <w:t xml:space="preserve">indices </w:t>
+      </w:r>
+      <w:r>
+        <w:t xml:space="preserve">for all months from </w:t>
+      </w:r>
+      <w:r>
+        <w:t>1989</w:t>
+      </w:r>
+      <w:r>
+        <w:t>-2020, using Thornthwaite PEVT (</w:t>
+      </w:r>
+      <w:proofErr w:type="spellStart"/>
+      <w:r>
+        <w:t>Slette</w:t>
+      </w:r>
+      <w:proofErr w:type="spellEnd"/>
+      <w:r>
+        <w:t xml:space="preserve"> et al. 2019; Cárdenas et al. 2021</w:t>
+      </w:r>
+      <w:r>
+        <w:t>). We also calculated anomalies in the mean, maximum, and minimum temperature, total precipitation,</w:t>
+      </w:r>
+      <w:r>
+        <w:t xml:space="preserve"> summer </w:t>
+      </w:r>
+      <w:r>
+        <w:t xml:space="preserve">(April-September) </w:t>
+      </w:r>
+      <w:r>
+        <w:t>and winter</w:t>
+      </w:r>
+      <w:r>
+        <w:t xml:space="preserve"> (October-March)</w:t>
+      </w:r>
+      <w:r>
+        <w:t xml:space="preserve"> precipitation, days above 35C,</w:t>
+      </w:r>
+      <w:r>
+        <w:t xml:space="preserve"> and NDVI for each month relative to the </w:t>
+      </w:r>
+      <w:r>
+        <w:t>3</w:t>
+      </w:r>
+      <w:r>
+        <w:t xml:space="preserve">0-year normals. </w:t>
+      </w:r>
+    </w:p>
+    <w:p>
+      <w:pPr>
+        <w:pStyle w:val="Heading1"/>
+      </w:pPr>
+      <w:r>
+        <w:t>Results</w:t>
+      </w:r>
+      <w:r>
+        <w:t xml:space="preserve"> and </w:t>
+      </w:r>
+      <w:r>
+        <w:t>D</w:t>
+      </w:r>
+      <w:r>
+        <w:t>iscussion</w:t>
+      </w:r>
+    </w:p>
+    <w:p>
+      <w:r>
+        <w:tab/>
+      </w:r>
+      <w:r>
+        <w:t>Since the 2010 drought, the dynamics of energetic compensation at Portal have shifted into a new configuration for the system</w:t>
+      </w:r>
+      <w:r>
+        <w:t xml:space="preserve"> (Figure </w:t>
+      </w:r>
+      <w:r>
+        <w:t>1</w:t>
+      </w:r>
+      <w:r>
+        <w:t>; Appendix 4</w:t>
+      </w:r>
+      <w:r>
+        <w:t>)</w:t>
+      </w:r>
+      <w:r>
+        <w:t xml:space="preserve">. </w:t>
+      </w:r>
+      <w:r>
+        <w:t>C</w:t>
+      </w:r>
+      <w:r>
+        <w:t>ompensation by all small granivores for kangaroo rat removal has declined to levels comparable to those observed up until the mid-1990s</w:t>
+      </w:r>
+      <w:r>
+        <w:t xml:space="preserve">. </w:t>
+      </w:r>
+      <w:r>
+        <w:t>U</w:t>
+      </w:r>
+      <w:r>
+        <w:t xml:space="preserve">nlike the 1980s and early 1990s, </w:t>
+      </w:r>
+      <w:r>
+        <w:rPr>
+          <w:i/>
+          <w:iCs/>
+        </w:rPr>
+        <w:t xml:space="preserve">C. </w:t>
+      </w:r>
+      <w:proofErr w:type="spellStart"/>
+      <w:r>
+        <w:rPr>
+          <w:i/>
+          <w:iCs/>
+        </w:rPr>
+        <w:t>baileyi</w:t>
+      </w:r>
+      <w:proofErr w:type="spellEnd"/>
+      <w:r>
+        <w:rPr>
+          <w:i/>
+          <w:iCs/>
+        </w:rPr>
+        <w:t xml:space="preserve"> </w:t>
+      </w:r>
+      <w:r>
+        <w:t>is currently still present in the system</w:t>
+      </w:r>
+      <w:r>
+        <w:t>, but it has declined in abundance on both control and exclosure plots</w:t>
+      </w:r>
+      <w:r>
+        <w:t xml:space="preserve"> (Figure </w:t>
+      </w:r>
+      <w:r>
+        <w:t>2</w:t>
+      </w:r>
+      <w:r>
+        <w:t>; Appendix 4</w:t>
+      </w:r>
+      <w:r>
+        <w:t>)</w:t>
+      </w:r>
+      <w:r>
+        <w:t xml:space="preserve">. </w:t>
+      </w:r>
+      <w:r>
+        <w:t>Other</w:t>
+      </w:r>
+      <w:r>
+        <w:t xml:space="preserve"> small granivores have </w:t>
+      </w:r>
+      <w:r>
+        <w:t xml:space="preserve">not </w:t>
+      </w:r>
+      <w:r>
+        <w:t xml:space="preserve">increased </w:t>
+      </w:r>
+      <w:r>
+        <w:t xml:space="preserve">their share of energy use on exclosure plots </w:t>
+      </w:r>
+      <w:r>
+        <w:t>to compensate for kangaroo rat removal</w:t>
+      </w:r>
+      <w:r>
+        <w:t xml:space="preserve">. </w:t>
+      </w:r>
+      <w:r>
+        <w:t>However</w:t>
+      </w:r>
+      <w:r>
+        <w:t xml:space="preserve">, the </w:t>
+      </w:r>
+      <w:r>
+        <w:t>total</w:t>
+      </w:r>
+      <w:r>
+        <w:rPr>
+          <w:i/>
+          <w:iCs/>
+        </w:rPr>
+        <w:t xml:space="preserve"> </w:t>
+      </w:r>
+      <w:r>
+        <w:t>decline in energy use caused by kangaroo rat removal has shrunk relative to the decline observed prior to 1996</w:t>
+      </w:r>
+      <w:r>
+        <w:t xml:space="preserve"> (Figure 1)</w:t>
+      </w:r>
+      <w:r>
+        <w:t xml:space="preserve">. </w:t>
+      </w:r>
+      <w:r>
+        <w:t>Kangaroo</w:t>
+      </w:r>
+      <w:r>
+        <w:t xml:space="preserve"> rats now account for a smaller proportion of community-level energy use than at the beginning of the study</w:t>
+      </w:r>
+      <w:r>
+        <w:t xml:space="preserve"> (Figure 2)</w:t>
+      </w:r>
+      <w:r>
+        <w:t xml:space="preserve">, and so removing kangaroo rats from the system results in a smaller loss of energy use – even though there has been no increase in the </w:t>
+      </w:r>
+      <w:r>
+        <w:t>proportion</w:t>
+      </w:r>
+      <w:r>
+        <w:rPr>
+          <w:i/>
+          <w:iCs/>
+        </w:rPr>
+        <w:t xml:space="preserve"> </w:t>
+      </w:r>
+      <w:r>
+        <w:t xml:space="preserve">of that loss that is compensated for by other species. </w:t>
+      </w:r>
+    </w:p>
+    <w:p>
+      <w:r>
+        <w:tab/>
+      </w:r>
+      <w:r>
+        <w:t>T</w:t>
+      </w:r>
+      <w:r>
+        <w:t xml:space="preserve">hese joint shifts </w:t>
+      </w:r>
+      <w:r>
+        <w:t>demonstrate</w:t>
+      </w:r>
+      <w:r>
+        <w:t xml:space="preserve"> </w:t>
+      </w:r>
+      <w:r>
+        <w:t xml:space="preserve">relative </w:t>
+      </w:r>
+      <w:r>
+        <w:t xml:space="preserve">consistency in the degree of overlap in resource use </w:t>
+      </w:r>
+      <w:r>
+        <w:t>between</w:t>
+      </w:r>
+      <w:r>
+        <w:t xml:space="preserve"> kangaroo rats and small granivores other than </w:t>
+      </w:r>
+      <w:r>
+        <w:rPr>
+          <w:i/>
+          <w:iCs/>
+        </w:rPr>
+        <w:t xml:space="preserve">C. </w:t>
+      </w:r>
+      <w:proofErr w:type="spellStart"/>
+      <w:r>
+        <w:rPr>
+          <w:i/>
+          <w:iCs/>
+        </w:rPr>
+        <w:t>baileyi</w:t>
+      </w:r>
+      <w:proofErr w:type="spellEnd"/>
+      <w:r>
+        <w:rPr>
+          <w:i/>
+          <w:iCs/>
+        </w:rPr>
+        <w:t>.</w:t>
+      </w:r>
+      <w:r>
+        <w:rPr>
+          <w:i/>
+          <w:iCs/>
+        </w:rPr>
+        <w:t xml:space="preserve"> </w:t>
+      </w:r>
+      <w:r>
+        <w:t>Even though a sitewide habitat transition towards shrubland has favored small granivores over kangaroo rats, resulting in small granivores controlling a larger proportion of resources sitewide than at the beginning of the study</w:t>
+      </w:r>
+      <w:r>
+        <w:t xml:space="preserve"> (Figure 2)</w:t>
+      </w:r>
+      <w:r>
+        <w:t xml:space="preserve">, there has been no detectable increase in the proportion of resources </w:t>
+      </w:r>
+      <w:r>
+        <w:t xml:space="preserve">used by </w:t>
+      </w:r>
+      <w:r>
+        <w:lastRenderedPageBreak/>
+        <w:t>kangaroo rats</w:t>
+      </w:r>
+      <w:r>
+        <w:rPr>
+          <w:i/>
+          <w:iCs/>
+        </w:rPr>
+        <w:t xml:space="preserve"> </w:t>
+      </w:r>
+      <w:r>
+        <w:t>that small granivores are able to exploit once kangaroo rats are removed</w:t>
+      </w:r>
+      <w:r>
+        <w:t xml:space="preserve"> (Figure 1)</w:t>
+      </w:r>
+      <w:r>
+        <w:t xml:space="preserve">. This may reflect some degree of stable </w:t>
+      </w:r>
+      <w:r>
+        <w:t>niche partitioning</w:t>
+      </w:r>
+      <w:r>
+        <w:t xml:space="preserve"> </w:t>
+      </w:r>
+      <w:r>
+        <w:t>between</w:t>
+      </w:r>
+      <w:r>
+        <w:t xml:space="preserve"> these species, even as habitat conditions and the baseline distribution of resource availability shifts. One </w:t>
+      </w:r>
+      <w:r>
+        <w:t xml:space="preserve">such </w:t>
+      </w:r>
+      <w:r>
+        <w:t xml:space="preserve">axis of </w:t>
+      </w:r>
+      <w:r>
+        <w:t xml:space="preserve">relatively consistent </w:t>
+      </w:r>
+      <w:r>
+        <w:t xml:space="preserve">differentiation may relate to spatial partitioning of foraging zones. Kangaroo rats are relatively well-suited to foraging in open areas between clumps of vegetation, while smaller granivores often </w:t>
+      </w:r>
+      <w:r>
+        <w:t xml:space="preserve">restrict their foraging to sheltered areas to </w:t>
+      </w:r>
+      <w:r>
+        <w:t>reduce predation risk</w:t>
+      </w:r>
+      <w:r>
+        <w:t xml:space="preserve"> (</w:t>
+      </w:r>
+      <w:r>
+        <w:t xml:space="preserve">Swartz et al. 2010; </w:t>
+      </w:r>
+      <w:proofErr w:type="spellStart"/>
+      <w:r>
+        <w:t>Kelt</w:t>
+      </w:r>
+      <w:proofErr w:type="spellEnd"/>
+      <w:r>
+        <w:t xml:space="preserve"> 2011</w:t>
+      </w:r>
+      <w:r>
+        <w:t>)</w:t>
+      </w:r>
+      <w:r>
+        <w:t xml:space="preserve">. Even as the overall amount of shrub cover sitewide has increased, kangaroo rats may continue to </w:t>
+      </w:r>
+      <w:r>
+        <w:t>exploit</w:t>
+      </w:r>
+      <w:r>
+        <w:t xml:space="preserve"> resources located in the remaining open microhabitats, which </w:t>
+      </w:r>
+      <w:r>
+        <w:t>may be</w:t>
+      </w:r>
+      <w:r>
+        <w:t xml:space="preserve"> too risky for small granivores to </w:t>
+      </w:r>
+      <w:r>
+        <w:t>access</w:t>
+      </w:r>
+      <w:r>
+        <w:t xml:space="preserve"> even once kangaroo rats are removed. </w:t>
+      </w:r>
+    </w:p>
+    <w:p>
+      <w:pPr>
+        <w:rPr>
+          <w:iCs/>
+        </w:rPr>
+      </w:pPr>
+      <w:r>
+        <w:tab/>
+      </w:r>
+      <w:r>
+        <w:t xml:space="preserve"> </w:t>
+      </w:r>
+      <w:r>
+        <w:t xml:space="preserve">In contrast, </w:t>
+      </w:r>
+      <w:r>
+        <w:rPr>
+          <w:i/>
+          <w:iCs/>
+        </w:rPr>
+        <w:t xml:space="preserve">C. </w:t>
+      </w:r>
+      <w:proofErr w:type="spellStart"/>
+      <w:r>
+        <w:rPr>
+          <w:i/>
+          <w:iCs/>
+        </w:rPr>
+        <w:t>baileyi</w:t>
+      </w:r>
+      <w:r>
+        <w:rPr>
+          <w:i/>
+          <w:iCs/>
+        </w:rPr>
+        <w:t>’s</w:t>
+      </w:r>
+      <w:proofErr w:type="spellEnd"/>
+      <w:r>
+        <w:rPr>
+          <w:i/>
+          <w:iCs/>
+        </w:rPr>
+        <w:t xml:space="preserve"> </w:t>
+      </w:r>
+      <w:r>
+        <w:t xml:space="preserve">capacity to </w:t>
+      </w:r>
+      <w:r>
+        <w:t>take advantage of</w:t>
+      </w:r>
+      <w:r>
+        <w:t xml:space="preserve"> </w:t>
+      </w:r>
+      <w:r>
+        <w:t>resources made available by removing kangaroo rats</w:t>
+      </w:r>
+      <w:r>
+        <w:t xml:space="preserve"> has </w:t>
+      </w:r>
+      <w:r>
+        <w:t>decreased</w:t>
+      </w:r>
+      <w:r>
+        <w:t xml:space="preserve"> dramatically since</w:t>
+      </w:r>
+      <w:r>
+        <w:rPr>
+          <w:iCs/>
+        </w:rPr>
+        <w:t xml:space="preserve"> 2010, </w:t>
+      </w:r>
+      <w:r>
+        <w:rPr>
+          <w:iCs/>
+        </w:rPr>
+        <w:t>resulting in a breakdown of the energetic compensation effect observed in the 1990s and 2000s</w:t>
+      </w:r>
+      <w:r>
+        <w:rPr>
+          <w:iCs/>
+        </w:rPr>
+        <w:t xml:space="preserve"> (Figure 1)</w:t>
+      </w:r>
+      <w:r>
+        <w:rPr>
+          <w:iCs/>
+        </w:rPr>
+        <w:t>.</w:t>
+      </w:r>
+      <w:r>
+        <w:rPr>
+          <w:iCs/>
+        </w:rPr>
+        <w:t xml:space="preserve"> </w:t>
+      </w:r>
+      <w:r>
+        <w:rPr>
+          <w:i/>
+        </w:rPr>
+        <w:t xml:space="preserve">C. </w:t>
+      </w:r>
+      <w:proofErr w:type="spellStart"/>
+      <w:r>
+        <w:rPr>
+          <w:i/>
+        </w:rPr>
+        <w:t>baileyi</w:t>
+      </w:r>
+      <w:proofErr w:type="spellEnd"/>
+      <w:r>
+        <w:rPr>
+          <w:iCs/>
+        </w:rPr>
+        <w:t xml:space="preserve"> is still present in the system, and potential resource availability on exclosure plots remains comparable to that on control plots (Christensen et al</w:t>
+      </w:r>
+      <w:r>
+        <w:rPr>
+          <w:iCs/>
+        </w:rPr>
+        <w:t>. 2019</w:t>
+      </w:r>
+      <w:r>
+        <w:rPr>
+          <w:iCs/>
+        </w:rPr>
+        <w:t xml:space="preserve">). </w:t>
+      </w:r>
+      <w:r>
+        <w:rPr>
+          <w:iCs/>
+        </w:rPr>
+        <w:t xml:space="preserve">However, </w:t>
+      </w:r>
+      <w:r>
+        <w:rPr>
+          <w:iCs/>
+        </w:rPr>
+        <w:t xml:space="preserve">under current conditions, </w:t>
+      </w:r>
+      <w:r>
+        <w:rPr>
+          <w:i/>
+        </w:rPr>
+        <w:t xml:space="preserve">C. </w:t>
+      </w:r>
+      <w:proofErr w:type="spellStart"/>
+      <w:r>
+        <w:rPr>
+          <w:i/>
+        </w:rPr>
+        <w:t>baileyi</w:t>
+      </w:r>
+      <w:proofErr w:type="spellEnd"/>
+      <w:r>
+        <w:rPr>
+          <w:iCs/>
+        </w:rPr>
+        <w:t xml:space="preserve"> – more so than </w:t>
+      </w:r>
+      <w:r>
+        <w:rPr>
+          <w:iCs/>
+        </w:rPr>
+        <w:t>the other major rodent species</w:t>
+      </w:r>
+      <w:r>
+        <w:rPr>
+          <w:iCs/>
+        </w:rPr>
+        <w:t xml:space="preserve"> –</w:t>
+      </w:r>
+      <w:r>
+        <w:rPr>
+          <w:i/>
+        </w:rPr>
+        <w:t xml:space="preserve"> </w:t>
+      </w:r>
+      <w:r>
+        <w:rPr>
+          <w:iCs/>
+        </w:rPr>
+        <w:t xml:space="preserve">has lost </w:t>
+      </w:r>
+      <w:r>
+        <w:rPr>
+          <w:iCs/>
+        </w:rPr>
+        <w:t>its</w:t>
+      </w:r>
+      <w:r>
+        <w:rPr>
+          <w:iCs/>
+        </w:rPr>
+        <w:t xml:space="preserve"> </w:t>
+      </w:r>
+      <w:r>
+        <w:rPr>
+          <w:iCs/>
+        </w:rPr>
+        <w:t>ability</w:t>
+      </w:r>
+      <w:r>
+        <w:rPr>
+          <w:iCs/>
+        </w:rPr>
+        <w:t xml:space="preserve"> to</w:t>
+      </w:r>
+      <w:r>
+        <w:rPr>
+          <w:iCs/>
+        </w:rPr>
+        <w:t xml:space="preserve"> </w:t>
+      </w:r>
+      <w:r>
+        <w:rPr>
+          <w:iCs/>
+        </w:rPr>
+        <w:t>exploit these resources</w:t>
+      </w:r>
+      <w:r>
+        <w:rPr>
+          <w:iCs/>
+        </w:rPr>
+        <w:t>.</w:t>
+      </w:r>
+      <w:r>
+        <w:t xml:space="preserve"> Portal </w:t>
+      </w:r>
+      <w:r>
+        <w:t>may constitute</w:t>
+      </w:r>
+      <w:r>
+        <w:t xml:space="preserve"> marginal habitat for </w:t>
+      </w:r>
+      <w:r>
+        <w:rPr>
+          <w:i/>
+        </w:rPr>
+        <w:t xml:space="preserve">C. </w:t>
+      </w:r>
+      <w:proofErr w:type="spellStart"/>
+      <w:r>
+        <w:rPr>
+          <w:i/>
+        </w:rPr>
+        <w:t>baileyi</w:t>
+      </w:r>
+      <w:proofErr w:type="spellEnd"/>
+      <w:r>
+        <w:rPr>
+          <w:iCs/>
+        </w:rPr>
+        <w:t>.</w:t>
+      </w:r>
+      <w:r>
+        <w:rPr>
+          <w:iCs/>
+        </w:rPr>
+        <w:t xml:space="preserve"> </w:t>
+      </w:r>
+      <w:r>
+        <w:rPr>
+          <w:i/>
+        </w:rPr>
+        <w:t xml:space="preserve">C. </w:t>
+      </w:r>
+      <w:proofErr w:type="spellStart"/>
+      <w:r>
+        <w:rPr>
+          <w:i/>
+        </w:rPr>
+        <w:t>baileyi</w:t>
+      </w:r>
+      <w:proofErr w:type="spellEnd"/>
+      <w:r>
+        <w:rPr>
+          <w:i/>
+        </w:rPr>
+        <w:t xml:space="preserve"> </w:t>
+      </w:r>
+      <w:r>
+        <w:rPr>
+          <w:iCs/>
+        </w:rPr>
+        <w:t>has been previously observed to prefer slightly different habitats to kangaroo rats (</w:t>
+      </w:r>
+      <w:r>
+        <w:rPr>
+          <w:iCs/>
+        </w:rPr>
+        <w:t xml:space="preserve">Rosenzweig and </w:t>
+      </w:r>
+      <w:proofErr w:type="spellStart"/>
+      <w:r>
+        <w:rPr>
+          <w:iCs/>
+        </w:rPr>
+        <w:t>Winakur</w:t>
+      </w:r>
+      <w:proofErr w:type="spellEnd"/>
+      <w:r>
+        <w:rPr>
+          <w:iCs/>
+        </w:rPr>
+        <w:t xml:space="preserve"> 1969; Price 1978</w:t>
+      </w:r>
       <w:proofErr w:type="gramStart"/>
       <w:r>
-        <w:t>6, 12, and 18 month</w:t>
+        <w:rPr>
+          <w:iCs/>
+        </w:rPr>
+        <w:t>), and</w:t>
       </w:r>
       <w:proofErr w:type="gramEnd"/>
       <w:r>
-        <w:t xml:space="preserve"> SPEI drought indices for all months from </w:t>
-      </w:r>
-      <w:r>
-        <w:t>1989</w:t>
-      </w:r>
-      <w:r>
-        <w:t>-2020, using Thornthwaite PEVT (</w:t>
-      </w:r>
-      <w:proofErr w:type="spellStart"/>
-      <w:r>
-        <w:t>Slette</w:t>
-      </w:r>
-      <w:proofErr w:type="spellEnd"/>
-      <w:r>
-        <w:t xml:space="preserve"> et al. 2019; Cárdenas et al. 2021</w:t>
-      </w:r>
-      <w:r>
-        <w:t>). We also calculated anomalies in the mean, maximum, and minimum temperature, total precipitation,</w:t>
-      </w:r>
-      <w:r>
-        <w:t xml:space="preserve"> summer </w:t>
-      </w:r>
-      <w:r>
-        <w:t xml:space="preserve">(April-September) </w:t>
-      </w:r>
-      <w:r>
-        <w:t>and winter</w:t>
-      </w:r>
-      <w:r>
-        <w:t xml:space="preserve"> (October-March)</w:t>
-      </w:r>
-      <w:r>
-        <w:t xml:space="preserve"> precipitation, days above 35C,</w:t>
-      </w:r>
-      <w:r>
-        <w:t xml:space="preserve"> and NDVI for each month relative to the </w:t>
-      </w:r>
-      <w:r>
-        <w:t>3</w:t>
-      </w:r>
-      <w:r>
-        <w:t xml:space="preserve">0-year normals. </w:t>
-      </w:r>
-    </w:p>
-    <w:p>
-      <w:pPr>
-        <w:pStyle w:val="Heading1"/>
-      </w:pPr>
-      <w:r>
-        <w:t>Results</w:t>
-      </w:r>
-    </w:p>
-    <w:p>
-      <w:r>
-        <w:rPr>
-          <w:i/>
-          <w:iCs/>
-        </w:rPr>
-        <w:t>Rodent community energy use</w:t>
-      </w:r>
-    </w:p>
-    <w:p>
-      <w:r>
-        <w:tab/>
-        <w:t>All rodent community energy variables have changed significantly over the three time periods.</w:t>
-      </w:r>
-      <w:r>
-        <w:t xml:space="preserve"> </w:t>
-      </w:r>
-      <w:r>
-        <w:t>Small granivores increased their share of community energy use</w:t>
-      </w:r>
-      <w:r>
-        <w:t xml:space="preserve"> on control plots</w:t>
-      </w:r>
-      <w:r>
-        <w:t xml:space="preserve"> from 7% prior to 1996, to an average of 23-25% from 1996-2020 (1996-2010 and 2010-2020 not significantly different)</w:t>
-      </w:r>
-      <w:r>
-        <w:t>, and – unsurprisingly – consistently account for nearly all energy use on kangaroo rat exclosure plots</w:t>
-      </w:r>
-      <w:r>
-        <w:t xml:space="preserve"> (Figure 1)</w:t>
-      </w:r>
-      <w:r>
+        <w:rPr>
+          <w:iCs/>
+        </w:rPr>
+        <w:t xml:space="preserve"> was not found at </w:t>
+      </w:r>
+      <w:r>
+        <w:rPr>
+          <w:iCs/>
+        </w:rPr>
+        <w:t>Portal</w:t>
+      </w:r>
+      <w:r>
+        <w:rPr>
+          <w:iCs/>
+        </w:rPr>
+        <w:t xml:space="preserve"> for at least the two decades from 1977-1996.</w:t>
+      </w:r>
+      <w:r>
+        <w:rPr>
+          <w:iCs/>
+        </w:rPr>
+        <w:t xml:space="preserve"> Conditions at the site in the early 1990s may </w:t>
+      </w:r>
+      <w:r>
+        <w:rPr>
+          <w:iCs/>
+        </w:rPr>
+        <w:t xml:space="preserve">have helped </w:t>
+      </w:r>
+      <w:r>
+        <w:rPr>
+          <w:iCs/>
+        </w:rPr>
+        <w:t xml:space="preserve">dispersing individuals of </w:t>
+      </w:r>
+      <w:r>
+        <w:rPr>
+          <w:i/>
+        </w:rPr>
+        <w:t xml:space="preserve">C. </w:t>
+      </w:r>
+      <w:proofErr w:type="spellStart"/>
+      <w:r>
+        <w:rPr>
+          <w:i/>
+        </w:rPr>
+        <w:t>baileyi</w:t>
+      </w:r>
+      <w:proofErr w:type="spellEnd"/>
+      <w:r>
+        <w:rPr>
+          <w:i/>
+        </w:rPr>
+        <w:t xml:space="preserve"> </w:t>
+      </w:r>
+      <w:r>
+        <w:rPr>
+          <w:iCs/>
+        </w:rPr>
+        <w:t>to establish populations (</w:t>
+      </w:r>
+      <w:r>
+        <w:rPr>
+          <w:iCs/>
+        </w:rPr>
+        <w:t>Ernest and Brown 2001</w:t>
+      </w:r>
+      <w:proofErr w:type="gramStart"/>
+      <w:r>
+        <w:rPr>
+          <w:iCs/>
+        </w:rPr>
+        <w:t>)</w:t>
+      </w:r>
+      <w:r>
+        <w:rPr>
+          <w:iCs/>
+        </w:rPr>
+        <w:t>,and</w:t>
+      </w:r>
+      <w:proofErr w:type="gramEnd"/>
+      <w:r>
+        <w:rPr>
+          <w:iCs/>
+        </w:rPr>
+        <w:t xml:space="preserve"> shifts in conditions in recent decades may have</w:t>
+      </w:r>
+      <w:r>
+        <w:rPr>
+          <w:iCs/>
+        </w:rPr>
+        <w:t xml:space="preserve"> moved the site </w:t>
+      </w:r>
+      <w:r>
+        <w:rPr>
+          <w:iCs/>
+        </w:rPr>
+        <w:t xml:space="preserve">away from </w:t>
+      </w:r>
+      <w:r>
+        <w:rPr>
+          <w:i/>
+        </w:rPr>
+        <w:t xml:space="preserve">C. </w:t>
+      </w:r>
+      <w:proofErr w:type="spellStart"/>
+      <w:r>
+        <w:rPr>
+          <w:i/>
+        </w:rPr>
+        <w:t>baileyi</w:t>
+      </w:r>
+      <w:r>
+        <w:rPr>
+          <w:iCs/>
+        </w:rPr>
+        <w:t>’s</w:t>
+      </w:r>
+      <w:proofErr w:type="spellEnd"/>
+      <w:r>
+        <w:rPr>
+          <w:iCs/>
+        </w:rPr>
+        <w:t xml:space="preserve"> </w:t>
+      </w:r>
+      <w:r>
+        <w:rPr>
+          <w:iCs/>
+        </w:rPr>
+        <w:t>preferred</w:t>
+      </w:r>
+      <w:r>
+        <w:rPr>
+          <w:iCs/>
+        </w:rPr>
+        <w:t xml:space="preserve"> conditions once </w:t>
+      </w:r>
+      <w:r>
+        <w:rPr>
+          <w:iCs/>
+        </w:rPr>
+        <w:t>again</w:t>
+      </w:r>
+      <w:r>
+        <w:rPr>
+          <w:iCs/>
+        </w:rPr>
+        <w:t>.</w:t>
+      </w:r>
+      <w:r>
+        <w:t xml:space="preserve"> </w:t>
+      </w:r>
+      <w:r>
+        <w:t>Since 2010, the site has experienced two periods of extended and severe drought</w:t>
+      </w:r>
+      <w:r>
+        <w:t xml:space="preserve"> (Appendix 3)</w:t>
+      </w:r>
+      <w:r>
+        <w:t xml:space="preserve">. These extremes may limit </w:t>
+      </w:r>
+      <w:r>
+        <w:rPr>
+          <w:i/>
+          <w:iCs/>
+        </w:rPr>
+        <w:t xml:space="preserve">C. </w:t>
+      </w:r>
+      <w:proofErr w:type="spellStart"/>
+      <w:r>
+        <w:rPr>
+          <w:i/>
+          <w:iCs/>
+        </w:rPr>
+        <w:t>baileyi</w:t>
+      </w:r>
+      <w:r>
+        <w:rPr>
+          <w:i/>
+          <w:iCs/>
+        </w:rPr>
+        <w:t>’s</w:t>
+      </w:r>
+      <w:proofErr w:type="spellEnd"/>
+      <w:r>
+        <w:rPr>
+          <w:i/>
+          <w:iCs/>
+        </w:rPr>
+        <w:t xml:space="preserve"> </w:t>
+      </w:r>
+      <w:r>
+        <w:t>fitness at the site</w:t>
+      </w:r>
+      <w:r>
+        <w:t xml:space="preserve"> more</w:t>
+      </w:r>
+      <w:r>
+        <w:t xml:space="preserve"> strongly than they limit</w:t>
+      </w:r>
+      <w:r>
+        <w:t xml:space="preserve"> species for whom Portal</w:t>
+      </w:r>
+      <w:r>
+        <w:t xml:space="preserve"> appears to</w:t>
+      </w:r>
+      <w:r>
+        <w:t xml:space="preserve"> constitute more core </w:t>
+      </w:r>
+      <w:r>
+        <w:lastRenderedPageBreak/>
+        <w:t>habitat,</w:t>
+      </w:r>
+      <w:r>
+        <w:t xml:space="preserve"> and which may be better equipped to tolerate the full range of conditions experienced </w:t>
+      </w:r>
+      <w:r>
+        <w:t>there.</w:t>
+      </w:r>
+      <w:r>
+        <w:t xml:space="preserve"> </w:t>
+      </w:r>
+      <w:r>
+        <w:t>Alternatively</w:t>
+      </w:r>
+      <w:r>
+        <w:t xml:space="preserve">, </w:t>
+      </w:r>
+      <w:r>
+        <w:t xml:space="preserve">the </w:t>
+      </w:r>
+      <w:r>
+        <w:t xml:space="preserve">community-wide population </w:t>
+      </w:r>
+      <w:r>
+        <w:t>crash</w:t>
+      </w:r>
+      <w:r>
+        <w:t xml:space="preserve"> </w:t>
+      </w:r>
+      <w:r>
+        <w:t>following</w:t>
+      </w:r>
+      <w:r>
+        <w:t xml:space="preserve"> </w:t>
+      </w:r>
+      <w:r>
+        <w:t>the 2010 drought may have temporarily overcome incumbency effects and created an opportunity fo</w:t>
+      </w:r>
+      <w:r>
+        <w:t xml:space="preserve">r the rodent community to </w:t>
+      </w:r>
+      <w:r>
+        <w:t xml:space="preserve">reorganize </w:t>
+      </w:r>
+      <w:r>
+        <w:t>tracking more long</w:t>
+      </w:r>
+      <w:r>
+        <w:t>-term shifts in environmental conditions</w:t>
+      </w:r>
+      <w:r>
+        <w:t xml:space="preserve"> (</w:t>
+      </w:r>
+      <w:r>
+        <w:t>Thibault and Brown 2008;</w:t>
+      </w:r>
+      <w:r>
+        <w:t xml:space="preserve"> </w:t>
+      </w:r>
+      <w:r>
+        <w:t>Christensen et al</w:t>
+      </w:r>
+      <w:r>
+        <w:t>.</w:t>
+      </w:r>
+      <w:r>
+        <w:t xml:space="preserve"> </w:t>
+      </w:r>
+      <w:r>
+        <w:t>2018</w:t>
+      </w:r>
+      <w:r>
+        <w:t>)</w:t>
+      </w:r>
+      <w:r>
+        <w:t>.</w:t>
+      </w:r>
+      <w:r>
+        <w:t xml:space="preserve"> </w:t>
+      </w:r>
+      <w:r>
+        <w:t>Circumstantially, we</w:t>
+      </w:r>
+      <w:r>
+        <w:t xml:space="preserve"> note that </w:t>
+      </w:r>
+      <w:r>
+        <w:rPr>
+          <w:i/>
+        </w:rPr>
+        <w:t xml:space="preserve">E. </w:t>
+      </w:r>
+      <w:proofErr w:type="spellStart"/>
+      <w:r>
+        <w:rPr>
+          <w:i/>
+        </w:rPr>
+        <w:t>ciculatum</w:t>
+      </w:r>
+      <w:proofErr w:type="spellEnd"/>
+      <w:r>
+        <w:rPr>
+          <w:i/>
+        </w:rPr>
+        <w:t xml:space="preserve"> </w:t>
+      </w:r>
+      <w:r>
+        <w:rPr>
+          <w:iCs/>
+        </w:rPr>
+        <w:t>became highly abundant</w:t>
+      </w:r>
+      <w:r>
+        <w:rPr>
+          <w:iCs/>
+        </w:rPr>
+        <w:t xml:space="preserve"> in this system</w:t>
+      </w:r>
+      <w:r>
+        <w:rPr>
+          <w:iCs/>
+        </w:rPr>
+        <w:t xml:space="preserve"> at the same time as </w:t>
+      </w:r>
+      <w:r>
+        <w:rPr>
+          <w:i/>
+          <w:iCs/>
+        </w:rPr>
+        <w:t xml:space="preserve">C. </w:t>
+      </w:r>
+      <w:proofErr w:type="spellStart"/>
+      <w:proofErr w:type="gramStart"/>
+      <w:r>
+        <w:rPr>
+          <w:i/>
+          <w:iCs/>
+        </w:rPr>
+        <w:t>baileyi</w:t>
+      </w:r>
+      <w:proofErr w:type="spellEnd"/>
+      <w:r>
+        <w:rPr>
+          <w:i/>
+          <w:iCs/>
+        </w:rPr>
+        <w:t>,</w:t>
+      </w:r>
+      <w:r>
+        <w:rPr>
+          <w:i/>
+          <w:iCs/>
+        </w:rPr>
+        <w:t xml:space="preserve"> </w:t>
+      </w:r>
+      <w:r>
+        <w:t>and</w:t>
+      </w:r>
+      <w:proofErr w:type="gramEnd"/>
+      <w:r>
+        <w:t xml:space="preserve"> has subsequently </w:t>
+      </w:r>
+      <w:r>
+        <w:rPr>
+          <w:iCs/>
+        </w:rPr>
+        <w:t xml:space="preserve">declined </w:t>
+      </w:r>
+      <w:r>
+        <w:rPr>
+          <w:iCs/>
+        </w:rPr>
+        <w:t>simultaneously</w:t>
+      </w:r>
+      <w:r>
+        <w:rPr>
+          <w:iCs/>
+        </w:rPr>
+        <w:t xml:space="preserve"> with</w:t>
+      </w:r>
+      <w:r>
+        <w:rPr>
+          <w:iCs/>
+        </w:rPr>
+        <w:t xml:space="preserve"> </w:t>
+      </w:r>
+      <w:r>
+        <w:rPr>
+          <w:i/>
+        </w:rPr>
+        <w:t xml:space="preserve">C. </w:t>
+      </w:r>
+      <w:proofErr w:type="spellStart"/>
+      <w:r>
+        <w:rPr>
+          <w:i/>
+        </w:rPr>
+        <w:t>baileyi</w:t>
+      </w:r>
+      <w:proofErr w:type="spellEnd"/>
+      <w:r>
+        <w:rPr>
+          <w:i/>
+        </w:rPr>
+        <w:t xml:space="preserve"> </w:t>
+      </w:r>
+      <w:r>
+        <w:rPr>
+          <w:iCs/>
+        </w:rPr>
+        <w:t>(Appendix 2)</w:t>
+      </w:r>
+      <w:r>
+        <w:rPr>
+          <w:i/>
+        </w:rPr>
         <w:t xml:space="preserve">. </w:t>
       </w:r>
       <w:r>
-        <w:t>T</w:t>
-      </w:r>
-      <w:r>
-        <w:t xml:space="preserve">he proportion of energy use accounted for by </w:t>
-      </w:r>
-      <w:r>
-        <w:rPr>
-          <w:i/>
-          <w:iCs/>
-        </w:rPr>
-        <w:t xml:space="preserve">C. </w:t>
-      </w:r>
-      <w:proofErr w:type="spellStart"/>
-      <w:r>
-        <w:rPr>
-          <w:i/>
-          <w:iCs/>
-        </w:rPr>
-        <w:t>baileyi</w:t>
-      </w:r>
-      <w:proofErr w:type="spellEnd"/>
-      <w:r>
-        <w:rPr>
-          <w:i/>
-          <w:iCs/>
-        </w:rPr>
-        <w:t xml:space="preserve"> </w:t>
-      </w:r>
-      <w:r>
-        <w:t xml:space="preserve">has declined on both control and exclosure plots, from an average from 10% from 1996-2010 to </w:t>
-      </w:r>
-      <w:r>
-        <w:t>&lt;</w:t>
-      </w:r>
-      <w:r>
-        <w:t>0.01% after 2010 on controls and from 65% to 25% on exclosures</w:t>
-      </w:r>
-      <w:r>
-        <w:t xml:space="preserve"> (Figure 1)</w:t>
-      </w:r>
-      <w:r>
-        <w:t>. Energetic</w:t>
-      </w:r>
-      <w:r>
-        <w:t xml:space="preserve"> compensation by all small granivores for kangaroo rat removal has declined from an average of 52% from 1996-2010, to an average of 22% (</w:t>
-      </w:r>
-      <w:r>
-        <w:t xml:space="preserve">Figure 2; </w:t>
-      </w:r>
-      <w:r>
-        <w:t xml:space="preserve">GLS significance, contrast </w:t>
-      </w:r>
-      <w:r>
-        <w:rPr>
-          <w:i/>
-          <w:iCs/>
-        </w:rPr>
-        <w:t xml:space="preserve">p </w:t>
-      </w:r>
-      <w:r>
-        <w:t xml:space="preserve">value &gt; 0.001). This is not significantly greater than the degree of compensation observed prior to </w:t>
-      </w:r>
-      <w:r>
-        <w:rPr>
-          <w:i/>
-          <w:iCs/>
-        </w:rPr>
-        <w:t xml:space="preserve">C. </w:t>
-      </w:r>
-      <w:proofErr w:type="spellStart"/>
-      <w:r>
-        <w:rPr>
-          <w:i/>
-          <w:iCs/>
-        </w:rPr>
-        <w:t>baileyi</w:t>
-      </w:r>
-      <w:r>
-        <w:t>’s</w:t>
-      </w:r>
-      <w:proofErr w:type="spellEnd"/>
-      <w:r>
-        <w:t xml:space="preserve"> arrival at the site in 1996, an average of 17% from 1988-1996 (contrast p = .75). </w:t>
-      </w:r>
-      <w:r>
-        <w:t>The ratio of total energy use on exclosure plots, to total energy use on control plots, has also declined from an average of 67% to 46% - although it remains higher than the 25% observed from 1988-1996 (</w:t>
-      </w:r>
-      <w:r>
-        <w:t xml:space="preserve">Figure 2; </w:t>
-      </w:r>
-      <w:r>
-        <w:t xml:space="preserve">1996-2010 compared to 2010-2020 contrast p = 0.001, 1988-1996 compared to 2010-2020 contrast p = 0.005). </w:t>
-      </w:r>
-    </w:p>
-    <w:p>
-      <w:r>
-        <w:rPr>
-          <w:i/>
-          <w:iCs/>
-        </w:rPr>
-        <w:lastRenderedPageBreak/>
-        <w:t>Plant community composition</w:t>
-      </w:r>
-    </w:p>
-    <w:p>
-      <w:r>
-        <w:tab/>
-        <w:t>The change-point model of topic compositions identified a</w:t>
-      </w:r>
-      <w:r>
-        <w:t xml:space="preserve"> </w:t>
-      </w:r>
-      <w:r>
-        <w:t>transition in the winter plant community, around 1996, and a second, more gradual and variable, transition over the latter portion of the time series</w:t>
-      </w:r>
-      <w:r>
+        <w:rPr>
+          <w:iCs/>
+        </w:rPr>
+        <w:t xml:space="preserve">This could reflect </w:t>
+      </w:r>
+      <w:r>
+        <w:rPr>
+          <w:iCs/>
+        </w:rPr>
+        <w:t>shift</w:t>
+      </w:r>
+      <w:r>
+        <w:rPr>
+          <w:iCs/>
+        </w:rPr>
+        <w:t>s</w:t>
+      </w:r>
+      <w:r>
+        <w:rPr>
+          <w:iCs/>
+        </w:rPr>
+        <w:t xml:space="preserve"> in conditions </w:t>
+      </w:r>
+      <w:r>
+        <w:rPr>
+          <w:iCs/>
+        </w:rPr>
+        <w:t xml:space="preserve">towards and </w:t>
+      </w:r>
+      <w:r>
+        <w:rPr>
+          <w:iCs/>
+        </w:rPr>
+        <w:t>away from shared environmental requirements between the two species</w:t>
+      </w:r>
+      <w:r>
+        <w:rPr>
+          <w:iCs/>
+        </w:rPr>
+        <w:t xml:space="preserve"> – although it may be coincidental, or part of a more complex consumer-resource </w:t>
+      </w:r>
+      <w:r>
+        <w:rPr>
+          <w:iCs/>
+        </w:rPr>
+        <w:t>feedbac</w:t>
+      </w:r>
+      <w:r>
+        <w:rPr>
+          <w:iCs/>
+        </w:rPr>
+        <w:t>k</w:t>
+      </w:r>
+      <w:r>
+        <w:rPr>
+          <w:iCs/>
+        </w:rPr>
+        <w:t xml:space="preserve"> within the broader community </w:t>
+      </w:r>
+      <w:r>
+        <w:rPr>
+          <w:iCs/>
+        </w:rPr>
+        <w:t>(Allington</w:t>
+      </w:r>
+      <w:r>
+        <w:rPr>
+          <w:iCs/>
+        </w:rPr>
+        <w:t xml:space="preserve"> et al. 2013</w:t>
+      </w:r>
+      <w:r>
+        <w:rPr>
+          <w:iCs/>
+        </w:rPr>
+        <w:t>)</w:t>
+      </w:r>
+      <w:r>
+        <w:rPr>
+          <w:iCs/>
+        </w:rPr>
         <w:t xml:space="preserve">. </w:t>
       </w:r>
       <w:r>
-        <w:t xml:space="preserve">The model does not identify any </w:t>
-      </w:r>
-      <w:r>
-        <w:t>pronounced</w:t>
-      </w:r>
-      <w:r>
-        <w:t xml:space="preserve"> shifts in species composition in the summer plant community</w:t>
-      </w:r>
-      <w:r>
-        <w:t xml:space="preserve"> (Appendix</w:t>
-      </w:r>
-      <w:r>
-        <w:t xml:space="preserve"> 1</w:t>
-      </w:r>
-      <w:r>
-        <w:t>)</w:t>
-      </w:r>
-      <w:r>
-        <w:t xml:space="preserve">. </w:t>
-      </w:r>
-      <w:r>
-        <w:rPr>
-          <w:i/>
-          <w:iCs/>
-        </w:rPr>
-        <w:t xml:space="preserve">E. </w:t>
-      </w:r>
-      <w:proofErr w:type="spellStart"/>
-      <w:r>
-        <w:rPr>
-          <w:i/>
-          <w:iCs/>
-        </w:rPr>
-        <w:t>ciculatum</w:t>
-      </w:r>
-      <w:proofErr w:type="spellEnd"/>
-      <w:r>
-        <w:rPr>
-          <w:i/>
-          <w:iCs/>
-        </w:rPr>
-        <w:t xml:space="preserve"> </w:t>
-      </w:r>
-      <w:r>
-        <w:t xml:space="preserve">has declined sharply in abundance, coinciding with the 2010 drought, from an average of 35% of </w:t>
-      </w:r>
-      <w:r>
-        <w:t>total</w:t>
-      </w:r>
-      <w:r>
-        <w:t xml:space="preserve"> abundance on control plots to 8%, and from 60% to 18% on exclosure plots</w:t>
-      </w:r>
-      <w:r>
-        <w:t xml:space="preserve"> (</w:t>
-      </w:r>
-      <w:r>
-        <w:t>Appendix 2</w:t>
-      </w:r>
-      <w:r>
-        <w:t>)</w:t>
-      </w:r>
-      <w:r>
-        <w:t xml:space="preserve">. </w:t>
-      </w:r>
-    </w:p>
-    <w:p>
-      <w:pPr>
-        <w:rPr>
-          <w:i/>
-          <w:iCs/>
-        </w:rPr>
-      </w:pPr>
-      <w:r>
-        <w:rPr>
-          <w:i/>
-          <w:iCs/>
-        </w:rPr>
-        <w:t>Environmental variables</w:t>
-      </w:r>
-    </w:p>
-    <w:p>
-      <w:r>
-        <w:rPr>
-          <w:i/>
-          <w:iCs/>
-        </w:rPr>
-        <w:tab/>
-      </w:r>
-      <w:r>
-        <w:t xml:space="preserve">The site has experienced numerous periods of drought, with two </w:t>
-      </w:r>
-      <w:r>
-        <w:t>unusually</w:t>
-      </w:r>
-      <w:r>
-        <w:t xml:space="preserve"> long and severe droughts occurring since 2010</w:t>
-      </w:r>
-      <w:r>
-        <w:t xml:space="preserve"> (</w:t>
-      </w:r>
-      <w:r>
-        <w:t xml:space="preserve">Figures 1-2, </w:t>
-      </w:r>
-      <w:r>
-        <w:t xml:space="preserve">Appendix </w:t>
-      </w:r>
-      <w:r>
-        <w:t>3</w:t>
-      </w:r>
-      <w:r>
-        <w:t>)</w:t>
-      </w:r>
-      <w:r>
-        <w:t>. Mean, minimum, and maximum temperatures have tended</w:t>
-      </w:r>
-      <w:r>
-        <w:t xml:space="preserve"> weakly</w:t>
-      </w:r>
-      <w:r>
-        <w:t xml:space="preserve"> upwards, as have the number of days with maximum temperature &gt; 35C</w:t>
-      </w:r>
-      <w:r>
-        <w:t>, but</w:t>
-      </w:r>
-      <w:r>
-        <w:t xml:space="preserve"> there have not been </w:t>
-      </w:r>
-      <w:r>
-        <w:t>dramatic</w:t>
-      </w:r>
-      <w:r>
-        <w:t xml:space="preserve"> shifts in these variables </w:t>
-      </w:r>
-      <w:r>
-        <w:t>between the 2010s and the 1990s</w:t>
-      </w:r>
-      <w:r>
-        <w:t xml:space="preserve"> and</w:t>
-      </w:r>
-      <w:r>
-        <w:t xml:space="preserve"> 2000s</w:t>
-      </w:r>
-      <w:r>
-        <w:t xml:space="preserve"> (Appendix</w:t>
-      </w:r>
-      <w:r>
-        <w:t xml:space="preserve"> 3</w:t>
-      </w:r>
-      <w:r>
-        <w:t>)</w:t>
-      </w:r>
-      <w:r>
-        <w:t xml:space="preserve">. </w:t>
-      </w:r>
-    </w:p>
-    <w:p>
-      <w:pPr>
-        <w:pStyle w:val="Heading1"/>
-      </w:pPr>
-      <w:r>
-        <w:t>Discussion</w:t>
-      </w:r>
-    </w:p>
-    <w:p>
-      <w:r>
-        <w:tab/>
-      </w:r>
-      <w:r>
-        <w:t xml:space="preserve">Since the 2010 drought, the dynamics of energetic compensation at Portal have shifted into a new configuration for the system. </w:t>
-      </w:r>
-      <w:r>
-        <w:t>C</w:t>
-      </w:r>
-      <w:r>
-        <w:t xml:space="preserve">ompensation by all small granivores for kangaroo rat removal has declined to levels comparable to those observed up until the mid-1990s </w:t>
-      </w:r>
-      <w:r>
-        <w:t>U</w:t>
-      </w:r>
-      <w:r>
-        <w:t xml:space="preserve">nlike the 1980s and early 1990s, </w:t>
-      </w:r>
-      <w:r>
-        <w:rPr>
-          <w:i/>
-          <w:iCs/>
-        </w:rPr>
-        <w:t xml:space="preserve">C. </w:t>
-      </w:r>
-      <w:proofErr w:type="spellStart"/>
-      <w:r>
-        <w:rPr>
-          <w:i/>
-          <w:iCs/>
-        </w:rPr>
-        <w:t>baileyi</w:t>
-      </w:r>
-      <w:proofErr w:type="spellEnd"/>
-      <w:r>
-        <w:rPr>
-          <w:i/>
-          <w:iCs/>
-        </w:rPr>
-        <w:t xml:space="preserve"> </w:t>
-      </w:r>
-      <w:r>
-        <w:t>is currently still present in the system</w:t>
-      </w:r>
-      <w:r>
-        <w:t>, but it has declined in abundance on both control and exclosure plots</w:t>
-      </w:r>
-      <w:r>
-        <w:t xml:space="preserve">. </w:t>
-      </w:r>
-      <w:r>
-        <w:t>No</w:t>
-      </w:r>
-      <w:r>
-        <w:t xml:space="preserve"> othe</w:t>
-      </w:r>
-      <w:r>
-        <w:t>r</w:t>
-      </w:r>
-      <w:r>
-        <w:t xml:space="preserve"> small granivores have increased to compensate for kangaroo rat removal. </w:t>
-      </w:r>
-      <w:r>
-        <w:t>However</w:t>
-      </w:r>
-      <w:r>
-        <w:t xml:space="preserve">, the </w:t>
-      </w:r>
-      <w:r>
-        <w:rPr>
-          <w:i/>
-          <w:iCs/>
-        </w:rPr>
-        <w:t xml:space="preserve">total </w:t>
-      </w:r>
-      <w:r>
-        <w:t xml:space="preserve">decline in energy use caused by kangaroo rat removal has shrunk relative to the decline observed prior to 1996. </w:t>
-      </w:r>
-      <w:r>
-        <w:t>Kangaroo</w:t>
-      </w:r>
-      <w:r>
-        <w:t xml:space="preserve"> rats now account for a smaller proportion of community-level energy use than at the beginning of the study, and so removing kangaroo rats from the system results in a smaller loss of energy use – </w:t>
-      </w:r>
-      <w:r>
-        <w:lastRenderedPageBreak/>
-        <w:t xml:space="preserve">even though there has been no increase in the </w:t>
-      </w:r>
-      <w:r>
-        <w:rPr>
-          <w:i/>
-          <w:iCs/>
-        </w:rPr>
-        <w:t xml:space="preserve">proportion </w:t>
-      </w:r>
-      <w:r>
-        <w:t xml:space="preserve">of that loss that is compensated for by other species. </w:t>
-      </w:r>
-    </w:p>
-    <w:p>
-      <w:r>
-        <w:tab/>
-      </w:r>
-      <w:r>
-        <w:t>T</w:t>
-      </w:r>
-      <w:r>
-        <w:t xml:space="preserve">hese joint shifts </w:t>
-      </w:r>
-      <w:r>
-        <w:t>demonstrate</w:t>
-      </w:r>
-      <w:r>
-        <w:t xml:space="preserve"> </w:t>
-      </w:r>
-      <w:r>
-        <w:t xml:space="preserve">relative </w:t>
-      </w:r>
-      <w:r>
-        <w:t xml:space="preserve">consistency in the degree of overlap in resource use </w:t>
-      </w:r>
-      <w:r>
-        <w:t>between</w:t>
-      </w:r>
-      <w:r>
-        <w:t xml:space="preserve"> kangaroo rats and small granivores other than </w:t>
-      </w:r>
-      <w:r>
-        <w:rPr>
-          <w:i/>
-          <w:iCs/>
-        </w:rPr>
-        <w:t xml:space="preserve">C. </w:t>
-      </w:r>
-      <w:proofErr w:type="spellStart"/>
-      <w:r>
-        <w:rPr>
-          <w:i/>
-          <w:iCs/>
-        </w:rPr>
-        <w:t>baileyi</w:t>
-      </w:r>
-      <w:proofErr w:type="spellEnd"/>
-      <w:r>
-        <w:rPr>
-          <w:i/>
-          <w:iCs/>
-        </w:rPr>
-        <w:t>.</w:t>
-      </w:r>
-      <w:r>
-        <w:rPr>
-          <w:i/>
-          <w:iCs/>
-        </w:rPr>
-        <w:t xml:space="preserve"> </w:t>
-      </w:r>
-      <w:r>
-        <w:t xml:space="preserve">Even though a sitewide habitat transition towards shrubland has favored small granivores over kangaroo rats, resulting in small granivores controlling a larger proportion of resources sitewide than at the beginning of the study, there has been no detectable increase in the proportion of resources </w:t>
-      </w:r>
-      <w:r>
-        <w:t>used by kangaroo rats</w:t>
-      </w:r>
-      <w:r>
-        <w:rPr>
-          <w:i/>
-          <w:iCs/>
-        </w:rPr>
-        <w:t xml:space="preserve"> </w:t>
-      </w:r>
-      <w:r>
-        <w:t xml:space="preserve">that small granivores are able to exploit once kangaroo rats are removed. This may reflect some degree of stable </w:t>
-      </w:r>
-      <w:r>
-        <w:t>niche partitioning</w:t>
-      </w:r>
-      <w:r>
-        <w:t xml:space="preserve"> </w:t>
-      </w:r>
-      <w:r>
-        <w:t>between</w:t>
-      </w:r>
-      <w:r>
-        <w:t xml:space="preserve"> these species, even as habitat conditions and the baseline distribution of resource availability shifts. One </w:t>
-      </w:r>
-      <w:r>
-        <w:t xml:space="preserve">such </w:t>
-      </w:r>
-      <w:r>
-        <w:t xml:space="preserve">axis of </w:t>
-      </w:r>
-      <w:r>
-        <w:t xml:space="preserve">relatively consistent </w:t>
-      </w:r>
-      <w:r>
-        <w:t xml:space="preserve">differentiation may relate to spatial partitioning of foraging zones. Kangaroo rats are relatively well-suited to foraging in open areas between clumps of vegetation, while smaller granivores often </w:t>
-      </w:r>
-      <w:r>
-        <w:t>restrict their foraging to sheltered areas</w:t>
-      </w:r>
-      <w:r>
-        <w:t xml:space="preserve"> to </w:t>
-      </w:r>
-      <w:r>
-        <w:t>reduce predation risk</w:t>
-      </w:r>
-      <w:r>
-        <w:t xml:space="preserve"> (</w:t>
-      </w:r>
-      <w:r>
-        <w:t xml:space="preserve">Swartz et al. 2010; </w:t>
-      </w:r>
-      <w:proofErr w:type="spellStart"/>
-      <w:r>
-        <w:t>Kelt</w:t>
-      </w:r>
-      <w:proofErr w:type="spellEnd"/>
-      <w:r>
-        <w:t xml:space="preserve"> 2011</w:t>
-      </w:r>
-      <w:r>
-        <w:t>)</w:t>
-      </w:r>
-      <w:r>
-        <w:t xml:space="preserve">. Even as the overall amount of shrub cover sitewide has increased, kangaroo rats may continue to </w:t>
-      </w:r>
-      <w:r>
-        <w:t>exploit</w:t>
-      </w:r>
-      <w:r>
-        <w:t xml:space="preserve"> resources located in the remaining open microhabitats, which </w:t>
-      </w:r>
-      <w:r>
-        <w:t>may be</w:t>
-      </w:r>
-      <w:r>
-        <w:t xml:space="preserve"> too risky for small granivores to </w:t>
-      </w:r>
-      <w:r>
-        <w:t>access</w:t>
-      </w:r>
-      <w:r>
-        <w:t xml:space="preserve"> even once kangaroo rats are removed. </w:t>
-      </w:r>
-    </w:p>
-    <w:p>
-      <w:pPr>
-        <w:rPr>
-          <w:iCs/>
-        </w:rPr>
-      </w:pPr>
-      <w:r>
-        <w:tab/>
-      </w:r>
-      <w:r>
-        <w:t xml:space="preserve"> </w:t>
-      </w:r>
-      <w:r>
-        <w:t xml:space="preserve">In contrast, </w:t>
-      </w:r>
-      <w:r>
-        <w:rPr>
-          <w:i/>
-          <w:iCs/>
-        </w:rPr>
-        <w:t xml:space="preserve">C. </w:t>
-      </w:r>
-      <w:proofErr w:type="spellStart"/>
-      <w:r>
-        <w:rPr>
-          <w:i/>
-          <w:iCs/>
-        </w:rPr>
-        <w:t>baileyi</w:t>
-      </w:r>
-      <w:r>
-        <w:rPr>
-          <w:i/>
-          <w:iCs/>
-        </w:rPr>
-        <w:t>’s</w:t>
-      </w:r>
-      <w:proofErr w:type="spellEnd"/>
-      <w:r>
-        <w:rPr>
-          <w:i/>
-          <w:iCs/>
-        </w:rPr>
-        <w:t xml:space="preserve"> </w:t>
-      </w:r>
-      <w:r>
-        <w:t xml:space="preserve">capacity to </w:t>
-      </w:r>
-      <w:r>
-        <w:t>take advantage of</w:t>
-      </w:r>
-      <w:r>
-        <w:t xml:space="preserve"> </w:t>
-      </w:r>
-      <w:r>
-        <w:t>resources made available by removing kangaroo rats</w:t>
-      </w:r>
-      <w:r>
-        <w:t xml:space="preserve"> has </w:t>
-      </w:r>
-      <w:r>
-        <w:t>decreased</w:t>
-      </w:r>
-      <w:r>
-        <w:t xml:space="preserve"> dramatically since</w:t>
-      </w:r>
-      <w:r>
-        <w:rPr>
-          <w:iCs/>
-        </w:rPr>
-        <w:t xml:space="preserve"> 2010, </w:t>
-      </w:r>
-      <w:r>
-        <w:rPr>
-          <w:iCs/>
-        </w:rPr>
-        <w:t>resulting in a breakdown of the energetic compensation effect observed in the 1990s and 2000s.</w:t>
-      </w:r>
-      <w:r>
-        <w:rPr>
-          <w:iCs/>
-        </w:rPr>
-        <w:t xml:space="preserve"> </w:t>
-      </w:r>
-      <w:r>
-        <w:rPr>
-          <w:i/>
-        </w:rPr>
-        <w:t xml:space="preserve">C. </w:t>
-      </w:r>
-      <w:proofErr w:type="spellStart"/>
-      <w:r>
-        <w:rPr>
-          <w:i/>
-        </w:rPr>
-        <w:t>baileyi</w:t>
-      </w:r>
-      <w:proofErr w:type="spellEnd"/>
-      <w:r>
-        <w:rPr>
-          <w:iCs/>
-        </w:rPr>
-        <w:t xml:space="preserve"> is still present in the system, and potential resource availability on exclosure plots remains comparable to that on control plots (Christensen et al</w:t>
-      </w:r>
-      <w:r>
-        <w:rPr>
-          <w:iCs/>
-        </w:rPr>
-        <w:t>. 2019</w:t>
-      </w:r>
-      <w:r>
-        <w:rPr>
-          <w:iCs/>
-        </w:rPr>
-        <w:t xml:space="preserve">). </w:t>
-      </w:r>
-      <w:r>
-        <w:rPr>
-          <w:iCs/>
-        </w:rPr>
-        <w:t xml:space="preserve">However, </w:t>
-      </w:r>
-      <w:r>
-        <w:rPr>
-          <w:iCs/>
-        </w:rPr>
-        <w:t xml:space="preserve">under current conditions, </w:t>
-      </w:r>
-      <w:r>
-        <w:rPr>
-          <w:i/>
-        </w:rPr>
-        <w:t xml:space="preserve">C. </w:t>
-      </w:r>
-      <w:proofErr w:type="spellStart"/>
-      <w:r>
-        <w:rPr>
-          <w:i/>
-        </w:rPr>
-        <w:t>baileyi</w:t>
-      </w:r>
-      <w:proofErr w:type="spellEnd"/>
-      <w:r>
-        <w:rPr>
-          <w:iCs/>
-        </w:rPr>
-        <w:t xml:space="preserve"> – more so than </w:t>
-      </w:r>
-      <w:r>
-        <w:rPr>
-          <w:iCs/>
-        </w:rPr>
-        <w:t>the other major rodent species</w:t>
-      </w:r>
-      <w:r>
-        <w:rPr>
-          <w:iCs/>
-        </w:rPr>
-        <w:t xml:space="preserve"> –</w:t>
-      </w:r>
-      <w:r>
-        <w:rPr>
-          <w:i/>
-        </w:rPr>
-        <w:t xml:space="preserve"> </w:t>
-      </w:r>
-      <w:r>
-        <w:rPr>
-          <w:iCs/>
-        </w:rPr>
-        <w:t xml:space="preserve">has lost </w:t>
-      </w:r>
-      <w:r>
-        <w:rPr>
-          <w:iCs/>
-        </w:rPr>
-        <w:t>its</w:t>
-      </w:r>
-      <w:r>
-        <w:rPr>
-          <w:iCs/>
-        </w:rPr>
-        <w:t xml:space="preserve"> </w:t>
-      </w:r>
-      <w:r>
-        <w:rPr>
-          <w:iCs/>
-        </w:rPr>
-        <w:t>ability</w:t>
-      </w:r>
-      <w:r>
-        <w:rPr>
-          <w:iCs/>
-        </w:rPr>
-        <w:t xml:space="preserve"> to</w:t>
-      </w:r>
-      <w:r>
-        <w:rPr>
-          <w:iCs/>
-        </w:rPr>
-        <w:t xml:space="preserve"> </w:t>
-      </w:r>
-      <w:r>
-        <w:rPr>
-          <w:iCs/>
-        </w:rPr>
-        <w:t>exploit these resources</w:t>
-      </w:r>
-      <w:r>
-        <w:rPr>
-          <w:iCs/>
-        </w:rPr>
-        <w:t>.</w:t>
-      </w:r>
-      <w:r>
-        <w:t xml:space="preserve"> Portal </w:t>
-      </w:r>
-      <w:r>
-        <w:t>may constitute</w:t>
-      </w:r>
-      <w:r>
-        <w:t xml:space="preserve"> marginal habitat for </w:t>
-      </w:r>
-      <w:r>
-        <w:rPr>
-          <w:i/>
-        </w:rPr>
-        <w:t xml:space="preserve">C. </w:t>
-      </w:r>
-      <w:proofErr w:type="spellStart"/>
-      <w:r>
-        <w:rPr>
-          <w:i/>
-        </w:rPr>
-        <w:t>baileyi</w:t>
-      </w:r>
-      <w:proofErr w:type="spellEnd"/>
-      <w:r>
-        <w:rPr>
-          <w:iCs/>
-        </w:rPr>
-        <w:t>.</w:t>
-      </w:r>
-      <w:r>
-        <w:rPr>
-          <w:iCs/>
-        </w:rPr>
-        <w:t xml:space="preserve"> </w:t>
-      </w:r>
-      <w:r>
-        <w:rPr>
-          <w:i/>
-        </w:rPr>
-        <w:t xml:space="preserve">C. </w:t>
-      </w:r>
-      <w:proofErr w:type="spellStart"/>
-      <w:r>
-        <w:rPr>
-          <w:i/>
-        </w:rPr>
-        <w:t>baileyi</w:t>
-      </w:r>
-      <w:proofErr w:type="spellEnd"/>
-      <w:r>
-        <w:rPr>
-          <w:i/>
-        </w:rPr>
-        <w:t xml:space="preserve"> </w:t>
-      </w:r>
-      <w:r>
-        <w:rPr>
-          <w:iCs/>
-        </w:rPr>
-        <w:t xml:space="preserve">has been previously observed to prefer </w:t>
-      </w:r>
-      <w:r>
-        <w:rPr>
-          <w:iCs/>
-        </w:rPr>
-        <w:lastRenderedPageBreak/>
-        <w:t>slightly different habitats to kangaroo rats (</w:t>
-      </w:r>
-      <w:r>
-        <w:rPr>
-          <w:iCs/>
-        </w:rPr>
-        <w:t xml:space="preserve">Rosenzweig and </w:t>
-      </w:r>
-      <w:proofErr w:type="spellStart"/>
-      <w:r>
-        <w:rPr>
-          <w:iCs/>
-        </w:rPr>
-        <w:t>Winakur</w:t>
-      </w:r>
-      <w:proofErr w:type="spellEnd"/>
-      <w:r>
-        <w:rPr>
-          <w:iCs/>
-        </w:rPr>
-        <w:t xml:space="preserve"> 1969; Price 1978</w:t>
-      </w:r>
-      <w:proofErr w:type="gramStart"/>
-      <w:r>
-        <w:rPr>
-          <w:iCs/>
-        </w:rPr>
-        <w:t>), and</w:t>
-      </w:r>
-      <w:proofErr w:type="gramEnd"/>
-      <w:r>
-        <w:rPr>
-          <w:iCs/>
-        </w:rPr>
-        <w:t xml:space="preserve"> was not found at </w:t>
-      </w:r>
-      <w:r>
-        <w:rPr>
-          <w:iCs/>
-        </w:rPr>
-        <w:t>Portal</w:t>
-      </w:r>
-      <w:r>
-        <w:rPr>
-          <w:iCs/>
-        </w:rPr>
-        <w:t xml:space="preserve"> for at least the two decades from 1977-1996.</w:t>
-      </w:r>
-      <w:r>
-        <w:rPr>
-          <w:iCs/>
-        </w:rPr>
-        <w:t xml:space="preserve"> Conditions at the site in the early 1990s may </w:t>
-      </w:r>
-      <w:r>
-        <w:rPr>
-          <w:iCs/>
-        </w:rPr>
-        <w:t xml:space="preserve">have helped </w:t>
-      </w:r>
-      <w:r>
-        <w:rPr>
-          <w:iCs/>
-        </w:rPr>
-        <w:t xml:space="preserve">dispersing individuals of </w:t>
-      </w:r>
-      <w:r>
-        <w:rPr>
-          <w:i/>
-        </w:rPr>
-        <w:t xml:space="preserve">C. </w:t>
-      </w:r>
-      <w:proofErr w:type="spellStart"/>
-      <w:r>
-        <w:rPr>
-          <w:i/>
-        </w:rPr>
-        <w:t>baileyi</w:t>
-      </w:r>
-      <w:proofErr w:type="spellEnd"/>
-      <w:r>
-        <w:rPr>
-          <w:i/>
-        </w:rPr>
-        <w:t xml:space="preserve"> </w:t>
-      </w:r>
-      <w:r>
-        <w:rPr>
-          <w:iCs/>
-        </w:rPr>
-        <w:t>to establish populations (</w:t>
-      </w:r>
-      <w:r>
-        <w:rPr>
-          <w:iCs/>
-        </w:rPr>
-        <w:t>Ernest and Brown 2001</w:t>
-      </w:r>
-      <w:proofErr w:type="gramStart"/>
-      <w:r>
-        <w:rPr>
-          <w:iCs/>
-        </w:rPr>
-        <w:t>)</w:t>
-      </w:r>
-      <w:r>
-        <w:rPr>
-          <w:iCs/>
-        </w:rPr>
-        <w:t>,and</w:t>
-      </w:r>
-      <w:proofErr w:type="gramEnd"/>
-      <w:r>
-        <w:rPr>
-          <w:iCs/>
-        </w:rPr>
-        <w:t xml:space="preserve"> shifts in conditions in recent decades may have</w:t>
-      </w:r>
-      <w:r>
-        <w:rPr>
-          <w:iCs/>
-        </w:rPr>
-        <w:t xml:space="preserve"> moved the site </w:t>
-      </w:r>
-      <w:r>
-        <w:rPr>
-          <w:iCs/>
-        </w:rPr>
-        <w:t xml:space="preserve">away from </w:t>
-      </w:r>
-      <w:r>
-        <w:rPr>
-          <w:i/>
-        </w:rPr>
-        <w:t xml:space="preserve">C. </w:t>
-      </w:r>
-      <w:proofErr w:type="spellStart"/>
-      <w:r>
-        <w:rPr>
-          <w:i/>
-        </w:rPr>
-        <w:t>baileyi</w:t>
-      </w:r>
-      <w:r>
-        <w:rPr>
-          <w:iCs/>
-        </w:rPr>
-        <w:t>’s</w:t>
-      </w:r>
-      <w:proofErr w:type="spellEnd"/>
-      <w:r>
-        <w:rPr>
-          <w:iCs/>
-        </w:rPr>
-        <w:t xml:space="preserve"> </w:t>
-      </w:r>
-      <w:r>
-        <w:rPr>
-          <w:iCs/>
-        </w:rPr>
-        <w:t>preferred</w:t>
-      </w:r>
-      <w:r>
-        <w:rPr>
-          <w:iCs/>
-        </w:rPr>
-        <w:t xml:space="preserve"> conditions once </w:t>
-      </w:r>
-      <w:r>
-        <w:rPr>
-          <w:iCs/>
-        </w:rPr>
-        <w:t>again</w:t>
-      </w:r>
-      <w:r>
-        <w:rPr>
-          <w:iCs/>
-        </w:rPr>
-        <w:t>.</w:t>
-      </w:r>
-      <w:r>
-        <w:t xml:space="preserve"> </w:t>
-      </w:r>
-      <w:r>
-        <w:t>Since 2010, the site has experienced two periods of extended and severe drought</w:t>
-      </w:r>
-      <w:r>
-        <w:t xml:space="preserve">. These extremes may limit </w:t>
-      </w:r>
-      <w:r>
-        <w:rPr>
-          <w:i/>
-          <w:iCs/>
-        </w:rPr>
-        <w:t xml:space="preserve">C. </w:t>
-      </w:r>
-      <w:proofErr w:type="spellStart"/>
-      <w:r>
-        <w:rPr>
-          <w:i/>
-          <w:iCs/>
-        </w:rPr>
-        <w:t>baileyi</w:t>
-      </w:r>
-      <w:r>
-        <w:rPr>
-          <w:i/>
-          <w:iCs/>
-        </w:rPr>
-        <w:t>’s</w:t>
-      </w:r>
-      <w:proofErr w:type="spellEnd"/>
-      <w:r>
-        <w:rPr>
-          <w:i/>
-          <w:iCs/>
-        </w:rPr>
-        <w:t xml:space="preserve"> </w:t>
-      </w:r>
-      <w:r>
-        <w:t>fitness at the site</w:t>
-      </w:r>
-      <w:r>
-        <w:t xml:space="preserve"> more</w:t>
-      </w:r>
-      <w:r>
-        <w:t xml:space="preserve"> strongly than they limit</w:t>
-      </w:r>
-      <w:r>
-        <w:t xml:space="preserve"> species for whom Portal</w:t>
-      </w:r>
-      <w:r>
-        <w:t xml:space="preserve"> appears to</w:t>
-      </w:r>
-      <w:r>
-        <w:t xml:space="preserve"> constitute more core habitat,</w:t>
-      </w:r>
-      <w:r>
-        <w:t xml:space="preserve"> and which may be better equipped to tolerate the full range of conditions experienced </w:t>
-      </w:r>
-      <w:r>
-        <w:t>there.</w:t>
-      </w:r>
-      <w:r>
-        <w:t xml:space="preserve"> </w:t>
-      </w:r>
-      <w:r>
-        <w:t>Alternatively</w:t>
-      </w:r>
-      <w:r>
-        <w:t xml:space="preserve">, </w:t>
-      </w:r>
-      <w:r>
-        <w:t xml:space="preserve">the </w:t>
-      </w:r>
-      <w:r>
-        <w:t xml:space="preserve">community-wide population </w:t>
-      </w:r>
-      <w:r>
-        <w:t>crash</w:t>
-      </w:r>
-      <w:r>
-        <w:t xml:space="preserve"> </w:t>
-      </w:r>
-      <w:r>
-        <w:t>following</w:t>
-      </w:r>
-      <w:r>
-        <w:t xml:space="preserve"> </w:t>
-      </w:r>
-      <w:r>
-        <w:t>the 2010 drought may have temporarily overcome incumbency effects and created an opportunity fo</w:t>
-      </w:r>
-      <w:r>
-        <w:t xml:space="preserve">r the rodent community to </w:t>
-      </w:r>
-      <w:r>
-        <w:t xml:space="preserve">reorganize </w:t>
-      </w:r>
-      <w:r>
-        <w:t>tracking more long</w:t>
-      </w:r>
-      <w:r>
-        <w:t>-term shifts in environmental conditions</w:t>
-      </w:r>
-      <w:r>
-        <w:t xml:space="preserve"> (</w:t>
-      </w:r>
-      <w:r>
-        <w:t>Thibault and Brown 2008;</w:t>
-      </w:r>
-      <w:r>
-        <w:t xml:space="preserve"> </w:t>
-      </w:r>
-      <w:r>
-        <w:t>Christensen et al</w:t>
-      </w:r>
-      <w:r>
-        <w:t>.</w:t>
-      </w:r>
-      <w:r>
-        <w:t xml:space="preserve"> </w:t>
-      </w:r>
-      <w:r>
-        <w:t>2018</w:t>
-      </w:r>
-      <w:r>
-        <w:t>)</w:t>
-      </w:r>
-      <w:r>
-        <w:t>.</w:t>
-      </w:r>
-      <w:r>
-        <w:t xml:space="preserve"> W</w:t>
-      </w:r>
-      <w:r>
-        <w:t xml:space="preserve">e note that </w:t>
-      </w:r>
-      <w:r>
-        <w:rPr>
-          <w:i/>
-        </w:rPr>
-        <w:t xml:space="preserve">E. </w:t>
-      </w:r>
-      <w:proofErr w:type="spellStart"/>
-      <w:r>
-        <w:rPr>
-          <w:i/>
-        </w:rPr>
-        <w:t>ciculatum</w:t>
-      </w:r>
-      <w:proofErr w:type="spellEnd"/>
-      <w:r>
-        <w:rPr>
-          <w:i/>
-        </w:rPr>
-        <w:t xml:space="preserve"> </w:t>
-      </w:r>
-      <w:r>
-        <w:rPr>
-          <w:iCs/>
-        </w:rPr>
-        <w:t>became highly abundant</w:t>
-      </w:r>
-      <w:r>
-        <w:rPr>
-          <w:iCs/>
-        </w:rPr>
-        <w:t xml:space="preserve"> in this system</w:t>
-      </w:r>
-      <w:r>
-        <w:rPr>
-          <w:iCs/>
-        </w:rPr>
-        <w:t xml:space="preserve"> at the same time as </w:t>
-      </w:r>
-      <w:r>
-        <w:rPr>
-          <w:i/>
-          <w:iCs/>
-        </w:rPr>
-        <w:t xml:space="preserve">C. </w:t>
-      </w:r>
-      <w:proofErr w:type="spellStart"/>
-      <w:proofErr w:type="gramStart"/>
-      <w:r>
-        <w:rPr>
-          <w:i/>
-          <w:iCs/>
-        </w:rPr>
-        <w:t>baileyi</w:t>
-      </w:r>
-      <w:proofErr w:type="spellEnd"/>
-      <w:r>
-        <w:rPr>
-          <w:i/>
-          <w:iCs/>
-        </w:rPr>
-        <w:t>,</w:t>
-      </w:r>
-      <w:r>
-        <w:rPr>
-          <w:i/>
-          <w:iCs/>
-        </w:rPr>
-        <w:t xml:space="preserve"> </w:t>
-      </w:r>
-      <w:r>
-        <w:t>and</w:t>
-      </w:r>
-      <w:proofErr w:type="gramEnd"/>
-      <w:r>
-        <w:t xml:space="preserve"> has subsequently </w:t>
-      </w:r>
-      <w:r>
-        <w:rPr>
-          <w:iCs/>
-        </w:rPr>
-        <w:t xml:space="preserve">declined </w:t>
-      </w:r>
-      <w:r>
-        <w:rPr>
-          <w:iCs/>
-        </w:rPr>
-        <w:t>simultaneously</w:t>
-      </w:r>
-      <w:r>
-        <w:rPr>
-          <w:iCs/>
-        </w:rPr>
-        <w:t xml:space="preserve"> with</w:t>
-      </w:r>
-      <w:r>
-        <w:rPr>
-          <w:iCs/>
-        </w:rPr>
-        <w:t xml:space="preserve"> </w:t>
-      </w:r>
-      <w:r>
-        <w:rPr>
-          <w:i/>
-        </w:rPr>
-        <w:t xml:space="preserve">C. </w:t>
-      </w:r>
-      <w:proofErr w:type="spellStart"/>
-      <w:r>
-        <w:rPr>
-          <w:i/>
-        </w:rPr>
-        <w:t>baileyi</w:t>
-      </w:r>
-      <w:proofErr w:type="spellEnd"/>
-      <w:r>
-        <w:rPr>
-          <w:i/>
-        </w:rPr>
-        <w:t xml:space="preserve">. </w:t>
-      </w:r>
-      <w:r>
-        <w:rPr>
-          <w:iCs/>
-        </w:rPr>
-        <w:t xml:space="preserve">This could reflect </w:t>
-      </w:r>
-      <w:r>
-        <w:rPr>
-          <w:iCs/>
-        </w:rPr>
-        <w:t>shift</w:t>
-      </w:r>
-      <w:r>
-        <w:rPr>
-          <w:iCs/>
-        </w:rPr>
-        <w:t>s</w:t>
-      </w:r>
-      <w:r>
-        <w:rPr>
-          <w:iCs/>
-        </w:rPr>
-        <w:t xml:space="preserve"> in conditions </w:t>
-      </w:r>
-      <w:r>
-        <w:rPr>
-          <w:iCs/>
-        </w:rPr>
-        <w:t xml:space="preserve">towards and </w:t>
-      </w:r>
-      <w:r>
-        <w:rPr>
-          <w:iCs/>
-        </w:rPr>
-        <w:t>away from shared environmental requirements between the two species</w:t>
-      </w:r>
-      <w:r>
-        <w:rPr>
-          <w:iCs/>
-        </w:rPr>
-        <w:t xml:space="preserve"> – although it may be coincidental, or part of a more complex consumer-resource </w:t>
-      </w:r>
-      <w:r>
-        <w:rPr>
-          <w:iCs/>
-        </w:rPr>
-        <w:t>feedbac</w:t>
-      </w:r>
-      <w:r>
-        <w:rPr>
-          <w:iCs/>
-        </w:rPr>
-        <w:t>k</w:t>
-      </w:r>
-      <w:r>
-        <w:rPr>
-          <w:iCs/>
-        </w:rPr>
-        <w:t xml:space="preserve"> within the broader community </w:t>
-      </w:r>
-      <w:r>
-        <w:rPr>
-          <w:iCs/>
-        </w:rPr>
-        <w:t>(Allington</w:t>
-      </w:r>
-      <w:r>
-        <w:rPr>
-          <w:iCs/>
-        </w:rPr>
-        <w:t xml:space="preserve"> et al. 2013</w:t>
-      </w:r>
-      <w:r>
-        <w:rPr>
-          <w:iCs/>
-        </w:rPr>
-        <w:t>)</w:t>
-      </w:r>
-      <w:r>
-        <w:rPr>
-          <w:iCs/>
-        </w:rPr>
-        <w:t xml:space="preserve">. </w:t>
-      </w:r>
-      <w:r>
         <w:t>Our data do not show</w:t>
       </w:r>
       <w:r>
@@ -3918,16 +3712,25 @@
         <w:t xml:space="preserve"> pronounced shifts in climate</w:t>
       </w:r>
       <w:r>
-        <w:t xml:space="preserve">, </w:t>
-      </w:r>
-      <w:r>
-        <w:t>habitat</w:t>
-      </w:r>
-      <w:r>
-        <w:t xml:space="preserve">, or resource availability </w:t>
-      </w:r>
-      <w:r>
-        <w:t xml:space="preserve">around 2010, but </w:t>
+        <w:t xml:space="preserve"> or plant community composition</w:t>
+      </w:r>
+      <w:r>
+        <w:t xml:space="preserve"> </w:t>
+      </w:r>
+      <w:r>
+        <w:t>around 2010</w:t>
+      </w:r>
+      <w:r>
+        <w:t xml:space="preserve"> (Appendi</w:t>
+      </w:r>
+      <w:r>
+        <w:t xml:space="preserve">ces 1 and </w:t>
+      </w:r>
+      <w:r>
+        <w:t>3)</w:t>
+      </w:r>
+      <w:r>
+        <w:t xml:space="preserve">, but </w:t>
       </w:r>
       <w:r>
         <w:t>numerous</w:t>
@@ -4087,214 +3890,445 @@
         <w:rPr>
           <w:iCs/>
         </w:rPr>
+        <w:t>interrelated</w:t>
+      </w:r>
+      <w:r>
+        <w:rPr>
+          <w:iCs/>
+        </w:rPr>
+        <w:t xml:space="preserve"> constraints of dispersal limitation and niche </w:t>
+      </w:r>
+      <w:r>
+        <w:rPr>
+          <w:iCs/>
+        </w:rPr>
+        <w:t>tracking</w:t>
+      </w:r>
+      <w:r>
+        <w:rPr>
+          <w:iCs/>
+        </w:rPr>
+        <w:t xml:space="preserve"> (</w:t>
+      </w:r>
+      <w:proofErr w:type="spellStart"/>
+      <w:r>
+        <w:rPr>
+          <w:iCs/>
+        </w:rPr>
+        <w:t>Leibold</w:t>
+      </w:r>
+      <w:proofErr w:type="spellEnd"/>
+      <w:r>
+        <w:rPr>
+          <w:iCs/>
+        </w:rPr>
+        <w:t xml:space="preserve"> et al. 2017</w:t>
+      </w:r>
+      <w:r>
+        <w:rPr>
+          <w:iCs/>
+        </w:rPr>
+        <w:t>)</w:t>
+      </w:r>
+      <w:r>
+        <w:rPr>
+          <w:iCs/>
+        </w:rPr>
+        <w:t>. Originally, compensation at Portal was delayed due to dispersal limitation</w:t>
+      </w:r>
+      <w:r>
+        <w:rPr>
+          <w:iCs/>
+        </w:rPr>
+        <w:t xml:space="preserve">, as </w:t>
+      </w:r>
+      <w:r>
+        <w:rPr>
+          <w:i/>
+        </w:rPr>
+        <w:t xml:space="preserve">C. </w:t>
+      </w:r>
+      <w:proofErr w:type="spellStart"/>
+      <w:proofErr w:type="gramStart"/>
+      <w:r>
+        <w:rPr>
+          <w:i/>
+        </w:rPr>
+        <w:t>baliey</w:t>
+      </w:r>
+      <w:r>
+        <w:rPr>
+          <w:i/>
+        </w:rPr>
+        <w:t>i</w:t>
+      </w:r>
+      <w:proofErr w:type="spellEnd"/>
+      <w:r>
+        <w:rPr>
+          <w:i/>
+        </w:rPr>
+        <w:t xml:space="preserve"> </w:t>
+      </w:r>
+      <w:r>
+        <w:rPr>
+          <w:iCs/>
+        </w:rPr>
+        <w:t xml:space="preserve"> -</w:t>
+      </w:r>
+      <w:proofErr w:type="gramEnd"/>
+      <w:r>
+        <w:rPr>
+          <w:iCs/>
+        </w:rPr>
+        <w:t xml:space="preserve"> t</w:t>
+      </w:r>
+      <w:r>
+        <w:rPr>
+          <w:iCs/>
+        </w:rPr>
+        <w:t>he only species with the traits necessary to compensate for kangaroo rat removal</w:t>
+      </w:r>
+      <w:r>
+        <w:rPr>
+          <w:iCs/>
+        </w:rPr>
+        <w:t xml:space="preserve"> - </w:t>
+      </w:r>
+      <w:r>
+        <w:rPr>
+          <w:iCs/>
+        </w:rPr>
+        <w:t xml:space="preserve">was </w:t>
+      </w:r>
+      <w:r>
+        <w:rPr>
+          <w:iCs/>
+        </w:rPr>
+        <w:t>absent</w:t>
+      </w:r>
+      <w:r>
+        <w:rPr>
+          <w:iCs/>
+        </w:rPr>
+        <w:t>.</w:t>
+      </w:r>
+      <w:r>
+        <w:rPr>
+          <w:iCs/>
+        </w:rPr>
+        <w:t xml:space="preserve"> </w:t>
+      </w:r>
+      <w:r>
+        <w:rPr>
+          <w:iCs/>
+        </w:rPr>
+        <w:t>Since 2010, niche tracking has come to the forefront as a constraint on compensation</w:t>
+      </w:r>
+      <w:r>
+        <w:rPr>
+          <w:iCs/>
+        </w:rPr>
+        <w:t>.</w:t>
+      </w:r>
+      <w:r>
+        <w:rPr>
+          <w:iCs/>
+        </w:rPr>
+        <w:t xml:space="preserve"> </w:t>
+      </w:r>
+      <w:r>
+        <w:rPr>
+          <w:i/>
+          <w:iCs/>
+        </w:rPr>
+        <w:t xml:space="preserve">C. </w:t>
+      </w:r>
+      <w:proofErr w:type="spellStart"/>
+      <w:r>
+        <w:rPr>
+          <w:i/>
+          <w:iCs/>
+        </w:rPr>
+        <w:t>baileyi</w:t>
+      </w:r>
+      <w:proofErr w:type="spellEnd"/>
+      <w:r>
+        <w:t xml:space="preserve"> remains present in the </w:t>
+      </w:r>
+      <w:proofErr w:type="gramStart"/>
+      <w:r>
+        <w:t>assemblage, but</w:t>
+      </w:r>
+      <w:proofErr w:type="gramEnd"/>
+      <w:r>
+        <w:t xml:space="preserve"> lacks the traits necessary to allow it to compensate for kangaroo rats under recent conditions. </w:t>
+      </w:r>
+      <w:r>
+        <w:t xml:space="preserve">Theoretically, a new species with the appropriate traits </w:t>
+      </w:r>
+      <w:r>
         <w:lastRenderedPageBreak/>
-        <w:t>interrelated</w:t>
-      </w:r>
-      <w:r>
-        <w:rPr>
-          <w:iCs/>
-        </w:rPr>
-        <w:t xml:space="preserve"> constraints of dispersal limitation and niche </w:t>
-      </w:r>
-      <w:r>
-        <w:rPr>
-          <w:iCs/>
-        </w:rPr>
-        <w:t>tracking</w:t>
-      </w:r>
-      <w:r>
-        <w:rPr>
-          <w:iCs/>
-        </w:rPr>
+        <w:t xml:space="preserve">could join the community and reinstate compensation – although it is not clear if such a species exists, or </w:t>
+      </w:r>
+      <w:r>
+        <w:t xml:space="preserve">how long it might take for it to disperse to the site. </w:t>
+      </w:r>
+      <w:r>
+        <w:t>In general, f</w:t>
+      </w:r>
+      <w:r>
+        <w:t xml:space="preserve">or energetic compensation to be maintained long-term, dispersal must be sufficiently </w:t>
+      </w:r>
+      <w:r>
+        <w:t>high</w:t>
+      </w:r>
+      <w:r>
+        <w:t>, and the regional species pool sufficiently large and functionally diverse, to supply</w:t>
+      </w:r>
+      <w:r>
+        <w:t xml:space="preserve"> functionally similar </w:t>
+      </w:r>
+      <w:r>
+        <w:t>species whose traits track local conditions as they shift over time</w:t>
+      </w:r>
+      <w:r>
         <w:t xml:space="preserve"> (</w:t>
       </w:r>
       <w:proofErr w:type="spellStart"/>
       <w:r>
-        <w:rPr>
-          <w:iCs/>
-        </w:rPr>
+        <w:t>Kelt</w:t>
+      </w:r>
+      <w:proofErr w:type="spellEnd"/>
+      <w:r>
+        <w:t xml:space="preserve"> 2015; </w:t>
+      </w:r>
+      <w:proofErr w:type="spellStart"/>
+      <w:r>
         <w:t>Leibold</w:t>
       </w:r>
       <w:proofErr w:type="spellEnd"/>
       <w:r>
-        <w:rPr>
-          <w:iCs/>
-        </w:rPr>
         <w:t xml:space="preserve"> et al. 2017</w:t>
       </w:r>
       <w:r>
-        <w:rPr>
-          <w:iCs/>
-        </w:rPr>
         <w:t>)</w:t>
       </w:r>
       <w:r>
-        <w:rPr>
-          <w:iCs/>
-        </w:rPr>
-        <w:t>. Originally, compensation at Portal was delayed due to dispersal limitation</w:t>
-      </w:r>
-      <w:r>
-        <w:rPr>
-          <w:iCs/>
-        </w:rPr>
-        <w:t xml:space="preserve">, as </w:t>
-      </w:r>
-      <w:proofErr w:type="spellStart"/>
-      <w:r>
-        <w:rPr>
-          <w:i/>
-        </w:rPr>
-        <w:t xml:space="preserve">C. </w:t>
+        <w:t xml:space="preserve">. </w:t>
+      </w:r>
+      <w:r>
+        <w:t>Particularly as ecosystems globally move into novel climatic spaces and experience accelerating rates of species loss and turnover (</w:t>
+      </w:r>
+      <w:r>
+        <w:t xml:space="preserve">Williams and Jackson 2007; </w:t>
+      </w:r>
+      <w:proofErr w:type="spellStart"/>
+      <w:r>
+        <w:t>Dornelas</w:t>
+      </w:r>
+      <w:proofErr w:type="spellEnd"/>
+      <w:r>
+        <w:t xml:space="preserve"> et al. 2014</w:t>
+      </w:r>
+      <w:r>
+        <w:t xml:space="preserve">), </w:t>
+      </w:r>
+      <w:r>
+        <w:t xml:space="preserve">maintenance of </w:t>
+      </w:r>
+      <w:r>
+        <w:t>assemblage-level function may be highly contingent on</w:t>
+      </w:r>
+      <w:r>
+        <w:t xml:space="preserve"> whether these metacommunity processes keep pace with environmental change</w:t>
+      </w:r>
+      <w:r>
+        <w:t xml:space="preserve">. </w:t>
+      </w:r>
+    </w:p>
+    <w:p>
+      <w:pPr>
+        <w:ind w:firstLine="720"/>
+      </w:pPr>
+      <w:r>
+        <w:t xml:space="preserve">The intermittent, decadal-scale fluctuations in energetic compensation observed at Portal also </w:t>
+      </w:r>
+      <w:r>
+        <w:t>demonstrate</w:t>
+      </w:r>
+      <w:r>
+        <w:t xml:space="preserve"> nuances in how, and at what scales, zero-sum dynamics manifest in natural assemblages</w:t>
+      </w:r>
+      <w:r>
+        <w:t>.</w:t>
+      </w:r>
+      <w:r>
+        <w:t xml:space="preserve"> </w:t>
+      </w:r>
+      <w:r>
+        <w:t xml:space="preserve">Portal does not </w:t>
+      </w:r>
+      <w:r>
+        <w:t>exhibit</w:t>
+      </w:r>
+      <w:r>
+        <w:t xml:space="preserve"> a</w:t>
+      </w:r>
+      <w:r>
+        <w:t xml:space="preserve"> temporally</w:t>
+      </w:r>
+      <w:r>
+        <w:t xml:space="preserve"> consistent</w:t>
+      </w:r>
+      <w:r>
+        <w:t xml:space="preserve"> zero-sum </w:t>
+      </w:r>
+      <w:r>
+        <w:t xml:space="preserve">constraint </w:t>
+      </w:r>
+      <w:r>
+        <w:t>of the type sometimes associated with compensatory dynamics</w:t>
+      </w:r>
+      <w:r>
+        <w:t xml:space="preserve"> (Hubbell</w:t>
+      </w:r>
+      <w:r>
+        <w:t xml:space="preserve"> 2001</w:t>
+      </w:r>
+      <w:r>
+        <w:t xml:space="preserve">, </w:t>
+      </w:r>
+      <w:proofErr w:type="spellStart"/>
+      <w:r>
+        <w:t>Houlahan</w:t>
+      </w:r>
+      <w:proofErr w:type="spellEnd"/>
+      <w:r>
+        <w:t xml:space="preserve"> et al. 2007</w:t>
+      </w:r>
+      <w:r>
+        <w:t>)</w:t>
+      </w:r>
+      <w:r>
+        <w:t>, and c</w:t>
+      </w:r>
+      <w:r>
+        <w:t>ompensation</w:t>
+      </w:r>
+      <w:r>
+        <w:t xml:space="preserve"> </w:t>
+      </w:r>
+      <w:r>
+        <w:t xml:space="preserve">like </w:t>
+      </w:r>
+      <w:r>
+        <w:t>that</w:t>
+      </w:r>
+      <w:r>
+        <w:t xml:space="preserve"> observed at Portal </w:t>
+      </w:r>
+      <w:r>
+        <w:t>may</w:t>
+      </w:r>
+      <w:r>
+        <w:t xml:space="preserve"> not necessarily </w:t>
+      </w:r>
+      <w:r>
+        <w:t xml:space="preserve">be </w:t>
+      </w:r>
+      <w:r>
+        <w:t>apparent from short-term patterns of covariation in species’ abundances</w:t>
+      </w:r>
+      <w:r>
+        <w:t xml:space="preserve"> (</w:t>
       </w:r>
       <w:proofErr w:type="gramStart"/>
       <w:r>
-        <w:rPr>
-          <w:i/>
-        </w:rPr>
-        <w:t>baliey</w:t>
-      </w:r>
-      <w:r>
-        <w:rPr>
-          <w:i/>
-        </w:rPr>
-        <w:t>i</w:t>
-      </w:r>
-      <w:proofErr w:type="spellEnd"/>
-      <w:r>
-        <w:rPr>
-          <w:i/>
-        </w:rPr>
-        <w:t xml:space="preserve"> </w:t>
-      </w:r>
-      <w:r>
-        <w:rPr>
-          <w:iCs/>
-        </w:rPr>
-        <w:t xml:space="preserve"> -</w:t>
+        <w:t>e.g.</w:t>
       </w:r>
       <w:proofErr w:type="gramEnd"/>
       <w:r>
-        <w:rPr>
-          <w:iCs/>
-        </w:rPr>
-        <w:t xml:space="preserve"> t</w:t>
-      </w:r>
-      <w:r>
-        <w:rPr>
-          <w:iCs/>
-        </w:rPr>
-        <w:t>he only species with the traits necessary to compensate for kangaroo rat removal</w:t>
-      </w:r>
-      <w:r>
-        <w:rPr>
-          <w:iCs/>
-        </w:rPr>
-        <w:t xml:space="preserve"> - </w:t>
-      </w:r>
-      <w:r>
-        <w:rPr>
-          <w:iCs/>
-        </w:rPr>
-        <w:t xml:space="preserve">was </w:t>
-      </w:r>
-      <w:r>
-        <w:rPr>
-          <w:iCs/>
-        </w:rPr>
-        <w:t>absent</w:t>
-      </w:r>
-      <w:r>
-        <w:rPr>
-          <w:iCs/>
-        </w:rPr>
+        <w:t xml:space="preserve"> </w:t>
+      </w:r>
+      <w:proofErr w:type="spellStart"/>
+      <w:r>
+        <w:t>Houlahan</w:t>
+      </w:r>
+      <w:proofErr w:type="spellEnd"/>
+      <w:r>
+        <w:t xml:space="preserve"> et al</w:t>
+      </w:r>
+      <w:r>
         <w:t>.</w:t>
       </w:r>
       <w:r>
-        <w:rPr>
-          <w:iCs/>
-        </w:rPr>
-        <w:t xml:space="preserve"> </w:t>
-      </w:r>
-      <w:r>
-        <w:rPr>
-          <w:iCs/>
-        </w:rPr>
-        <w:t>Since 2010, niche tracking has come to the forefront as a constraint on compensation</w:t>
-      </w:r>
-      <w:r>
-        <w:rPr>
-          <w:iCs/>
-        </w:rPr>
-        <w:t>.</w:t>
-      </w:r>
-      <w:r>
-        <w:rPr>
-          <w:iCs/>
-        </w:rPr>
-        <w:t xml:space="preserve"> </w:t>
-      </w:r>
-      <w:r>
-        <w:rPr>
-          <w:i/>
-          <w:iCs/>
-        </w:rPr>
-        <w:t xml:space="preserve">C. </w:t>
-      </w:r>
-      <w:proofErr w:type="spellStart"/>
-      <w:r>
-        <w:rPr>
-          <w:i/>
-          <w:iCs/>
-        </w:rPr>
-        <w:t>baileyi</w:t>
-      </w:r>
-      <w:proofErr w:type="spellEnd"/>
-      <w:r>
-        <w:t xml:space="preserve"> remains present in the </w:t>
-      </w:r>
-      <w:proofErr w:type="gramStart"/>
-      <w:r>
-        <w:t>assemblage, but</w:t>
-      </w:r>
-      <w:proofErr w:type="gramEnd"/>
-      <w:r>
-        <w:t xml:space="preserve"> lacks the traits necessary to allow it to compensate for kangaroo rats under recent conditions. </w:t>
-      </w:r>
-      <w:r>
-        <w:t xml:space="preserve">Theoretically, a new species with the appropriate traits could join the community and reinstate compensation – although it is not clear if such a species exists, or </w:t>
-      </w:r>
-      <w:r>
-        <w:t xml:space="preserve">how long it might take for it to disperse to the site. </w:t>
-      </w:r>
-      <w:r>
-        <w:t>In general, f</w:t>
-      </w:r>
-      <w:r>
-        <w:t xml:space="preserve">or energetic compensation to be maintained long-term, dispersal must be sufficiently </w:t>
-      </w:r>
-      <w:r>
-        <w:t>high</w:t>
-      </w:r>
-      <w:r>
-        <w:t>, and the regional species pool sufficiently large and functionally diverse, to supply</w:t>
-      </w:r>
-      <w:r>
-        <w:t xml:space="preserve"> functionally similar </w:t>
-      </w:r>
-      <w:r>
-        <w:t>species whose traits track local conditions as they shift over time</w:t>
-      </w:r>
-      <w:r>
-        <w:t xml:space="preserve"> (</w:t>
-      </w:r>
-      <w:proofErr w:type="spellStart"/>
-      <w:r>
-        <w:t>Kelt</w:t>
-      </w:r>
-      <w:proofErr w:type="spellEnd"/>
-      <w:r>
-        <w:t xml:space="preserve"> 2015; </w:t>
+        <w:t xml:space="preserve"> 2007</w:t>
+      </w:r>
+      <w:r>
+        <w:t>).</w:t>
+      </w:r>
+      <w:r>
+        <w:t xml:space="preserve"> Rather, the dyna</w:t>
+      </w:r>
+      <w:r>
+        <w:t xml:space="preserve">mics of compensation at </w:t>
+      </w:r>
+      <w:r>
+        <w:t>Portal</w:t>
+      </w:r>
+      <w:r>
+        <w:t xml:space="preserve"> </w:t>
+      </w:r>
+      <w:r>
+        <w:t>play out</w:t>
+      </w:r>
+      <w:r>
+        <w:t xml:space="preserve"> over longer timescales (see also </w:t>
+      </w:r>
+      <w:proofErr w:type="spellStart"/>
+      <w:r>
+        <w:t>Vasseur</w:t>
+      </w:r>
+      <w:proofErr w:type="spellEnd"/>
+      <w:r>
+        <w:t xml:space="preserve"> and </w:t>
+      </w:r>
+      <w:proofErr w:type="spellStart"/>
+      <w:r>
+        <w:t>Gaedke</w:t>
+      </w:r>
+      <w:proofErr w:type="spellEnd"/>
+      <w:r>
+        <w:t xml:space="preserve"> 2007</w:t>
+      </w:r>
+      <w:r>
+        <w:t xml:space="preserve">) and are more consistent with a zero-sum constraint </w:t>
+      </w:r>
+      <w:r>
+        <w:t>considered at a metacommunity or</w:t>
+      </w:r>
+      <w:r>
+        <w:t xml:space="preserve"> even</w:t>
+      </w:r>
+      <w:r>
+        <w:t xml:space="preserve"> macroevolutionary </w:t>
+      </w:r>
+      <w:r>
+        <w:t>level</w:t>
+      </w:r>
+      <w:r>
+        <w:t xml:space="preserve"> (Van </w:t>
+      </w:r>
+      <w:proofErr w:type="spellStart"/>
+      <w:r>
+        <w:t>Valen</w:t>
+      </w:r>
+      <w:proofErr w:type="spellEnd"/>
+      <w:r>
+        <w:t xml:space="preserve"> 1973</w:t>
+      </w:r>
+      <w:r>
+        <w:t xml:space="preserve">, </w:t>
       </w:r>
       <w:proofErr w:type="spellStart"/>
       <w:r>
@@ -4305,323 +4339,110 @@
         <w:t xml:space="preserve"> et al. 2017</w:t>
       </w:r>
       <w:r>
-        <w:t>)</w:t>
-      </w:r>
-      <w:r>
-        <w:t xml:space="preserve">. </w:t>
-      </w:r>
-      <w:r>
-        <w:t>Particularly as ecosystems globally move into novel climatic spaces and experience accelerating rates of species loss and turnover (</w:t>
-      </w:r>
-      <w:r>
-        <w:t xml:space="preserve">Williams and Jackson 2007; </w:t>
-      </w:r>
-      <w:proofErr w:type="spellStart"/>
-      <w:r>
-        <w:t>Dornelas</w:t>
-      </w:r>
-      <w:proofErr w:type="spellEnd"/>
-      <w:r>
-        <w:t xml:space="preserve"> et al. 2014</w:t>
-      </w:r>
-      <w:r>
-        <w:t>), assemblage-level function may be highly contingent on</w:t>
-      </w:r>
-      <w:r>
-        <w:t xml:space="preserve"> whether these metacommunity processes keep pace with environmental change</w:t>
-      </w:r>
-      <w:r>
-        <w:t xml:space="preserve">. </w:t>
-      </w:r>
-    </w:p>
-    <w:p>
-      <w:pPr>
-        <w:ind w:firstLine="720"/>
-      </w:pPr>
-      <w:r>
-        <w:t xml:space="preserve">The intermittent, decadal-scale fluctuations in energetic compensation observed at Portal also </w:t>
-      </w:r>
-      <w:r>
-        <w:t>demonstrate</w:t>
-      </w:r>
-      <w:r>
-        <w:t xml:space="preserve"> nuances in how, and at what scales, zero-sum dynamics manifest in natural assemblages</w:t>
-      </w:r>
-      <w:r>
-        <w:t>.</w:t>
-      </w:r>
-      <w:r>
-        <w:t xml:space="preserve"> </w:t>
-      </w:r>
-      <w:r>
-        <w:t>Portal does not demonstrate a</w:t>
-      </w:r>
-      <w:r>
-        <w:t xml:space="preserve"> temporally</w:t>
-      </w:r>
-      <w:r>
-        <w:t xml:space="preserve"> consistent</w:t>
-      </w:r>
-      <w:r>
-        <w:t xml:space="preserve"> zero-sum </w:t>
-      </w:r>
-      <w:r>
-        <w:t xml:space="preserve">constraint </w:t>
-      </w:r>
-      <w:r>
-        <w:t>of the type sometimes associated with compensatory dynamics</w:t>
-      </w:r>
-      <w:r>
-        <w:t xml:space="preserve"> (Hubbell</w:t>
-      </w:r>
-      <w:r>
-        <w:t xml:space="preserve"> 2001</w:t>
-      </w:r>
-      <w:r>
-        <w:t xml:space="preserve">, </w:t>
-      </w:r>
-      <w:proofErr w:type="spellStart"/>
-      <w:r>
-        <w:t>Houlahan</w:t>
-      </w:r>
-      <w:proofErr w:type="spellEnd"/>
-      <w:r>
-        <w:t xml:space="preserve"> et al. 2007</w:t>
-      </w:r>
-      <w:r>
-        <w:t>)</w:t>
-      </w:r>
-      <w:r>
-        <w:t>, and c</w:t>
-      </w:r>
-      <w:r>
-        <w:t>ompensation</w:t>
-      </w:r>
-      <w:r>
-        <w:t xml:space="preserve"> </w:t>
-      </w:r>
-      <w:r>
-        <w:t xml:space="preserve">like </w:t>
-      </w:r>
-      <w:r>
-        <w:t>that</w:t>
-      </w:r>
-      <w:r>
-        <w:t xml:space="preserve"> observed at Portal </w:t>
-      </w:r>
-      <w:r>
-        <w:t>may</w:t>
-      </w:r>
-      <w:r>
-        <w:t xml:space="preserve"> not necessarily </w:t>
-      </w:r>
-      <w:r>
-        <w:t xml:space="preserve">be </w:t>
-      </w:r>
-      <w:r>
-        <w:t>apparent from short-term patterns of covariation in species’ abundances</w:t>
-      </w:r>
-      <w:r>
-        <w:t xml:space="preserve"> (</w:t>
-      </w:r>
-      <w:proofErr w:type="gramStart"/>
-      <w:r>
-        <w:t>e.g.</w:t>
-      </w:r>
-      <w:proofErr w:type="gramEnd"/>
-      <w:r>
-        <w:t xml:space="preserve"> </w:t>
-      </w:r>
-      <w:proofErr w:type="spellStart"/>
-      <w:r>
-        <w:t>Houlahan</w:t>
-      </w:r>
-      <w:proofErr w:type="spellEnd"/>
-      <w:r>
-        <w:t xml:space="preserve"> et al</w:t>
-      </w:r>
-      <w:r>
-        <w:t>.</w:t>
-      </w:r>
-      <w:r>
-        <w:t xml:space="preserve"> 2007</w:t>
-      </w:r>
-      <w:r>
         <w:t>).</w:t>
       </w:r>
       <w:r>
-        <w:t xml:space="preserve"> Rather, the dyna</w:t>
-      </w:r>
-      <w:r>
-        <w:t xml:space="preserve">mics of compensation at </w:t>
-      </w:r>
-      <w:r>
-        <w:t>Portal</w:t>
-      </w:r>
-      <w:r>
-        <w:t xml:space="preserve"> </w:t>
-      </w:r>
-      <w:r>
-        <w:t>play out</w:t>
-      </w:r>
-      <w:r>
-        <w:t xml:space="preserve"> over longer timescales (see also </w:t>
-      </w:r>
-      <w:proofErr w:type="spellStart"/>
-      <w:r>
-        <w:t>Vasseur</w:t>
-      </w:r>
-      <w:proofErr w:type="spellEnd"/>
-      <w:r>
-        <w:t xml:space="preserve"> and </w:t>
-      </w:r>
-      <w:proofErr w:type="spellStart"/>
-      <w:r>
-        <w:t>Gaedke</w:t>
-      </w:r>
-      <w:proofErr w:type="spellEnd"/>
-      <w:r>
-        <w:t xml:space="preserve"> 2007</w:t>
-      </w:r>
-      <w:r>
-        <w:t xml:space="preserve">) and are more consistent with a zero-sum constraint </w:t>
-      </w:r>
-      <w:r>
-        <w:t>considered at a metacommunity or</w:t>
+        <w:t xml:space="preserve"> </w:t>
+      </w:r>
+      <w:r>
+        <w:t>A</w:t>
+      </w:r>
+      <w:r>
+        <w:t>lthough</w:t>
+      </w:r>
+      <w:r>
+        <w:t xml:space="preserve"> there are long periods of time when there are unused resources available in the system</w:t>
+      </w:r>
+      <w:r>
+        <w:t>,</w:t>
+      </w:r>
+      <w:r>
+        <w:t xml:space="preserve"> </w:t>
+      </w:r>
+      <w:r>
+        <w:t xml:space="preserve">new species do eventually </w:t>
+      </w:r>
+      <w:r>
+        <w:t>join the system and</w:t>
+      </w:r>
+      <w:r>
+        <w:t xml:space="preserve"> absorb those resources.</w:t>
+      </w:r>
+      <w:r>
+        <w:t xml:space="preserve"> </w:t>
+      </w:r>
+      <w:r>
+        <w:t>Zero</w:t>
+      </w:r>
+      <w:r>
+        <w:t xml:space="preserve">-sum </w:t>
+      </w:r>
+      <w:r>
+        <w:t>dynamics</w:t>
+      </w:r>
+      <w:r>
+        <w:t xml:space="preserve"> may</w:t>
+      </w:r>
+      <w:r>
+        <w:t xml:space="preserve"> therefore</w:t>
+      </w:r>
+      <w:r>
+        <w:t xml:space="preserve"> </w:t>
+      </w:r>
+      <w:r>
+        <w:t>manifest at the</w:t>
+      </w:r>
+      <w:r>
+        <w:t xml:space="preserve"> level of </w:t>
+      </w:r>
+      <w:proofErr w:type="spellStart"/>
+      <w:r>
+        <w:t>colonizations</w:t>
+      </w:r>
+      <w:proofErr w:type="spellEnd"/>
+      <w:r>
+        <w:t xml:space="preserve"> and extinctions (and, over</w:t>
       </w:r>
       <w:r>
         <w:t xml:space="preserve"> even</w:t>
       </w:r>
       <w:r>
-        <w:t xml:space="preserve"> </w:t>
+        <w:t xml:space="preserve"> longer timescales, evolution) more consistently than </w:t>
+      </w:r>
+      <w:r>
+        <w:t>in local-scale</w:t>
+      </w:r>
+      <w:r>
+        <w:t>, short-term</w:t>
+      </w:r>
+      <w:r>
+        <w:t xml:space="preserve"> population fluctuations.</w:t>
+      </w:r>
+      <w:r>
+        <w:t xml:space="preserve"> </w:t>
+      </w:r>
+      <w:r>
+        <w:t>In a</w:t>
+      </w:r>
+      <w:r>
+        <w:t xml:space="preserve"> </w:t>
+      </w:r>
+      <w:r>
+        <w:t>rapidly changing world, long-term manipulative studies, such as the Portal Project, continue to provide unique insights into</w:t>
+      </w:r>
+      <w:r>
+        <w:t xml:space="preserve"> </w:t>
+      </w:r>
+      <w:proofErr w:type="spellStart"/>
+      <w:r>
+        <w:t>if</w:t>
+      </w:r>
+      <w:proofErr w:type="spellEnd"/>
+      <w:r>
+        <w:t xml:space="preserve">, and </w:t>
       </w:r>
       <w:r>
         <w:lastRenderedPageBreak/>
-        <w:t xml:space="preserve">macroevolutionary </w:t>
-      </w:r>
-      <w:r>
-        <w:t>level</w:t>
-      </w:r>
-      <w:r>
-        <w:t xml:space="preserve"> (Van </w:t>
-      </w:r>
-      <w:proofErr w:type="spellStart"/>
-      <w:r>
-        <w:t>Valen</w:t>
-      </w:r>
-      <w:proofErr w:type="spellEnd"/>
-      <w:r>
-        <w:t xml:space="preserve"> 1973</w:t>
-      </w:r>
-      <w:r>
-        <w:t xml:space="preserve">, </w:t>
-      </w:r>
-      <w:proofErr w:type="spellStart"/>
-      <w:r>
-        <w:t>Leibold</w:t>
-      </w:r>
-      <w:proofErr w:type="spellEnd"/>
-      <w:r>
-        <w:t xml:space="preserve"> et al. 2017</w:t>
-      </w:r>
-      <w:r>
-        <w:t>).</w:t>
-      </w:r>
-      <w:r>
-        <w:t xml:space="preserve"> </w:t>
-      </w:r>
-      <w:r>
-        <w:t>A</w:t>
-      </w:r>
-      <w:r>
-        <w:t>lthough</w:t>
-      </w:r>
-      <w:r>
-        <w:t xml:space="preserve"> there are long periods of time when there are unused resources available in the system</w:t>
-      </w:r>
-      <w:r>
-        <w:t>,</w:t>
-      </w:r>
-      <w:r>
-        <w:t xml:space="preserve"> </w:t>
-      </w:r>
-      <w:r>
-        <w:t xml:space="preserve">new species do eventually </w:t>
-      </w:r>
-      <w:r>
-        <w:t>join the system and</w:t>
-      </w:r>
-      <w:r>
-        <w:t xml:space="preserve"> absorb those resources.</w:t>
-      </w:r>
-      <w:r>
-        <w:t xml:space="preserve"> </w:t>
-      </w:r>
-      <w:r>
-        <w:t>Zero</w:t>
-      </w:r>
-      <w:r>
-        <w:t xml:space="preserve">-sum </w:t>
-      </w:r>
-      <w:r>
-        <w:t>dynamics</w:t>
-      </w:r>
-      <w:r>
-        <w:t xml:space="preserve"> may</w:t>
-      </w:r>
-      <w:r>
-        <w:t xml:space="preserve"> therefore</w:t>
-      </w:r>
-      <w:r>
-        <w:t xml:space="preserve"> </w:t>
-      </w:r>
-      <w:r>
-        <w:t>manifest at the</w:t>
-      </w:r>
-      <w:r>
-        <w:t xml:space="preserve"> level of </w:t>
-      </w:r>
-      <w:proofErr w:type="spellStart"/>
-      <w:r>
-        <w:t>colonizations</w:t>
-      </w:r>
-      <w:proofErr w:type="spellEnd"/>
-      <w:r>
-        <w:t xml:space="preserve"> and extinctions (and, over</w:t>
-      </w:r>
-      <w:r>
-        <w:t xml:space="preserve"> even</w:t>
-      </w:r>
-      <w:r>
-        <w:t xml:space="preserve"> longer timescales, evolution) more consistently than </w:t>
-      </w:r>
-      <w:r>
-        <w:t>in local-scale population fluctuations.</w:t>
-      </w:r>
-      <w:r>
-        <w:t xml:space="preserve"> </w:t>
-      </w:r>
-      <w:r>
-        <w:t>In a</w:t>
-      </w:r>
-      <w:r>
-        <w:t xml:space="preserve"> </w:t>
-      </w:r>
-      <w:r>
-        <w:t>rapidly changing world, long-term manipulative studies, such as the Portal Project, continue to provide unique insights into</w:t>
-      </w:r>
-      <w:r>
-        <w:t xml:space="preserve"> </w:t>
-      </w:r>
-      <w:proofErr w:type="spellStart"/>
-      <w:r>
-        <w:t>if</w:t>
-      </w:r>
-      <w:proofErr w:type="spellEnd"/>
-      <w:r>
-        <w:t xml:space="preserve">, and </w:t>
-      </w:r>
-      <w:r>
         <w:t>how</w:t>
       </w:r>
       <w:r>
@@ -4692,7 +4513,7 @@
       </w:pPr>
       <w:r>
         <w:lastRenderedPageBreak/>
-        <w:t>Literature cited</w:t>
+        <w:t>References</w:t>
       </w:r>
     </w:p>
     <w:p>
@@ -6018,6 +5839,243 @@
           <w:bCs/>
         </w:rPr>
       </w:pPr>
+      <w:r>
+        <w:rPr>
+          <w:rFonts w:eastAsia="Times New Roman"/>
+          <w:b/>
+          <w:bCs/>
+        </w:rPr>
+        <w:br w:type="page"/>
+      </w:r>
+    </w:p>
+    <w:p>
+      <w:pPr>
+        <w:spacing w:line="240" w:lineRule="auto"/>
+        <w:rPr>
+          <w:rFonts w:eastAsia="Times New Roman"/>
+          <w:b/>
+          <w:bCs/>
+        </w:rPr>
+      </w:pPr>
+      <w:r>
+        <w:rPr>
+          <w:rFonts w:eastAsia="Times New Roman"/>
+          <w:b/>
+          <w:bCs/>
+        </w:rPr>
+        <w:lastRenderedPageBreak/>
+        <w:t>Appendices</w:t>
+      </w:r>
+    </w:p>
+    <w:p>
+      <w:pPr>
+        <w:pStyle w:val="ListParagraph"/>
+        <w:numPr>
+          <w:ilvl w:val="0"/>
+          <w:numId w:val="4"/>
+        </w:numPr>
+        <w:spacing w:line="240" w:lineRule="auto"/>
+        <w:rPr>
+          <w:rFonts w:eastAsia="Times New Roman"/>
+        </w:rPr>
+      </w:pPr>
+      <w:r>
+        <w:rPr>
+          <w:rFonts w:eastAsia="Times New Roman"/>
+        </w:rPr>
+        <w:t>LDATS on plants</w:t>
+      </w:r>
+      <w:r>
+        <w:rPr>
+          <w:rFonts w:eastAsia="Times New Roman"/>
+        </w:rPr>
+        <w:t xml:space="preserve"> – methods and results</w:t>
+      </w:r>
+    </w:p>
+    <w:p>
+      <w:pPr>
+        <w:pStyle w:val="ListParagraph"/>
+        <w:numPr>
+          <w:ilvl w:val="0"/>
+          <w:numId w:val="4"/>
+        </w:numPr>
+        <w:spacing w:line="240" w:lineRule="auto"/>
+        <w:rPr>
+          <w:rFonts w:eastAsia="Times New Roman"/>
+        </w:rPr>
+      </w:pPr>
+      <w:r>
+        <w:rPr>
+          <w:rFonts w:eastAsia="Times New Roman"/>
+        </w:rPr>
+        <w:t>Erodium</w:t>
+      </w:r>
+      <w:r>
+        <w:rPr>
+          <w:rFonts w:eastAsia="Times New Roman"/>
+        </w:rPr>
+        <w:t xml:space="preserve"> - results</w:t>
+      </w:r>
+    </w:p>
+    <w:p>
+      <w:pPr>
+        <w:pStyle w:val="ListParagraph"/>
+        <w:numPr>
+          <w:ilvl w:val="0"/>
+          <w:numId w:val="4"/>
+        </w:numPr>
+        <w:spacing w:line="240" w:lineRule="auto"/>
+        <w:rPr>
+          <w:rFonts w:eastAsia="Times New Roman"/>
+        </w:rPr>
+      </w:pPr>
+      <w:r>
+        <w:rPr>
+          <w:rFonts w:eastAsia="Times New Roman"/>
+        </w:rPr>
+        <w:t>Climate</w:t>
+      </w:r>
+      <w:r>
+        <w:rPr>
+          <w:rFonts w:eastAsia="Times New Roman"/>
+        </w:rPr>
+        <w:t xml:space="preserve"> - results</w:t>
+      </w:r>
+    </w:p>
+    <w:p>
+      <w:pPr>
+        <w:pStyle w:val="ListParagraph"/>
+        <w:numPr>
+          <w:ilvl w:val="0"/>
+          <w:numId w:val="4"/>
+        </w:numPr>
+        <w:spacing w:line="240" w:lineRule="auto"/>
+        <w:rPr>
+          <w:rFonts w:eastAsia="Times New Roman"/>
+        </w:rPr>
+      </w:pPr>
+      <w:r>
+        <w:rPr>
+          <w:rFonts w:eastAsia="Times New Roman"/>
+        </w:rPr>
+        <w:t>GLS/GLM results and contrasts</w:t>
+      </w:r>
+    </w:p>
+    <w:p>
+      <w:pPr>
+        <w:spacing w:line="240" w:lineRule="auto"/>
+        <w:rPr>
+          <w:rFonts w:eastAsia="Times New Roman"/>
+        </w:rPr>
+      </w:pPr>
+    </w:p>
+    <w:p>
+      <w:pPr>
+        <w:spacing w:line="240" w:lineRule="auto"/>
+        <w:rPr>
+          <w:rFonts w:eastAsia="Times New Roman"/>
+          <w:b/>
+          <w:bCs/>
+        </w:rPr>
+      </w:pPr>
+      <w:r>
+        <w:rPr>
+          <w:rFonts w:eastAsia="Times New Roman"/>
+          <w:b/>
+          <w:bCs/>
+        </w:rPr>
+        <w:t>Miscellany</w:t>
+      </w:r>
+    </w:p>
+    <w:p>
+      <w:pPr>
+        <w:pStyle w:val="ListParagraph"/>
+        <w:numPr>
+          <w:ilvl w:val="0"/>
+          <w:numId w:val="7"/>
+        </w:numPr>
+        <w:spacing w:line="240" w:lineRule="auto"/>
+        <w:rPr>
+          <w:rFonts w:eastAsia="Times New Roman"/>
+        </w:rPr>
+      </w:pPr>
+      <w:r>
+        <w:rPr>
+          <w:rFonts w:eastAsia="Times New Roman"/>
+        </w:rPr>
+        <w:t>Figures</w:t>
+      </w:r>
+    </w:p>
+    <w:p>
+      <w:pPr>
+        <w:pStyle w:val="ListParagraph"/>
+        <w:numPr>
+          <w:ilvl w:val="0"/>
+          <w:numId w:val="7"/>
+        </w:numPr>
+        <w:spacing w:line="240" w:lineRule="auto"/>
+        <w:rPr>
+          <w:rFonts w:eastAsia="Times New Roman"/>
+        </w:rPr>
+      </w:pPr>
+      <w:r>
+        <w:rPr>
+          <w:rFonts w:eastAsia="Times New Roman"/>
+        </w:rPr>
+        <w:t>Figure legends</w:t>
+      </w:r>
+    </w:p>
+    <w:p>
+      <w:pPr>
+        <w:pStyle w:val="ListParagraph"/>
+        <w:numPr>
+          <w:ilvl w:val="0"/>
+          <w:numId w:val="7"/>
+        </w:numPr>
+        <w:spacing w:line="240" w:lineRule="auto"/>
+        <w:rPr>
+          <w:rFonts w:eastAsia="Times New Roman"/>
+        </w:rPr>
+      </w:pPr>
+      <w:r>
+        <w:rPr>
+          <w:rFonts w:eastAsia="Times New Roman"/>
+        </w:rPr>
+        <w:t>Appendices</w:t>
+      </w:r>
+    </w:p>
+    <w:p>
+      <w:pPr>
+        <w:pStyle w:val="ListParagraph"/>
+        <w:numPr>
+          <w:ilvl w:val="0"/>
+          <w:numId w:val="7"/>
+        </w:numPr>
+        <w:spacing w:line="240" w:lineRule="auto"/>
+        <w:rPr>
+          <w:rFonts w:eastAsia="Times New Roman"/>
+        </w:rPr>
+      </w:pPr>
+      <w:r>
+        <w:rPr>
+          <w:rFonts w:eastAsia="Times New Roman"/>
+        </w:rPr>
+        <w:t xml:space="preserve">Firm </w:t>
+      </w:r>
+      <w:proofErr w:type="gramStart"/>
+      <w:r>
+        <w:rPr>
+          <w:rFonts w:eastAsia="Times New Roman"/>
+        </w:rPr>
+        <w:t>up dates</w:t>
+      </w:r>
+      <w:proofErr w:type="gramEnd"/>
+      <w:r>
+        <w:rPr>
+          <w:rFonts w:eastAsia="Times New Roman"/>
+        </w:rPr>
+        <w:t xml:space="preserve"> for time periods</w:t>
+      </w:r>
     </w:p>
     <w:sectPr>
       <w:pgSz w:w="12240" w:h="15840"/>
@@ -6350,9 +6408,122 @@
     </w:lvl>
   </w:abstractNum>
   <w:abstractNum w:abstractNumId="1" w15:restartNumberingAfterBreak="0">
-    <w:nsid w:val="2F312A2F"/>
+    <w:nsid w:val="0F643486"/>
     <w:multiLevelType w:val="hybridMultilevel"/>
-    <w:tmpl w:val="707CCB92"/>
+    <w:tmpl w:val="D9B0C20A"/>
+    <w:lvl w:ilvl="0" w:tplc="8CBA5232">
+      <w:start w:val="1"/>
+      <w:numFmt w:val="bullet"/>
+      <w:lvlText w:val="-"/>
+      <w:lvlJc w:val="left"/>
+      <w:pPr>
+        <w:ind w:left="720" w:hanging="360"/>
+      </w:pPr>
+      <w:rPr>
+        <w:rFonts w:ascii="Times New Roman" w:eastAsia="Times New Roman" w:hAnsi="Times New Roman" w:cs="Times New Roman" w:hint="default"/>
+      </w:rPr>
+    </w:lvl>
+    <w:lvl w:ilvl="1" w:tplc="04090003" w:tentative="1">
+      <w:start w:val="1"/>
+      <w:numFmt w:val="bullet"/>
+      <w:lvlText w:val="o"/>
+      <w:lvlJc w:val="left"/>
+      <w:pPr>
+        <w:ind w:left="1440" w:hanging="360"/>
+      </w:pPr>
+      <w:rPr>
+        <w:rFonts w:ascii="Courier New" w:hAnsi="Courier New" w:cs="Courier New" w:hint="default"/>
+      </w:rPr>
+    </w:lvl>
+    <w:lvl w:ilvl="2" w:tplc="04090005" w:tentative="1">
+      <w:start w:val="1"/>
+      <w:numFmt w:val="bullet"/>
+      <w:lvlText w:val=""/>
+      <w:lvlJc w:val="left"/>
+      <w:pPr>
+        <w:ind w:left="2160" w:hanging="360"/>
+      </w:pPr>
+      <w:rPr>
+        <w:rFonts w:ascii="Wingdings" w:hAnsi="Wingdings" w:hint="default"/>
+      </w:rPr>
+    </w:lvl>
+    <w:lvl w:ilvl="3" w:tplc="04090001" w:tentative="1">
+      <w:start w:val="1"/>
+      <w:numFmt w:val="bullet"/>
+      <w:lvlText w:val=""/>
+      <w:lvlJc w:val="left"/>
+      <w:pPr>
+        <w:ind w:left="2880" w:hanging="360"/>
+      </w:pPr>
+      <w:rPr>
+        <w:rFonts w:ascii="Symbol" w:hAnsi="Symbol" w:hint="default"/>
+      </w:rPr>
+    </w:lvl>
+    <w:lvl w:ilvl="4" w:tplc="04090003" w:tentative="1">
+      <w:start w:val="1"/>
+      <w:numFmt w:val="bullet"/>
+      <w:lvlText w:val="o"/>
+      <w:lvlJc w:val="left"/>
+      <w:pPr>
+        <w:ind w:left="3600" w:hanging="360"/>
+      </w:pPr>
+      <w:rPr>
+        <w:rFonts w:ascii="Courier New" w:hAnsi="Courier New" w:cs="Courier New" w:hint="default"/>
+      </w:rPr>
+    </w:lvl>
+    <w:lvl w:ilvl="5" w:tplc="04090005" w:tentative="1">
+      <w:start w:val="1"/>
+      <w:numFmt w:val="bullet"/>
+      <w:lvlText w:val=""/>
+      <w:lvlJc w:val="left"/>
+      <w:pPr>
+        <w:ind w:left="4320" w:hanging="360"/>
+      </w:pPr>
+      <w:rPr>
+        <w:rFonts w:ascii="Wingdings" w:hAnsi="Wingdings" w:hint="default"/>
+      </w:rPr>
+    </w:lvl>
+    <w:lvl w:ilvl="6" w:tplc="04090001" w:tentative="1">
+      <w:start w:val="1"/>
+      <w:numFmt w:val="bullet"/>
+      <w:lvlText w:val=""/>
+      <w:lvlJc w:val="left"/>
+      <w:pPr>
+        <w:ind w:left="5040" w:hanging="360"/>
+      </w:pPr>
+      <w:rPr>
+        <w:rFonts w:ascii="Symbol" w:hAnsi="Symbol" w:hint="default"/>
+      </w:rPr>
+    </w:lvl>
+    <w:lvl w:ilvl="7" w:tplc="04090003" w:tentative="1">
+      <w:start w:val="1"/>
+      <w:numFmt w:val="bullet"/>
+      <w:lvlText w:val="o"/>
+      <w:lvlJc w:val="left"/>
+      <w:pPr>
+        <w:ind w:left="5760" w:hanging="360"/>
+      </w:pPr>
+      <w:rPr>
+        <w:rFonts w:ascii="Courier New" w:hAnsi="Courier New" w:cs="Courier New" w:hint="default"/>
+      </w:rPr>
+    </w:lvl>
+    <w:lvl w:ilvl="8" w:tplc="04090005" w:tentative="1">
+      <w:start w:val="1"/>
+      <w:numFmt w:val="bullet"/>
+      <w:lvlText w:val=""/>
+      <w:lvlJc w:val="left"/>
+      <w:pPr>
+        <w:ind w:left="6480" w:hanging="360"/>
+      </w:pPr>
+      <w:rPr>
+        <w:rFonts w:ascii="Wingdings" w:hAnsi="Wingdings" w:hint="default"/>
+      </w:rPr>
+    </w:lvl>
+  </w:abstractNum>
+  <w:abstractNum w:abstractNumId="2" w15:restartNumberingAfterBreak="0">
+    <w:nsid w:val="14F40697"/>
+    <w:multiLevelType w:val="hybridMultilevel"/>
+    <w:tmpl w:val="B55C047C"/>
     <w:lvl w:ilvl="0" w:tplc="0409000F">
       <w:start w:val="1"/>
       <w:numFmt w:val="decimal"/>
@@ -6438,10 +6609,405 @@
       </w:pPr>
     </w:lvl>
   </w:abstractNum>
+  <w:abstractNum w:abstractNumId="3" w15:restartNumberingAfterBreak="0">
+    <w:nsid w:val="1CD55F3D"/>
+    <w:multiLevelType w:val="hybridMultilevel"/>
+    <w:tmpl w:val="44584B6C"/>
+    <w:lvl w:ilvl="0" w:tplc="0409000F">
+      <w:start w:val="1"/>
+      <w:numFmt w:val="decimal"/>
+      <w:lvlText w:val="%1."/>
+      <w:lvlJc w:val="left"/>
+      <w:pPr>
+        <w:ind w:left="720" w:hanging="360"/>
+      </w:pPr>
+      <w:rPr>
+        <w:rFonts w:hint="default"/>
+      </w:rPr>
+    </w:lvl>
+    <w:lvl w:ilvl="1" w:tplc="04090019" w:tentative="1">
+      <w:start w:val="1"/>
+      <w:numFmt w:val="lowerLetter"/>
+      <w:lvlText w:val="%2."/>
+      <w:lvlJc w:val="left"/>
+      <w:pPr>
+        <w:ind w:left="1440" w:hanging="360"/>
+      </w:pPr>
+    </w:lvl>
+    <w:lvl w:ilvl="2" w:tplc="0409001B" w:tentative="1">
+      <w:start w:val="1"/>
+      <w:numFmt w:val="lowerRoman"/>
+      <w:lvlText w:val="%3."/>
+      <w:lvlJc w:val="right"/>
+      <w:pPr>
+        <w:ind w:left="2160" w:hanging="180"/>
+      </w:pPr>
+    </w:lvl>
+    <w:lvl w:ilvl="3" w:tplc="0409000F" w:tentative="1">
+      <w:start w:val="1"/>
+      <w:numFmt w:val="decimal"/>
+      <w:lvlText w:val="%4."/>
+      <w:lvlJc w:val="left"/>
+      <w:pPr>
+        <w:ind w:left="2880" w:hanging="360"/>
+      </w:pPr>
+    </w:lvl>
+    <w:lvl w:ilvl="4" w:tplc="04090019" w:tentative="1">
+      <w:start w:val="1"/>
+      <w:numFmt w:val="lowerLetter"/>
+      <w:lvlText w:val="%5."/>
+      <w:lvlJc w:val="left"/>
+      <w:pPr>
+        <w:ind w:left="3600" w:hanging="360"/>
+      </w:pPr>
+    </w:lvl>
+    <w:lvl w:ilvl="5" w:tplc="0409001B" w:tentative="1">
+      <w:start w:val="1"/>
+      <w:numFmt w:val="lowerRoman"/>
+      <w:lvlText w:val="%6."/>
+      <w:lvlJc w:val="right"/>
+      <w:pPr>
+        <w:ind w:left="4320" w:hanging="180"/>
+      </w:pPr>
+    </w:lvl>
+    <w:lvl w:ilvl="6" w:tplc="0409000F" w:tentative="1">
+      <w:start w:val="1"/>
+      <w:numFmt w:val="decimal"/>
+      <w:lvlText w:val="%7."/>
+      <w:lvlJc w:val="left"/>
+      <w:pPr>
+        <w:ind w:left="5040" w:hanging="360"/>
+      </w:pPr>
+    </w:lvl>
+    <w:lvl w:ilvl="7" w:tplc="04090019" w:tentative="1">
+      <w:start w:val="1"/>
+      <w:numFmt w:val="lowerLetter"/>
+      <w:lvlText w:val="%8."/>
+      <w:lvlJc w:val="left"/>
+      <w:pPr>
+        <w:ind w:left="5760" w:hanging="360"/>
+      </w:pPr>
+    </w:lvl>
+    <w:lvl w:ilvl="8" w:tplc="0409001B" w:tentative="1">
+      <w:start w:val="1"/>
+      <w:numFmt w:val="lowerRoman"/>
+      <w:lvlText w:val="%9."/>
+      <w:lvlJc w:val="right"/>
+      <w:pPr>
+        <w:ind w:left="6480" w:hanging="180"/>
+      </w:pPr>
+    </w:lvl>
+  </w:abstractNum>
+  <w:abstractNum w:abstractNumId="4" w15:restartNumberingAfterBreak="0">
+    <w:nsid w:val="2DF00C8A"/>
+    <w:multiLevelType w:val="hybridMultilevel"/>
+    <w:tmpl w:val="786AE892"/>
+    <w:lvl w:ilvl="0" w:tplc="2B74567E">
+      <w:start w:val="1"/>
+      <w:numFmt w:val="bullet"/>
+      <w:lvlText w:val="-"/>
+      <w:lvlJc w:val="left"/>
+      <w:pPr>
+        <w:ind w:left="720" w:hanging="360"/>
+      </w:pPr>
+      <w:rPr>
+        <w:rFonts w:ascii="Times New Roman" w:eastAsia="Times New Roman" w:hAnsi="Times New Roman" w:cs="Times New Roman" w:hint="default"/>
+      </w:rPr>
+    </w:lvl>
+    <w:lvl w:ilvl="1" w:tplc="04090003" w:tentative="1">
+      <w:start w:val="1"/>
+      <w:numFmt w:val="bullet"/>
+      <w:lvlText w:val="o"/>
+      <w:lvlJc w:val="left"/>
+      <w:pPr>
+        <w:ind w:left="1440" w:hanging="360"/>
+      </w:pPr>
+      <w:rPr>
+        <w:rFonts w:ascii="Courier New" w:hAnsi="Courier New" w:cs="Courier New" w:hint="default"/>
+      </w:rPr>
+    </w:lvl>
+    <w:lvl w:ilvl="2" w:tplc="04090005" w:tentative="1">
+      <w:start w:val="1"/>
+      <w:numFmt w:val="bullet"/>
+      <w:lvlText w:val=""/>
+      <w:lvlJc w:val="left"/>
+      <w:pPr>
+        <w:ind w:left="2160" w:hanging="360"/>
+      </w:pPr>
+      <w:rPr>
+        <w:rFonts w:ascii="Wingdings" w:hAnsi="Wingdings" w:hint="default"/>
+      </w:rPr>
+    </w:lvl>
+    <w:lvl w:ilvl="3" w:tplc="04090001" w:tentative="1">
+      <w:start w:val="1"/>
+      <w:numFmt w:val="bullet"/>
+      <w:lvlText w:val=""/>
+      <w:lvlJc w:val="left"/>
+      <w:pPr>
+        <w:ind w:left="2880" w:hanging="360"/>
+      </w:pPr>
+      <w:rPr>
+        <w:rFonts w:ascii="Symbol" w:hAnsi="Symbol" w:hint="default"/>
+      </w:rPr>
+    </w:lvl>
+    <w:lvl w:ilvl="4" w:tplc="04090003" w:tentative="1">
+      <w:start w:val="1"/>
+      <w:numFmt w:val="bullet"/>
+      <w:lvlText w:val="o"/>
+      <w:lvlJc w:val="left"/>
+      <w:pPr>
+        <w:ind w:left="3600" w:hanging="360"/>
+      </w:pPr>
+      <w:rPr>
+        <w:rFonts w:ascii="Courier New" w:hAnsi="Courier New" w:cs="Courier New" w:hint="default"/>
+      </w:rPr>
+    </w:lvl>
+    <w:lvl w:ilvl="5" w:tplc="04090005" w:tentative="1">
+      <w:start w:val="1"/>
+      <w:numFmt w:val="bullet"/>
+      <w:lvlText w:val=""/>
+      <w:lvlJc w:val="left"/>
+      <w:pPr>
+        <w:ind w:left="4320" w:hanging="360"/>
+      </w:pPr>
+      <w:rPr>
+        <w:rFonts w:ascii="Wingdings" w:hAnsi="Wingdings" w:hint="default"/>
+      </w:rPr>
+    </w:lvl>
+    <w:lvl w:ilvl="6" w:tplc="04090001" w:tentative="1">
+      <w:start w:val="1"/>
+      <w:numFmt w:val="bullet"/>
+      <w:lvlText w:val=""/>
+      <w:lvlJc w:val="left"/>
+      <w:pPr>
+        <w:ind w:left="5040" w:hanging="360"/>
+      </w:pPr>
+      <w:rPr>
+        <w:rFonts w:ascii="Symbol" w:hAnsi="Symbol" w:hint="default"/>
+      </w:rPr>
+    </w:lvl>
+    <w:lvl w:ilvl="7" w:tplc="04090003" w:tentative="1">
+      <w:start w:val="1"/>
+      <w:numFmt w:val="bullet"/>
+      <w:lvlText w:val="o"/>
+      <w:lvlJc w:val="left"/>
+      <w:pPr>
+        <w:ind w:left="5760" w:hanging="360"/>
+      </w:pPr>
+      <w:rPr>
+        <w:rFonts w:ascii="Courier New" w:hAnsi="Courier New" w:cs="Courier New" w:hint="default"/>
+      </w:rPr>
+    </w:lvl>
+    <w:lvl w:ilvl="8" w:tplc="04090005" w:tentative="1">
+      <w:start w:val="1"/>
+      <w:numFmt w:val="bullet"/>
+      <w:lvlText w:val=""/>
+      <w:lvlJc w:val="left"/>
+      <w:pPr>
+        <w:ind w:left="6480" w:hanging="360"/>
+      </w:pPr>
+      <w:rPr>
+        <w:rFonts w:ascii="Wingdings" w:hAnsi="Wingdings" w:hint="default"/>
+      </w:rPr>
+    </w:lvl>
+  </w:abstractNum>
+  <w:abstractNum w:abstractNumId="5" w15:restartNumberingAfterBreak="0">
+    <w:nsid w:val="2F312A2F"/>
+    <w:multiLevelType w:val="hybridMultilevel"/>
+    <w:tmpl w:val="707CCB92"/>
+    <w:lvl w:ilvl="0" w:tplc="0409000F">
+      <w:start w:val="1"/>
+      <w:numFmt w:val="decimal"/>
+      <w:lvlText w:val="%1."/>
+      <w:lvlJc w:val="left"/>
+      <w:pPr>
+        <w:ind w:left="720" w:hanging="360"/>
+      </w:pPr>
+      <w:rPr>
+        <w:rFonts w:hint="default"/>
+      </w:rPr>
+    </w:lvl>
+    <w:lvl w:ilvl="1" w:tplc="04090019" w:tentative="1">
+      <w:start w:val="1"/>
+      <w:numFmt w:val="lowerLetter"/>
+      <w:lvlText w:val="%2."/>
+      <w:lvlJc w:val="left"/>
+      <w:pPr>
+        <w:ind w:left="1440" w:hanging="360"/>
+      </w:pPr>
+    </w:lvl>
+    <w:lvl w:ilvl="2" w:tplc="0409001B" w:tentative="1">
+      <w:start w:val="1"/>
+      <w:numFmt w:val="lowerRoman"/>
+      <w:lvlText w:val="%3."/>
+      <w:lvlJc w:val="right"/>
+      <w:pPr>
+        <w:ind w:left="2160" w:hanging="180"/>
+      </w:pPr>
+    </w:lvl>
+    <w:lvl w:ilvl="3" w:tplc="0409000F" w:tentative="1">
+      <w:start w:val="1"/>
+      <w:numFmt w:val="decimal"/>
+      <w:lvlText w:val="%4."/>
+      <w:lvlJc w:val="left"/>
+      <w:pPr>
+        <w:ind w:left="2880" w:hanging="360"/>
+      </w:pPr>
+    </w:lvl>
+    <w:lvl w:ilvl="4" w:tplc="04090019" w:tentative="1">
+      <w:start w:val="1"/>
+      <w:numFmt w:val="lowerLetter"/>
+      <w:lvlText w:val="%5."/>
+      <w:lvlJc w:val="left"/>
+      <w:pPr>
+        <w:ind w:left="3600" w:hanging="360"/>
+      </w:pPr>
+    </w:lvl>
+    <w:lvl w:ilvl="5" w:tplc="0409001B" w:tentative="1">
+      <w:start w:val="1"/>
+      <w:numFmt w:val="lowerRoman"/>
+      <w:lvlText w:val="%6."/>
+      <w:lvlJc w:val="right"/>
+      <w:pPr>
+        <w:ind w:left="4320" w:hanging="180"/>
+      </w:pPr>
+    </w:lvl>
+    <w:lvl w:ilvl="6" w:tplc="0409000F" w:tentative="1">
+      <w:start w:val="1"/>
+      <w:numFmt w:val="decimal"/>
+      <w:lvlText w:val="%7."/>
+      <w:lvlJc w:val="left"/>
+      <w:pPr>
+        <w:ind w:left="5040" w:hanging="360"/>
+      </w:pPr>
+    </w:lvl>
+    <w:lvl w:ilvl="7" w:tplc="04090019" w:tentative="1">
+      <w:start w:val="1"/>
+      <w:numFmt w:val="lowerLetter"/>
+      <w:lvlText w:val="%8."/>
+      <w:lvlJc w:val="left"/>
+      <w:pPr>
+        <w:ind w:left="5760" w:hanging="360"/>
+      </w:pPr>
+    </w:lvl>
+    <w:lvl w:ilvl="8" w:tplc="0409001B" w:tentative="1">
+      <w:start w:val="1"/>
+      <w:numFmt w:val="lowerRoman"/>
+      <w:lvlText w:val="%9."/>
+      <w:lvlJc w:val="right"/>
+      <w:pPr>
+        <w:ind w:left="6480" w:hanging="180"/>
+      </w:pPr>
+    </w:lvl>
+  </w:abstractNum>
+  <w:abstractNum w:abstractNumId="6" w15:restartNumberingAfterBreak="0">
+    <w:nsid w:val="3C8758B6"/>
+    <w:multiLevelType w:val="hybridMultilevel"/>
+    <w:tmpl w:val="8A14A59E"/>
+    <w:lvl w:ilvl="0" w:tplc="0409000F">
+      <w:start w:val="1"/>
+      <w:numFmt w:val="decimal"/>
+      <w:lvlText w:val="%1."/>
+      <w:lvlJc w:val="left"/>
+      <w:pPr>
+        <w:ind w:left="720" w:hanging="360"/>
+      </w:pPr>
+      <w:rPr>
+        <w:rFonts w:hint="default"/>
+      </w:rPr>
+    </w:lvl>
+    <w:lvl w:ilvl="1" w:tplc="04090019" w:tentative="1">
+      <w:start w:val="1"/>
+      <w:numFmt w:val="lowerLetter"/>
+      <w:lvlText w:val="%2."/>
+      <w:lvlJc w:val="left"/>
+      <w:pPr>
+        <w:ind w:left="1440" w:hanging="360"/>
+      </w:pPr>
+    </w:lvl>
+    <w:lvl w:ilvl="2" w:tplc="0409001B" w:tentative="1">
+      <w:start w:val="1"/>
+      <w:numFmt w:val="lowerRoman"/>
+      <w:lvlText w:val="%3."/>
+      <w:lvlJc w:val="right"/>
+      <w:pPr>
+        <w:ind w:left="2160" w:hanging="180"/>
+      </w:pPr>
+    </w:lvl>
+    <w:lvl w:ilvl="3" w:tplc="0409000F" w:tentative="1">
+      <w:start w:val="1"/>
+      <w:numFmt w:val="decimal"/>
+      <w:lvlText w:val="%4."/>
+      <w:lvlJc w:val="left"/>
+      <w:pPr>
+        <w:ind w:left="2880" w:hanging="360"/>
+      </w:pPr>
+    </w:lvl>
+    <w:lvl w:ilvl="4" w:tplc="04090019" w:tentative="1">
+      <w:start w:val="1"/>
+      <w:numFmt w:val="lowerLetter"/>
+      <w:lvlText w:val="%5."/>
+      <w:lvlJc w:val="left"/>
+      <w:pPr>
+        <w:ind w:left="3600" w:hanging="360"/>
+      </w:pPr>
+    </w:lvl>
+    <w:lvl w:ilvl="5" w:tplc="0409001B" w:tentative="1">
+      <w:start w:val="1"/>
+      <w:numFmt w:val="lowerRoman"/>
+      <w:lvlText w:val="%6."/>
+      <w:lvlJc w:val="right"/>
+      <w:pPr>
+        <w:ind w:left="4320" w:hanging="180"/>
+      </w:pPr>
+    </w:lvl>
+    <w:lvl w:ilvl="6" w:tplc="0409000F" w:tentative="1">
+      <w:start w:val="1"/>
+      <w:numFmt w:val="decimal"/>
+      <w:lvlText w:val="%7."/>
+      <w:lvlJc w:val="left"/>
+      <w:pPr>
+        <w:ind w:left="5040" w:hanging="360"/>
+      </w:pPr>
+    </w:lvl>
+    <w:lvl w:ilvl="7" w:tplc="04090019" w:tentative="1">
+      <w:start w:val="1"/>
+      <w:numFmt w:val="lowerLetter"/>
+      <w:lvlText w:val="%8."/>
+      <w:lvlJc w:val="left"/>
+      <w:pPr>
+        <w:ind w:left="5760" w:hanging="360"/>
+      </w:pPr>
+    </w:lvl>
+    <w:lvl w:ilvl="8" w:tplc="0409001B" w:tentative="1">
+      <w:start w:val="1"/>
+      <w:numFmt w:val="lowerRoman"/>
+      <w:lvlText w:val="%9."/>
+      <w:lvlJc w:val="right"/>
+      <w:pPr>
+        <w:ind w:left="6480" w:hanging="180"/>
+      </w:pPr>
+    </w:lvl>
+  </w:abstractNum>
   <w:num w:numId="1">
     <w:abstractNumId w:val="0"/>
   </w:num>
   <w:num w:numId="2">
+    <w:abstractNumId w:val="5"/>
+  </w:num>
+  <w:num w:numId="3">
+    <w:abstractNumId w:val="2"/>
+  </w:num>
+  <w:num w:numId="4">
+    <w:abstractNumId w:val="6"/>
+  </w:num>
+  <w:num w:numId="5">
+    <w:abstractNumId w:val="3"/>
+  </w:num>
+  <w:num w:numId="6">
+    <w:abstractNumId w:val="4"/>
+  </w:num>
+  <w:num w:numId="7">
     <w:abstractNumId w:val="1"/>
   </w:num>
 </w:numbering>

</xml_diff>

<commit_message>
adding a para. on limiting similarity
</commit_message>
<xml_diff>
--- a/manuscript/ms.docx
+++ b/manuscript/ms.docx
@@ -115,23 +115,7 @@
         <w:t xml:space="preserve">published elsewhere. </w:t>
       </w:r>
       <w:r>
-        <w:t xml:space="preserve">This submission is posted as a preprint on </w:t>
-      </w:r>
-      <w:proofErr w:type="spellStart"/>
-      <w:r>
-        <w:t>bioRxiv</w:t>
-      </w:r>
-      <w:proofErr w:type="spellEnd"/>
-      <w:r>
-        <w:t xml:space="preserve"> at [</w:t>
-      </w:r>
-      <w:proofErr w:type="spellStart"/>
-      <w:r>
-        <w:t>bioRxiv</w:t>
-      </w:r>
-      <w:proofErr w:type="spellEnd"/>
-      <w:r>
-        <w:t>].</w:t>
+        <w:t>This submission is posted as a preprint on bioRxiv at [bioRxiv].</w:t>
       </w:r>
     </w:p>
     <w:p>
@@ -155,23 +139,7 @@
         <w:t xml:space="preserve">Open research: </w:t>
       </w:r>
       <w:r>
-        <w:t xml:space="preserve">All data and code to reproduce these analyses are archived on </w:t>
-      </w:r>
-      <w:proofErr w:type="spellStart"/>
-      <w:r>
-        <w:t>Zenodo</w:t>
-      </w:r>
-      <w:proofErr w:type="spellEnd"/>
-      <w:r>
-        <w:t xml:space="preserve"> at [</w:t>
-      </w:r>
-      <w:proofErr w:type="spellStart"/>
-      <w:r>
-        <w:t>Zenodo</w:t>
-      </w:r>
-      <w:proofErr w:type="spellEnd"/>
-      <w:r>
-        <w:t>].</w:t>
+        <w:t>All data and code to reproduce these analyses are archived on Zenodo at [Zenodo].</w:t>
       </w:r>
     </w:p>
     <w:p>
@@ -310,15 +278,7 @@
         <w:t xml:space="preserve">When it occurs, energetic compensation is consistent with a zero-sum competitive dynamic, in which resources not being used by one species are readily absorbed by other competitors, </w:t>
       </w:r>
       <w:r>
-        <w:t xml:space="preserve">and any increases in abundance from one species must come at the direct expense of resources being used by other species (Van </w:t>
-      </w:r>
-      <w:proofErr w:type="spellStart"/>
-      <w:r>
-        <w:t>Valen</w:t>
-      </w:r>
-      <w:proofErr w:type="spellEnd"/>
-      <w:r>
-        <w:t xml:space="preserve"> 1973, Ernest et al. 2008). By</w:t>
+        <w:t>and any increases in abundance from one species must come at the direct expense of resources being used by other species (Van Valen 1973, Ernest et al. 2008). By</w:t>
       </w:r>
       <w:r>
         <w:t xml:space="preserve"> definition</w:t>
@@ -332,13 +292,8 @@
       <w:r>
         <w:t xml:space="preserve"> (</w:t>
       </w:r>
-      <w:proofErr w:type="spellStart"/>
-      <w:r>
-        <w:t>Houlahan</w:t>
-      </w:r>
-      <w:proofErr w:type="spellEnd"/>
-      <w:r>
-        <w:t xml:space="preserve"> et al. 2007; </w:t>
+      <w:r>
+        <w:t xml:space="preserve">Houlahan et al. 2007; </w:t>
       </w:r>
       <w:r>
         <w:t>Ernest et al. 2008)</w:t>
@@ -363,13 +318,8 @@
       <w:r>
         <w:t xml:space="preserve"> (Hubbell 2001; </w:t>
       </w:r>
-      <w:proofErr w:type="spellStart"/>
-      <w:r>
-        <w:t>Houlahan</w:t>
-      </w:r>
-      <w:proofErr w:type="spellEnd"/>
-      <w:r>
-        <w:t xml:space="preserve"> et al. 2007; </w:t>
+      <w:r>
+        <w:t xml:space="preserve">Houlahan et al. 2007; </w:t>
       </w:r>
       <w:r>
         <w:t>Thibault et al. 2010)</w:t>
@@ -392,13 +342,8 @@
       <w:r>
         <w:t xml:space="preserve">Chesson 2001; </w:t>
       </w:r>
-      <w:proofErr w:type="spellStart"/>
-      <w:r>
-        <w:t>Loreau</w:t>
-      </w:r>
-      <w:proofErr w:type="spellEnd"/>
-      <w:r>
-        <w:t xml:space="preserve"> 2004</w:t>
+      <w:r>
+        <w:t>Loreau 2004</w:t>
       </w:r>
       <w:r>
         <w:t>)</w:t>
@@ -414,15 +359,7 @@
       </w:r>
       <w:r>
         <w:lastRenderedPageBreak/>
-        <w:t>each other (</w:t>
-      </w:r>
-      <w:proofErr w:type="spellStart"/>
-      <w:r>
-        <w:t>Loreau</w:t>
-      </w:r>
-      <w:proofErr w:type="spellEnd"/>
-      <w:r>
-        <w:t xml:space="preserve"> 2004, Fetzer et al. 2015).</w:t>
+        <w:t>each other (Loreau 2004, Fetzer et al. 2015).</w:t>
       </w:r>
       <w:r>
         <w:t xml:space="preserve"> If shifting conditions over time affect these species differently</w:t>
@@ -464,15 +401,7 @@
         <w:t xml:space="preserve"> experiments</w:t>
       </w:r>
       <w:r>
-        <w:t xml:space="preserve">. Experimentally removing a subset of species from a </w:t>
-      </w:r>
-      <w:proofErr w:type="gramStart"/>
-      <w:r>
-        <w:t>community, and</w:t>
-      </w:r>
-      <w:proofErr w:type="gramEnd"/>
-      <w:r>
-        <w:t xml:space="preserve"> comparing the community-</w:t>
+        <w:t>. Experimentally removing a subset of species from a community, and comparing the community-</w:t>
       </w:r>
       <w:r>
         <w:t>wide</w:t>
@@ -514,15 +443,7 @@
         <w:t xml:space="preserve">Chile and the Portal Project in southeastern Arizona, </w:t>
       </w:r>
       <w:r>
-        <w:t xml:space="preserve">have revealed that strong energetic compensation can occur in these communities, contingent on the presence of functionally complementary groups of species in the local and regional species pools (Ernest and Brown 2001; Thibault et al 2010; </w:t>
-      </w:r>
-      <w:proofErr w:type="spellStart"/>
-      <w:r>
-        <w:t>Kelt</w:t>
-      </w:r>
-      <w:proofErr w:type="spellEnd"/>
-      <w:r>
-        <w:t xml:space="preserve"> et al 2015). </w:t>
+        <w:t xml:space="preserve">have revealed that strong energetic compensation can occur in these communities, contingent on the presence of functionally complementary groups of species in the local and regional species pools (Ernest and Brown 2001; Thibault et al 2010; Kelt et al 2015). </w:t>
       </w:r>
     </w:p>
     <w:p>
@@ -553,13 +474,8 @@
       <w:r>
         <w:t xml:space="preserve"> (</w:t>
       </w:r>
-      <w:proofErr w:type="spellStart"/>
-      <w:r>
-        <w:t>Valone</w:t>
-      </w:r>
-      <w:proofErr w:type="spellEnd"/>
-      <w:r>
-        <w:t xml:space="preserve"> et al. 1995</w:t>
+      <w:r>
+        <w:t>Valone et al. 1995</w:t>
       </w:r>
       <w:r>
         <w:t xml:space="preserve">, Thibault </w:t>
@@ -592,11 +508,9 @@
       <w:r>
         <w:t xml:space="preserve">. This </w:t>
       </w:r>
-      <w:proofErr w:type="gramStart"/>
       <w:r>
         <w:t>drove</w:t>
       </w:r>
-      <w:proofErr w:type="gramEnd"/>
       <w:r>
         <w:t xml:space="preserve"> a community-wide shift in the rodent community favoring shrubland-associated species</w:t>
       </w:r>
@@ -606,7 +520,6 @@
       <w:r>
         <w:t xml:space="preserve">over grassland-affiliates, including kangaroo rats (genus </w:t>
       </w:r>
-      <w:proofErr w:type="spellStart"/>
       <w:r>
         <w:rPr>
           <w:i/>
@@ -614,7 +527,6 @@
         </w:rPr>
         <w:t>Dipodomys</w:t>
       </w:r>
-      <w:proofErr w:type="spellEnd"/>
       <w:r>
         <w:rPr>
           <w:iCs/>
@@ -668,23 +580,7 @@
           <w:i/>
           <w:iCs/>
         </w:rPr>
-        <w:t xml:space="preserve">Erodium </w:t>
-      </w:r>
-      <w:proofErr w:type="spellStart"/>
-      <w:r>
-        <w:rPr>
-          <w:i/>
-          <w:iCs/>
-        </w:rPr>
-        <w:t>ciculatum</w:t>
-      </w:r>
-      <w:proofErr w:type="spellEnd"/>
-      <w:r>
-        <w:rPr>
-          <w:i/>
-          <w:iCs/>
-        </w:rPr>
-        <w:t xml:space="preserve"> </w:t>
+        <w:t xml:space="preserve">Erodium ciculatum </w:t>
       </w:r>
       <w:r>
         <w:t>and the pocket mouse</w:t>
@@ -692,31 +588,13 @@
       <w:r>
         <w:t xml:space="preserve"> </w:t>
       </w:r>
-      <w:proofErr w:type="spellStart"/>
-      <w:r>
-        <w:rPr>
-          <w:i/>
-          <w:iCs/>
-        </w:rPr>
-        <w:t>Chaetodipus</w:t>
-      </w:r>
-      <w:proofErr w:type="spellEnd"/>
-      <w:r>
-        <w:rPr>
-          <w:i/>
-          <w:iCs/>
-        </w:rPr>
-        <w:t xml:space="preserve"> </w:t>
-      </w:r>
-      <w:proofErr w:type="spellStart"/>
-      <w:r>
-        <w:rPr>
-          <w:i/>
-          <w:iCs/>
-        </w:rPr>
-        <w:t>baileyi</w:t>
-      </w:r>
-      <w:proofErr w:type="spellEnd"/>
+      <w:r>
+        <w:rPr>
+          <w:i/>
+          <w:iCs/>
+        </w:rPr>
+        <w:t>Chaetodipus baileyi</w:t>
+      </w:r>
       <w:r>
         <w:rPr>
           <w:i/>
@@ -742,23 +620,7 @@
           <w:i/>
           <w:iCs/>
         </w:rPr>
-        <w:t xml:space="preserve">C. </w:t>
-      </w:r>
-      <w:proofErr w:type="spellStart"/>
-      <w:r>
-        <w:rPr>
-          <w:i/>
-          <w:iCs/>
-        </w:rPr>
-        <w:t>baileyi</w:t>
-      </w:r>
-      <w:proofErr w:type="spellEnd"/>
-      <w:r>
-        <w:rPr>
-          <w:i/>
-          <w:iCs/>
-        </w:rPr>
-        <w:t xml:space="preserve"> </w:t>
+        <w:t xml:space="preserve">C. baileyi </w:t>
       </w:r>
       <w:r>
         <w:t>greatly increased energetic compensation</w:t>
@@ -786,23 +648,7 @@
           <w:i/>
           <w:iCs/>
         </w:rPr>
-        <w:t xml:space="preserve">C. </w:t>
-      </w:r>
-      <w:proofErr w:type="spellStart"/>
-      <w:r>
-        <w:rPr>
-          <w:i/>
-          <w:iCs/>
-        </w:rPr>
-        <w:t>baileyi’s</w:t>
-      </w:r>
-      <w:proofErr w:type="spellEnd"/>
-      <w:r>
-        <w:rPr>
-          <w:i/>
-          <w:iCs/>
-        </w:rPr>
-        <w:t xml:space="preserve"> </w:t>
+        <w:t xml:space="preserve">C. baileyi’s </w:t>
       </w:r>
       <w:r>
         <w:t>arrival</w:t>
@@ -818,23 +664,7 @@
           <w:i/>
           <w:iCs/>
         </w:rPr>
-        <w:t xml:space="preserve">C. </w:t>
-      </w:r>
-      <w:proofErr w:type="spellStart"/>
-      <w:r>
-        <w:rPr>
-          <w:i/>
-          <w:iCs/>
-        </w:rPr>
-        <w:t>baileyi</w:t>
-      </w:r>
-      <w:proofErr w:type="spellEnd"/>
-      <w:r>
-        <w:rPr>
-          <w:i/>
-          <w:iCs/>
-        </w:rPr>
-        <w:t xml:space="preserve"> </w:t>
+        <w:t xml:space="preserve">C. baileyi </w:t>
       </w:r>
       <w:r>
         <w:t xml:space="preserve">became abundant in the system, this </w:t>
@@ -923,23 +753,7 @@
           <w:i/>
           <w:iCs/>
         </w:rPr>
-        <w:t xml:space="preserve">C. </w:t>
-      </w:r>
-      <w:proofErr w:type="spellStart"/>
-      <w:r>
-        <w:rPr>
-          <w:i/>
-          <w:iCs/>
-        </w:rPr>
-        <w:t>balieyi</w:t>
-      </w:r>
-      <w:proofErr w:type="spellEnd"/>
-      <w:r>
-        <w:rPr>
-          <w:i/>
-          <w:iCs/>
-        </w:rPr>
-        <w:t xml:space="preserve"> </w:t>
+        <w:t xml:space="preserve">C. balieyi </w:t>
       </w:r>
       <w:r>
         <w:t>remains present in the community but is</w:t>
@@ -962,31 +776,13 @@
       <w:r>
         <w:t xml:space="preserve"> the desert pocket mouse </w:t>
       </w:r>
-      <w:proofErr w:type="spellStart"/>
-      <w:r>
-        <w:rPr>
-          <w:i/>
-          <w:iCs/>
-        </w:rPr>
-        <w:t>Chaetodipus</w:t>
-      </w:r>
-      <w:proofErr w:type="spellEnd"/>
-      <w:r>
-        <w:rPr>
-          <w:i/>
-          <w:iCs/>
-        </w:rPr>
-        <w:t xml:space="preserve"> </w:t>
-      </w:r>
-      <w:proofErr w:type="spellStart"/>
-      <w:r>
-        <w:rPr>
-          <w:i/>
-          <w:iCs/>
-        </w:rPr>
-        <w:t>penctillatus</w:t>
-      </w:r>
-      <w:proofErr w:type="spellEnd"/>
+      <w:r>
+        <w:rPr>
+          <w:i/>
+          <w:iCs/>
+        </w:rPr>
+        <w:t>Chaetodipus penctillatus</w:t>
+      </w:r>
       <w:r>
         <w:t>,</w:t>
       </w:r>
@@ -1040,21 +836,7 @@
         <w:rPr>
           <w:i/>
         </w:rPr>
-        <w:t xml:space="preserve">C. </w:t>
-      </w:r>
-      <w:proofErr w:type="spellStart"/>
-      <w:r>
-        <w:rPr>
-          <w:i/>
-        </w:rPr>
-        <w:t>baileyi</w:t>
-      </w:r>
-      <w:proofErr w:type="spellEnd"/>
-      <w:r>
-        <w:rPr>
-          <w:i/>
-        </w:rPr>
-        <w:t xml:space="preserve"> </w:t>
+        <w:t xml:space="preserve">C. baileyi </w:t>
       </w:r>
       <w:r>
         <w:rPr>
@@ -1090,16 +872,8 @@
         <w:rPr>
           <w:i/>
         </w:rPr>
-        <w:t xml:space="preserve">C. </w:t>
-      </w:r>
-      <w:proofErr w:type="spellStart"/>
-      <w:r>
-        <w:rPr>
-          <w:i/>
-        </w:rPr>
-        <w:t>baileyi</w:t>
-      </w:r>
-      <w:proofErr w:type="spellEnd"/>
+        <w:t>C. baileyi</w:t>
+      </w:r>
       <w:r>
         <w:rPr>
           <w:iCs/>
@@ -1206,21 +980,7 @@
         <w:rPr>
           <w:iCs/>
         </w:rPr>
-        <w:t xml:space="preserve">than they have been in the </w:t>
-      </w:r>
-      <w:proofErr w:type="gramStart"/>
-      <w:r>
-        <w:rPr>
-          <w:iCs/>
-        </w:rPr>
-        <w:t>past, and</w:t>
-      </w:r>
-      <w:proofErr w:type="gramEnd"/>
-      <w:r>
-        <w:rPr>
-          <w:iCs/>
-        </w:rPr>
-        <w:t xml:space="preserve"> may therefore maintain some degree of </w:t>
+        <w:t xml:space="preserve">than they have been in the past, and may therefore maintain some degree of </w:t>
       </w:r>
       <w:r>
         <w:rPr>
@@ -1306,7 +1066,6 @@
       <w:r>
         <w:t xml:space="preserve">genus </w:t>
       </w:r>
-      <w:proofErr w:type="spellStart"/>
       <w:r>
         <w:rPr>
           <w:i/>
@@ -1314,7 +1073,6 @@
         </w:rPr>
         <w:t>Dipodomys</w:t>
       </w:r>
-      <w:proofErr w:type="spellEnd"/>
       <w:r>
         <w:t>) have been experimentally excluded from a subset of these plots</w:t>
       </w:r>
@@ -1410,13 +1168,8 @@
         <w:t>restricted our analysis to</w:t>
       </w:r>
       <w:r>
-        <w:t xml:space="preserve"> the subset of plots that have had the same treatments for the longest </w:t>
-      </w:r>
-      <w:proofErr w:type="gramStart"/>
-      <w:r>
-        <w:t>period of time</w:t>
-      </w:r>
-      <w:proofErr w:type="gramEnd"/>
+        <w:t xml:space="preserve"> the subset of plots that have had the same treatments for the longest period of time</w:t>
+      </w:r>
       <w:r>
         <w:t xml:space="preserve"> (</w:t>
       </w:r>
@@ -1466,21 +1219,7 @@
         <w:rPr>
           <w:i/>
         </w:rPr>
-        <w:t xml:space="preserve">C. </w:t>
-      </w:r>
-      <w:proofErr w:type="spellStart"/>
-      <w:r>
-        <w:rPr>
-          <w:i/>
-        </w:rPr>
-        <w:t>baileyi</w:t>
-      </w:r>
-      <w:proofErr w:type="spellEnd"/>
-      <w:r>
-        <w:rPr>
-          <w:i/>
-        </w:rPr>
-        <w:t xml:space="preserve"> </w:t>
+        <w:t xml:space="preserve">C. baileyi </w:t>
       </w:r>
       <w:r>
         <w:rPr>
@@ -1492,14 +1231,7 @@
         <w:rPr>
           <w:iCs/>
         </w:rPr>
-        <w:t xml:space="preserve"> (</w:t>
-      </w:r>
-      <w:proofErr w:type="gramStart"/>
-      <w:r>
-        <w:rPr>
-          <w:iCs/>
-        </w:rPr>
-        <w:t xml:space="preserve">Bledsoe </w:t>
+        <w:t xml:space="preserve"> (Bledsoe </w:t>
       </w:r>
       <w:r>
         <w:rPr>
@@ -1512,14 +1244,7 @@
           <w:iCs/>
         </w:rPr>
         <w:lastRenderedPageBreak/>
-        <w:t>and</w:t>
-      </w:r>
-      <w:proofErr w:type="gramEnd"/>
-      <w:r>
-        <w:rPr>
-          <w:iCs/>
-        </w:rPr>
-        <w:t xml:space="preserve"> Ernest </w:t>
+        <w:t xml:space="preserve">and Ernest </w:t>
       </w:r>
       <w:r>
         <w:rPr>
@@ -1836,21 +1561,7 @@
         <w:rPr>
           <w:i/>
         </w:rPr>
-        <w:t xml:space="preserve">C. </w:t>
-      </w:r>
-      <w:proofErr w:type="spellStart"/>
-      <w:r>
-        <w:rPr>
-          <w:i/>
-        </w:rPr>
-        <w:t>baileyi</w:t>
-      </w:r>
-      <w:proofErr w:type="spellEnd"/>
-      <w:r>
-        <w:rPr>
-          <w:i/>
-        </w:rPr>
-        <w:t xml:space="preserve"> </w:t>
+        <w:t xml:space="preserve">C. baileyi </w:t>
       </w:r>
       <w:r>
         <w:rPr>
@@ -1892,21 +1603,7 @@
         <w:rPr>
           <w:iCs/>
         </w:rPr>
-        <w:t xml:space="preserve">or energetic compensation and total energy use, we used </w:t>
-      </w:r>
-      <w:proofErr w:type="gramStart"/>
-      <w:r>
-        <w:rPr>
-          <w:iCs/>
-        </w:rPr>
-        <w:t>generalized least</w:t>
-      </w:r>
-      <w:proofErr w:type="gramEnd"/>
-      <w:r>
-        <w:rPr>
-          <w:iCs/>
-        </w:rPr>
-        <w:t xml:space="preserve"> squares</w:t>
+        <w:t>or energetic compensation and total energy use, we used generalized least squares</w:t>
       </w:r>
       <w:r>
         <w:rPr>
@@ -1920,19 +1617,11 @@
         </w:rPr>
         <w:t xml:space="preserve"> (</w:t>
       </w:r>
-      <w:proofErr w:type="spellStart"/>
-      <w:r>
-        <w:rPr>
-          <w:i/>
-        </w:rPr>
-        <w:t>nlme</w:t>
-      </w:r>
-      <w:proofErr w:type="spellEnd"/>
-      <w:r>
-        <w:rPr>
-          <w:i/>
-        </w:rPr>
-        <w:t>)</w:t>
+      <w:r>
+        <w:rPr>
+          <w:i/>
+        </w:rPr>
+        <w:t>nlme)</w:t>
       </w:r>
       <w:r>
         <w:rPr>
@@ -1974,16 +1663,8 @@
         <w:rPr>
           <w:i/>
         </w:rPr>
-        <w:t xml:space="preserve">C. </w:t>
-      </w:r>
-      <w:proofErr w:type="spellStart"/>
-      <w:r>
-        <w:rPr>
-          <w:i/>
-        </w:rPr>
-        <w:t>baileyi</w:t>
-      </w:r>
-      <w:proofErr w:type="spellEnd"/>
+        <w:t>C. baileyi</w:t>
+      </w:r>
       <w:r>
         <w:rPr>
           <w:iCs/>
@@ -1996,33 +1677,11 @@
         </w:rPr>
         <w:t xml:space="preserve">n, of the form </w:t>
       </w:r>
-      <w:proofErr w:type="spellStart"/>
-      <w:r>
-        <w:rPr>
-          <w:i/>
-        </w:rPr>
-        <w:t>proportional_energy_use</w:t>
-      </w:r>
-      <w:proofErr w:type="spellEnd"/>
-      <w:r>
-        <w:rPr>
-          <w:i/>
-        </w:rPr>
-        <w:t xml:space="preserve"> ~ </w:t>
-      </w:r>
-      <w:proofErr w:type="gramStart"/>
-      <w:r>
-        <w:rPr>
-          <w:i/>
-        </w:rPr>
-        <w:t>time period</w:t>
-      </w:r>
-      <w:proofErr w:type="gramEnd"/>
-      <w:r>
-        <w:rPr>
-          <w:i/>
-        </w:rPr>
-        <w:t xml:space="preserve"> * </w:t>
+      <w:r>
+        <w:rPr>
+          <w:i/>
+        </w:rPr>
+        <w:t xml:space="preserve">proportional_energy_use ~ time period * </w:t>
       </w:r>
       <w:r>
         <w:rPr>
@@ -2035,54 +1694,38 @@
         <w:rPr>
           <w:i/>
         </w:rPr>
+        <w:t xml:space="preserve">C. baileyi </w:t>
+      </w:r>
+      <w:r>
+        <w:rPr>
+          <w:iCs/>
+        </w:rPr>
+        <w:t xml:space="preserve">was not present at the site prior to 1996, </w:t>
+      </w:r>
+      <w:r>
+        <w:rPr>
+          <w:iCs/>
+        </w:rPr>
+        <w:t xml:space="preserve">and </w:t>
+      </w:r>
+      <w:r>
+        <w:rPr>
+          <w:iCs/>
+        </w:rPr>
+        <w:t xml:space="preserve">we restricted the analysis of </w:t>
+      </w:r>
+      <w:r>
+        <w:rPr>
+          <w:i/>
+        </w:rPr>
         <w:t xml:space="preserve">C. </w:t>
       </w:r>
-      <w:proofErr w:type="spellStart"/>
       <w:r>
         <w:rPr>
           <w:i/>
         </w:rPr>
         <w:t>baileyi</w:t>
       </w:r>
-      <w:proofErr w:type="spellEnd"/>
-      <w:r>
-        <w:rPr>
-          <w:i/>
-        </w:rPr>
-        <w:t xml:space="preserve"> </w:t>
-      </w:r>
-      <w:r>
-        <w:rPr>
-          <w:iCs/>
-        </w:rPr>
-        <w:t xml:space="preserve">was not present at the site prior to 1996, </w:t>
-      </w:r>
-      <w:r>
-        <w:rPr>
-          <w:iCs/>
-        </w:rPr>
-        <w:t xml:space="preserve">and </w:t>
-      </w:r>
-      <w:r>
-        <w:rPr>
-          <w:iCs/>
-        </w:rPr>
-        <w:t xml:space="preserve">we restricted the analysis of </w:t>
-      </w:r>
-      <w:r>
-        <w:rPr>
-          <w:i/>
-        </w:rPr>
-        <w:t xml:space="preserve">C. </w:t>
-      </w:r>
-      <w:proofErr w:type="spellStart"/>
-      <w:r>
-        <w:rPr>
-          <w:i/>
-        </w:rPr>
-        <w:t>baileyi</w:t>
-      </w:r>
-      <w:proofErr w:type="spellEnd"/>
       <w:r>
         <w:rPr>
           <w:i/>
@@ -2125,14 +1768,12 @@
         </w:rPr>
         <w:t xml:space="preserve">using the R package </w:t>
       </w:r>
-      <w:proofErr w:type="spellStart"/>
       <w:r>
         <w:rPr>
           <w:i/>
         </w:rPr>
         <w:t>emmeans</w:t>
       </w:r>
-      <w:proofErr w:type="spellEnd"/>
       <w:r>
         <w:rPr>
           <w:iCs/>
@@ -2293,48 +1934,24 @@
           <w:i/>
           <w:iCs/>
         </w:rPr>
-        <w:t xml:space="preserve">E. </w:t>
-      </w:r>
-      <w:proofErr w:type="spellStart"/>
-      <w:r>
-        <w:rPr>
-          <w:i/>
-          <w:iCs/>
-        </w:rPr>
-        <w:t>ciculatu</w:t>
-      </w:r>
-      <w:r>
-        <w:rPr>
-          <w:i/>
-          <w:iCs/>
-        </w:rPr>
-        <w:t>m</w:t>
-      </w:r>
-      <w:proofErr w:type="spellEnd"/>
-      <w:r>
-        <w:rPr>
-          <w:i/>
-          <w:iCs/>
-        </w:rPr>
-        <w:t>.</w:t>
-      </w:r>
-      <w:r>
-        <w:t xml:space="preserve"> </w:t>
-      </w:r>
-      <w:r>
-        <w:rPr>
-          <w:i/>
-        </w:rPr>
-        <w:t xml:space="preserve">E. </w:t>
-      </w:r>
-      <w:proofErr w:type="spellStart"/>
-      <w:r>
-        <w:rPr>
-          <w:i/>
-        </w:rPr>
-        <w:t>ciculatum</w:t>
-      </w:r>
-      <w:proofErr w:type="spellEnd"/>
+        <w:t>E. ciculatu</w:t>
+      </w:r>
+      <w:r>
+        <w:rPr>
+          <w:i/>
+          <w:iCs/>
+        </w:rPr>
+        <w:t>m.</w:t>
+      </w:r>
+      <w:r>
+        <w:t xml:space="preserve"> </w:t>
+      </w:r>
+      <w:r>
+        <w:rPr>
+          <w:i/>
+        </w:rPr>
+        <w:t>E. ciculatum</w:t>
+      </w:r>
       <w:r>
         <w:rPr>
           <w:iCs/>
@@ -2351,27 +1968,13 @@
         <w:rPr>
           <w:i/>
         </w:rPr>
-        <w:t xml:space="preserve">C. </w:t>
-      </w:r>
-      <w:proofErr w:type="spellStart"/>
-      <w:r>
-        <w:rPr>
-          <w:i/>
-        </w:rPr>
-        <w:t>baileyi</w:t>
-      </w:r>
-      <w:r>
-        <w:rPr>
-          <w:iCs/>
-        </w:rPr>
-        <w:t>’s</w:t>
-      </w:r>
-      <w:proofErr w:type="spellEnd"/>
-      <w:r>
-        <w:rPr>
-          <w:iCs/>
-        </w:rPr>
-        <w:t xml:space="preserve"> establishment at the site (</w:t>
+        <w:t>C. baileyi</w:t>
+      </w:r>
+      <w:r>
+        <w:rPr>
+          <w:iCs/>
+        </w:rPr>
+        <w:t>’s establishment at the site (</w:t>
       </w:r>
       <w:r>
         <w:rPr>
@@ -2396,23 +1999,7 @@
           <w:i/>
           <w:iCs/>
         </w:rPr>
-        <w:t xml:space="preserve">E. </w:t>
-      </w:r>
-      <w:proofErr w:type="spellStart"/>
-      <w:r>
-        <w:rPr>
-          <w:i/>
-          <w:iCs/>
-        </w:rPr>
-        <w:t>ciculatum</w:t>
-      </w:r>
-      <w:proofErr w:type="spellEnd"/>
-      <w:r>
-        <w:rPr>
-          <w:i/>
-          <w:iCs/>
-        </w:rPr>
-        <w:t xml:space="preserve"> </w:t>
+        <w:t xml:space="preserve">E. ciculatum </w:t>
       </w:r>
       <w:r>
         <w:t xml:space="preserve">and </w:t>
@@ -2421,16 +2008,8 @@
         <w:rPr>
           <w:i/>
         </w:rPr>
-        <w:t xml:space="preserve">C. </w:t>
-      </w:r>
-      <w:proofErr w:type="spellStart"/>
-      <w:r>
-        <w:rPr>
-          <w:i/>
-        </w:rPr>
-        <w:t>baileyi</w:t>
-      </w:r>
-      <w:proofErr w:type="spellEnd"/>
+        <w:t>C. baileyi</w:t>
+      </w:r>
       <w:r>
         <w:rPr>
           <w:iCs/>
@@ -2454,23 +2033,7 @@
           <w:i/>
           <w:iCs/>
         </w:rPr>
-        <w:t xml:space="preserve">E. </w:t>
-      </w:r>
-      <w:proofErr w:type="spellStart"/>
-      <w:r>
-        <w:rPr>
-          <w:i/>
-          <w:iCs/>
-        </w:rPr>
-        <w:t>ciculatum</w:t>
-      </w:r>
-      <w:proofErr w:type="spellEnd"/>
-      <w:r>
-        <w:rPr>
-          <w:i/>
-          <w:iCs/>
-        </w:rPr>
-        <w:t xml:space="preserve"> </w:t>
+        <w:t xml:space="preserve">E. ciculatum </w:t>
       </w:r>
       <w:r>
         <w:t xml:space="preserve">may be circumstantial </w:t>
@@ -2497,41 +2060,13 @@
         <w:rPr>
           <w:i/>
         </w:rPr>
-        <w:t xml:space="preserve">E. </w:t>
-      </w:r>
-      <w:proofErr w:type="spellStart"/>
-      <w:r>
-        <w:rPr>
-          <w:i/>
-        </w:rPr>
-        <w:t>ciculatum</w:t>
-      </w:r>
-      <w:proofErr w:type="spellEnd"/>
-      <w:r>
-        <w:rPr>
-          <w:i/>
-        </w:rPr>
-        <w:t xml:space="preserve"> </w:t>
-      </w:r>
-      <w:r>
-        <w:rPr>
-          <w:iCs/>
-        </w:rPr>
-        <w:t xml:space="preserve">in the winter annual community on control and exclosure plots in each census </w:t>
-      </w:r>
-      <w:proofErr w:type="gramStart"/>
-      <w:r>
-        <w:rPr>
-          <w:iCs/>
-        </w:rPr>
-        <w:t>year, and</w:t>
-      </w:r>
-      <w:proofErr w:type="gramEnd"/>
-      <w:r>
-        <w:rPr>
-          <w:iCs/>
-        </w:rPr>
-        <w:t xml:space="preserve"> tested for </w:t>
+        <w:t xml:space="preserve">E. ciculatum </w:t>
+      </w:r>
+      <w:r>
+        <w:rPr>
+          <w:iCs/>
+        </w:rPr>
+        <w:t xml:space="preserve">in the winter annual community on control and exclosure plots in each census year, and tested for </w:t>
       </w:r>
       <w:r>
         <w:rPr>
@@ -2540,33 +2075,11 @@
         <w:lastRenderedPageBreak/>
         <w:t xml:space="preserve">changes across time periods using a quasibinomial generalized linear model of the form </w:t>
       </w:r>
-      <w:proofErr w:type="spellStart"/>
-      <w:r>
-        <w:rPr>
-          <w:i/>
-        </w:rPr>
-        <w:t>e_cicu_prop_abundance</w:t>
-      </w:r>
-      <w:proofErr w:type="spellEnd"/>
-      <w:r>
-        <w:rPr>
-          <w:i/>
-        </w:rPr>
-        <w:t xml:space="preserve"> ~ </w:t>
-      </w:r>
-      <w:proofErr w:type="spellStart"/>
-      <w:r>
-        <w:rPr>
-          <w:i/>
-        </w:rPr>
-        <w:t>time_period</w:t>
-      </w:r>
-      <w:proofErr w:type="spellEnd"/>
-      <w:r>
-        <w:rPr>
-          <w:i/>
-        </w:rPr>
-        <w:t xml:space="preserve"> * treatment</w:t>
+      <w:r>
+        <w:rPr>
+          <w:i/>
+        </w:rPr>
+        <w:t>e_cicu_prop_abundance ~ time_period * treatment</w:t>
       </w:r>
       <w:r>
         <w:rPr>
@@ -2619,13 +2132,8 @@
       <w:r>
         <w:t>-2020, using Thornthwaite PEVT (</w:t>
       </w:r>
-      <w:proofErr w:type="spellStart"/>
-      <w:r>
-        <w:t>Slette</w:t>
-      </w:r>
-      <w:proofErr w:type="spellEnd"/>
-      <w:r>
-        <w:t xml:space="preserve"> et al. 2019; Cárdenas et al. 2021</w:t>
+      <w:r>
+        <w:t>Slette et al. 2019; Cárdenas et al. 2021</w:t>
       </w:r>
       <w:r>
         <w:t>). We also calculated anomalies in the mean, maximum, and minimum temperature, total precipitation,</w:t>
@@ -2720,23 +2228,7 @@
           <w:i/>
           <w:iCs/>
         </w:rPr>
-        <w:t xml:space="preserve">C. </w:t>
-      </w:r>
-      <w:proofErr w:type="spellStart"/>
-      <w:r>
-        <w:rPr>
-          <w:i/>
-          <w:iCs/>
-        </w:rPr>
-        <w:t>baileyi</w:t>
-      </w:r>
-      <w:proofErr w:type="spellEnd"/>
-      <w:r>
-        <w:rPr>
-          <w:i/>
-          <w:iCs/>
-        </w:rPr>
-        <w:t xml:space="preserve"> </w:t>
+        <w:t xml:space="preserve">C. baileyi </w:t>
       </w:r>
       <w:r>
         <w:t>is currently still present in the system</w:t>
@@ -2864,23 +2356,7 @@
           <w:i/>
           <w:iCs/>
         </w:rPr>
-        <w:t xml:space="preserve">C. </w:t>
-      </w:r>
-      <w:proofErr w:type="spellStart"/>
-      <w:r>
-        <w:rPr>
-          <w:i/>
-          <w:iCs/>
-        </w:rPr>
-        <w:t>baileyi</w:t>
-      </w:r>
-      <w:proofErr w:type="spellEnd"/>
-      <w:r>
-        <w:rPr>
-          <w:i/>
-          <w:iCs/>
-        </w:rPr>
-        <w:t>.</w:t>
+        <w:t>C. baileyi.</w:t>
       </w:r>
       <w:r>
         <w:rPr>
@@ -2955,15 +2431,7 @@
         <w:t xml:space="preserve"> (</w:t>
       </w:r>
       <w:r>
-        <w:t xml:space="preserve">Swartz et al. 2010; </w:t>
-      </w:r>
-      <w:proofErr w:type="spellStart"/>
-      <w:r>
-        <w:t>Kelt</w:t>
-      </w:r>
-      <w:proofErr w:type="spellEnd"/>
-      <w:r>
-        <w:t xml:space="preserve"> 2011</w:t>
+        <w:t>Kelt 2011</w:t>
       </w:r>
       <w:r>
         <w:t>)</w:t>
@@ -2992,6 +2460,7 @@
     </w:p>
     <w:p>
       <w:pPr>
+        <w:ind w:firstLine="720"/>
         <w:rPr>
           <w:iCs/>
         </w:rPr>
@@ -3012,7 +2481,6 @@
         </w:rPr>
         <w:t xml:space="preserve">C. </w:t>
       </w:r>
-      <w:proofErr w:type="spellStart"/>
       <w:r>
         <w:rPr>
           <w:i/>
@@ -3027,7 +2495,6 @@
         </w:rPr>
         <w:t>’s</w:t>
       </w:r>
-      <w:proofErr w:type="spellEnd"/>
       <w:r>
         <w:rPr>
           <w:i/>
@@ -3090,290 +2557,602 @@
         <w:rPr>
           <w:i/>
         </w:rPr>
+        <w:t>C. baileyi</w:t>
+      </w:r>
+      <w:r>
+        <w:rPr>
+          <w:iCs/>
+        </w:rPr>
+        <w:t xml:space="preserve"> is still present in the system, and potential resource availability on exclosure plots remains comparable to that on control plots (Christensen et al</w:t>
+      </w:r>
+      <w:r>
+        <w:rPr>
+          <w:iCs/>
+        </w:rPr>
+        <w:t>. 2019</w:t>
+      </w:r>
+      <w:r>
+        <w:rPr>
+          <w:iCs/>
+        </w:rPr>
+        <w:t xml:space="preserve">). </w:t>
+      </w:r>
+      <w:r>
+        <w:rPr>
+          <w:iCs/>
+        </w:rPr>
+        <w:t xml:space="preserve">However, </w:t>
+      </w:r>
+      <w:r>
+        <w:rPr>
+          <w:iCs/>
+        </w:rPr>
+        <w:t xml:space="preserve">under current conditions, </w:t>
+      </w:r>
+      <w:r>
+        <w:rPr>
+          <w:i/>
+        </w:rPr>
+        <w:t>C. baileyi</w:t>
+      </w:r>
+      <w:r>
+        <w:rPr>
+          <w:iCs/>
+        </w:rPr>
+        <w:t xml:space="preserve"> – more so than </w:t>
+      </w:r>
+      <w:r>
+        <w:rPr>
+          <w:iCs/>
+        </w:rPr>
+        <w:t>the other major rodent species</w:t>
+      </w:r>
+      <w:r>
+        <w:rPr>
+          <w:iCs/>
+        </w:rPr>
+        <w:t xml:space="preserve"> –</w:t>
+      </w:r>
+      <w:r>
+        <w:rPr>
+          <w:i/>
+        </w:rPr>
+        <w:t xml:space="preserve"> </w:t>
+      </w:r>
+      <w:r>
+        <w:rPr>
+          <w:iCs/>
+        </w:rPr>
+        <w:t xml:space="preserve">has lost </w:t>
+      </w:r>
+      <w:r>
+        <w:rPr>
+          <w:iCs/>
+        </w:rPr>
+        <w:t>its</w:t>
+      </w:r>
+      <w:r>
+        <w:rPr>
+          <w:iCs/>
+        </w:rPr>
+        <w:t xml:space="preserve"> </w:t>
+      </w:r>
+      <w:r>
+        <w:rPr>
+          <w:iCs/>
+        </w:rPr>
+        <w:t>ability</w:t>
+      </w:r>
+      <w:r>
+        <w:rPr>
+          <w:iCs/>
+        </w:rPr>
+        <w:t xml:space="preserve"> to</w:t>
+      </w:r>
+      <w:r>
+        <w:rPr>
+          <w:iCs/>
+        </w:rPr>
+        <w:t xml:space="preserve"> </w:t>
+      </w:r>
+      <w:r>
+        <w:rPr>
+          <w:iCs/>
+        </w:rPr>
+        <w:t>exploit these resources</w:t>
+      </w:r>
+      <w:r>
+        <w:rPr>
+          <w:iCs/>
+        </w:rPr>
+        <w:t>.</w:t>
+      </w:r>
+      <w:r>
+        <w:t xml:space="preserve"> Portal </w:t>
+      </w:r>
+      <w:r>
+        <w:t>may constitute</w:t>
+      </w:r>
+      <w:r>
+        <w:t xml:space="preserve"> marginal habitat for </w:t>
+      </w:r>
+      <w:r>
+        <w:rPr>
+          <w:i/>
+        </w:rPr>
+        <w:t>C. baileyi</w:t>
+      </w:r>
+      <w:r>
+        <w:rPr>
+          <w:iCs/>
+        </w:rPr>
+        <w:t>.</w:t>
+      </w:r>
+      <w:r>
+        <w:rPr>
+          <w:iCs/>
+        </w:rPr>
+        <w:t xml:space="preserve"> </w:t>
+      </w:r>
+      <w:r>
+        <w:rPr>
+          <w:i/>
+        </w:rPr>
+        <w:t xml:space="preserve">C. baileyi </w:t>
+      </w:r>
+      <w:r>
+        <w:rPr>
+          <w:iCs/>
+        </w:rPr>
+        <w:t>has been previously observed to prefer slightly different habitats to kangaroo rats (</w:t>
+      </w:r>
+      <w:r>
+        <w:rPr>
+          <w:iCs/>
+        </w:rPr>
+        <w:t>Rosenzweig and Winakur 1969; Price 1978</w:t>
+      </w:r>
+      <w:r>
+        <w:rPr>
+          <w:iCs/>
+        </w:rPr>
+        <w:t xml:space="preserve">), and was not found at </w:t>
+      </w:r>
+      <w:r>
+        <w:rPr>
+          <w:iCs/>
+        </w:rPr>
+        <w:t>Portal</w:t>
+      </w:r>
+      <w:r>
+        <w:rPr>
+          <w:iCs/>
+        </w:rPr>
+        <w:t xml:space="preserve"> for at least the two decades from 1977-1996.</w:t>
+      </w:r>
+      <w:r>
+        <w:rPr>
+          <w:iCs/>
+        </w:rPr>
+        <w:t xml:space="preserve"> Conditions at the site in the early 1990s may </w:t>
+      </w:r>
+      <w:r>
+        <w:rPr>
+          <w:iCs/>
+        </w:rPr>
+        <w:t xml:space="preserve">have helped </w:t>
+      </w:r>
+      <w:r>
+        <w:rPr>
+          <w:iCs/>
+        </w:rPr>
+        <w:t xml:space="preserve">dispersing individuals of </w:t>
+      </w:r>
+      <w:r>
+        <w:rPr>
+          <w:i/>
+        </w:rPr>
+        <w:t xml:space="preserve">C. baileyi </w:t>
+      </w:r>
+      <w:r>
+        <w:rPr>
+          <w:iCs/>
+        </w:rPr>
+        <w:t>to establish populations (</w:t>
+      </w:r>
+      <w:r>
+        <w:rPr>
+          <w:iCs/>
+        </w:rPr>
+        <w:t>Ernest and Brown 2001</w:t>
+      </w:r>
+      <w:r>
+        <w:rPr>
+          <w:iCs/>
+        </w:rPr>
+        <w:t>)</w:t>
+      </w:r>
+      <w:r>
+        <w:rPr>
+          <w:iCs/>
+        </w:rPr>
+        <w:t>,</w:t>
+      </w:r>
+      <w:r>
+        <w:rPr>
+          <w:iCs/>
+        </w:rPr>
+        <w:t xml:space="preserve"> </w:t>
+      </w:r>
+      <w:r>
+        <w:rPr>
+          <w:iCs/>
+        </w:rPr>
+        <w:t>and shifts in conditions in recent decades may have</w:t>
+      </w:r>
+      <w:r>
+        <w:rPr>
+          <w:iCs/>
+        </w:rPr>
+        <w:t xml:space="preserve"> moved the site </w:t>
+      </w:r>
+      <w:r>
+        <w:rPr>
+          <w:iCs/>
+        </w:rPr>
+        <w:t xml:space="preserve">away from </w:t>
+      </w:r>
+      <w:r>
+        <w:rPr>
+          <w:i/>
+        </w:rPr>
+        <w:lastRenderedPageBreak/>
+        <w:t>C. baileyi</w:t>
+      </w:r>
+      <w:r>
+        <w:rPr>
+          <w:iCs/>
+        </w:rPr>
+        <w:t xml:space="preserve">’s </w:t>
+      </w:r>
+      <w:r>
+        <w:rPr>
+          <w:iCs/>
+        </w:rPr>
+        <w:t>preferred</w:t>
+      </w:r>
+      <w:r>
+        <w:rPr>
+          <w:iCs/>
+        </w:rPr>
+        <w:t xml:space="preserve"> conditions once </w:t>
+      </w:r>
+      <w:r>
+        <w:rPr>
+          <w:iCs/>
+        </w:rPr>
+        <w:t>again</w:t>
+      </w:r>
+      <w:r>
+        <w:rPr>
+          <w:iCs/>
+        </w:rPr>
+        <w:t>.</w:t>
+      </w:r>
+      <w:r>
+        <w:t xml:space="preserve"> </w:t>
+      </w:r>
+      <w:r>
+        <w:t>In addition to the period of low plant productivity that immediately preceded the community reorganization event in</w:t>
+      </w:r>
+      <w:r>
+        <w:t xml:space="preserve"> 2010, the site has </w:t>
+      </w:r>
+      <w:r>
+        <w:t xml:space="preserve">since </w:t>
+      </w:r>
+      <w:r>
+        <w:t>experienced two periods of extended and severe drought</w:t>
+      </w:r>
+      <w:r>
+        <w:t xml:space="preserve"> (Appendix 3)</w:t>
+      </w:r>
+      <w:r>
+        <w:t xml:space="preserve">. These extremes may limit </w:t>
+      </w:r>
+      <w:r>
+        <w:rPr>
+          <w:i/>
+          <w:iCs/>
+        </w:rPr>
         <w:t xml:space="preserve">C. </w:t>
       </w:r>
-      <w:proofErr w:type="spellStart"/>
-      <w:r>
-        <w:rPr>
-          <w:i/>
+      <w:r>
+        <w:rPr>
+          <w:i/>
+          <w:iCs/>
         </w:rPr>
         <w:t>baileyi</w:t>
       </w:r>
-      <w:proofErr w:type="spellEnd"/>
-      <w:r>
-        <w:rPr>
-          <w:iCs/>
-        </w:rPr>
-        <w:t xml:space="preserve"> is still present in the system, and potential resource availability on exclosure plots remains comparable to that on control plots (Christensen et al</w:t>
-      </w:r>
-      <w:r>
-        <w:rPr>
-          <w:iCs/>
-        </w:rPr>
-        <w:t>. 2019</w:t>
-      </w:r>
-      <w:r>
-        <w:rPr>
-          <w:iCs/>
-        </w:rPr>
-        <w:t xml:space="preserve">). </w:t>
-      </w:r>
-      <w:r>
-        <w:rPr>
-          <w:iCs/>
-        </w:rPr>
-        <w:t xml:space="preserve">However, </w:t>
-      </w:r>
-      <w:r>
-        <w:rPr>
-          <w:iCs/>
-        </w:rPr>
-        <w:t xml:space="preserve">under current conditions, </w:t>
-      </w:r>
-      <w:r>
-        <w:rPr>
-          <w:i/>
+      <w:r>
+        <w:rPr>
+          <w:i/>
+          <w:iCs/>
+        </w:rPr>
+        <w:t xml:space="preserve">’s </w:t>
+      </w:r>
+      <w:r>
+        <w:t>fitness at the site</w:t>
+      </w:r>
+      <w:r>
+        <w:t xml:space="preserve"> directly, especially as </w:t>
+      </w:r>
+      <w:r>
+        <w:rPr>
+          <w:i/>
+          <w:iCs/>
+        </w:rPr>
+        <w:t xml:space="preserve">C. baileyi </w:t>
+      </w:r>
+      <w:r>
+        <w:t>has been reported to prefer shrubby or wooded habitats over open ones ()</w:t>
+      </w:r>
+      <w:r>
+        <w:t>.</w:t>
+      </w:r>
+      <w:r>
+        <w:t xml:space="preserve"> </w:t>
+      </w:r>
+      <w:r>
+        <w:t>The</w:t>
+      </w:r>
+      <w:r>
+        <w:t xml:space="preserve"> </w:t>
+      </w:r>
+      <w:r>
+        <w:t xml:space="preserve">community-wide population </w:t>
+      </w:r>
+      <w:r>
+        <w:t>crash</w:t>
+      </w:r>
+      <w:r>
+        <w:t xml:space="preserve"> </w:t>
+      </w:r>
+      <w:r>
+        <w:t xml:space="preserve">associated with low plant productivity and drought from 2008-2012 </w:t>
+      </w:r>
+      <w:r>
+        <w:t>may</w:t>
+      </w:r>
+      <w:r>
+        <w:t xml:space="preserve"> also</w:t>
+      </w:r>
+      <w:r>
+        <w:t xml:space="preserve"> have temporarily overcome incumbency effects and created an opportunity fo</w:t>
+      </w:r>
+      <w:r>
+        <w:t xml:space="preserve">r the rodent community to </w:t>
+      </w:r>
+      <w:r>
+        <w:t xml:space="preserve">reorganize </w:t>
+      </w:r>
+      <w:r>
+        <w:t>tracking more long</w:t>
+      </w:r>
+      <w:r>
+        <w:t>-term shifts in environmental conditions</w:t>
+      </w:r>
+      <w:r>
+        <w:t xml:space="preserve"> (</w:t>
+      </w:r>
+      <w:r>
+        <w:t>Thibault and Brown 2008;</w:t>
+      </w:r>
+      <w:r>
+        <w:t xml:space="preserve"> </w:t>
+      </w:r>
+      <w:r>
+        <w:t>Christensen et al</w:t>
+      </w:r>
+      <w:r>
+        <w:t>.</w:t>
+      </w:r>
+      <w:r>
+        <w:t xml:space="preserve"> </w:t>
+      </w:r>
+      <w:r>
+        <w:t>2018</w:t>
+      </w:r>
+      <w:r>
+        <w:t>)</w:t>
+      </w:r>
+      <w:r>
+        <w:t>.</w:t>
+      </w:r>
+      <w:r>
+        <w:t xml:space="preserve"> </w:t>
+      </w:r>
+      <w:r>
+        <w:t>Circumstantially, we</w:t>
+      </w:r>
+      <w:r>
+        <w:t xml:space="preserve"> note that </w:t>
+      </w:r>
+      <w:r>
+        <w:rPr>
+          <w:i/>
+        </w:rPr>
+        <w:t xml:space="preserve">E. ciculatum </w:t>
+      </w:r>
+      <w:r>
+        <w:rPr>
+          <w:iCs/>
+        </w:rPr>
+        <w:t>became highly abundant</w:t>
+      </w:r>
+      <w:r>
+        <w:rPr>
+          <w:iCs/>
+        </w:rPr>
+        <w:t xml:space="preserve"> in this system</w:t>
+      </w:r>
+      <w:r>
+        <w:rPr>
+          <w:iCs/>
+        </w:rPr>
+        <w:t xml:space="preserve"> at the same time as </w:t>
+      </w:r>
+      <w:r>
+        <w:rPr>
+          <w:i/>
+          <w:iCs/>
         </w:rPr>
         <w:t xml:space="preserve">C. </w:t>
       </w:r>
-      <w:proofErr w:type="spellStart"/>
-      <w:r>
-        <w:rPr>
-          <w:i/>
+      <w:r>
+        <w:rPr>
+          <w:i/>
+          <w:iCs/>
         </w:rPr>
         <w:t>baileyi</w:t>
       </w:r>
-      <w:proofErr w:type="spellEnd"/>
-      <w:r>
-        <w:rPr>
-          <w:iCs/>
-        </w:rPr>
-        <w:t xml:space="preserve"> – more so than </w:t>
-      </w:r>
-      <w:r>
-        <w:rPr>
-          <w:iCs/>
-        </w:rPr>
-        <w:t>the other major rodent species</w:t>
-      </w:r>
-      <w:r>
-        <w:rPr>
-          <w:iCs/>
-        </w:rPr>
-        <w:t xml:space="preserve"> –</w:t>
-      </w:r>
-      <w:r>
-        <w:rPr>
-          <w:i/>
-        </w:rPr>
-        <w:t xml:space="preserve"> </w:t>
-      </w:r>
-      <w:r>
-        <w:rPr>
-          <w:iCs/>
-        </w:rPr>
-        <w:t xml:space="preserve">has lost </w:t>
-      </w:r>
-      <w:r>
-        <w:rPr>
-          <w:iCs/>
-        </w:rPr>
-        <w:t>its</w:t>
-      </w:r>
-      <w:r>
-        <w:rPr>
-          <w:iCs/>
-        </w:rPr>
-        <w:t xml:space="preserve"> </w:t>
-      </w:r>
-      <w:r>
-        <w:rPr>
-          <w:iCs/>
-        </w:rPr>
-        <w:t>ability</w:t>
-      </w:r>
-      <w:r>
-        <w:rPr>
-          <w:iCs/>
-        </w:rPr>
-        <w:t xml:space="preserve"> to</w:t>
-      </w:r>
-      <w:r>
-        <w:rPr>
-          <w:iCs/>
-        </w:rPr>
-        <w:t xml:space="preserve"> </w:t>
-      </w:r>
-      <w:r>
-        <w:rPr>
-          <w:iCs/>
-        </w:rPr>
-        <w:t>exploit these resources</w:t>
-      </w:r>
-      <w:r>
-        <w:rPr>
-          <w:iCs/>
-        </w:rPr>
-        <w:t>.</w:t>
-      </w:r>
-      <w:r>
-        <w:t xml:space="preserve"> Portal </w:t>
-      </w:r>
-      <w:r>
-        <w:t>may constitute</w:t>
-      </w:r>
-      <w:r>
-        <w:t xml:space="preserve"> marginal habitat for </w:t>
-      </w:r>
-      <w:r>
-        <w:rPr>
-          <w:i/>
-        </w:rPr>
-        <w:t xml:space="preserve">C. </w:t>
-      </w:r>
-      <w:proofErr w:type="spellStart"/>
-      <w:r>
-        <w:rPr>
-          <w:i/>
-        </w:rPr>
-        <w:t>baileyi</w:t>
-      </w:r>
-      <w:proofErr w:type="spellEnd"/>
-      <w:r>
-        <w:rPr>
-          <w:iCs/>
-        </w:rPr>
-        <w:t>.</w:t>
-      </w:r>
-      <w:r>
-        <w:rPr>
-          <w:iCs/>
-        </w:rPr>
-        <w:t xml:space="preserve"> </w:t>
-      </w:r>
-      <w:r>
-        <w:rPr>
-          <w:i/>
-        </w:rPr>
-        <w:t xml:space="preserve">C. </w:t>
-      </w:r>
-      <w:proofErr w:type="spellStart"/>
-      <w:r>
-        <w:rPr>
-          <w:i/>
-        </w:rPr>
-        <w:t>baileyi</w:t>
-      </w:r>
-      <w:proofErr w:type="spellEnd"/>
-      <w:r>
-        <w:rPr>
-          <w:i/>
-        </w:rPr>
-        <w:t xml:space="preserve"> </w:t>
-      </w:r>
-      <w:r>
-        <w:rPr>
-          <w:iCs/>
-        </w:rPr>
-        <w:t>has been previously observed to prefer slightly different habitats to kangaroo rats (</w:t>
-      </w:r>
-      <w:r>
-        <w:rPr>
-          <w:iCs/>
-        </w:rPr>
-        <w:t xml:space="preserve">Rosenzweig and </w:t>
-      </w:r>
-      <w:proofErr w:type="spellStart"/>
-      <w:r>
-        <w:rPr>
-          <w:iCs/>
-        </w:rPr>
-        <w:t>Winakur</w:t>
-      </w:r>
-      <w:proofErr w:type="spellEnd"/>
-      <w:r>
-        <w:rPr>
-          <w:iCs/>
-        </w:rPr>
-        <w:t xml:space="preserve"> 1969; Price 1978</w:t>
-      </w:r>
-      <w:proofErr w:type="gramStart"/>
-      <w:r>
-        <w:rPr>
-          <w:iCs/>
-        </w:rPr>
-        <w:t>), and</w:t>
-      </w:r>
-      <w:proofErr w:type="gramEnd"/>
-      <w:r>
-        <w:rPr>
-          <w:iCs/>
-        </w:rPr>
-        <w:t xml:space="preserve"> was not found at </w:t>
-      </w:r>
-      <w:r>
-        <w:rPr>
-          <w:iCs/>
-        </w:rPr>
-        <w:t>Portal</w:t>
-      </w:r>
-      <w:r>
-        <w:rPr>
-          <w:iCs/>
-        </w:rPr>
-        <w:t xml:space="preserve"> for at least the two decades from 1977-1996.</w:t>
-      </w:r>
-      <w:r>
-        <w:rPr>
-          <w:iCs/>
-        </w:rPr>
-        <w:t xml:space="preserve"> Conditions at the site in the early 1990s may </w:t>
-      </w:r>
-      <w:r>
-        <w:rPr>
-          <w:iCs/>
-        </w:rPr>
-        <w:t xml:space="preserve">have helped </w:t>
-      </w:r>
-      <w:r>
-        <w:rPr>
-          <w:iCs/>
-        </w:rPr>
-        <w:t xml:space="preserve">dispersing individuals of </w:t>
-      </w:r>
-      <w:r>
-        <w:rPr>
-          <w:i/>
-        </w:rPr>
-        <w:t xml:space="preserve">C. </w:t>
-      </w:r>
-      <w:proofErr w:type="spellStart"/>
-      <w:r>
-        <w:rPr>
-          <w:i/>
-        </w:rPr>
-        <w:t>baileyi</w:t>
-      </w:r>
-      <w:proofErr w:type="spellEnd"/>
-      <w:r>
-        <w:rPr>
-          <w:i/>
-        </w:rPr>
-        <w:t xml:space="preserve"> </w:t>
-      </w:r>
-      <w:r>
-        <w:rPr>
-          <w:iCs/>
-        </w:rPr>
-        <w:t>to establish populations (</w:t>
-      </w:r>
-      <w:r>
-        <w:rPr>
-          <w:iCs/>
-        </w:rPr>
-        <w:t>Ernest and Brown 2001</w:t>
-      </w:r>
-      <w:proofErr w:type="gramStart"/>
+      <w:r>
+        <w:rPr>
+          <w:i/>
+          <w:iCs/>
+        </w:rPr>
+        <w:t>,</w:t>
+      </w:r>
+      <w:r>
+        <w:rPr>
+          <w:i/>
+          <w:iCs/>
+        </w:rPr>
+        <w:t xml:space="preserve"> </w:t>
+      </w:r>
+      <w:r>
+        <w:t xml:space="preserve">and has subsequently </w:t>
+      </w:r>
+      <w:r>
+        <w:rPr>
+          <w:iCs/>
+        </w:rPr>
+        <w:t xml:space="preserve">declined </w:t>
+      </w:r>
+      <w:r>
+        <w:rPr>
+          <w:iCs/>
+        </w:rPr>
+        <w:t>simultaneously</w:t>
+      </w:r>
+      <w:r>
+        <w:rPr>
+          <w:iCs/>
+        </w:rPr>
+        <w:t xml:space="preserve"> with</w:t>
+      </w:r>
+      <w:r>
+        <w:rPr>
+          <w:iCs/>
+        </w:rPr>
+        <w:t xml:space="preserve"> </w:t>
+      </w:r>
+      <w:r>
+        <w:rPr>
+          <w:i/>
+        </w:rPr>
+        <w:t>C. baileyi</w:t>
+      </w:r>
+      <w:r>
+        <w:rPr>
+          <w:i/>
+        </w:rPr>
+        <w:t xml:space="preserve"> </w:t>
+      </w:r>
+      <w:r>
+        <w:rPr>
+          <w:iCs/>
+        </w:rPr>
+        <w:t>(Appendix 2)</w:t>
+      </w:r>
+      <w:r>
+        <w:rPr>
+          <w:i/>
+        </w:rPr>
+        <w:t xml:space="preserve">. </w:t>
+      </w:r>
+      <w:r>
+        <w:rPr>
+          <w:iCs/>
+        </w:rPr>
+        <w:t xml:space="preserve">This could reflect </w:t>
+      </w:r>
+      <w:r>
+        <w:rPr>
+          <w:iCs/>
+        </w:rPr>
+        <w:t>shift</w:t>
+      </w:r>
+      <w:r>
+        <w:rPr>
+          <w:iCs/>
+        </w:rPr>
+        <w:t>s</w:t>
+      </w:r>
+      <w:r>
+        <w:rPr>
+          <w:iCs/>
+        </w:rPr>
+        <w:t xml:space="preserve"> in conditions </w:t>
+      </w:r>
+      <w:r>
+        <w:rPr>
+          <w:iCs/>
+        </w:rPr>
+        <w:t xml:space="preserve">towards and </w:t>
+      </w:r>
+      <w:r>
+        <w:rPr>
+          <w:iCs/>
+        </w:rPr>
+        <w:t>away from shared environmental requirements between the two species</w:t>
+      </w:r>
+      <w:r>
+        <w:rPr>
+          <w:iCs/>
+        </w:rPr>
+        <w:t xml:space="preserve"> – although it may be coincidental, or part of a more complex consumer-resource </w:t>
+      </w:r>
+      <w:r>
+        <w:rPr>
+          <w:iCs/>
+        </w:rPr>
+        <w:t>feedbac</w:t>
+      </w:r>
+      <w:r>
+        <w:rPr>
+          <w:iCs/>
+        </w:rPr>
+        <w:t>k</w:t>
+      </w:r>
+      <w:r>
+        <w:rPr>
+          <w:iCs/>
+        </w:rPr>
+        <w:t xml:space="preserve"> within the broader community </w:t>
+      </w:r>
+      <w:r>
+        <w:rPr>
+          <w:iCs/>
+        </w:rPr>
+        <w:t>(Allington</w:t>
+      </w:r>
+      <w:r>
+        <w:rPr>
+          <w:iCs/>
+        </w:rPr>
+        <w:t xml:space="preserve"> et al. 2013</w:t>
+      </w:r>
       <w:r>
         <w:rPr>
           <w:iCs/>
@@ -3384,591 +3163,302 @@
         <w:rPr>
           <w:iCs/>
         </w:rPr>
-        <w:t>,and</w:t>
-      </w:r>
-      <w:proofErr w:type="gramEnd"/>
-      <w:r>
-        <w:rPr>
-          <w:iCs/>
-        </w:rPr>
-        <w:t xml:space="preserve"> shifts in conditions in recent decades may have</w:t>
-      </w:r>
-      <w:r>
-        <w:rPr>
-          <w:iCs/>
-        </w:rPr>
-        <w:t xml:space="preserve"> moved the site </w:t>
-      </w:r>
-      <w:r>
-        <w:rPr>
-          <w:iCs/>
-        </w:rPr>
-        <w:t xml:space="preserve">away from </w:t>
-      </w:r>
-      <w:r>
-        <w:rPr>
-          <w:i/>
+        <w:t xml:space="preserve">. </w:t>
+      </w:r>
+      <w:r>
+        <w:t>Our data do not show</w:t>
+      </w:r>
+      <w:r>
+        <w:t xml:space="preserve"> </w:t>
+      </w:r>
+      <w:r>
+        <w:t>other</w:t>
+      </w:r>
+      <w:r>
+        <w:t xml:space="preserve"> pronounced shifts in climate</w:t>
+      </w:r>
+      <w:r>
+        <w:t xml:space="preserve"> or plant community composition</w:t>
+      </w:r>
+      <w:r>
+        <w:t xml:space="preserve"> </w:t>
+      </w:r>
+      <w:r>
+        <w:t>around 2010</w:t>
+      </w:r>
+      <w:r>
+        <w:t xml:space="preserve"> (Appendi</w:t>
+      </w:r>
+      <w:r>
+        <w:t xml:space="preserve">ces 1 and </w:t>
+      </w:r>
+      <w:r>
+        <w:t>3)</w:t>
+      </w:r>
+      <w:r>
+        <w:t xml:space="preserve">, but </w:t>
+      </w:r>
+      <w:r>
+        <w:t>numerous</w:t>
+      </w:r>
+      <w:r>
+        <w:t xml:space="preserve"> factors relevant to the rodent community </w:t>
+      </w:r>
+      <w:r>
+        <w:t>may not be fully captured</w:t>
+      </w:r>
+      <w:r>
+        <w:t xml:space="preserve"> </w:t>
+      </w:r>
+      <w:r>
+        <w:t xml:space="preserve">by our data streams. </w:t>
+      </w:r>
+      <w:r>
+        <w:rPr>
+          <w:iCs/>
+        </w:rPr>
+        <w:t>Regardless</w:t>
+      </w:r>
+      <w:r>
+        <w:rPr>
+          <w:iCs/>
+        </w:rPr>
+        <w:t xml:space="preserve"> of the specific drivers of </w:t>
+      </w:r>
+      <w:r>
+        <w:rPr>
+          <w:i/>
+        </w:rPr>
+        <w:t>C. baileyi</w:t>
+      </w:r>
+      <w:r>
+        <w:rPr>
+          <w:iCs/>
+        </w:rPr>
+        <w:t xml:space="preserve">’s decline at the site, the fact that </w:t>
+      </w:r>
+      <w:r>
+        <w:rPr>
+          <w:i/>
+        </w:rPr>
+        <w:t xml:space="preserve">C. baileyi </w:t>
+      </w:r>
+      <w:r>
+        <w:rPr>
+          <w:iCs/>
+        </w:rPr>
+        <w:t xml:space="preserve">is no longer functionally compensating for kangaroo rats demonstrates that energetic compensation is a shifting, contingent phenomenon even within the same set of species. </w:t>
+      </w:r>
+    </w:p>
+    <w:p>
+      <w:pPr>
+        <w:ind w:firstLine="720"/>
+        <w:rPr>
+          <w:i/>
+          <w:iCs/>
+        </w:rPr>
+      </w:pPr>
+      <w:r>
+        <w:t xml:space="preserve">It is notable that </w:t>
+      </w:r>
+      <w:r>
+        <w:rPr>
+          <w:i/>
+        </w:rPr>
+        <w:t xml:space="preserve">C. baileyi </w:t>
+      </w:r>
+      <w:r>
+        <w:rPr>
+          <w:iCs/>
+        </w:rPr>
+        <w:t xml:space="preserve">is both the only small granivore </w:t>
+      </w:r>
+      <w:r>
+        <w:rPr>
+          <w:iCs/>
+        </w:rPr>
+        <w:t xml:space="preserve">known to be </w:t>
+      </w:r>
+      <w:r>
+        <w:rPr>
+          <w:iCs/>
+        </w:rPr>
+        <w:t xml:space="preserve">capable of compensating for kangaroo rat removal, and has the least consistent history at Portal of the major rodent species. </w:t>
+      </w:r>
+      <w:r>
+        <w:rPr>
+          <w:iCs/>
+        </w:rPr>
+        <w:t xml:space="preserve">These characteristics may be linked: </w:t>
+      </w:r>
+      <w:r>
+        <w:rPr>
+          <w:i/>
+        </w:rPr>
+        <w:t xml:space="preserve">C. baileyi </w:t>
+      </w:r>
+      <w:r>
+        <w:rPr>
+          <w:iCs/>
+        </w:rPr>
+        <w:t xml:space="preserve">is more similar in body size, and presumably other traits, to kangaroo rats than are the other small granivores. Limiting similarity </w:t>
+      </w:r>
+      <w:r>
+        <w:rPr>
+          <w:iCs/>
         </w:rPr>
         <w:lastRenderedPageBreak/>
-        <w:t xml:space="preserve">C. </w:t>
-      </w:r>
-      <w:proofErr w:type="spellStart"/>
-      <w:r>
-        <w:rPr>
-          <w:i/>
-        </w:rPr>
-        <w:t>baileyi</w:t>
-      </w:r>
-      <w:r>
-        <w:rPr>
-          <w:iCs/>
-        </w:rPr>
-        <w:t>’s</w:t>
-      </w:r>
-      <w:proofErr w:type="spellEnd"/>
-      <w:r>
-        <w:rPr>
-          <w:iCs/>
-        </w:rPr>
-        <w:t xml:space="preserve"> </w:t>
-      </w:r>
-      <w:r>
-        <w:rPr>
-          <w:iCs/>
-        </w:rPr>
-        <w:t>preferred</w:t>
-      </w:r>
-      <w:r>
-        <w:rPr>
-          <w:iCs/>
-        </w:rPr>
-        <w:t xml:space="preserve"> conditions once </w:t>
-      </w:r>
-      <w:r>
-        <w:rPr>
-          <w:iCs/>
-        </w:rPr>
-        <w:t>again</w:t>
-      </w:r>
-      <w:r>
-        <w:rPr>
-          <w:iCs/>
-        </w:rPr>
-        <w:t>.</w:t>
-      </w:r>
-      <w:r>
-        <w:t xml:space="preserve"> </w:t>
-      </w:r>
-      <w:r>
-        <w:t>In addition to the period of low plant productivity that immediately preceded the community reorganization event in</w:t>
-      </w:r>
-      <w:r>
-        <w:t xml:space="preserve"> 2010, the site has </w:t>
-      </w:r>
-      <w:r>
-        <w:t xml:space="preserve">since </w:t>
-      </w:r>
-      <w:r>
-        <w:t>experienced two periods of extended and severe drought</w:t>
-      </w:r>
-      <w:r>
-        <w:t xml:space="preserve"> (Appendix 3)</w:t>
-      </w:r>
-      <w:r>
-        <w:t xml:space="preserve">. These extremes may limit </w:t>
-      </w:r>
-      <w:r>
-        <w:rPr>
-          <w:i/>
-          <w:iCs/>
-        </w:rPr>
-        <w:t xml:space="preserve">C. </w:t>
-      </w:r>
-      <w:proofErr w:type="spellStart"/>
-      <w:r>
-        <w:rPr>
-          <w:i/>
-          <w:iCs/>
-        </w:rPr>
-        <w:t>baileyi</w:t>
-      </w:r>
-      <w:r>
-        <w:rPr>
-          <w:i/>
-          <w:iCs/>
-        </w:rPr>
-        <w:t>’s</w:t>
-      </w:r>
-      <w:proofErr w:type="spellEnd"/>
-      <w:r>
-        <w:rPr>
-          <w:i/>
-          <w:iCs/>
-        </w:rPr>
-        <w:t xml:space="preserve"> </w:t>
-      </w:r>
-      <w:r>
-        <w:t>fitness at the site</w:t>
-      </w:r>
-      <w:r>
-        <w:t xml:space="preserve"> more</w:t>
-      </w:r>
-      <w:r>
-        <w:t xml:space="preserve"> strongly than they limit</w:t>
-      </w:r>
-      <w:r>
-        <w:t xml:space="preserve"> species for whom Portal</w:t>
-      </w:r>
-      <w:r>
-        <w:t xml:space="preserve"> appears to</w:t>
-      </w:r>
-      <w:r>
-        <w:t xml:space="preserve"> constitute more core habitat,</w:t>
-      </w:r>
-      <w:r>
-        <w:t xml:space="preserve"> and which may be better equipped to tolerate the full range of conditions experienced </w:t>
-      </w:r>
-      <w:r>
-        <w:t>there.</w:t>
-      </w:r>
-      <w:r>
-        <w:t xml:space="preserve"> </w:t>
-      </w:r>
-      <w:r>
-        <w:t>Alternatively</w:t>
-      </w:r>
-      <w:r>
-        <w:t xml:space="preserve">, </w:t>
-      </w:r>
-      <w:r>
-        <w:t xml:space="preserve">the </w:t>
-      </w:r>
-      <w:r>
-        <w:t xml:space="preserve">community-wide population </w:t>
-      </w:r>
-      <w:r>
-        <w:t>crash</w:t>
-      </w:r>
-      <w:r>
-        <w:t xml:space="preserve"> </w:t>
-      </w:r>
-      <w:r>
-        <w:t xml:space="preserve">associated with low plant productivity and drought from 2008-2012 </w:t>
-      </w:r>
-      <w:r>
-        <w:t>may have temporarily overcome incumbency effects and created an opportunity fo</w:t>
-      </w:r>
-      <w:r>
-        <w:t xml:space="preserve">r the rodent community to </w:t>
-      </w:r>
-      <w:r>
-        <w:t xml:space="preserve">reorganize </w:t>
-      </w:r>
-      <w:r>
-        <w:t>tracking more long</w:t>
-      </w:r>
-      <w:r>
-        <w:t>-term shifts in environmental conditions</w:t>
-      </w:r>
-      <w:r>
-        <w:t xml:space="preserve"> (</w:t>
-      </w:r>
-      <w:r>
-        <w:t>Thibault and Brown 2008;</w:t>
-      </w:r>
-      <w:r>
-        <w:t xml:space="preserve"> </w:t>
-      </w:r>
-      <w:r>
-        <w:t>Christensen et al</w:t>
-      </w:r>
-      <w:r>
-        <w:t>.</w:t>
-      </w:r>
-      <w:r>
-        <w:t xml:space="preserve"> </w:t>
-      </w:r>
-      <w:r>
-        <w:t>2018</w:t>
-      </w:r>
-      <w:r>
-        <w:t>)</w:t>
-      </w:r>
-      <w:r>
-        <w:t>.</w:t>
-      </w:r>
-      <w:r>
-        <w:t xml:space="preserve"> </w:t>
-      </w:r>
-      <w:r>
-        <w:t>Circumstantially, we</w:t>
-      </w:r>
-      <w:r>
-        <w:t xml:space="preserve"> note that </w:t>
-      </w:r>
-      <w:r>
-        <w:rPr>
-          <w:i/>
-        </w:rPr>
-        <w:t xml:space="preserve">E. </w:t>
-      </w:r>
-      <w:proofErr w:type="spellStart"/>
-      <w:r>
-        <w:rPr>
-          <w:i/>
-        </w:rPr>
-        <w:t>ciculatum</w:t>
-      </w:r>
-      <w:proofErr w:type="spellEnd"/>
-      <w:r>
-        <w:rPr>
-          <w:i/>
-        </w:rPr>
-        <w:t xml:space="preserve"> </w:t>
-      </w:r>
-      <w:r>
-        <w:rPr>
-          <w:iCs/>
-        </w:rPr>
-        <w:t>became highly abundant</w:t>
-      </w:r>
-      <w:r>
-        <w:rPr>
-          <w:iCs/>
-        </w:rPr>
-        <w:t xml:space="preserve"> in this system</w:t>
-      </w:r>
-      <w:r>
-        <w:rPr>
-          <w:iCs/>
-        </w:rPr>
-        <w:t xml:space="preserve"> at the same time as </w:t>
-      </w:r>
-      <w:r>
-        <w:rPr>
-          <w:i/>
-          <w:iCs/>
-        </w:rPr>
-        <w:t xml:space="preserve">C. </w:t>
-      </w:r>
-      <w:proofErr w:type="spellStart"/>
-      <w:proofErr w:type="gramStart"/>
-      <w:r>
-        <w:rPr>
-          <w:i/>
-          <w:iCs/>
-        </w:rPr>
-        <w:t>baileyi</w:t>
-      </w:r>
-      <w:proofErr w:type="spellEnd"/>
-      <w:r>
-        <w:rPr>
-          <w:i/>
-          <w:iCs/>
-        </w:rPr>
-        <w:t>,</w:t>
-      </w:r>
-      <w:r>
-        <w:rPr>
-          <w:i/>
-          <w:iCs/>
-        </w:rPr>
-        <w:t xml:space="preserve"> </w:t>
-      </w:r>
-      <w:r>
-        <w:t>and</w:t>
-      </w:r>
-      <w:proofErr w:type="gramEnd"/>
-      <w:r>
-        <w:t xml:space="preserve"> has subsequently </w:t>
-      </w:r>
-      <w:r>
-        <w:rPr>
-          <w:iCs/>
-        </w:rPr>
-        <w:t xml:space="preserve">declined </w:t>
-      </w:r>
-      <w:r>
-        <w:rPr>
-          <w:iCs/>
-        </w:rPr>
-        <w:t>simultaneously</w:t>
-      </w:r>
-      <w:r>
-        <w:rPr>
-          <w:iCs/>
-        </w:rPr>
-        <w:t xml:space="preserve"> with</w:t>
-      </w:r>
-      <w:r>
-        <w:rPr>
-          <w:iCs/>
-        </w:rPr>
-        <w:t xml:space="preserve"> </w:t>
-      </w:r>
-      <w:r>
-        <w:rPr>
-          <w:i/>
-        </w:rPr>
-        <w:t xml:space="preserve">C. </w:t>
-      </w:r>
-      <w:proofErr w:type="spellStart"/>
-      <w:r>
-        <w:rPr>
-          <w:i/>
-        </w:rPr>
-        <w:t>baileyi</w:t>
-      </w:r>
-      <w:proofErr w:type="spellEnd"/>
-      <w:r>
-        <w:rPr>
-          <w:i/>
-        </w:rPr>
-        <w:t xml:space="preserve"> </w:t>
-      </w:r>
-      <w:r>
-        <w:rPr>
-          <w:iCs/>
-        </w:rPr>
-        <w:t>(Appendix 2)</w:t>
-      </w:r>
-      <w:r>
-        <w:rPr>
-          <w:i/>
+        <w:t xml:space="preserve">may prevent </w:t>
+      </w:r>
+      <w:r>
+        <w:rPr>
+          <w:i/>
+          <w:iCs/>
+        </w:rPr>
+        <w:t xml:space="preserve">C. baileyi </w:t>
+      </w:r>
+      <w:r>
+        <w:t xml:space="preserve">and kangaroo rats from specializing on precisely the same habitats, and </w:t>
+      </w:r>
+      <w:r>
+        <w:rPr>
+          <w:i/>
+          <w:iCs/>
+        </w:rPr>
+        <w:t xml:space="preserve">C. baileyi </w:t>
+      </w:r>
+      <w:r>
+        <w:t>may be more closely adapted to exploit habitats where kangaroo rats are less dominant.</w:t>
+      </w:r>
+      <w:r>
+        <w:t xml:space="preserve"> </w:t>
+      </w:r>
+      <w:r>
+        <w:rPr>
+          <w:i/>
+          <w:iCs/>
+        </w:rPr>
+        <w:t>C. baileyi</w:t>
+      </w:r>
+      <w:r>
+        <w:t xml:space="preserve"> competes strongly with kangaroo rats, and</w:t>
+      </w:r>
+      <w:r>
+        <w:rPr>
+          <w:i/>
+          <w:iCs/>
+        </w:rPr>
+        <w:t xml:space="preserve"> </w:t>
+      </w:r>
+      <w:r>
+        <w:t>has been reported to occur more commonly in habitats adjacent to, but not overlapping with, kangaroo rats (Rosenzweig and Winakur 1969, Ernest and Brown 2001</w:t>
+      </w:r>
+      <w:r>
+        <w:t>, Thibault et al. 2010</w:t>
+      </w:r>
+      <w:r>
+        <w:t>).</w:t>
+      </w:r>
+      <w:r>
+        <w:t xml:space="preserve"> At the beginning of the study, </w:t>
+      </w:r>
+      <w:r>
+        <w:rPr>
+          <w:i/>
+        </w:rPr>
+        <w:t xml:space="preserve">C. baileyi </w:t>
+      </w:r>
+      <w:r>
+        <w:rPr>
+          <w:iCs/>
+        </w:rPr>
+        <w:t xml:space="preserve">may have been absent from the system due to the combined effects of competition from kangaroo rats and a relatively low affinity for the habitat at the site. </w:t>
+      </w:r>
+      <w:r>
+        <w:t xml:space="preserve">Conditions in the early 1990s, combined with the patches of unused resources present on kangaroo-rat exclosure plots, may have created a window of opportunity for </w:t>
+      </w:r>
+      <w:r>
+        <w:rPr>
+          <w:i/>
+          <w:iCs/>
+        </w:rPr>
+        <w:t>C. baileyi</w:t>
+      </w:r>
+      <w:r>
+        <w:t xml:space="preserve"> to establish in the system.</w:t>
+      </w:r>
+      <w:r>
+        <w:t xml:space="preserve"> Over time, conditions at the site may have again shifted too far from </w:t>
+      </w:r>
+      <w:r>
+        <w:rPr>
+          <w:i/>
+          <w:iCs/>
+        </w:rPr>
+        <w:t>C. baileyi</w:t>
+      </w:r>
+      <w:r>
+        <w:t xml:space="preserve">’s preferred habitat for </w:t>
+      </w:r>
+      <w:r>
+        <w:rPr>
+          <w:i/>
+        </w:rPr>
+        <w:t xml:space="preserve">C. baileyi </w:t>
+      </w:r>
+      <w:r>
+        <w:rPr>
+          <w:iCs/>
+        </w:rPr>
+        <w:t>to remain dominant in the system, even as kangaroo rats and</w:t>
+      </w:r>
+      <w:r>
+        <w:rPr>
+          <w:iCs/>
+        </w:rPr>
+        <w:t xml:space="preserve"> other</w:t>
+      </w:r>
+      <w:r>
+        <w:rPr>
+          <w:iCs/>
+        </w:rPr>
+        <w:t xml:space="preserve"> small granivores</w:t>
+      </w:r>
+      <w:r>
+        <w:rPr>
+          <w:iCs/>
+        </w:rPr>
+        <w:t xml:space="preserve">, particularly </w:t>
+      </w:r>
+      <w:r>
+        <w:rPr>
+          <w:i/>
+        </w:rPr>
+        <w:t>C. penctillatus</w:t>
+      </w:r>
+      <w:r>
+        <w:rPr>
+          <w:iCs/>
+        </w:rPr>
+        <w:t xml:space="preserve"> </w:t>
+      </w:r>
+      <w:r>
+        <w:rPr>
+          <w:iCs/>
+        </w:rPr>
+        <w:t>– species that may have a deeper evolutionary association with this site, throughout a range of environmental conditions –</w:t>
+      </w:r>
+      <w:r>
+        <w:rPr>
+          <w:iCs/>
+        </w:rPr>
+        <w:t xml:space="preserve"> have endured</w:t>
+      </w:r>
+      <w:r>
+        <w:rPr>
+          <w:iCs/>
         </w:rPr>
         <w:t xml:space="preserve">. </w:t>
-      </w:r>
-      <w:r>
-        <w:rPr>
-          <w:iCs/>
-        </w:rPr>
-        <w:t xml:space="preserve">This could reflect </w:t>
-      </w:r>
-      <w:r>
-        <w:rPr>
-          <w:iCs/>
-        </w:rPr>
-        <w:t>shift</w:t>
-      </w:r>
-      <w:r>
-        <w:rPr>
-          <w:iCs/>
-        </w:rPr>
-        <w:t>s</w:t>
-      </w:r>
-      <w:r>
-        <w:rPr>
-          <w:iCs/>
-        </w:rPr>
-        <w:t xml:space="preserve"> in conditions </w:t>
-      </w:r>
-      <w:r>
-        <w:rPr>
-          <w:iCs/>
-        </w:rPr>
-        <w:t xml:space="preserve">towards and </w:t>
-      </w:r>
-      <w:r>
-        <w:rPr>
-          <w:iCs/>
-        </w:rPr>
-        <w:t>away from shared environmental requirements between the two species</w:t>
-      </w:r>
-      <w:r>
-        <w:rPr>
-          <w:iCs/>
-        </w:rPr>
-        <w:t xml:space="preserve"> – although it may be coincidental, or part of a more complex consumer-resource </w:t>
-      </w:r>
-      <w:r>
-        <w:rPr>
-          <w:iCs/>
-        </w:rPr>
-        <w:t>feedbac</w:t>
-      </w:r>
-      <w:r>
-        <w:rPr>
-          <w:iCs/>
-        </w:rPr>
-        <w:t>k</w:t>
-      </w:r>
-      <w:r>
-        <w:rPr>
-          <w:iCs/>
-        </w:rPr>
-        <w:t xml:space="preserve"> within the broader community </w:t>
-      </w:r>
-      <w:r>
-        <w:rPr>
-          <w:iCs/>
-        </w:rPr>
-        <w:t>(Allington</w:t>
-      </w:r>
-      <w:r>
-        <w:rPr>
-          <w:iCs/>
-        </w:rPr>
-        <w:t xml:space="preserve"> et al. 2013</w:t>
-      </w:r>
-      <w:r>
-        <w:rPr>
-          <w:iCs/>
-        </w:rPr>
-        <w:t>)</w:t>
-      </w:r>
-      <w:r>
-        <w:rPr>
-          <w:iCs/>
-        </w:rPr>
-        <w:t xml:space="preserve">. </w:t>
-      </w:r>
-      <w:r>
-        <w:t>Our data do not show</w:t>
-      </w:r>
-      <w:r>
-        <w:t xml:space="preserve"> </w:t>
-      </w:r>
-      <w:r>
-        <w:t>other</w:t>
-      </w:r>
-      <w:r>
-        <w:t xml:space="preserve"> pronounced shifts in climate</w:t>
-      </w:r>
-      <w:r>
-        <w:t xml:space="preserve"> or plant community composition</w:t>
-      </w:r>
-      <w:r>
-        <w:t xml:space="preserve"> </w:t>
-      </w:r>
-      <w:r>
-        <w:t>around 2010</w:t>
-      </w:r>
-      <w:r>
-        <w:t xml:space="preserve"> (Appendi</w:t>
-      </w:r>
-      <w:r>
-        <w:t xml:space="preserve">ces 1 and </w:t>
-      </w:r>
-      <w:r>
-        <w:t>3)</w:t>
-      </w:r>
-      <w:r>
-        <w:t xml:space="preserve">, but </w:t>
-      </w:r>
-      <w:r>
-        <w:t>numerous</w:t>
-      </w:r>
-      <w:r>
-        <w:t xml:space="preserve"> factors relevant to the rodent community </w:t>
-      </w:r>
-      <w:r>
-        <w:t>may not be fully captured</w:t>
-      </w:r>
-      <w:r>
-        <w:t xml:space="preserve"> </w:t>
-      </w:r>
-      <w:r>
-        <w:t xml:space="preserve">by our data streams. </w:t>
-      </w:r>
-      <w:r>
-        <w:rPr>
-          <w:iCs/>
-        </w:rPr>
-        <w:t>Regardless</w:t>
-      </w:r>
-      <w:r>
-        <w:rPr>
-          <w:iCs/>
-        </w:rPr>
-        <w:t xml:space="preserve"> of the </w:t>
-      </w:r>
-      <w:r>
-        <w:rPr>
-          <w:iCs/>
-        </w:rPr>
-        <w:t>specific drivers</w:t>
-      </w:r>
-      <w:r>
-        <w:rPr>
-          <w:iCs/>
-        </w:rPr>
-        <w:t xml:space="preserve"> of </w:t>
-      </w:r>
-      <w:r>
-        <w:rPr>
-          <w:i/>
-        </w:rPr>
-        <w:t xml:space="preserve">C. </w:t>
-      </w:r>
-      <w:proofErr w:type="spellStart"/>
-      <w:r>
-        <w:rPr>
-          <w:i/>
-        </w:rPr>
-        <w:t>baileyi</w:t>
-      </w:r>
-      <w:r>
-        <w:rPr>
-          <w:iCs/>
-        </w:rPr>
-        <w:t>’s</w:t>
-      </w:r>
-      <w:proofErr w:type="spellEnd"/>
-      <w:r>
-        <w:rPr>
-          <w:iCs/>
-        </w:rPr>
-        <w:t xml:space="preserve"> decline at the site, the fact that </w:t>
-      </w:r>
-      <w:r>
-        <w:rPr>
-          <w:i/>
-        </w:rPr>
-        <w:t xml:space="preserve">C. </w:t>
-      </w:r>
-      <w:proofErr w:type="spellStart"/>
-      <w:r>
-        <w:rPr>
-          <w:i/>
-        </w:rPr>
-        <w:t>baileyi</w:t>
-      </w:r>
-      <w:proofErr w:type="spellEnd"/>
-      <w:r>
-        <w:rPr>
-          <w:i/>
-        </w:rPr>
-        <w:t xml:space="preserve"> </w:t>
-      </w:r>
-      <w:r>
-        <w:rPr>
-          <w:iCs/>
-        </w:rPr>
-        <w:t xml:space="preserve">is no longer functionally compensating for kangaroo rats demonstrates that energetic compensation is a </w:t>
-      </w:r>
-      <w:r>
-        <w:rPr>
-          <w:iCs/>
-        </w:rPr>
-        <w:t>shifting</w:t>
-      </w:r>
-      <w:r>
-        <w:rPr>
-          <w:iCs/>
-        </w:rPr>
-        <w:t xml:space="preserve">, contingent phenomenon even within </w:t>
-      </w:r>
-      <w:r>
-        <w:rPr>
-          <w:iCs/>
-        </w:rPr>
-        <w:t>the same set of species</w:t>
-      </w:r>
-      <w:r>
-        <w:rPr>
-          <w:iCs/>
-        </w:rPr>
-        <w:t>.</w:t>
       </w:r>
       <w:r>
         <w:rPr>
@@ -4033,19 +3523,11 @@
         </w:rPr>
         <w:t xml:space="preserve"> (</w:t>
       </w:r>
-      <w:proofErr w:type="spellStart"/>
-      <w:r>
-        <w:rPr>
-          <w:iCs/>
-        </w:rPr>
-        <w:t>Leibold</w:t>
-      </w:r>
-      <w:proofErr w:type="spellEnd"/>
-      <w:r>
-        <w:rPr>
-          <w:iCs/>
-        </w:rPr>
-        <w:t xml:space="preserve"> et al. 2017</w:t>
+      <w:r>
+        <w:rPr>
+          <w:iCs/>
+        </w:rPr>
+        <w:t>Leibold et al. 2017</w:t>
       </w:r>
       <w:r>
         <w:rPr>
@@ -4057,487 +3539,405 @@
         <w:rPr>
           <w:iCs/>
         </w:rPr>
+        <w:t>. Originally, compensation at Portal was delayed due to dispersal limitation</w:t>
+      </w:r>
+      <w:r>
+        <w:rPr>
+          <w:iCs/>
+        </w:rPr>
+        <w:t xml:space="preserve">, as </w:t>
+      </w:r>
+      <w:r>
+        <w:rPr>
+          <w:i/>
+        </w:rPr>
+        <w:t>C. baliey</w:t>
+      </w:r>
+      <w:r>
+        <w:rPr>
+          <w:i/>
+        </w:rPr>
+        <w:t xml:space="preserve">i </w:t>
+      </w:r>
+      <w:r>
+        <w:rPr>
+          <w:iCs/>
+        </w:rPr>
+        <w:t xml:space="preserve"> - t</w:t>
+      </w:r>
+      <w:r>
+        <w:rPr>
+          <w:iCs/>
+        </w:rPr>
+        <w:t>he only species with the traits necessary to compensate for kangaroo rat removal</w:t>
+      </w:r>
+      <w:r>
+        <w:rPr>
+          <w:iCs/>
+        </w:rPr>
+        <w:t xml:space="preserve"> - </w:t>
+      </w:r>
+      <w:r>
+        <w:rPr>
+          <w:iCs/>
+        </w:rPr>
+        <w:t xml:space="preserve">was </w:t>
+      </w:r>
+      <w:r>
+        <w:rPr>
+          <w:iCs/>
+        </w:rPr>
+        <w:t>absent</w:t>
+      </w:r>
+      <w:r>
+        <w:rPr>
+          <w:iCs/>
+        </w:rPr>
+        <w:t>.</w:t>
+      </w:r>
+      <w:r>
+        <w:rPr>
+          <w:iCs/>
+        </w:rPr>
+        <w:t xml:space="preserve"> </w:t>
+      </w:r>
+      <w:r>
+        <w:rPr>
+          <w:iCs/>
+        </w:rPr>
+        <w:t>Since 2010, niche tracking has come to the forefront as a constraint on compensation</w:t>
+      </w:r>
+      <w:r>
+        <w:rPr>
+          <w:iCs/>
+        </w:rPr>
+        <w:t>.</w:t>
+      </w:r>
+      <w:r>
+        <w:rPr>
+          <w:iCs/>
+        </w:rPr>
+        <w:t xml:space="preserve"> </w:t>
+      </w:r>
+      <w:r>
+        <w:rPr>
+          <w:i/>
+          <w:iCs/>
+        </w:rPr>
+        <w:t>C. baileyi</w:t>
+      </w:r>
+      <w:r>
+        <w:t xml:space="preserve"> remains present in the assemblage, but lacks the traits necessary to allow it to compensate for kangaroo rats under recent conditions. </w:t>
+      </w:r>
+      <w:r>
+        <w:t xml:space="preserve">Theoretically, a new species with the appropriate traits could join the community and reinstate compensation – although it is not clear if such a species exists, or </w:t>
+      </w:r>
+      <w:r>
+        <w:t>how long it might take for it to disperse to the site.</w:t>
+      </w:r>
+      <w:r>
+        <w:t xml:space="preserve"> </w:t>
+      </w:r>
+      <w:r>
+        <w:t>In general, f</w:t>
+      </w:r>
+      <w:r>
+        <w:t xml:space="preserve">or energetic </w:t>
+      </w:r>
+      <w:r>
+        <w:lastRenderedPageBreak/>
+        <w:t xml:space="preserve">compensation to be maintained long-term, dispersal must be sufficiently </w:t>
+      </w:r>
+      <w:r>
+        <w:t>high</w:t>
+      </w:r>
+      <w:r>
+        <w:t>, and the regional species pool sufficiently large and functionally diverse, to supply</w:t>
+      </w:r>
+      <w:r>
+        <w:t xml:space="preserve"> functionally similar </w:t>
+      </w:r>
+      <w:r>
+        <w:t>species whose traits track local conditions as they shift over time</w:t>
+      </w:r>
+      <w:r>
+        <w:t xml:space="preserve"> (</w:t>
+      </w:r>
+      <w:r>
+        <w:t>Kelt 2015; Leibold et al. 2017</w:t>
+      </w:r>
+      <w:r>
+        <w:t>)</w:t>
+      </w:r>
+      <w:r>
         <w:t xml:space="preserve">. </w:t>
       </w:r>
       <w:r>
-        <w:rPr>
-          <w:iCs/>
-        </w:rPr>
+        <w:t xml:space="preserve">To the extent that limiting similarity prevents functionally similar species from coexisting within the same assemblage, or from evolving to specialize on precisely the same habitats, </w:t>
+      </w:r>
+      <w:r>
+        <w:t xml:space="preserve">sustained energetic compensation may </w:t>
+      </w:r>
+      <w:r>
+        <w:t>depend strongly</w:t>
+      </w:r>
+      <w:r>
+        <w:t xml:space="preserve"> on</w:t>
+      </w:r>
+      <w:r>
+        <w:t xml:space="preserve"> </w:t>
+      </w:r>
+      <w:r>
+        <w:t>repeated colonization events from many similar, but non-identical</w:t>
+      </w:r>
+      <w:r>
+        <w:t>,</w:t>
+      </w:r>
+      <w:r>
+        <w:t xml:space="preserve"> species from a large regional species </w:t>
+      </w:r>
+      <w:r>
+        <w:t>pool.</w:t>
+      </w:r>
+      <w:r>
+        <w:t xml:space="preserve"> </w:t>
+      </w:r>
+      <w:r>
+        <w:t>Particularly as ecosystems globally move into novel climatic spaces and experience accelerating rates of species loss and turnover (</w:t>
+      </w:r>
+      <w:r>
+        <w:t>Williams and Jackson 2007; Dornelas et al. 2014</w:t>
+      </w:r>
+      <w:r>
+        <w:t xml:space="preserve">), </w:t>
+      </w:r>
+      <w:r>
+        <w:t xml:space="preserve">maintenance of </w:t>
+      </w:r>
+      <w:r>
+        <w:t>assemblage-level function may be highly contingent on</w:t>
+      </w:r>
+      <w:r>
+        <w:t xml:space="preserve"> whether these metacommunity processes keep pace with environmental change</w:t>
+      </w:r>
+      <w:r>
+        <w:t xml:space="preserve">. </w:t>
+      </w:r>
+    </w:p>
+    <w:p>
+      <w:pPr>
+        <w:ind w:firstLine="720"/>
+      </w:pPr>
+      <w:r>
+        <w:t xml:space="preserve">The intermittent, decadal-scale fluctuations in energetic compensation observed at Portal also </w:t>
+      </w:r>
+      <w:r>
+        <w:t>demonstrate</w:t>
+      </w:r>
+      <w:r>
+        <w:t xml:space="preserve"> nuances in how, and at what scales, zero-sum dynamics manifest in natural assemblages</w:t>
+      </w:r>
+      <w:r>
+        <w:t>.</w:t>
+      </w:r>
+      <w:r>
+        <w:t xml:space="preserve"> </w:t>
+      </w:r>
+      <w:r>
+        <w:t xml:space="preserve">Portal does not </w:t>
+      </w:r>
+      <w:r>
+        <w:t>exhibit</w:t>
+      </w:r>
+      <w:r>
+        <w:t xml:space="preserve"> a</w:t>
+      </w:r>
+      <w:r>
+        <w:t xml:space="preserve"> temporally</w:t>
+      </w:r>
+      <w:r>
+        <w:t xml:space="preserve"> consistent</w:t>
+      </w:r>
+      <w:r>
+        <w:t xml:space="preserve"> zero-sum </w:t>
+      </w:r>
+      <w:r>
+        <w:t xml:space="preserve">constraint </w:t>
+      </w:r>
+      <w:r>
+        <w:t>of the type sometimes associated with compensatory dynamics</w:t>
+      </w:r>
+      <w:r>
+        <w:t xml:space="preserve"> (Hubbell</w:t>
+      </w:r>
+      <w:r>
+        <w:t xml:space="preserve"> 2001</w:t>
+      </w:r>
+      <w:r>
+        <w:t>, Houlahan</w:t>
+      </w:r>
+      <w:r>
+        <w:t xml:space="preserve"> et al. 2007</w:t>
+      </w:r>
+      <w:r>
+        <w:t>)</w:t>
+      </w:r>
+      <w:r>
+        <w:t>, and c</w:t>
+      </w:r>
+      <w:r>
+        <w:t>ompensation</w:t>
+      </w:r>
+      <w:r>
+        <w:t xml:space="preserve"> </w:t>
+      </w:r>
+      <w:r>
+        <w:t xml:space="preserve">like </w:t>
+      </w:r>
+      <w:r>
+        <w:t>that</w:t>
+      </w:r>
+      <w:r>
+        <w:t xml:space="preserve"> observed at Portal </w:t>
+      </w:r>
+      <w:r>
+        <w:t>may</w:t>
+      </w:r>
+      <w:r>
+        <w:t xml:space="preserve"> not necessarily </w:t>
+      </w:r>
+      <w:r>
+        <w:t xml:space="preserve">be </w:t>
+      </w:r>
+      <w:r>
+        <w:t>apparent from short-term patterns of covariation in species’ abundances</w:t>
+      </w:r>
+      <w:r>
+        <w:t xml:space="preserve"> (</w:t>
+      </w:r>
+      <w:r>
+        <w:t>e.g.</w:t>
+      </w:r>
+      <w:r>
+        <w:t xml:space="preserve"> Houlahan et al</w:t>
+      </w:r>
+      <w:r>
+        <w:t>.</w:t>
+      </w:r>
+      <w:r>
+        <w:t xml:space="preserve"> 2007</w:t>
+      </w:r>
+      <w:r>
+        <w:t>).</w:t>
+      </w:r>
+      <w:r>
+        <w:t xml:space="preserve"> Rather, the dyna</w:t>
+      </w:r>
+      <w:r>
+        <w:t xml:space="preserve">mics of compensation at </w:t>
+      </w:r>
+      <w:r>
+        <w:t>Portal</w:t>
+      </w:r>
+      <w:r>
+        <w:t xml:space="preserve"> </w:t>
+      </w:r>
+      <w:r>
+        <w:t>play out</w:t>
+      </w:r>
+      <w:r>
+        <w:t xml:space="preserve"> over longer timescales (see also Vasseur</w:t>
+      </w:r>
+      <w:r>
+        <w:t xml:space="preserve"> and Gaedke 2007</w:t>
+      </w:r>
+      <w:r>
+        <w:t xml:space="preserve">) and are more consistent with a zero-sum constraint </w:t>
+      </w:r>
+      <w:r>
+        <w:t>considered at a metacommunity or</w:t>
+      </w:r>
+      <w:r>
+        <w:t xml:space="preserve"> even</w:t>
+      </w:r>
+      <w:r>
+        <w:t xml:space="preserve"> macroevolutionary </w:t>
+      </w:r>
+      <w:r>
+        <w:t>level</w:t>
+      </w:r>
+      <w:r>
+        <w:t xml:space="preserve"> (Van Valen 1973</w:t>
+      </w:r>
+      <w:r>
+        <w:t>, Leibold et al. 2017</w:t>
+      </w:r>
+      <w:r>
+        <w:t>).</w:t>
+      </w:r>
+      <w:r>
+        <w:t xml:space="preserve"> </w:t>
+      </w:r>
+      <w:r>
+        <w:t>A</w:t>
+      </w:r>
+      <w:r>
+        <w:t>lthough</w:t>
+      </w:r>
+      <w:r>
+        <w:t xml:space="preserve"> there are long periods of time when there are unused resources available in the system</w:t>
+      </w:r>
+      <w:r>
+        <w:t>,</w:t>
+      </w:r>
+      <w:r>
+        <w:t xml:space="preserve"> </w:t>
+      </w:r>
+      <w:r>
+        <w:t xml:space="preserve">new species do eventually </w:t>
+      </w:r>
+      <w:r>
+        <w:t>join the system and</w:t>
+      </w:r>
+      <w:r>
+        <w:t xml:space="preserve"> absorb those resources.</w:t>
+      </w:r>
+      <w:r>
+        <w:t xml:space="preserve"> </w:t>
+      </w:r>
+      <w:r>
+        <w:t>Zero</w:t>
+      </w:r>
+      <w:r>
+        <w:t xml:space="preserve">-sum </w:t>
+      </w:r>
+      <w:r>
+        <w:t>dynamics</w:t>
+      </w:r>
+      <w:r>
+        <w:t xml:space="preserve"> may</w:t>
+      </w:r>
+      <w:r>
+        <w:t xml:space="preserve"> therefore</w:t>
+      </w:r>
+      <w:r>
+        <w:t xml:space="preserve"> </w:t>
+      </w:r>
+      <w:r>
+        <w:t>manifest at the</w:t>
+      </w:r>
+      <w:r>
+        <w:t xml:space="preserve"> level of colonizations and extinctions (and, over</w:t>
+      </w:r>
+      <w:r>
+        <w:t xml:space="preserve"> even</w:t>
+      </w:r>
+      <w:r>
+        <w:t xml:space="preserve"> longer timescales, evolution) more consistently </w:t>
+      </w:r>
+      <w:r>
         <w:lastRenderedPageBreak/>
-        <w:t>Originally, compensation at Portal was delayed due to dispersal limitation</w:t>
-      </w:r>
-      <w:r>
-        <w:rPr>
-          <w:iCs/>
-        </w:rPr>
-        <w:t xml:space="preserve">, as </w:t>
-      </w:r>
-      <w:r>
-        <w:rPr>
-          <w:i/>
-        </w:rPr>
-        <w:t xml:space="preserve">C. </w:t>
-      </w:r>
-      <w:proofErr w:type="spellStart"/>
-      <w:proofErr w:type="gramStart"/>
-      <w:r>
-        <w:rPr>
-          <w:i/>
-        </w:rPr>
-        <w:t>baliey</w:t>
-      </w:r>
-      <w:r>
-        <w:rPr>
-          <w:i/>
-        </w:rPr>
-        <w:t>i</w:t>
-      </w:r>
-      <w:proofErr w:type="spellEnd"/>
-      <w:r>
-        <w:rPr>
-          <w:i/>
-        </w:rPr>
-        <w:t xml:space="preserve"> </w:t>
-      </w:r>
-      <w:r>
-        <w:rPr>
-          <w:iCs/>
-        </w:rPr>
-        <w:t xml:space="preserve"> -</w:t>
-      </w:r>
-      <w:proofErr w:type="gramEnd"/>
-      <w:r>
-        <w:rPr>
-          <w:iCs/>
-        </w:rPr>
-        <w:t xml:space="preserve"> t</w:t>
-      </w:r>
-      <w:r>
-        <w:rPr>
-          <w:iCs/>
-        </w:rPr>
-        <w:t>he only species with the traits necessary to compensate for kangaroo rat removal</w:t>
-      </w:r>
-      <w:r>
-        <w:rPr>
-          <w:iCs/>
-        </w:rPr>
-        <w:t xml:space="preserve"> - </w:t>
-      </w:r>
-      <w:r>
-        <w:rPr>
-          <w:iCs/>
-        </w:rPr>
-        <w:t xml:space="preserve">was </w:t>
-      </w:r>
-      <w:r>
-        <w:rPr>
-          <w:iCs/>
-        </w:rPr>
-        <w:t>absent</w:t>
-      </w:r>
-      <w:r>
-        <w:rPr>
-          <w:iCs/>
-        </w:rPr>
-        <w:t>.</w:t>
-      </w:r>
-      <w:r>
-        <w:rPr>
-          <w:iCs/>
-        </w:rPr>
-        <w:t xml:space="preserve"> </w:t>
-      </w:r>
-      <w:r>
-        <w:rPr>
-          <w:iCs/>
-        </w:rPr>
-        <w:t>Since 2010, niche tracking has come to the forefront as a constraint on compensation</w:t>
-      </w:r>
-      <w:r>
-        <w:rPr>
-          <w:iCs/>
-        </w:rPr>
-        <w:t>.</w:t>
-      </w:r>
-      <w:r>
-        <w:rPr>
-          <w:iCs/>
-        </w:rPr>
-        <w:t xml:space="preserve"> </w:t>
-      </w:r>
-      <w:r>
-        <w:rPr>
-          <w:i/>
-          <w:iCs/>
-        </w:rPr>
-        <w:t xml:space="preserve">C. </w:t>
-      </w:r>
-      <w:proofErr w:type="spellStart"/>
-      <w:r>
-        <w:rPr>
-          <w:i/>
-          <w:iCs/>
-        </w:rPr>
-        <w:t>baileyi</w:t>
-      </w:r>
-      <w:proofErr w:type="spellEnd"/>
-      <w:r>
-        <w:t xml:space="preserve"> remains present in the </w:t>
-      </w:r>
-      <w:proofErr w:type="gramStart"/>
-      <w:r>
-        <w:t>assemblage, but</w:t>
-      </w:r>
-      <w:proofErr w:type="gramEnd"/>
-      <w:r>
-        <w:t xml:space="preserve"> lacks the traits necessary to allow it to compensate for kangaroo rats under recent conditions. </w:t>
-      </w:r>
-      <w:r>
-        <w:t xml:space="preserve">Theoretically, a new species with the appropriate traits could join the community and reinstate compensation – although it is not clear if such a species exists, or </w:t>
-      </w:r>
-      <w:r>
-        <w:t xml:space="preserve">how long it might take for it to disperse to the site. </w:t>
-      </w:r>
-      <w:r>
-        <w:t>In general, f</w:t>
-      </w:r>
-      <w:r>
-        <w:t xml:space="preserve">or energetic compensation to be maintained long-term, dispersal must be sufficiently </w:t>
-      </w:r>
-      <w:r>
-        <w:t>high</w:t>
-      </w:r>
-      <w:r>
-        <w:t>, and the regional species pool sufficiently large and functionally diverse, to supply</w:t>
-      </w:r>
-      <w:r>
-        <w:t xml:space="preserve"> functionally similar </w:t>
-      </w:r>
-      <w:r>
-        <w:t>species whose traits track local conditions as they shift over time</w:t>
-      </w:r>
-      <w:r>
-        <w:t xml:space="preserve"> (</w:t>
-      </w:r>
-      <w:proofErr w:type="spellStart"/>
-      <w:r>
-        <w:t>Kelt</w:t>
-      </w:r>
-      <w:proofErr w:type="spellEnd"/>
-      <w:r>
-        <w:t xml:space="preserve"> 2015; </w:t>
-      </w:r>
-      <w:proofErr w:type="spellStart"/>
-      <w:r>
-        <w:t>Leibold</w:t>
-      </w:r>
-      <w:proofErr w:type="spellEnd"/>
-      <w:r>
-        <w:t xml:space="preserve"> et al. 2017</w:t>
-      </w:r>
-      <w:r>
-        <w:t>)</w:t>
-      </w:r>
-      <w:r>
-        <w:t xml:space="preserve">. </w:t>
-      </w:r>
-      <w:r>
-        <w:t>Particularly as ecosystems globally move into novel climatic spaces and experience accelerating rates of species loss and turnover (</w:t>
-      </w:r>
-      <w:r>
-        <w:t xml:space="preserve">Williams and Jackson 2007; </w:t>
-      </w:r>
-      <w:proofErr w:type="spellStart"/>
-      <w:r>
-        <w:t>Dornelas</w:t>
-      </w:r>
-      <w:proofErr w:type="spellEnd"/>
-      <w:r>
-        <w:t xml:space="preserve"> et al. 2014</w:t>
-      </w:r>
-      <w:r>
-        <w:t xml:space="preserve">), </w:t>
-      </w:r>
-      <w:r>
-        <w:t xml:space="preserve">maintenance of </w:t>
-      </w:r>
-      <w:r>
-        <w:t>assemblage-level function may be highly contingent on</w:t>
-      </w:r>
-      <w:r>
-        <w:t xml:space="preserve"> whether these metacommunity processes keep pace with environmental change</w:t>
-      </w:r>
-      <w:r>
-        <w:t xml:space="preserve">. </w:t>
-      </w:r>
-    </w:p>
-    <w:p>
-      <w:pPr>
-        <w:ind w:firstLine="720"/>
-      </w:pPr>
-      <w:r>
-        <w:t xml:space="preserve">The intermittent, decadal-scale fluctuations in energetic compensation observed at Portal also </w:t>
-      </w:r>
-      <w:r>
-        <w:t>demonstrate</w:t>
-      </w:r>
-      <w:r>
-        <w:t xml:space="preserve"> nuances in how, and at what scales, zero-sum dynamics manifest in natural assemblages</w:t>
-      </w:r>
-      <w:r>
-        <w:t>.</w:t>
-      </w:r>
-      <w:r>
-        <w:t xml:space="preserve"> </w:t>
-      </w:r>
-      <w:r>
-        <w:t xml:space="preserve">Portal does not </w:t>
-      </w:r>
-      <w:r>
-        <w:t>exhibit</w:t>
-      </w:r>
-      <w:r>
-        <w:t xml:space="preserve"> a</w:t>
-      </w:r>
-      <w:r>
-        <w:t xml:space="preserve"> temporally</w:t>
-      </w:r>
-      <w:r>
-        <w:t xml:space="preserve"> consistent</w:t>
-      </w:r>
-      <w:r>
-        <w:t xml:space="preserve"> zero-sum </w:t>
-      </w:r>
-      <w:r>
-        <w:t xml:space="preserve">constraint </w:t>
-      </w:r>
-      <w:r>
-        <w:t>of the type sometimes associated with compensatory dynamics</w:t>
-      </w:r>
-      <w:r>
-        <w:t xml:space="preserve"> (Hubbell</w:t>
-      </w:r>
-      <w:r>
-        <w:t xml:space="preserve"> 2001</w:t>
-      </w:r>
-      <w:r>
-        <w:t xml:space="preserve">, </w:t>
-      </w:r>
-      <w:proofErr w:type="spellStart"/>
-      <w:r>
-        <w:t>Houlahan</w:t>
-      </w:r>
-      <w:proofErr w:type="spellEnd"/>
-      <w:r>
-        <w:t xml:space="preserve"> et al. 2007</w:t>
-      </w:r>
-      <w:r>
-        <w:t>)</w:t>
-      </w:r>
-      <w:r>
-        <w:t>, and c</w:t>
-      </w:r>
-      <w:r>
-        <w:t>ompensation</w:t>
-      </w:r>
-      <w:r>
-        <w:t xml:space="preserve"> </w:t>
-      </w:r>
-      <w:r>
-        <w:t xml:space="preserve">like </w:t>
-      </w:r>
-      <w:r>
-        <w:t>that</w:t>
-      </w:r>
-      <w:r>
-        <w:t xml:space="preserve"> observed at Portal </w:t>
-      </w:r>
-      <w:r>
-        <w:t>may</w:t>
-      </w:r>
-      <w:r>
-        <w:t xml:space="preserve"> not necessarily </w:t>
-      </w:r>
-      <w:r>
-        <w:t xml:space="preserve">be </w:t>
-      </w:r>
-      <w:r>
-        <w:t>apparent from short-term patterns of covariation in species’ abundances</w:t>
-      </w:r>
-      <w:r>
-        <w:t xml:space="preserve"> (</w:t>
-      </w:r>
-      <w:proofErr w:type="gramStart"/>
-      <w:r>
-        <w:t>e.g.</w:t>
-      </w:r>
-      <w:proofErr w:type="gramEnd"/>
-      <w:r>
-        <w:t xml:space="preserve"> </w:t>
-      </w:r>
-      <w:proofErr w:type="spellStart"/>
-      <w:r>
-        <w:t>Houlahan</w:t>
-      </w:r>
-      <w:proofErr w:type="spellEnd"/>
-      <w:r>
-        <w:t xml:space="preserve"> et al</w:t>
-      </w:r>
-      <w:r>
-        <w:t>.</w:t>
-      </w:r>
-      <w:r>
-        <w:t xml:space="preserve"> 2007</w:t>
-      </w:r>
-      <w:r>
-        <w:t>).</w:t>
-      </w:r>
-      <w:r>
-        <w:t xml:space="preserve"> Rather, the dyna</w:t>
-      </w:r>
-      <w:r>
-        <w:t xml:space="preserve">mics of compensation at </w:t>
-      </w:r>
-      <w:r>
-        <w:t>Portal</w:t>
-      </w:r>
-      <w:r>
-        <w:t xml:space="preserve"> </w:t>
-      </w:r>
-      <w:r>
-        <w:t>play out</w:t>
-      </w:r>
-      <w:r>
-        <w:t xml:space="preserve"> over longer timescales (see also </w:t>
-      </w:r>
-      <w:proofErr w:type="spellStart"/>
-      <w:r>
-        <w:t>Vasseur</w:t>
-      </w:r>
-      <w:proofErr w:type="spellEnd"/>
-      <w:r>
-        <w:t xml:space="preserve"> and </w:t>
-      </w:r>
-      <w:proofErr w:type="spellStart"/>
-      <w:r>
-        <w:t>Gaedke</w:t>
-      </w:r>
-      <w:proofErr w:type="spellEnd"/>
-      <w:r>
-        <w:t xml:space="preserve"> 2007</w:t>
-      </w:r>
-      <w:r>
-        <w:t xml:space="preserve">) and are more consistent with a zero-sum constraint </w:t>
-      </w:r>
-      <w:r>
-        <w:t>considered at a metacommunity or</w:t>
-      </w:r>
-      <w:r>
-        <w:t xml:space="preserve"> even</w:t>
-      </w:r>
-      <w:r>
-        <w:t xml:space="preserve"> macroevolutionary </w:t>
-      </w:r>
-      <w:r>
-        <w:t>level</w:t>
-      </w:r>
-      <w:r>
-        <w:t xml:space="preserve"> (Van </w:t>
-      </w:r>
-      <w:proofErr w:type="spellStart"/>
-      <w:r>
-        <w:t>Valen</w:t>
-      </w:r>
-      <w:proofErr w:type="spellEnd"/>
-      <w:r>
-        <w:t xml:space="preserve"> 1973</w:t>
-      </w:r>
-      <w:r>
-        <w:t xml:space="preserve">, </w:t>
-      </w:r>
-      <w:proofErr w:type="spellStart"/>
-      <w:r>
-        <w:t>Leibold</w:t>
-      </w:r>
-      <w:proofErr w:type="spellEnd"/>
-      <w:r>
-        <w:t xml:space="preserve"> et al. 2017</w:t>
-      </w:r>
-      <w:r>
-        <w:t>).</w:t>
-      </w:r>
-      <w:r>
-        <w:t xml:space="preserve"> </w:t>
-      </w:r>
-      <w:r>
-        <w:t>A</w:t>
-      </w:r>
-      <w:r>
-        <w:t>lthough</w:t>
-      </w:r>
-      <w:r>
-        <w:t xml:space="preserve"> there are long periods </w:t>
-      </w:r>
-      <w:r>
-        <w:lastRenderedPageBreak/>
-        <w:t>of time when there are unused resources available in the system</w:t>
-      </w:r>
-      <w:r>
-        <w:t>,</w:t>
-      </w:r>
-      <w:r>
-        <w:t xml:space="preserve"> </w:t>
-      </w:r>
-      <w:r>
-        <w:t xml:space="preserve">new species do eventually </w:t>
-      </w:r>
-      <w:r>
-        <w:t>join the system and</w:t>
-      </w:r>
-      <w:r>
-        <w:t xml:space="preserve"> absorb those resources.</w:t>
-      </w:r>
-      <w:r>
-        <w:t xml:space="preserve"> </w:t>
-      </w:r>
-      <w:r>
-        <w:t>Zero</w:t>
-      </w:r>
-      <w:r>
-        <w:t xml:space="preserve">-sum </w:t>
-      </w:r>
-      <w:r>
-        <w:t>dynamics</w:t>
-      </w:r>
-      <w:r>
-        <w:t xml:space="preserve"> may</w:t>
-      </w:r>
-      <w:r>
-        <w:t xml:space="preserve"> therefore</w:t>
-      </w:r>
-      <w:r>
-        <w:t xml:space="preserve"> </w:t>
-      </w:r>
-      <w:r>
-        <w:t>manifest at the</w:t>
-      </w:r>
-      <w:r>
-        <w:t xml:space="preserve"> level of </w:t>
-      </w:r>
-      <w:proofErr w:type="spellStart"/>
-      <w:r>
-        <w:t>colonizations</w:t>
-      </w:r>
-      <w:proofErr w:type="spellEnd"/>
-      <w:r>
-        <w:t xml:space="preserve"> and extinctions (and, over</w:t>
-      </w:r>
-      <w:r>
-        <w:t xml:space="preserve"> even</w:t>
-      </w:r>
-      <w:r>
-        <w:t xml:space="preserve"> longer timescales, evolution) more consistently than </w:t>
+        <w:t xml:space="preserve">than </w:t>
       </w:r>
       <w:r>
         <w:t>in local-scale</w:t>
@@ -4563,13 +3963,8 @@
       <w:r>
         <w:t xml:space="preserve"> </w:t>
       </w:r>
-      <w:proofErr w:type="spellStart"/>
-      <w:r>
-        <w:t>if</w:t>
-      </w:r>
-      <w:proofErr w:type="spellEnd"/>
-      <w:r>
-        <w:t xml:space="preserve">, and </w:t>
+      <w:r>
+        <w:t xml:space="preserve">if, and </w:t>
       </w:r>
       <w:r>
         <w:t>how</w:t>
@@ -4656,21 +4051,7 @@
         <w:rPr>
           <w:rFonts w:eastAsia="Times New Roman"/>
         </w:rPr>
-        <w:t xml:space="preserve">Brown, J. H., T. J. </w:t>
-      </w:r>
-      <w:proofErr w:type="spellStart"/>
-      <w:r>
-        <w:rPr>
-          <w:rFonts w:eastAsia="Times New Roman"/>
-        </w:rPr>
-        <w:t>Valone</w:t>
-      </w:r>
-      <w:proofErr w:type="spellEnd"/>
-      <w:r>
-        <w:rPr>
-          <w:rFonts w:eastAsia="Times New Roman"/>
-        </w:rPr>
-        <w:t>, and C. G. Curtin. 1997. Reorganization of an arid ecosystem in response to recent climate change. Proceedings of the National Academy of Sciences 94:9729–9733.</w:t>
+        <w:t>Brown, J. H., T. J. Valone, and C. G. Curtin. 1997. Reorganization of an arid ecosystem in response to recent climate change. Proceedings of the National Academy of Sciences 94:9729–9733.</w:t>
       </w:r>
     </w:p>
     <w:p>
@@ -4684,35 +4065,7 @@
         <w:rPr>
           <w:rFonts w:eastAsia="Times New Roman"/>
         </w:rPr>
-        <w:t xml:space="preserve">Cárdenas, P. A., E. Christensen, S. K. M. Ernest, D. C. Lightfoot, R. L. Schooley, P. Stapp, and J. A. </w:t>
-      </w:r>
-      <w:proofErr w:type="spellStart"/>
-      <w:r>
-        <w:rPr>
-          <w:rFonts w:eastAsia="Times New Roman"/>
-        </w:rPr>
-        <w:t>Rudgers</w:t>
-      </w:r>
-      <w:proofErr w:type="spellEnd"/>
-      <w:r>
-        <w:rPr>
-          <w:rFonts w:eastAsia="Times New Roman"/>
-        </w:rPr>
-        <w:t xml:space="preserve">. 2021. Declines in rodent abundance and diversity track regional climate variability in North American drylands. Global Change </w:t>
-      </w:r>
-      <w:proofErr w:type="gramStart"/>
-      <w:r>
-        <w:rPr>
-          <w:rFonts w:eastAsia="Times New Roman"/>
-        </w:rPr>
-        <w:t>Biology:gcb</w:t>
-      </w:r>
-      <w:proofErr w:type="gramEnd"/>
-      <w:r>
-        <w:rPr>
-          <w:rFonts w:eastAsia="Times New Roman"/>
-        </w:rPr>
-        <w:t>.15672.</w:t>
+        <w:t>Cárdenas, P. A., E. Christensen, S. K. M. Ernest, D. C. Lightfoot, R. L. Schooley, P. Stapp, and J. A. Rudgers. 2021. Declines in rodent abundance and diversity track regional climate variability in North American drylands. Global Change Biology:gcb.15672.</w:t>
       </w:r>
     </w:p>
     <w:p>
@@ -4750,47 +4103,11 @@
           <w:rFonts w:eastAsia="Times New Roman"/>
         </w:rPr>
       </w:pPr>
-      <w:proofErr w:type="spellStart"/>
-      <w:r>
-        <w:rPr>
-          <w:rFonts w:eastAsia="Times New Roman"/>
-        </w:rPr>
-        <w:t>Dornelas</w:t>
-      </w:r>
-      <w:proofErr w:type="spellEnd"/>
-      <w:r>
-        <w:rPr>
-          <w:rFonts w:eastAsia="Times New Roman"/>
-        </w:rPr>
-        <w:t xml:space="preserve">, M., N. J. </w:t>
-      </w:r>
-      <w:proofErr w:type="spellStart"/>
-      <w:r>
-        <w:rPr>
-          <w:rFonts w:eastAsia="Times New Roman"/>
-        </w:rPr>
-        <w:t>Gotelli</w:t>
-      </w:r>
-      <w:proofErr w:type="spellEnd"/>
-      <w:r>
-        <w:rPr>
-          <w:rFonts w:eastAsia="Times New Roman"/>
-        </w:rPr>
-        <w:t xml:space="preserve">, B. McGill, H. Shimadzu, F. Moyes, C. Sievers, and A. E. </w:t>
-      </w:r>
-      <w:proofErr w:type="spellStart"/>
-      <w:r>
-        <w:rPr>
-          <w:rFonts w:eastAsia="Times New Roman"/>
-        </w:rPr>
-        <w:t>Magurran</w:t>
-      </w:r>
-      <w:proofErr w:type="spellEnd"/>
-      <w:r>
-        <w:rPr>
-          <w:rFonts w:eastAsia="Times New Roman"/>
-        </w:rPr>
-        <w:t>. 2014. Assemblage Time Series Reveal Biodiversity Change but Not Systematic Loss. Science 344:296–299.</w:t>
+      <w:r>
+        <w:rPr>
+          <w:rFonts w:eastAsia="Times New Roman"/>
+        </w:rPr>
+        <w:t>Dornelas, M., N. J. Gotelli, B. McGill, H. Shimadzu, F. Moyes, C. Sievers, and A. E. Magurran. 2014. Assemblage Time Series Reveal Biodiversity Change but Not Systematic Loss. Science 344:296–299.</w:t>
       </w:r>
     </w:p>
     <w:p>
@@ -4818,35 +4135,7 @@
         <w:rPr>
           <w:rFonts w:eastAsia="Times New Roman"/>
         </w:rPr>
-        <w:t xml:space="preserve">Ernest, S. K. M., J. H. Brown, K. M. Thibault, E. P. White, and J. R. </w:t>
-      </w:r>
-      <w:proofErr w:type="spellStart"/>
-      <w:r>
-        <w:rPr>
-          <w:rFonts w:eastAsia="Times New Roman"/>
-        </w:rPr>
-        <w:t>Goheen</w:t>
-      </w:r>
-      <w:proofErr w:type="spellEnd"/>
-      <w:r>
-        <w:rPr>
-          <w:rFonts w:eastAsia="Times New Roman"/>
-        </w:rPr>
-        <w:t xml:space="preserve">. 2008. Zero Sum, the Niche, and Metacommunities: Long‐Term Dynamics of Community Assembly. The American Naturalist </w:t>
-      </w:r>
-      <w:proofErr w:type="gramStart"/>
-      <w:r>
-        <w:rPr>
-          <w:rFonts w:eastAsia="Times New Roman"/>
-        </w:rPr>
-        <w:t>172:E</w:t>
-      </w:r>
-      <w:proofErr w:type="gramEnd"/>
-      <w:r>
-        <w:rPr>
-          <w:rFonts w:eastAsia="Times New Roman"/>
-        </w:rPr>
-        <w:t>257–E269.</w:t>
+        <w:t>Ernest, S. K. M., J. H. Brown, K. M. Thibault, E. P. White, and J. R. Goheen. 2008. Zero Sum, the Niche, and Metacommunities: Long‐Term Dynamics of Community Assembly. The American Naturalist 172:E257–E269.</w:t>
       </w:r>
     </w:p>
     <w:p>
@@ -4860,21 +4149,7 @@
         <w:rPr>
           <w:rFonts w:eastAsia="Times New Roman"/>
         </w:rPr>
-        <w:t xml:space="preserve">Ernest, S. K. M., E. P. White, and J. H. Brown. 2009. Changes in a tropical forest support </w:t>
-      </w:r>
-      <w:proofErr w:type="gramStart"/>
-      <w:r>
-        <w:rPr>
-          <w:rFonts w:eastAsia="Times New Roman"/>
-        </w:rPr>
-        <w:t>metabolic zero-sum dynamics</w:t>
-      </w:r>
-      <w:proofErr w:type="gramEnd"/>
-      <w:r>
-        <w:rPr>
-          <w:rFonts w:eastAsia="Times New Roman"/>
-        </w:rPr>
-        <w:t>. Ecology Letters 12:507–515.</w:t>
+        <w:t>Ernest, S. K. M., E. P. White, and J. H. Brown. 2009. Changes in a tropical forest support metabolic zero-sum dynamics. Ecology Letters 12:507–515.</w:t>
       </w:r>
     </w:p>
     <w:p>
@@ -4888,140 +4163,14 @@
         <w:rPr>
           <w:rFonts w:eastAsia="Times New Roman"/>
         </w:rPr>
-        <w:t xml:space="preserve">Ernest, S. K. M., G. M. </w:t>
-      </w:r>
-      <w:proofErr w:type="spellStart"/>
-      <w:r>
-        <w:rPr>
-          <w:rFonts w:eastAsia="Times New Roman"/>
-        </w:rPr>
-        <w:t>Yenni</w:t>
-      </w:r>
-      <w:proofErr w:type="spellEnd"/>
-      <w:r>
-        <w:rPr>
-          <w:rFonts w:eastAsia="Times New Roman"/>
-        </w:rPr>
-        <w:t xml:space="preserve">, G. Allington, E. K. Bledsoe, E. M. Christensen, R. M. Diaz, K. </w:t>
-      </w:r>
-      <w:proofErr w:type="spellStart"/>
-      <w:r>
-        <w:rPr>
-          <w:rFonts w:eastAsia="Times New Roman"/>
-        </w:rPr>
-        <w:t>Geluso</w:t>
-      </w:r>
-      <w:proofErr w:type="spellEnd"/>
-      <w:r>
-        <w:rPr>
-          <w:rFonts w:eastAsia="Times New Roman"/>
-        </w:rPr>
-        <w:t xml:space="preserve">, J. R. </w:t>
-      </w:r>
-      <w:proofErr w:type="spellStart"/>
-      <w:r>
-        <w:rPr>
-          <w:rFonts w:eastAsia="Times New Roman"/>
-        </w:rPr>
-        <w:t>Goheen</w:t>
-      </w:r>
-      <w:proofErr w:type="spellEnd"/>
-      <w:r>
-        <w:rPr>
-          <w:rFonts w:eastAsia="Times New Roman"/>
-        </w:rPr>
-        <w:t xml:space="preserve">, Q. Guo, E. </w:t>
-      </w:r>
-      <w:proofErr w:type="spellStart"/>
-      <w:r>
-        <w:rPr>
-          <w:rFonts w:eastAsia="Times New Roman"/>
-        </w:rPr>
-        <w:t>Heske</w:t>
-      </w:r>
-      <w:proofErr w:type="spellEnd"/>
-      <w:r>
-        <w:rPr>
-          <w:rFonts w:eastAsia="Times New Roman"/>
-        </w:rPr>
-        <w:t xml:space="preserve">, D. </w:t>
-      </w:r>
-      <w:proofErr w:type="spellStart"/>
-      <w:r>
-        <w:rPr>
-          <w:rFonts w:eastAsia="Times New Roman"/>
-        </w:rPr>
-        <w:t>Kelt</w:t>
-      </w:r>
-      <w:proofErr w:type="spellEnd"/>
-      <w:r>
-        <w:rPr>
-          <w:rFonts w:eastAsia="Times New Roman"/>
-        </w:rPr>
-        <w:t xml:space="preserve">, J. M. Meiners, J. Munger, C. Restrepo, </w:t>
+        <w:t xml:space="preserve">Ernest, S. K. M., G. M. Yenni, G. Allington, E. K. Bledsoe, E. M. Christensen, R. M. Diaz, K. Geluso, J. R. Goheen, Q. Guo, E. Heske, D. Kelt, J. M. Meiners, J. Munger, C. Restrepo, </w:t>
       </w:r>
       <w:r>
         <w:rPr>
           <w:rFonts w:eastAsia="Times New Roman"/>
         </w:rPr>
         <w:lastRenderedPageBreak/>
-        <w:t xml:space="preserve">D. A. Samson, M. R. </w:t>
-      </w:r>
-      <w:proofErr w:type="spellStart"/>
-      <w:r>
-        <w:rPr>
-          <w:rFonts w:eastAsia="Times New Roman"/>
-        </w:rPr>
-        <w:t>Schutzenhofer</w:t>
-      </w:r>
-      <w:proofErr w:type="spellEnd"/>
-      <w:r>
-        <w:rPr>
-          <w:rFonts w:eastAsia="Times New Roman"/>
-        </w:rPr>
-        <w:t xml:space="preserve">, M. </w:t>
-      </w:r>
-      <w:proofErr w:type="spellStart"/>
-      <w:r>
-        <w:rPr>
-          <w:rFonts w:eastAsia="Times New Roman"/>
-        </w:rPr>
-        <w:t>Skupski</w:t>
-      </w:r>
-      <w:proofErr w:type="spellEnd"/>
-      <w:r>
-        <w:rPr>
-          <w:rFonts w:eastAsia="Times New Roman"/>
-        </w:rPr>
-        <w:t xml:space="preserve">, S. R. Supp, K. Thibault, S. Taylor, E. White, D. W. Davidson, J. H. Brown, and T. J. </w:t>
-      </w:r>
-      <w:proofErr w:type="spellStart"/>
-      <w:r>
-        <w:rPr>
-          <w:rFonts w:eastAsia="Times New Roman"/>
-        </w:rPr>
-        <w:t>Valone</w:t>
-      </w:r>
-      <w:proofErr w:type="spellEnd"/>
-      <w:r>
-        <w:rPr>
-          <w:rFonts w:eastAsia="Times New Roman"/>
-        </w:rPr>
-        <w:t xml:space="preserve">. 2018. The Portal Project: a long-term study of a </w:t>
-      </w:r>
-      <w:proofErr w:type="spellStart"/>
-      <w:r>
-        <w:rPr>
-          <w:rFonts w:eastAsia="Times New Roman"/>
-        </w:rPr>
-        <w:t>Chihuahuan</w:t>
-      </w:r>
-      <w:proofErr w:type="spellEnd"/>
-      <w:r>
-        <w:rPr>
-          <w:rFonts w:eastAsia="Times New Roman"/>
-        </w:rPr>
-        <w:t xml:space="preserve"> desert ecosystem. bioRxiv:332783.</w:t>
+        <w:t>D. A. Samson, M. R. Schutzenhofer, M. Skupski, S. R. Supp, K. Thibault, S. Taylor, E. White, D. W. Davidson, J. H. Brown, and T. J. Valone. 2018. The Portal Project: a long-term study of a Chihuahuan desert ecosystem. bioRxiv:332783.</w:t>
       </w:r>
     </w:p>
     <w:p>
@@ -5035,63 +4184,7 @@
         <w:rPr>
           <w:rFonts w:eastAsia="Times New Roman"/>
         </w:rPr>
-        <w:t xml:space="preserve">Fetzer, I., K. </w:t>
-      </w:r>
-      <w:proofErr w:type="spellStart"/>
-      <w:r>
-        <w:rPr>
-          <w:rFonts w:eastAsia="Times New Roman"/>
-        </w:rPr>
-        <w:t>Johst</w:t>
-      </w:r>
-      <w:proofErr w:type="spellEnd"/>
-      <w:r>
-        <w:rPr>
-          <w:rFonts w:eastAsia="Times New Roman"/>
-        </w:rPr>
-        <w:t xml:space="preserve">, R. </w:t>
-      </w:r>
-      <w:proofErr w:type="spellStart"/>
-      <w:r>
-        <w:rPr>
-          <w:rFonts w:eastAsia="Times New Roman"/>
-        </w:rPr>
-        <w:t>Schäwe</w:t>
-      </w:r>
-      <w:proofErr w:type="spellEnd"/>
-      <w:r>
-        <w:rPr>
-          <w:rFonts w:eastAsia="Times New Roman"/>
-        </w:rPr>
-        <w:t xml:space="preserve">, T. </w:t>
-      </w:r>
-      <w:proofErr w:type="spellStart"/>
-      <w:r>
-        <w:rPr>
-          <w:rFonts w:eastAsia="Times New Roman"/>
-        </w:rPr>
-        <w:t>Banitz</w:t>
-      </w:r>
-      <w:proofErr w:type="spellEnd"/>
-      <w:r>
-        <w:rPr>
-          <w:rFonts w:eastAsia="Times New Roman"/>
-        </w:rPr>
-        <w:t xml:space="preserve">, H. Harms, and A. </w:t>
-      </w:r>
-      <w:proofErr w:type="spellStart"/>
-      <w:r>
-        <w:rPr>
-          <w:rFonts w:eastAsia="Times New Roman"/>
-        </w:rPr>
-        <w:t>Chatzinotas</w:t>
-      </w:r>
-      <w:proofErr w:type="spellEnd"/>
-      <w:r>
-        <w:rPr>
-          <w:rFonts w:eastAsia="Times New Roman"/>
-        </w:rPr>
-        <w:t>. 2015. The extent of functional redundancy changes as species’ roles shift in different environments. Proceedings of the National Academy of Sciences 112:14888–14893.</w:t>
+        <w:t>Fetzer, I., K. Johst, R. Schäwe, T. Banitz, H. Harms, and A. Chatzinotas. 2015. The extent of functional redundancy changes as species’ roles shift in different environments. Proceedings of the National Academy of Sciences 112:14888–14893.</w:t>
       </w:r>
     </w:p>
     <w:p>
@@ -5101,33 +4194,11 @@
           <w:rFonts w:eastAsia="Times New Roman"/>
         </w:rPr>
       </w:pPr>
-      <w:proofErr w:type="spellStart"/>
-      <w:r>
-        <w:rPr>
-          <w:rFonts w:eastAsia="Times New Roman"/>
-        </w:rPr>
-        <w:t>Heske</w:t>
-      </w:r>
-      <w:proofErr w:type="spellEnd"/>
-      <w:r>
-        <w:rPr>
-          <w:rFonts w:eastAsia="Times New Roman"/>
-        </w:rPr>
-        <w:t xml:space="preserve">, E. J., J. H. Brown, and S. Mistry. 1994. Long-Term Experimental Study of a </w:t>
-      </w:r>
-      <w:proofErr w:type="spellStart"/>
-      <w:r>
-        <w:rPr>
-          <w:rFonts w:eastAsia="Times New Roman"/>
-        </w:rPr>
-        <w:t>Chihuahuan</w:t>
-      </w:r>
-      <w:proofErr w:type="spellEnd"/>
-      <w:r>
-        <w:rPr>
-          <w:rFonts w:eastAsia="Times New Roman"/>
-        </w:rPr>
-        <w:t xml:space="preserve"> Desert Rodent Community: 13 Years of Competition. Ecology 75:438–445.</w:t>
+      <w:r>
+        <w:rPr>
+          <w:rFonts w:eastAsia="Times New Roman"/>
+        </w:rPr>
+        <w:t>Heske, E. J., J. H. Brown, and S. Mistry. 1994. Long-Term Experimental Study of a Chihuahuan Desert Rodent Community: 13 Years of Competition. Ecology 75:438–445.</w:t>
       </w:r>
     </w:p>
     <w:p>
@@ -5137,75 +4208,11 @@
           <w:rFonts w:eastAsia="Times New Roman"/>
         </w:rPr>
       </w:pPr>
-      <w:proofErr w:type="spellStart"/>
-      <w:r>
-        <w:rPr>
-          <w:rFonts w:eastAsia="Times New Roman"/>
-        </w:rPr>
-        <w:t>Houlahan</w:t>
-      </w:r>
-      <w:proofErr w:type="spellEnd"/>
-      <w:r>
-        <w:rPr>
-          <w:rFonts w:eastAsia="Times New Roman"/>
-        </w:rPr>
-        <w:t xml:space="preserve">, J. E., D. J. Currie, K. </w:t>
-      </w:r>
-      <w:proofErr w:type="spellStart"/>
-      <w:r>
-        <w:rPr>
-          <w:rFonts w:eastAsia="Times New Roman"/>
-        </w:rPr>
-        <w:t>Cottenie</w:t>
-      </w:r>
-      <w:proofErr w:type="spellEnd"/>
-      <w:r>
-        <w:rPr>
-          <w:rFonts w:eastAsia="Times New Roman"/>
-        </w:rPr>
-        <w:t xml:space="preserve">, G. S. Cumming, S. K. M. Ernest, C. S. Findlay, S. D. </w:t>
-      </w:r>
-      <w:proofErr w:type="spellStart"/>
-      <w:r>
-        <w:rPr>
-          <w:rFonts w:eastAsia="Times New Roman"/>
-        </w:rPr>
-        <w:t>Fuhlendorf</w:t>
-      </w:r>
-      <w:proofErr w:type="spellEnd"/>
-      <w:r>
-        <w:rPr>
-          <w:rFonts w:eastAsia="Times New Roman"/>
-        </w:rPr>
-        <w:t xml:space="preserve">, R. D. Stevens, T. J. Willis, I. P. </w:t>
-      </w:r>
-      <w:proofErr w:type="spellStart"/>
-      <w:r>
-        <w:rPr>
-          <w:rFonts w:eastAsia="Times New Roman"/>
-        </w:rPr>
-        <w:t>Woiwod</w:t>
-      </w:r>
-      <w:proofErr w:type="spellEnd"/>
-      <w:r>
-        <w:rPr>
-          <w:rFonts w:eastAsia="Times New Roman"/>
-        </w:rPr>
-        <w:t xml:space="preserve">, and S. M. </w:t>
-      </w:r>
-      <w:proofErr w:type="spellStart"/>
-      <w:r>
-        <w:rPr>
-          <w:rFonts w:eastAsia="Times New Roman"/>
-        </w:rPr>
-        <w:t>Wondzell</w:t>
-      </w:r>
-      <w:proofErr w:type="spellEnd"/>
-      <w:r>
-        <w:rPr>
-          <w:rFonts w:eastAsia="Times New Roman"/>
-        </w:rPr>
-        <w:t>. 2007. Compensatory dynamics are rare in natural ecological communities. Proceedings of the National Academy of Sciences. 104(9): 3273-3277.</w:t>
+      <w:r>
+        <w:rPr>
+          <w:rFonts w:eastAsia="Times New Roman"/>
+        </w:rPr>
+        <w:t>Houlahan, J. E., D. J. Currie, K. Cottenie, G. S. Cumming, S. K. M. Ernest, C. S. Findlay, S. D. Fuhlendorf, R. D. Stevens, T. J. Willis, I. P. Woiwod, and S. M. Wondzell. 2007. Compensatory dynamics are rare in natural ecological communities. Proceedings of the National Academy of Sciences. 104(9): 3273-3277.</w:t>
       </w:r>
     </w:p>
     <w:p>
@@ -5229,19 +4236,11 @@
           <w:rFonts w:eastAsia="Times New Roman"/>
         </w:rPr>
       </w:pPr>
-      <w:proofErr w:type="spellStart"/>
-      <w:r>
-        <w:rPr>
-          <w:rFonts w:eastAsia="Times New Roman"/>
-        </w:rPr>
-        <w:t>Kelt</w:t>
-      </w:r>
-      <w:proofErr w:type="spellEnd"/>
-      <w:r>
-        <w:rPr>
-          <w:rFonts w:eastAsia="Times New Roman"/>
-        </w:rPr>
-        <w:t>, D. A. 2011. Comparative ecology of desert small mammals: a selective review of the past 30 years. Journal of Mammalogy 92:1158–1178.</w:t>
+      <w:r>
+        <w:rPr>
+          <w:rFonts w:eastAsia="Times New Roman"/>
+        </w:rPr>
+        <w:t>Kelt, D. A. 2011. Comparative ecology of desert small mammals: a selective review of the past 30 years. Journal of Mammalogy 92:1158–1178.</w:t>
       </w:r>
     </w:p>
     <w:p>
@@ -5251,47 +4250,11 @@
           <w:rFonts w:eastAsia="Times New Roman"/>
         </w:rPr>
       </w:pPr>
-      <w:proofErr w:type="spellStart"/>
-      <w:r>
-        <w:rPr>
-          <w:rFonts w:eastAsia="Times New Roman"/>
-        </w:rPr>
-        <w:t>Kelt</w:t>
-      </w:r>
-      <w:proofErr w:type="spellEnd"/>
-      <w:r>
-        <w:rPr>
-          <w:rFonts w:eastAsia="Times New Roman"/>
-        </w:rPr>
-        <w:t xml:space="preserve">, D. A., J. R. </w:t>
-      </w:r>
-      <w:proofErr w:type="spellStart"/>
-      <w:r>
-        <w:rPr>
-          <w:rFonts w:eastAsia="Times New Roman"/>
-        </w:rPr>
-        <w:t>Aliperti</w:t>
-      </w:r>
-      <w:proofErr w:type="spellEnd"/>
-      <w:r>
-        <w:rPr>
-          <w:rFonts w:eastAsia="Times New Roman"/>
-        </w:rPr>
-        <w:t xml:space="preserve">, P. L. Meserve, W. B. Milstead, M. A. </w:t>
-      </w:r>
-      <w:proofErr w:type="spellStart"/>
-      <w:r>
-        <w:rPr>
-          <w:rFonts w:eastAsia="Times New Roman"/>
-        </w:rPr>
-        <w:t>Previtali</w:t>
-      </w:r>
-      <w:proofErr w:type="spellEnd"/>
-      <w:r>
-        <w:rPr>
-          <w:rFonts w:eastAsia="Times New Roman"/>
-        </w:rPr>
-        <w:t>, and J. R. Gutierrez. 2015. Energetic compensation is historically contingent and not supported for small mammals in South American or Asian deserts. Ecology 96:1702–1712.</w:t>
+      <w:r>
+        <w:rPr>
+          <w:rFonts w:eastAsia="Times New Roman"/>
+        </w:rPr>
+        <w:t>Kelt, D. A., J. R. Aliperti, P. L. Meserve, W. B. Milstead, M. A. Previtali, and J. R. Gutierrez. 2015. Energetic compensation is historically contingent and not supported for small mammals in South American or Asian deserts. Ecology 96:1702–1712.</w:t>
       </w:r>
     </w:p>
     <w:p>
@@ -5301,19 +4264,11 @@
           <w:rFonts w:eastAsia="Times New Roman"/>
         </w:rPr>
       </w:pPr>
-      <w:proofErr w:type="spellStart"/>
-      <w:r>
-        <w:rPr>
-          <w:rFonts w:eastAsia="Times New Roman"/>
-        </w:rPr>
-        <w:t>Leibold</w:t>
-      </w:r>
-      <w:proofErr w:type="spellEnd"/>
-      <w:r>
-        <w:rPr>
-          <w:rFonts w:eastAsia="Times New Roman"/>
-        </w:rPr>
-        <w:t>, M. A., J. M. Chase, and S. K. M. Ernest. 2017. Community assembly and the functioning of ecosystems: how metacommunity processes alter ecosystems attributes. Ecology 98:909–919.</w:t>
+      <w:r>
+        <w:rPr>
+          <w:rFonts w:eastAsia="Times New Roman"/>
+        </w:rPr>
+        <w:t>Leibold, M. A., J. M. Chase, and S. K. M. Ernest. 2017. Community assembly and the functioning of ecosystems: how metacommunity processes alter ecosystems attributes. Ecology 98:909–919.</w:t>
       </w:r>
     </w:p>
     <w:p>
@@ -5323,19 +4278,11 @@
           <w:rFonts w:eastAsia="Times New Roman"/>
         </w:rPr>
       </w:pPr>
-      <w:proofErr w:type="spellStart"/>
-      <w:r>
-        <w:rPr>
-          <w:rFonts w:eastAsia="Times New Roman"/>
-        </w:rPr>
-        <w:t>Loreau</w:t>
-      </w:r>
-      <w:proofErr w:type="spellEnd"/>
-      <w:r>
-        <w:rPr>
-          <w:rFonts w:eastAsia="Times New Roman"/>
-        </w:rPr>
-        <w:t>, M. 2004. Does functional redundancy exist? Oikos 104:606–611.</w:t>
+      <w:r>
+        <w:rPr>
+          <w:rFonts w:eastAsia="Times New Roman"/>
+        </w:rPr>
+        <w:t>Loreau, M. 2004. Does functional redundancy exist? Oikos 104:606–611.</w:t>
       </w:r>
     </w:p>
     <w:p>
@@ -5345,20 +4292,12 @@
           <w:rFonts w:eastAsia="Times New Roman"/>
         </w:rPr>
       </w:pPr>
-      <w:proofErr w:type="spellStart"/>
       <w:r>
         <w:rPr>
           <w:rFonts w:eastAsia="Times New Roman"/>
         </w:rPr>
         <w:lastRenderedPageBreak/>
-        <w:t>M’Closkey</w:t>
-      </w:r>
-      <w:proofErr w:type="spellEnd"/>
-      <w:r>
-        <w:rPr>
-          <w:rFonts w:eastAsia="Times New Roman"/>
-        </w:rPr>
-        <w:t>, R. T. 1982. The principle of equal opportunity: a test with desert rodents. Canadian Journal of Zoology 60:1968–1972.</w:t>
+        <w:t>M’Closkey, R. T. 1982. The principle of equal opportunity: a test with desert rodents. Canadian Journal of Zoology 60:1968–1972.</w:t>
       </w:r>
     </w:p>
     <w:p>
@@ -5386,21 +4325,7 @@
         <w:rPr>
           <w:rFonts w:eastAsia="Times New Roman"/>
         </w:rPr>
-        <w:t xml:space="preserve">Rosenzweig, M. L., and J. </w:t>
-      </w:r>
-      <w:proofErr w:type="spellStart"/>
-      <w:r>
-        <w:rPr>
-          <w:rFonts w:eastAsia="Times New Roman"/>
-        </w:rPr>
-        <w:t>Winakur</w:t>
-      </w:r>
-      <w:proofErr w:type="spellEnd"/>
-      <w:r>
-        <w:rPr>
-          <w:rFonts w:eastAsia="Times New Roman"/>
-        </w:rPr>
-        <w:t>. 1969. Population Ecology of Desert Rodent Communities: Habitats and Environmental Complexity. Ecology 50:558–572.</w:t>
+        <w:t>Rosenzweig, M. L., and J. Winakur. 1969. Population Ecology of Desert Rodent Communities: Habitats and Environmental Complexity. Ecology 50:558–572.</w:t>
       </w:r>
     </w:p>
     <w:p>
@@ -5410,47 +4335,11 @@
           <w:rFonts w:eastAsia="Times New Roman"/>
         </w:rPr>
       </w:pPr>
-      <w:proofErr w:type="spellStart"/>
-      <w:r>
-        <w:rPr>
-          <w:rFonts w:eastAsia="Times New Roman"/>
-        </w:rPr>
-        <w:t>Slette</w:t>
-      </w:r>
-      <w:proofErr w:type="spellEnd"/>
-      <w:r>
-        <w:rPr>
-          <w:rFonts w:eastAsia="Times New Roman"/>
-        </w:rPr>
-        <w:t xml:space="preserve">, I. J., A. K. Post, M. </w:t>
-      </w:r>
-      <w:proofErr w:type="spellStart"/>
-      <w:r>
-        <w:rPr>
-          <w:rFonts w:eastAsia="Times New Roman"/>
-        </w:rPr>
-        <w:t>Awad</w:t>
-      </w:r>
-      <w:proofErr w:type="spellEnd"/>
-      <w:r>
-        <w:rPr>
-          <w:rFonts w:eastAsia="Times New Roman"/>
-        </w:rPr>
-        <w:t xml:space="preserve">, T. Even, A. </w:t>
-      </w:r>
-      <w:proofErr w:type="spellStart"/>
-      <w:r>
-        <w:rPr>
-          <w:rFonts w:eastAsia="Times New Roman"/>
-        </w:rPr>
-        <w:t>Punzalan</w:t>
-      </w:r>
-      <w:proofErr w:type="spellEnd"/>
-      <w:r>
-        <w:rPr>
-          <w:rFonts w:eastAsia="Times New Roman"/>
-        </w:rPr>
-        <w:t>, S. Williams, M. D. Smith, and A. K. Knapp. 2019. How ecologists define drought, and why we should do better. Global Change Biology 25:3193–3200.</w:t>
+      <w:r>
+        <w:rPr>
+          <w:rFonts w:eastAsia="Times New Roman"/>
+        </w:rPr>
+        <w:t>Slette, I. J., A. K. Post, M. Awad, T. Even, A. Punzalan, S. Williams, M. D. Smith, and A. K. Knapp. 2019. How ecologists define drought, and why we should do better. Global Change Biology 25:3193–3200.</w:t>
       </w:r>
     </w:p>
     <w:p>
@@ -5464,21 +4353,7 @@
         <w:rPr>
           <w:rFonts w:eastAsia="Times New Roman"/>
         </w:rPr>
-        <w:t xml:space="preserve">Swartz, M. J., S. H. Jenkins, and N. A. </w:t>
-      </w:r>
-      <w:proofErr w:type="spellStart"/>
-      <w:r>
-        <w:rPr>
-          <w:rFonts w:eastAsia="Times New Roman"/>
-        </w:rPr>
-        <w:t>Dochtermann</w:t>
-      </w:r>
-      <w:proofErr w:type="spellEnd"/>
-      <w:r>
-        <w:rPr>
-          <w:rFonts w:eastAsia="Times New Roman"/>
-        </w:rPr>
-        <w:t>. 2010. Coexisting desert rodents differ in selection of microhabitats for cache placement and pilferage. Journal of Mammalogy 91:1261–1268.</w:t>
+        <w:t>Thibault, K. M., and J. H. Brown. 2008. Impact of an extreme climatic event on community assembly. Proceedings of the National Academy of Sciences of the United States of America 105:3410–3415.</w:t>
       </w:r>
     </w:p>
     <w:p>
@@ -5492,7 +4367,7 @@
         <w:rPr>
           <w:rFonts w:eastAsia="Times New Roman"/>
         </w:rPr>
-        <w:t>Thibault, K. M., and J. H. Brown. 2008. Impact of an extreme climatic event on community assembly. Proceedings of the National Academy of Sciences of the United States of America 105:3410–3415.</w:t>
+        <w:t>Thibault, K. M., S. K. M. Ernest, and J. H. Brown. 2010. Redundant or complementary? Impact of a colonizing species on community structure and function. Oikos 119:1719–1726.</w:t>
       </w:r>
     </w:p>
     <w:p>
@@ -5506,7 +4381,7 @@
         <w:rPr>
           <w:rFonts w:eastAsia="Times New Roman"/>
         </w:rPr>
-        <w:t>Thibault, K. M., S. K. M. Ernest, and J. H. Brown. 2010. Redundant or complementary? Impact of a colonizing species on community structure and function. Oikos 119:1719–1726.</w:t>
+        <w:t>Valone, T. J., J. H. Brown, and C. L. Jacobi. 1995. Catastrophic Decline of a Desert Rodent, Dipodomys spectabilis: Insights from a Long-Term Study. Journal of Mammalogy 76:428–436.</w:t>
       </w:r>
     </w:p>
     <w:p>
@@ -5516,33 +4391,11 @@
           <w:rFonts w:eastAsia="Times New Roman"/>
         </w:rPr>
       </w:pPr>
-      <w:proofErr w:type="spellStart"/>
-      <w:r>
-        <w:rPr>
-          <w:rFonts w:eastAsia="Times New Roman"/>
-        </w:rPr>
-        <w:t>Valone</w:t>
-      </w:r>
-      <w:proofErr w:type="spellEnd"/>
-      <w:r>
-        <w:rPr>
-          <w:rFonts w:eastAsia="Times New Roman"/>
-        </w:rPr>
-        <w:t xml:space="preserve">, T. J., J. H. Brown, and C. L. Jacobi. 1995. Catastrophic Decline of a Desert Rodent, </w:t>
-      </w:r>
-      <w:proofErr w:type="spellStart"/>
-      <w:r>
-        <w:rPr>
-          <w:rFonts w:eastAsia="Times New Roman"/>
-        </w:rPr>
-        <w:t>Dipodomys</w:t>
-      </w:r>
-      <w:proofErr w:type="spellEnd"/>
-      <w:r>
-        <w:rPr>
-          <w:rFonts w:eastAsia="Times New Roman"/>
-        </w:rPr>
-        <w:t xml:space="preserve"> spectabilis: Insights from a Long-Term Study. Journal of Mammalogy 76:428–436.</w:t>
+      <w:r>
+        <w:rPr>
+          <w:rFonts w:eastAsia="Times New Roman"/>
+        </w:rPr>
+        <w:t>Van Valen, L. 1973. A new evolutionary law. Evolutionary Theory 1:1–30.</w:t>
       </w:r>
     </w:p>
     <w:p>
@@ -5556,21 +4409,19 @@
         <w:rPr>
           <w:rFonts w:eastAsia="Times New Roman"/>
         </w:rPr>
-        <w:t xml:space="preserve">Van </w:t>
-      </w:r>
-      <w:proofErr w:type="spellStart"/>
-      <w:r>
-        <w:rPr>
-          <w:rFonts w:eastAsia="Times New Roman"/>
-        </w:rPr>
-        <w:t>Valen</w:t>
-      </w:r>
-      <w:proofErr w:type="spellEnd"/>
-      <w:r>
-        <w:rPr>
-          <w:rFonts w:eastAsia="Times New Roman"/>
-        </w:rPr>
-        <w:t>, L. 1973. A new evolutionary law. Evolutionary Theory 1:1–30.</w:t>
+        <w:t xml:space="preserve">Vasseur, D. A., and U. Gaedke. 2007. </w:t>
+      </w:r>
+      <w:r>
+        <w:rPr>
+          <w:rFonts w:eastAsia="Times New Roman"/>
+        </w:rPr>
+        <w:t>Spectral analysis unmasks synchronous and compensatory dynamics in plankton communities.</w:t>
+      </w:r>
+      <w:r>
+        <w:rPr>
+          <w:rFonts w:eastAsia="Times New Roman"/>
+        </w:rPr>
+        <w:t xml:space="preserve"> Ecology 88:2058–2071.</w:t>
       </w:r>
     </w:p>
     <w:p>
@@ -5580,43 +4431,6 @@
           <w:rFonts w:eastAsia="Times New Roman"/>
         </w:rPr>
       </w:pPr>
-      <w:proofErr w:type="spellStart"/>
-      <w:r>
-        <w:rPr>
-          <w:rFonts w:eastAsia="Times New Roman"/>
-        </w:rPr>
-        <w:lastRenderedPageBreak/>
-        <w:t>Vasseur</w:t>
-      </w:r>
-      <w:proofErr w:type="spellEnd"/>
-      <w:r>
-        <w:rPr>
-          <w:rFonts w:eastAsia="Times New Roman"/>
-        </w:rPr>
-        <w:t xml:space="preserve">, D. A., and U. </w:t>
-      </w:r>
-      <w:proofErr w:type="spellStart"/>
-      <w:r>
-        <w:rPr>
-          <w:rFonts w:eastAsia="Times New Roman"/>
-        </w:rPr>
-        <w:t>Gaedke</w:t>
-      </w:r>
-      <w:proofErr w:type="spellEnd"/>
-      <w:r>
-        <w:rPr>
-          <w:rFonts w:eastAsia="Times New Roman"/>
-        </w:rPr>
-        <w:t>. 2007. SPECTRAL ANALYSIS UNMASKS SYNCHRONOUS AND COMPENSATORY DYNAMICS IN PLANKTON COMMUNITIES. Ecology 88:2058–2071.</w:t>
-      </w:r>
-    </w:p>
-    <w:p>
-      <w:pPr>
-        <w:ind w:left="630" w:hanging="630"/>
-        <w:rPr>
-          <w:rFonts w:eastAsia="Times New Roman"/>
-        </w:rPr>
-      </w:pPr>
       <w:r>
         <w:rPr>
           <w:rFonts w:eastAsia="Times New Roman"/>
@@ -5624,7 +4438,6 @@
         <w:t>Williams, J. W., and S. T. Jackson. 2007. Novel climates, no-analog communities, and ecological surprises. Frontiers in Ecology and the Environment 5:475–482.</w:t>
       </w:r>
     </w:p>
-    <w:p/>
     <w:p>
       <w:pPr>
         <w:pStyle w:val="Heading1"/>
@@ -6044,21 +4857,7 @@
         <w:rPr>
           <w:rFonts w:eastAsia="Times New Roman"/>
         </w:rPr>
-        <w:t xml:space="preserve">Firm </w:t>
-      </w:r>
-      <w:proofErr w:type="gramStart"/>
-      <w:r>
-        <w:rPr>
-          <w:rFonts w:eastAsia="Times New Roman"/>
-        </w:rPr>
-        <w:t>up dates</w:t>
-      </w:r>
-      <w:proofErr w:type="gramEnd"/>
-      <w:r>
-        <w:rPr>
-          <w:rFonts w:eastAsia="Times New Roman"/>
-        </w:rPr>
-        <w:t xml:space="preserve"> for time periods</w:t>
+        <w:t>Firm up dates for time periods</w:t>
       </w:r>
     </w:p>
     <w:sectPr>

</xml_diff>

<commit_message>
ndvi, temp anomalies, rearrange figs
</commit_message>
<xml_diff>
--- a/manuscript/ms.docx
+++ b/manuscript/ms.docx
@@ -68,10 +68,16 @@
       <w:r>
         <w:t>1. School of Natural Resources and Environment, University of Florida, Gainesville, FL. Corresponding author.</w:t>
       </w:r>
+      <w:r>
+        <w:t xml:space="preserve"> renata.diaz@weecology.org</w:t>
+      </w:r>
     </w:p>
     <w:p>
       <w:r>
         <w:t>2. Department of Wildlife Ecology and Conservation, University of Florida, Gainesville, FL</w:t>
+      </w:r>
+      <w:r>
+        <w:t xml:space="preserve">. </w:t>
       </w:r>
     </w:p>
     <w:p>
@@ -115,7 +121,23 @@
         <w:t xml:space="preserve">published elsewhere. </w:t>
       </w:r>
       <w:r>
-        <w:t>This submission is posted as a preprint on bioRxiv at [bioRxiv].</w:t>
+        <w:t xml:space="preserve">This submission is posted as a preprint on </w:t>
+      </w:r>
+      <w:proofErr w:type="spellStart"/>
+      <w:r>
+        <w:t>bioRxiv</w:t>
+      </w:r>
+      <w:proofErr w:type="spellEnd"/>
+      <w:r>
+        <w:t xml:space="preserve"> at [</w:t>
+      </w:r>
+      <w:proofErr w:type="spellStart"/>
+      <w:r>
+        <w:t>bioRxiv</w:t>
+      </w:r>
+      <w:proofErr w:type="spellEnd"/>
+      <w:r>
+        <w:t>].</w:t>
       </w:r>
     </w:p>
     <w:p>
@@ -139,7 +161,23 @@
         <w:t xml:space="preserve">Open research: </w:t>
       </w:r>
       <w:r>
-        <w:t>All data and code to reproduce these analyses are archived on Zenodo at [Zenodo].</w:t>
+        <w:t xml:space="preserve">All data and code to reproduce these analyses are archived on </w:t>
+      </w:r>
+      <w:proofErr w:type="spellStart"/>
+      <w:r>
+        <w:t>Zenodo</w:t>
+      </w:r>
+      <w:proofErr w:type="spellEnd"/>
+      <w:r>
+        <w:t xml:space="preserve"> at [</w:t>
+      </w:r>
+      <w:proofErr w:type="spellStart"/>
+      <w:r>
+        <w:t>Zenodo</w:t>
+      </w:r>
+      <w:proofErr w:type="spellEnd"/>
+      <w:r>
+        <w:t>].</w:t>
       </w:r>
     </w:p>
     <w:p>
@@ -278,13 +316,29 @@
         <w:t xml:space="preserve">When it occurs, energetic compensation is consistent with a zero-sum competitive dynamic, in which resources not being used by one species are readily absorbed by other competitors, </w:t>
       </w:r>
       <w:r>
-        <w:t>and any increases in abundance from one species must come at the direct expense of resources being used by other species (Van Valen 1973, Ernest et al. 2008). By</w:t>
+        <w:t xml:space="preserve">and any increases in abundance from one species must come at the direct expense of resources being used by other species (Van </w:t>
+      </w:r>
+      <w:proofErr w:type="spellStart"/>
+      <w:r>
+        <w:t>Valen</w:t>
+      </w:r>
+      <w:proofErr w:type="spellEnd"/>
+      <w:r>
+        <w:t xml:space="preserve"> 1973, Ernest et al. 2008). </w:t>
+      </w:r>
+      <w:proofErr w:type="gramStart"/>
+      <w:r>
+        <w:t>By</w:t>
       </w:r>
       <w:r>
         <w:t xml:space="preserve"> definition</w:t>
       </w:r>
       <w:r>
-        <w:t>, energetic compensation also</w:t>
+        <w:t>, energetic</w:t>
+      </w:r>
+      <w:proofErr w:type="gramEnd"/>
+      <w:r>
+        <w:t xml:space="preserve"> compensation also</w:t>
       </w:r>
       <w:r>
         <w:t xml:space="preserve"> renders community-level energy use relatively stable despite species-level fluctuations</w:t>
@@ -292,8 +346,13 @@
       <w:r>
         <w:t xml:space="preserve"> (</w:t>
       </w:r>
-      <w:r>
-        <w:t xml:space="preserve">Houlahan et al. 2007; </w:t>
+      <w:proofErr w:type="spellStart"/>
+      <w:r>
+        <w:t>Houlahan</w:t>
+      </w:r>
+      <w:proofErr w:type="spellEnd"/>
+      <w:r>
+        <w:t xml:space="preserve"> et al. 2007; </w:t>
       </w:r>
       <w:r>
         <w:t>Ernest et al. 2008)</w:t>
@@ -318,8 +377,13 @@
       <w:r>
         <w:t xml:space="preserve"> (Hubbell 2001; </w:t>
       </w:r>
-      <w:r>
-        <w:t xml:space="preserve">Houlahan et al. 2007; </w:t>
+      <w:proofErr w:type="spellStart"/>
+      <w:r>
+        <w:t>Houlahan</w:t>
+      </w:r>
+      <w:proofErr w:type="spellEnd"/>
+      <w:r>
+        <w:t xml:space="preserve"> et al. 2007; </w:t>
       </w:r>
       <w:r>
         <w:t>Thibault et al. 2010)</w:t>
@@ -342,8 +406,13 @@
       <w:r>
         <w:t xml:space="preserve">Chesson 2001; </w:t>
       </w:r>
-      <w:r>
-        <w:t>Loreau 2004</w:t>
+      <w:proofErr w:type="spellStart"/>
+      <w:r>
+        <w:t>Loreau</w:t>
+      </w:r>
+      <w:proofErr w:type="spellEnd"/>
+      <w:r>
+        <w:t xml:space="preserve"> 2004</w:t>
       </w:r>
       <w:r>
         <w:t>)</w:t>
@@ -359,7 +428,15 @@
       </w:r>
       <w:r>
         <w:lastRenderedPageBreak/>
-        <w:t>each other (Loreau 2004, Fetzer et al. 2015).</w:t>
+        <w:t>each other (</w:t>
+      </w:r>
+      <w:proofErr w:type="spellStart"/>
+      <w:r>
+        <w:t>Loreau</w:t>
+      </w:r>
+      <w:proofErr w:type="spellEnd"/>
+      <w:r>
+        <w:t xml:space="preserve"> 2004, Fetzer et al. 2015).</w:t>
       </w:r>
       <w:r>
         <w:t xml:space="preserve"> If shifting conditions over time affect these species differently</w:t>
@@ -401,7 +478,15 @@
         <w:t xml:space="preserve"> experiments</w:t>
       </w:r>
       <w:r>
-        <w:t>. Experimentally removing a subset of species from a community, and comparing the community-</w:t>
+        <w:t xml:space="preserve">. Experimentally removing a subset of species from a </w:t>
+      </w:r>
+      <w:proofErr w:type="gramStart"/>
+      <w:r>
+        <w:t>community, and</w:t>
+      </w:r>
+      <w:proofErr w:type="gramEnd"/>
+      <w:r>
+        <w:t xml:space="preserve"> comparing the community-</w:t>
       </w:r>
       <w:r>
         <w:t>wide</w:t>
@@ -443,7 +528,15 @@
         <w:t xml:space="preserve">Chile and the Portal Project in southeastern Arizona, </w:t>
       </w:r>
       <w:r>
-        <w:t xml:space="preserve">have revealed that strong energetic compensation can occur in these communities, contingent on the presence of functionally complementary groups of species in the local and regional species pools (Ernest and Brown 2001; Thibault et al 2010; Kelt et al 2015). </w:t>
+        <w:t xml:space="preserve">have revealed that strong energetic compensation can occur in these communities, contingent on the presence of functionally complementary groups of species in the local and regional species pools (Ernest and Brown 2001; Thibault et al 2010; </w:t>
+      </w:r>
+      <w:proofErr w:type="spellStart"/>
+      <w:r>
+        <w:t>Kelt</w:t>
+      </w:r>
+      <w:proofErr w:type="spellEnd"/>
+      <w:r>
+        <w:t xml:space="preserve"> et al 2015). </w:t>
       </w:r>
     </w:p>
     <w:p>
@@ -474,8 +567,13 @@
       <w:r>
         <w:t xml:space="preserve"> (</w:t>
       </w:r>
-      <w:r>
-        <w:t>Valone et al. 1995</w:t>
+      <w:proofErr w:type="spellStart"/>
+      <w:r>
+        <w:t>Valone</w:t>
+      </w:r>
+      <w:proofErr w:type="spellEnd"/>
+      <w:r>
+        <w:t xml:space="preserve"> et al. 1995</w:t>
       </w:r>
       <w:r>
         <w:t xml:space="preserve">, Thibault </w:t>
@@ -508,9 +606,11 @@
       <w:r>
         <w:t xml:space="preserve">. This </w:t>
       </w:r>
+      <w:proofErr w:type="gramStart"/>
       <w:r>
         <w:t>drove</w:t>
       </w:r>
+      <w:proofErr w:type="gramEnd"/>
       <w:r>
         <w:t xml:space="preserve"> a community-wide shift in the rodent community favoring shrubland-associated species</w:t>
       </w:r>
@@ -520,6 +620,7 @@
       <w:r>
         <w:t xml:space="preserve">over grassland-affiliates, including kangaroo rats (genus </w:t>
       </w:r>
+      <w:proofErr w:type="spellStart"/>
       <w:r>
         <w:rPr>
           <w:i/>
@@ -527,6 +628,7 @@
         </w:rPr>
         <w:t>Dipodomys</w:t>
       </w:r>
+      <w:proofErr w:type="spellEnd"/>
       <w:r>
         <w:rPr>
           <w:iCs/>
@@ -580,7 +682,23 @@
           <w:i/>
           <w:iCs/>
         </w:rPr>
-        <w:t xml:space="preserve">Erodium ciculatum </w:t>
+        <w:t xml:space="preserve">Erodium </w:t>
+      </w:r>
+      <w:proofErr w:type="spellStart"/>
+      <w:r>
+        <w:rPr>
+          <w:i/>
+          <w:iCs/>
+        </w:rPr>
+        <w:t>ciculatum</w:t>
+      </w:r>
+      <w:proofErr w:type="spellEnd"/>
+      <w:r>
+        <w:rPr>
+          <w:i/>
+          <w:iCs/>
+        </w:rPr>
+        <w:t xml:space="preserve"> </w:t>
       </w:r>
       <w:r>
         <w:t>and the pocket mouse</w:t>
@@ -588,13 +706,31 @@
       <w:r>
         <w:t xml:space="preserve"> </w:t>
       </w:r>
-      <w:r>
-        <w:rPr>
-          <w:i/>
-          <w:iCs/>
-        </w:rPr>
-        <w:t>Chaetodipus baileyi</w:t>
-      </w:r>
+      <w:proofErr w:type="spellStart"/>
+      <w:r>
+        <w:rPr>
+          <w:i/>
+          <w:iCs/>
+        </w:rPr>
+        <w:t>Chaetodipus</w:t>
+      </w:r>
+      <w:proofErr w:type="spellEnd"/>
+      <w:r>
+        <w:rPr>
+          <w:i/>
+          <w:iCs/>
+        </w:rPr>
+        <w:t xml:space="preserve"> </w:t>
+      </w:r>
+      <w:proofErr w:type="spellStart"/>
+      <w:r>
+        <w:rPr>
+          <w:i/>
+          <w:iCs/>
+        </w:rPr>
+        <w:t>baileyi</w:t>
+      </w:r>
+      <w:proofErr w:type="spellEnd"/>
       <w:r>
         <w:rPr>
           <w:i/>
@@ -620,7 +756,23 @@
           <w:i/>
           <w:iCs/>
         </w:rPr>
-        <w:t xml:space="preserve">C. baileyi </w:t>
+        <w:t xml:space="preserve">C. </w:t>
+      </w:r>
+      <w:proofErr w:type="spellStart"/>
+      <w:r>
+        <w:rPr>
+          <w:i/>
+          <w:iCs/>
+        </w:rPr>
+        <w:t>baileyi</w:t>
+      </w:r>
+      <w:proofErr w:type="spellEnd"/>
+      <w:r>
+        <w:rPr>
+          <w:i/>
+          <w:iCs/>
+        </w:rPr>
+        <w:t xml:space="preserve"> </w:t>
       </w:r>
       <w:r>
         <w:t>greatly increased energetic compensation</w:t>
@@ -648,7 +800,23 @@
           <w:i/>
           <w:iCs/>
         </w:rPr>
-        <w:t xml:space="preserve">C. baileyi’s </w:t>
+        <w:t xml:space="preserve">C. </w:t>
+      </w:r>
+      <w:proofErr w:type="spellStart"/>
+      <w:r>
+        <w:rPr>
+          <w:i/>
+          <w:iCs/>
+        </w:rPr>
+        <w:t>baileyi’s</w:t>
+      </w:r>
+      <w:proofErr w:type="spellEnd"/>
+      <w:r>
+        <w:rPr>
+          <w:i/>
+          <w:iCs/>
+        </w:rPr>
+        <w:t xml:space="preserve"> </w:t>
       </w:r>
       <w:r>
         <w:t>arrival</w:t>
@@ -664,7 +832,23 @@
           <w:i/>
           <w:iCs/>
         </w:rPr>
-        <w:t xml:space="preserve">C. baileyi </w:t>
+        <w:t xml:space="preserve">C. </w:t>
+      </w:r>
+      <w:proofErr w:type="spellStart"/>
+      <w:r>
+        <w:rPr>
+          <w:i/>
+          <w:iCs/>
+        </w:rPr>
+        <w:t>baileyi</w:t>
+      </w:r>
+      <w:proofErr w:type="spellEnd"/>
+      <w:r>
+        <w:rPr>
+          <w:i/>
+          <w:iCs/>
+        </w:rPr>
+        <w:t xml:space="preserve"> </w:t>
       </w:r>
       <w:r>
         <w:t xml:space="preserve">became abundant in the system, this </w:t>
@@ -753,7 +937,23 @@
           <w:i/>
           <w:iCs/>
         </w:rPr>
-        <w:t xml:space="preserve">C. balieyi </w:t>
+        <w:t xml:space="preserve">C. </w:t>
+      </w:r>
+      <w:proofErr w:type="spellStart"/>
+      <w:r>
+        <w:rPr>
+          <w:i/>
+          <w:iCs/>
+        </w:rPr>
+        <w:t>balieyi</w:t>
+      </w:r>
+      <w:proofErr w:type="spellEnd"/>
+      <w:r>
+        <w:rPr>
+          <w:i/>
+          <w:iCs/>
+        </w:rPr>
+        <w:t xml:space="preserve"> </w:t>
       </w:r>
       <w:r>
         <w:t>remains present in the community but is</w:t>
@@ -776,13 +976,31 @@
       <w:r>
         <w:t xml:space="preserve"> the desert pocket mouse </w:t>
       </w:r>
-      <w:r>
-        <w:rPr>
-          <w:i/>
-          <w:iCs/>
-        </w:rPr>
-        <w:t>Chaetodipus penctillatus</w:t>
-      </w:r>
+      <w:proofErr w:type="spellStart"/>
+      <w:r>
+        <w:rPr>
+          <w:i/>
+          <w:iCs/>
+        </w:rPr>
+        <w:t>Chaetodipus</w:t>
+      </w:r>
+      <w:proofErr w:type="spellEnd"/>
+      <w:r>
+        <w:rPr>
+          <w:i/>
+          <w:iCs/>
+        </w:rPr>
+        <w:t xml:space="preserve"> </w:t>
+      </w:r>
+      <w:proofErr w:type="spellStart"/>
+      <w:r>
+        <w:rPr>
+          <w:i/>
+          <w:iCs/>
+        </w:rPr>
+        <w:t>penctillatus</w:t>
+      </w:r>
+      <w:proofErr w:type="spellEnd"/>
       <w:r>
         <w:t>,</w:t>
       </w:r>
@@ -836,7 +1054,21 @@
         <w:rPr>
           <w:i/>
         </w:rPr>
-        <w:t xml:space="preserve">C. baileyi </w:t>
+        <w:t xml:space="preserve">C. </w:t>
+      </w:r>
+      <w:proofErr w:type="spellStart"/>
+      <w:r>
+        <w:rPr>
+          <w:i/>
+        </w:rPr>
+        <w:t>baileyi</w:t>
+      </w:r>
+      <w:proofErr w:type="spellEnd"/>
+      <w:r>
+        <w:rPr>
+          <w:i/>
+        </w:rPr>
+        <w:t xml:space="preserve"> </w:t>
       </w:r>
       <w:r>
         <w:rPr>
@@ -872,8 +1104,16 @@
         <w:rPr>
           <w:i/>
         </w:rPr>
-        <w:t>C. baileyi</w:t>
-      </w:r>
+        <w:t xml:space="preserve">C. </w:t>
+      </w:r>
+      <w:proofErr w:type="spellStart"/>
+      <w:r>
+        <w:rPr>
+          <w:i/>
+        </w:rPr>
+        <w:t>baileyi</w:t>
+      </w:r>
+      <w:proofErr w:type="spellEnd"/>
       <w:r>
         <w:rPr>
           <w:iCs/>
@@ -980,7 +1220,21 @@
         <w:rPr>
           <w:iCs/>
         </w:rPr>
-        <w:t xml:space="preserve">than they have been in the past, and may therefore maintain some degree of </w:t>
+        <w:t xml:space="preserve">than they have been in the </w:t>
+      </w:r>
+      <w:proofErr w:type="gramStart"/>
+      <w:r>
+        <w:rPr>
+          <w:iCs/>
+        </w:rPr>
+        <w:t>past, and</w:t>
+      </w:r>
+      <w:proofErr w:type="gramEnd"/>
+      <w:r>
+        <w:rPr>
+          <w:iCs/>
+        </w:rPr>
+        <w:t xml:space="preserve"> may therefore maintain some degree of </w:t>
       </w:r>
       <w:r>
         <w:rPr>
@@ -1066,6 +1320,7 @@
       <w:r>
         <w:t xml:space="preserve">genus </w:t>
       </w:r>
+      <w:proofErr w:type="spellStart"/>
       <w:r>
         <w:rPr>
           <w:i/>
@@ -1073,6 +1328,7 @@
         </w:rPr>
         <w:t>Dipodomys</w:t>
       </w:r>
+      <w:proofErr w:type="spellEnd"/>
       <w:r>
         <w:t>) have been experimentally excluded from a subset of these plots</w:t>
       </w:r>
@@ -1168,8 +1424,13 @@
         <w:t>restricted our analysis to</w:t>
       </w:r>
       <w:r>
-        <w:t xml:space="preserve"> the subset of plots that have had the same treatments for the longest period of time</w:t>
-      </w:r>
+        <w:t xml:space="preserve"> the subset of plots that have had the same treatments for the longest </w:t>
+      </w:r>
+      <w:proofErr w:type="gramStart"/>
+      <w:r>
+        <w:t>period of time</w:t>
+      </w:r>
+      <w:proofErr w:type="gramEnd"/>
       <w:r>
         <w:t xml:space="preserve"> (</w:t>
       </w:r>
@@ -1210,16 +1471,27 @@
         <w:t>from July 1997</w:t>
       </w:r>
       <w:r>
-        <w:t xml:space="preserve">, </w:t>
-      </w:r>
-      <w:r>
-        <w:t xml:space="preserve">which is the first census period in which </w:t>
-      </w:r>
-      <w:r>
-        <w:rPr>
-          <w:i/>
-        </w:rPr>
-        <w:t xml:space="preserve">C. baileyi </w:t>
+        <w:t xml:space="preserve">, which is the first census period in which </w:t>
+      </w:r>
+      <w:r>
+        <w:rPr>
+          <w:i/>
+        </w:rPr>
+        <w:t xml:space="preserve">C. </w:t>
+      </w:r>
+      <w:proofErr w:type="spellStart"/>
+      <w:r>
+        <w:rPr>
+          <w:i/>
+        </w:rPr>
+        <w:t>baileyi</w:t>
+      </w:r>
+      <w:proofErr w:type="spellEnd"/>
+      <w:r>
+        <w:rPr>
+          <w:i/>
+        </w:rPr>
+        <w:t xml:space="preserve"> </w:t>
       </w:r>
       <w:r>
         <w:rPr>
@@ -1231,7 +1503,14 @@
         <w:rPr>
           <w:iCs/>
         </w:rPr>
-        <w:t xml:space="preserve"> (Bledsoe </w:t>
+        <w:t xml:space="preserve"> (</w:t>
+      </w:r>
+      <w:proofErr w:type="gramStart"/>
+      <w:r>
+        <w:rPr>
+          <w:iCs/>
+        </w:rPr>
+        <w:t xml:space="preserve">Bledsoe </w:t>
       </w:r>
       <w:r>
         <w:rPr>
@@ -1244,7 +1523,14 @@
           <w:iCs/>
         </w:rPr>
         <w:lastRenderedPageBreak/>
-        <w:t xml:space="preserve">and Ernest </w:t>
+        <w:t>and</w:t>
+      </w:r>
+      <w:proofErr w:type="gramEnd"/>
+      <w:r>
+        <w:rPr>
+          <w:iCs/>
+        </w:rPr>
+        <w:t xml:space="preserve"> Ernest </w:t>
       </w:r>
       <w:r>
         <w:rPr>
@@ -1561,7 +1847,21 @@
         <w:rPr>
           <w:i/>
         </w:rPr>
-        <w:t xml:space="preserve">C. baileyi </w:t>
+        <w:t xml:space="preserve">C. </w:t>
+      </w:r>
+      <w:proofErr w:type="spellStart"/>
+      <w:r>
+        <w:rPr>
+          <w:i/>
+        </w:rPr>
+        <w:t>baileyi</w:t>
+      </w:r>
+      <w:proofErr w:type="spellEnd"/>
+      <w:r>
+        <w:rPr>
+          <w:i/>
+        </w:rPr>
+        <w:t xml:space="preserve"> </w:t>
       </w:r>
       <w:r>
         <w:rPr>
@@ -1603,7 +1903,21 @@
         <w:rPr>
           <w:iCs/>
         </w:rPr>
-        <w:t>or energetic compensation and total energy use, we used generalized least squares</w:t>
+        <w:t xml:space="preserve">or energetic compensation and total energy use, we used </w:t>
+      </w:r>
+      <w:proofErr w:type="gramStart"/>
+      <w:r>
+        <w:rPr>
+          <w:iCs/>
+        </w:rPr>
+        <w:t>generalized least</w:t>
+      </w:r>
+      <w:proofErr w:type="gramEnd"/>
+      <w:r>
+        <w:rPr>
+          <w:iCs/>
+        </w:rPr>
+        <w:t xml:space="preserve"> squares</w:t>
       </w:r>
       <w:r>
         <w:rPr>
@@ -1617,11 +1931,19 @@
         </w:rPr>
         <w:t xml:space="preserve"> (</w:t>
       </w:r>
-      <w:r>
-        <w:rPr>
-          <w:i/>
-        </w:rPr>
-        <w:t>nlme)</w:t>
+      <w:proofErr w:type="spellStart"/>
+      <w:r>
+        <w:rPr>
+          <w:i/>
+        </w:rPr>
+        <w:t>nlme</w:t>
+      </w:r>
+      <w:proofErr w:type="spellEnd"/>
+      <w:r>
+        <w:rPr>
+          <w:i/>
+        </w:rPr>
+        <w:t>)</w:t>
       </w:r>
       <w:r>
         <w:rPr>
@@ -1663,8 +1985,16 @@
         <w:rPr>
           <w:i/>
         </w:rPr>
-        <w:t>C. baileyi</w:t>
-      </w:r>
+        <w:t xml:space="preserve">C. </w:t>
+      </w:r>
+      <w:proofErr w:type="spellStart"/>
+      <w:r>
+        <w:rPr>
+          <w:i/>
+        </w:rPr>
+        <w:t>baileyi</w:t>
+      </w:r>
+      <w:proofErr w:type="spellEnd"/>
       <w:r>
         <w:rPr>
           <w:iCs/>
@@ -1677,11 +2007,33 @@
         </w:rPr>
         <w:t xml:space="preserve">n, of the form </w:t>
       </w:r>
-      <w:r>
-        <w:rPr>
-          <w:i/>
-        </w:rPr>
-        <w:t xml:space="preserve">proportional_energy_use ~ time period * </w:t>
+      <w:proofErr w:type="spellStart"/>
+      <w:r>
+        <w:rPr>
+          <w:i/>
+        </w:rPr>
+        <w:t>proportional_energy_use</w:t>
+      </w:r>
+      <w:proofErr w:type="spellEnd"/>
+      <w:r>
+        <w:rPr>
+          <w:i/>
+        </w:rPr>
+        <w:t xml:space="preserve"> ~ </w:t>
+      </w:r>
+      <w:proofErr w:type="gramStart"/>
+      <w:r>
+        <w:rPr>
+          <w:i/>
+        </w:rPr>
+        <w:t>time period</w:t>
+      </w:r>
+      <w:proofErr w:type="gramEnd"/>
+      <w:r>
+        <w:rPr>
+          <w:i/>
+        </w:rPr>
+        <w:t xml:space="preserve"> * </w:t>
       </w:r>
       <w:r>
         <w:rPr>
@@ -1694,7 +2046,21 @@
         <w:rPr>
           <w:i/>
         </w:rPr>
-        <w:t xml:space="preserve">C. baileyi </w:t>
+        <w:t xml:space="preserve">C. </w:t>
+      </w:r>
+      <w:proofErr w:type="spellStart"/>
+      <w:r>
+        <w:rPr>
+          <w:i/>
+        </w:rPr>
+        <w:t>baileyi</w:t>
+      </w:r>
+      <w:proofErr w:type="spellEnd"/>
+      <w:r>
+        <w:rPr>
+          <w:i/>
+        </w:rPr>
+        <w:t xml:space="preserve"> </w:t>
       </w:r>
       <w:r>
         <w:rPr>
@@ -1720,12 +2086,14 @@
         </w:rPr>
         <w:t xml:space="preserve">C. </w:t>
       </w:r>
+      <w:proofErr w:type="spellStart"/>
       <w:r>
         <w:rPr>
           <w:i/>
         </w:rPr>
         <w:t>baileyi</w:t>
       </w:r>
+      <w:proofErr w:type="spellEnd"/>
       <w:r>
         <w:rPr>
           <w:i/>
@@ -1768,12 +2136,14 @@
         </w:rPr>
         <w:t xml:space="preserve">using the R package </w:t>
       </w:r>
+      <w:proofErr w:type="spellStart"/>
       <w:r>
         <w:rPr>
           <w:i/>
         </w:rPr>
         <w:t>emmeans</w:t>
       </w:r>
+      <w:proofErr w:type="spellEnd"/>
       <w:r>
         <w:rPr>
           <w:iCs/>
@@ -1934,24 +2304,48 @@
           <w:i/>
           <w:iCs/>
         </w:rPr>
-        <w:t>E. ciculatu</w:t>
-      </w:r>
-      <w:r>
-        <w:rPr>
-          <w:i/>
-          <w:iCs/>
-        </w:rPr>
-        <w:t>m.</w:t>
-      </w:r>
-      <w:r>
-        <w:t xml:space="preserve"> </w:t>
-      </w:r>
-      <w:r>
-        <w:rPr>
-          <w:i/>
-        </w:rPr>
-        <w:t>E. ciculatum</w:t>
-      </w:r>
+        <w:t xml:space="preserve">E. </w:t>
+      </w:r>
+      <w:proofErr w:type="spellStart"/>
+      <w:r>
+        <w:rPr>
+          <w:i/>
+          <w:iCs/>
+        </w:rPr>
+        <w:t>ciculatu</w:t>
+      </w:r>
+      <w:r>
+        <w:rPr>
+          <w:i/>
+          <w:iCs/>
+        </w:rPr>
+        <w:t>m</w:t>
+      </w:r>
+      <w:proofErr w:type="spellEnd"/>
+      <w:r>
+        <w:rPr>
+          <w:i/>
+          <w:iCs/>
+        </w:rPr>
+        <w:t>.</w:t>
+      </w:r>
+      <w:r>
+        <w:t xml:space="preserve"> </w:t>
+      </w:r>
+      <w:r>
+        <w:rPr>
+          <w:i/>
+        </w:rPr>
+        <w:t xml:space="preserve">E. </w:t>
+      </w:r>
+      <w:proofErr w:type="spellStart"/>
+      <w:r>
+        <w:rPr>
+          <w:i/>
+        </w:rPr>
+        <w:t>ciculatum</w:t>
+      </w:r>
+      <w:proofErr w:type="spellEnd"/>
       <w:r>
         <w:rPr>
           <w:iCs/>
@@ -1968,13 +2362,27 @@
         <w:rPr>
           <w:i/>
         </w:rPr>
-        <w:t>C. baileyi</w:t>
-      </w:r>
-      <w:r>
-        <w:rPr>
-          <w:iCs/>
-        </w:rPr>
-        <w:t>’s establishment at the site (</w:t>
+        <w:t xml:space="preserve">C. </w:t>
+      </w:r>
+      <w:proofErr w:type="spellStart"/>
+      <w:r>
+        <w:rPr>
+          <w:i/>
+        </w:rPr>
+        <w:t>baileyi</w:t>
+      </w:r>
+      <w:r>
+        <w:rPr>
+          <w:iCs/>
+        </w:rPr>
+        <w:t>’s</w:t>
+      </w:r>
+      <w:proofErr w:type="spellEnd"/>
+      <w:r>
+        <w:rPr>
+          <w:iCs/>
+        </w:rPr>
+        <w:t xml:space="preserve"> establishment at the site (</w:t>
       </w:r>
       <w:r>
         <w:rPr>
@@ -1999,7 +2407,23 @@
           <w:i/>
           <w:iCs/>
         </w:rPr>
-        <w:t xml:space="preserve">E. ciculatum </w:t>
+        <w:t xml:space="preserve">E. </w:t>
+      </w:r>
+      <w:proofErr w:type="spellStart"/>
+      <w:r>
+        <w:rPr>
+          <w:i/>
+          <w:iCs/>
+        </w:rPr>
+        <w:t>ciculatum</w:t>
+      </w:r>
+      <w:proofErr w:type="spellEnd"/>
+      <w:r>
+        <w:rPr>
+          <w:i/>
+          <w:iCs/>
+        </w:rPr>
+        <w:t xml:space="preserve"> </w:t>
       </w:r>
       <w:r>
         <w:t xml:space="preserve">and </w:t>
@@ -2008,8 +2432,16 @@
         <w:rPr>
           <w:i/>
         </w:rPr>
-        <w:t>C. baileyi</w:t>
-      </w:r>
+        <w:t xml:space="preserve">C. </w:t>
+      </w:r>
+      <w:proofErr w:type="spellStart"/>
+      <w:r>
+        <w:rPr>
+          <w:i/>
+        </w:rPr>
+        <w:t>baileyi</w:t>
+      </w:r>
+      <w:proofErr w:type="spellEnd"/>
       <w:r>
         <w:rPr>
           <w:iCs/>
@@ -2033,7 +2465,23 @@
           <w:i/>
           <w:iCs/>
         </w:rPr>
-        <w:t xml:space="preserve">E. ciculatum </w:t>
+        <w:t xml:space="preserve">E. </w:t>
+      </w:r>
+      <w:proofErr w:type="spellStart"/>
+      <w:r>
+        <w:rPr>
+          <w:i/>
+          <w:iCs/>
+        </w:rPr>
+        <w:t>ciculatum</w:t>
+      </w:r>
+      <w:proofErr w:type="spellEnd"/>
+      <w:r>
+        <w:rPr>
+          <w:i/>
+          <w:iCs/>
+        </w:rPr>
+        <w:t xml:space="preserve"> </w:t>
       </w:r>
       <w:r>
         <w:t xml:space="preserve">may be circumstantial </w:t>
@@ -2060,13 +2508,41 @@
         <w:rPr>
           <w:i/>
         </w:rPr>
-        <w:t xml:space="preserve">E. ciculatum </w:t>
-      </w:r>
-      <w:r>
-        <w:rPr>
-          <w:iCs/>
-        </w:rPr>
-        <w:t xml:space="preserve">in the winter annual community on control and exclosure plots in each census year, and tested for </w:t>
+        <w:t xml:space="preserve">E. </w:t>
+      </w:r>
+      <w:proofErr w:type="spellStart"/>
+      <w:r>
+        <w:rPr>
+          <w:i/>
+        </w:rPr>
+        <w:t>ciculatum</w:t>
+      </w:r>
+      <w:proofErr w:type="spellEnd"/>
+      <w:r>
+        <w:rPr>
+          <w:i/>
+        </w:rPr>
+        <w:t xml:space="preserve"> </w:t>
+      </w:r>
+      <w:r>
+        <w:rPr>
+          <w:iCs/>
+        </w:rPr>
+        <w:t xml:space="preserve">in the winter annual community on control and exclosure plots in each census </w:t>
+      </w:r>
+      <w:proofErr w:type="gramStart"/>
+      <w:r>
+        <w:rPr>
+          <w:iCs/>
+        </w:rPr>
+        <w:t>year, and</w:t>
+      </w:r>
+      <w:proofErr w:type="gramEnd"/>
+      <w:r>
+        <w:rPr>
+          <w:iCs/>
+        </w:rPr>
+        <w:t xml:space="preserve"> tested for </w:t>
       </w:r>
       <w:r>
         <w:rPr>
@@ -2075,11 +2551,33 @@
         <w:lastRenderedPageBreak/>
         <w:t xml:space="preserve">changes across time periods using a quasibinomial generalized linear model of the form </w:t>
       </w:r>
-      <w:r>
-        <w:rPr>
-          <w:i/>
-        </w:rPr>
-        <w:t>e_cicu_prop_abundance ~ time_period * treatment</w:t>
+      <w:proofErr w:type="spellStart"/>
+      <w:r>
+        <w:rPr>
+          <w:i/>
+        </w:rPr>
+        <w:t>e_cicu_prop_abundance</w:t>
+      </w:r>
+      <w:proofErr w:type="spellEnd"/>
+      <w:r>
+        <w:rPr>
+          <w:i/>
+        </w:rPr>
+        <w:t xml:space="preserve"> ~ </w:t>
+      </w:r>
+      <w:proofErr w:type="spellStart"/>
+      <w:r>
+        <w:rPr>
+          <w:i/>
+        </w:rPr>
+        <w:t>time_period</w:t>
+      </w:r>
+      <w:proofErr w:type="spellEnd"/>
+      <w:r>
+        <w:rPr>
+          <w:i/>
+        </w:rPr>
+        <w:t xml:space="preserve"> * treatment</w:t>
       </w:r>
       <w:r>
         <w:rPr>
@@ -2132,8 +2630,13 @@
       <w:r>
         <w:t>-2020, using Thornthwaite PEVT (</w:t>
       </w:r>
-      <w:r>
-        <w:t>Slette et al. 2019; Cárdenas et al. 2021</w:t>
+      <w:proofErr w:type="spellStart"/>
+      <w:r>
+        <w:t>Slette</w:t>
+      </w:r>
+      <w:proofErr w:type="spellEnd"/>
+      <w:r>
+        <w:t xml:space="preserve"> et al. 2019; Cárdenas et al. 2021</w:t>
       </w:r>
       <w:r>
         <w:t>). We also calculated anomalies in the mean, maximum, and minimum temperature, total precipitation,</w:t>
@@ -2228,7 +2731,23 @@
           <w:i/>
           <w:iCs/>
         </w:rPr>
-        <w:t xml:space="preserve">C. baileyi </w:t>
+        <w:t xml:space="preserve">C. </w:t>
+      </w:r>
+      <w:proofErr w:type="spellStart"/>
+      <w:r>
+        <w:rPr>
+          <w:i/>
+          <w:iCs/>
+        </w:rPr>
+        <w:t>baileyi</w:t>
+      </w:r>
+      <w:proofErr w:type="spellEnd"/>
+      <w:r>
+        <w:rPr>
+          <w:i/>
+          <w:iCs/>
+        </w:rPr>
+        <w:t xml:space="preserve"> </w:t>
       </w:r>
       <w:r>
         <w:t>is currently still present in the system</w:t>
@@ -2356,7 +2875,23 @@
           <w:i/>
           <w:iCs/>
         </w:rPr>
-        <w:t>C. baileyi.</w:t>
+        <w:t xml:space="preserve">C. </w:t>
+      </w:r>
+      <w:proofErr w:type="spellStart"/>
+      <w:r>
+        <w:rPr>
+          <w:i/>
+          <w:iCs/>
+        </w:rPr>
+        <w:t>baileyi</w:t>
+      </w:r>
+      <w:proofErr w:type="spellEnd"/>
+      <w:r>
+        <w:rPr>
+          <w:i/>
+          <w:iCs/>
+        </w:rPr>
+        <w:t>.</w:t>
       </w:r>
       <w:r>
         <w:rPr>
@@ -2430,8 +2965,13 @@
       <w:r>
         <w:t xml:space="preserve"> (</w:t>
       </w:r>
-      <w:r>
-        <w:t>Kelt 2011</w:t>
+      <w:proofErr w:type="spellStart"/>
+      <w:r>
+        <w:t>Kelt</w:t>
+      </w:r>
+      <w:proofErr w:type="spellEnd"/>
+      <w:r>
+        <w:t xml:space="preserve"> 2011</w:t>
       </w:r>
       <w:r>
         <w:t>)</w:t>
@@ -2481,6 +3021,7 @@
         </w:rPr>
         <w:t xml:space="preserve">C. </w:t>
       </w:r>
+      <w:proofErr w:type="spellStart"/>
       <w:r>
         <w:rPr>
           <w:i/>
@@ -2495,6 +3036,7 @@
         </w:rPr>
         <w:t>’s</w:t>
       </w:r>
+      <w:proofErr w:type="spellEnd"/>
       <w:r>
         <w:rPr>
           <w:i/>
@@ -2557,8 +3099,16 @@
         <w:rPr>
           <w:i/>
         </w:rPr>
-        <w:t>C. baileyi</w:t>
-      </w:r>
+        <w:t xml:space="preserve">C. </w:t>
+      </w:r>
+      <w:proofErr w:type="spellStart"/>
+      <w:r>
+        <w:rPr>
+          <w:i/>
+        </w:rPr>
+        <w:t>baileyi</w:t>
+      </w:r>
+      <w:proofErr w:type="spellEnd"/>
       <w:r>
         <w:rPr>
           <w:iCs/>
@@ -2593,8 +3143,16 @@
         <w:rPr>
           <w:i/>
         </w:rPr>
-        <w:t>C. baileyi</w:t>
-      </w:r>
+        <w:t xml:space="preserve">C. </w:t>
+      </w:r>
+      <w:proofErr w:type="spellStart"/>
+      <w:r>
+        <w:rPr>
+          <w:i/>
+        </w:rPr>
+        <w:t>baileyi</w:t>
+      </w:r>
+      <w:proofErr w:type="spellEnd"/>
       <w:r>
         <w:rPr>
           <w:iCs/>
@@ -2680,8 +3238,16 @@
         <w:rPr>
           <w:i/>
         </w:rPr>
-        <w:t>C. baileyi</w:t>
-      </w:r>
+        <w:t xml:space="preserve">C. </w:t>
+      </w:r>
+      <w:proofErr w:type="spellStart"/>
+      <w:r>
+        <w:rPr>
+          <w:i/>
+        </w:rPr>
+        <w:t>baileyi</w:t>
+      </w:r>
+      <w:proofErr w:type="spellEnd"/>
       <w:r>
         <w:rPr>
           <w:iCs/>
@@ -2698,7 +3264,21 @@
         <w:rPr>
           <w:i/>
         </w:rPr>
-        <w:t xml:space="preserve">C. baileyi </w:t>
+        <w:t xml:space="preserve">C. </w:t>
+      </w:r>
+      <w:proofErr w:type="spellStart"/>
+      <w:r>
+        <w:rPr>
+          <w:i/>
+        </w:rPr>
+        <w:t>baileyi</w:t>
+      </w:r>
+      <w:proofErr w:type="spellEnd"/>
+      <w:r>
+        <w:rPr>
+          <w:i/>
+        </w:rPr>
+        <w:t xml:space="preserve"> </w:t>
       </w:r>
       <w:r>
         <w:rPr>
@@ -2710,13 +3290,35 @@
         <w:rPr>
           <w:iCs/>
         </w:rPr>
-        <w:t>Rosenzweig and Winakur 1969; Price 1978</w:t>
-      </w:r>
-      <w:r>
-        <w:rPr>
-          <w:iCs/>
-        </w:rPr>
-        <w:t xml:space="preserve">), and was not found at </w:t>
+        <w:t xml:space="preserve">Rosenzweig and </w:t>
+      </w:r>
+      <w:proofErr w:type="spellStart"/>
+      <w:r>
+        <w:rPr>
+          <w:iCs/>
+        </w:rPr>
+        <w:t>Winakur</w:t>
+      </w:r>
+      <w:proofErr w:type="spellEnd"/>
+      <w:r>
+        <w:rPr>
+          <w:iCs/>
+        </w:rPr>
+        <w:t xml:space="preserve"> 1969; Price 1978</w:t>
+      </w:r>
+      <w:proofErr w:type="gramStart"/>
+      <w:r>
+        <w:rPr>
+          <w:iCs/>
+        </w:rPr>
+        <w:t>), and</w:t>
+      </w:r>
+      <w:proofErr w:type="gramEnd"/>
+      <w:r>
+        <w:rPr>
+          <w:iCs/>
+        </w:rPr>
+        <w:t xml:space="preserve"> was not found at </w:t>
       </w:r>
       <w:r>
         <w:rPr>
@@ -2752,7 +3354,21 @@
         <w:rPr>
           <w:i/>
         </w:rPr>
-        <w:t xml:space="preserve">C. baileyi </w:t>
+        <w:t xml:space="preserve">C. </w:t>
+      </w:r>
+      <w:proofErr w:type="spellStart"/>
+      <w:r>
+        <w:rPr>
+          <w:i/>
+        </w:rPr>
+        <w:t>baileyi</w:t>
+      </w:r>
+      <w:proofErr w:type="spellEnd"/>
+      <w:r>
+        <w:rPr>
+          <w:i/>
+        </w:rPr>
+        <w:t xml:space="preserve"> </w:t>
       </w:r>
       <w:r>
         <w:rPr>
@@ -2766,6 +3382,7 @@
         </w:rPr>
         <w:t>Ernest and Brown 2001</w:t>
       </w:r>
+      <w:proofErr w:type="gramStart"/>
       <w:r>
         <w:rPr>
           <w:iCs/>
@@ -2788,7 +3405,14 @@
         <w:rPr>
           <w:iCs/>
         </w:rPr>
-        <w:t>and shifts in conditions in recent decades may have</w:t>
+        <w:t>and</w:t>
+      </w:r>
+      <w:proofErr w:type="gramEnd"/>
+      <w:r>
+        <w:rPr>
+          <w:iCs/>
+        </w:rPr>
+        <w:t xml:space="preserve"> shifts in conditions in recent decades may have</w:t>
       </w:r>
       <w:r>
         <w:rPr>
@@ -2807,13 +3431,27 @@
           <w:i/>
         </w:rPr>
         <w:lastRenderedPageBreak/>
-        <w:t>C. baileyi</w:t>
-      </w:r>
-      <w:r>
-        <w:rPr>
-          <w:iCs/>
-        </w:rPr>
-        <w:t xml:space="preserve">’s </w:t>
+        <w:t xml:space="preserve">C. </w:t>
+      </w:r>
+      <w:proofErr w:type="spellStart"/>
+      <w:r>
+        <w:rPr>
+          <w:i/>
+        </w:rPr>
+        <w:t>baileyi</w:t>
+      </w:r>
+      <w:r>
+        <w:rPr>
+          <w:iCs/>
+        </w:rPr>
+        <w:t>’s</w:t>
+      </w:r>
+      <w:proofErr w:type="spellEnd"/>
+      <w:r>
+        <w:rPr>
+          <w:iCs/>
+        </w:rPr>
+        <w:t xml:space="preserve"> </w:t>
       </w:r>
       <w:r>
         <w:rPr>
@@ -2867,6 +3505,7 @@
         </w:rPr>
         <w:t xml:space="preserve">C. </w:t>
       </w:r>
+      <w:proofErr w:type="spellStart"/>
       <w:r>
         <w:rPr>
           <w:i/>
@@ -2879,7 +3518,15 @@
           <w:i/>
           <w:iCs/>
         </w:rPr>
-        <w:t xml:space="preserve">’s </w:t>
+        <w:t>’s</w:t>
+      </w:r>
+      <w:proofErr w:type="spellEnd"/>
+      <w:r>
+        <w:rPr>
+          <w:i/>
+          <w:iCs/>
+        </w:rPr>
+        <w:t xml:space="preserve"> </w:t>
       </w:r>
       <w:r>
         <w:t>fitness at the site</w:t>
@@ -2892,7 +3539,23 @@
           <w:i/>
           <w:iCs/>
         </w:rPr>
-        <w:t xml:space="preserve">C. baileyi </w:t>
+        <w:t xml:space="preserve">C. </w:t>
+      </w:r>
+      <w:proofErr w:type="spellStart"/>
+      <w:r>
+        <w:rPr>
+          <w:i/>
+          <w:iCs/>
+        </w:rPr>
+        <w:t>baileyi</w:t>
+      </w:r>
+      <w:proofErr w:type="spellEnd"/>
+      <w:r>
+        <w:rPr>
+          <w:i/>
+          <w:iCs/>
+        </w:rPr>
+        <w:t xml:space="preserve"> </w:t>
       </w:r>
       <w:r>
         <w:t>has been reported to prefer shrubby or wooded habitats over open ones (</w:t>
@@ -2988,7 +3651,21 @@
         <w:rPr>
           <w:i/>
         </w:rPr>
-        <w:t xml:space="preserve">E. ciculatum </w:t>
+        <w:t xml:space="preserve">E. </w:t>
+      </w:r>
+      <w:proofErr w:type="spellStart"/>
+      <w:r>
+        <w:rPr>
+          <w:i/>
+        </w:rPr>
+        <w:t>ciculatum</w:t>
+      </w:r>
+      <w:proofErr w:type="spellEnd"/>
+      <w:r>
+        <w:rPr>
+          <w:i/>
+        </w:rPr>
+        <w:t xml:space="preserve"> </w:t>
       </w:r>
       <w:r>
         <w:rPr>
@@ -3015,6 +3692,8 @@
         </w:rPr>
         <w:t xml:space="preserve">C. </w:t>
       </w:r>
+      <w:proofErr w:type="spellStart"/>
+      <w:proofErr w:type="gramStart"/>
       <w:r>
         <w:rPr>
           <w:i/>
@@ -3022,6 +3701,7 @@
         </w:rPr>
         <w:t>baileyi</w:t>
       </w:r>
+      <w:proofErr w:type="spellEnd"/>
       <w:r>
         <w:rPr>
           <w:i/>
@@ -3037,7 +3717,11 @@
         <w:t xml:space="preserve"> </w:t>
       </w:r>
       <w:r>
-        <w:t xml:space="preserve">and has subsequently </w:t>
+        <w:t>and</w:t>
+      </w:r>
+      <w:proofErr w:type="gramEnd"/>
+      <w:r>
+        <w:t xml:space="preserve"> has subsequently </w:t>
       </w:r>
       <w:r>
         <w:rPr>
@@ -3067,8 +3751,16 @@
         <w:rPr>
           <w:i/>
         </w:rPr>
-        <w:t>C. baileyi</w:t>
-      </w:r>
+        <w:t xml:space="preserve">C. </w:t>
+      </w:r>
+      <w:proofErr w:type="spellStart"/>
+      <w:r>
+        <w:rPr>
+          <w:i/>
+        </w:rPr>
+        <w:t>baileyi</w:t>
+      </w:r>
+      <w:proofErr w:type="spellEnd"/>
       <w:r>
         <w:rPr>
           <w:i/>
@@ -3235,19 +3927,47 @@
         <w:rPr>
           <w:i/>
         </w:rPr>
-        <w:t>C. baileyi</w:t>
-      </w:r>
-      <w:r>
-        <w:rPr>
-          <w:iCs/>
-        </w:rPr>
-        <w:t xml:space="preserve">’s decline at the site, the fact that </w:t>
-      </w:r>
-      <w:r>
-        <w:rPr>
-          <w:i/>
-        </w:rPr>
-        <w:t xml:space="preserve">C. baileyi </w:t>
+        <w:t xml:space="preserve">C. </w:t>
+      </w:r>
+      <w:proofErr w:type="spellStart"/>
+      <w:r>
+        <w:rPr>
+          <w:i/>
+        </w:rPr>
+        <w:t>baileyi</w:t>
+      </w:r>
+      <w:r>
+        <w:rPr>
+          <w:iCs/>
+        </w:rPr>
+        <w:t>’s</w:t>
+      </w:r>
+      <w:proofErr w:type="spellEnd"/>
+      <w:r>
+        <w:rPr>
+          <w:iCs/>
+        </w:rPr>
+        <w:t xml:space="preserve"> decline at the site, the fact that </w:t>
+      </w:r>
+      <w:r>
+        <w:rPr>
+          <w:i/>
+        </w:rPr>
+        <w:t xml:space="preserve">C. </w:t>
+      </w:r>
+      <w:proofErr w:type="spellStart"/>
+      <w:r>
+        <w:rPr>
+          <w:i/>
+        </w:rPr>
+        <w:t>baileyi</w:t>
+      </w:r>
+      <w:proofErr w:type="spellEnd"/>
+      <w:r>
+        <w:rPr>
+          <w:i/>
+        </w:rPr>
+        <w:t xml:space="preserve"> </w:t>
       </w:r>
       <w:r>
         <w:rPr>
@@ -3264,7 +3984,6 @@
           <w:iCs/>
         </w:rPr>
       </w:pPr>
-      <w:commentRangeStart w:id="0"/>
       <w:r>
         <w:t xml:space="preserve">It is notable that </w:t>
       </w:r>
@@ -3272,7 +3991,21 @@
         <w:rPr>
           <w:i/>
         </w:rPr>
-        <w:t xml:space="preserve">C. baileyi </w:t>
+        <w:t xml:space="preserve">C. </w:t>
+      </w:r>
+      <w:proofErr w:type="spellStart"/>
+      <w:r>
+        <w:rPr>
+          <w:i/>
+        </w:rPr>
+        <w:t>baileyi</w:t>
+      </w:r>
+      <w:proofErr w:type="spellEnd"/>
+      <w:r>
+        <w:rPr>
+          <w:i/>
+        </w:rPr>
+        <w:t xml:space="preserve"> </w:t>
       </w:r>
       <w:r>
         <w:rPr>
@@ -3290,7 +4023,21 @@
         <w:rPr>
           <w:iCs/>
         </w:rPr>
-        <w:t xml:space="preserve">capable of compensating for kangaroo rat removal, and has the least consistent </w:t>
+        <w:t xml:space="preserve">capable of compensating for kangaroo rat </w:t>
+      </w:r>
+      <w:proofErr w:type="gramStart"/>
+      <w:r>
+        <w:rPr>
+          <w:iCs/>
+        </w:rPr>
+        <w:t>removal, and</w:t>
+      </w:r>
+      <w:proofErr w:type="gramEnd"/>
+      <w:r>
+        <w:rPr>
+          <w:iCs/>
+        </w:rPr>
+        <w:t xml:space="preserve"> has the least consistent </w:t>
       </w:r>
       <w:r>
         <w:rPr>
@@ -3314,7 +4061,21 @@
         <w:rPr>
           <w:i/>
         </w:rPr>
-        <w:t xml:space="preserve">C. baileyi </w:t>
+        <w:t xml:space="preserve">C. </w:t>
+      </w:r>
+      <w:proofErr w:type="spellStart"/>
+      <w:r>
+        <w:rPr>
+          <w:i/>
+        </w:rPr>
+        <w:t>baileyi</w:t>
+      </w:r>
+      <w:proofErr w:type="spellEnd"/>
+      <w:r>
+        <w:rPr>
+          <w:i/>
+        </w:rPr>
+        <w:t xml:space="preserve"> </w:t>
       </w:r>
       <w:r>
         <w:rPr>
@@ -3334,12 +4095,20 @@
         </w:rPr>
         <w:t xml:space="preserve">C. </w:t>
       </w:r>
+      <w:proofErr w:type="spellStart"/>
       <w:r>
         <w:rPr>
           <w:i/>
         </w:rPr>
         <w:lastRenderedPageBreak/>
-        <w:t xml:space="preserve">baileyi </w:t>
+        <w:t>baileyi</w:t>
+      </w:r>
+      <w:proofErr w:type="spellEnd"/>
+      <w:r>
+        <w:rPr>
+          <w:i/>
+        </w:rPr>
+        <w:t xml:space="preserve"> </w:t>
       </w:r>
       <w:r>
         <w:rPr>
@@ -3370,7 +4139,23 @@
           <w:i/>
           <w:iCs/>
         </w:rPr>
-        <w:t xml:space="preserve">C. baileyi </w:t>
+        <w:t xml:space="preserve">C. </w:t>
+      </w:r>
+      <w:proofErr w:type="spellStart"/>
+      <w:r>
+        <w:rPr>
+          <w:i/>
+          <w:iCs/>
+        </w:rPr>
+        <w:t>baileyi</w:t>
+      </w:r>
+      <w:proofErr w:type="spellEnd"/>
+      <w:r>
+        <w:rPr>
+          <w:i/>
+          <w:iCs/>
+        </w:rPr>
+        <w:t xml:space="preserve"> </w:t>
       </w:r>
       <w:r>
         <w:t xml:space="preserve">and kangaroo rats from specializing on precisely the same habitats, and </w:t>
@@ -3380,7 +4165,23 @@
           <w:i/>
           <w:iCs/>
         </w:rPr>
-        <w:t xml:space="preserve">C. baileyi </w:t>
+        <w:t xml:space="preserve">C. </w:t>
+      </w:r>
+      <w:proofErr w:type="spellStart"/>
+      <w:r>
+        <w:rPr>
+          <w:i/>
+          <w:iCs/>
+        </w:rPr>
+        <w:t>baileyi</w:t>
+      </w:r>
+      <w:proofErr w:type="spellEnd"/>
+      <w:r>
+        <w:rPr>
+          <w:i/>
+          <w:iCs/>
+        </w:rPr>
+        <w:t xml:space="preserve"> </w:t>
       </w:r>
       <w:r>
         <w:t>may be more closely adapted to exploit habitats where kangaroo rats are less dominant.</w:t>
@@ -3396,14 +4197,30 @@
           <w:i/>
           <w:iCs/>
         </w:rPr>
-        <w:t>C. bailey</w:t>
-      </w:r>
-      <w:r>
-        <w:rPr>
-          <w:i/>
-          <w:iCs/>
-        </w:rPr>
-        <w:t xml:space="preserve">i </w:t>
+        <w:t xml:space="preserve">C. </w:t>
+      </w:r>
+      <w:proofErr w:type="spellStart"/>
+      <w:r>
+        <w:rPr>
+          <w:i/>
+          <w:iCs/>
+        </w:rPr>
+        <w:t>bailey</w:t>
+      </w:r>
+      <w:r>
+        <w:rPr>
+          <w:i/>
+          <w:iCs/>
+        </w:rPr>
+        <w:t>i</w:t>
+      </w:r>
+      <w:proofErr w:type="spellEnd"/>
+      <w:r>
+        <w:rPr>
+          <w:i/>
+          <w:iCs/>
+        </w:rPr>
+        <w:t xml:space="preserve"> </w:t>
       </w:r>
       <w:r>
         <w:t xml:space="preserve">and kangaroo rats have been </w:t>
@@ -3415,7 +4232,15 @@
         <w:t xml:space="preserve"> to dominate in adjacent, complementary habitats</w:t>
       </w:r>
       <w:r>
-        <w:t xml:space="preserve"> (Rosenzweig and Winakur 1969</w:t>
+        <w:t xml:space="preserve"> (Rosenzweig and </w:t>
+      </w:r>
+      <w:proofErr w:type="spellStart"/>
+      <w:r>
+        <w:t>Winakur</w:t>
+      </w:r>
+      <w:proofErr w:type="spellEnd"/>
+      <w:r>
+        <w:t xml:space="preserve"> 1969</w:t>
       </w:r>
       <w:r>
         <w:t>; Price 1978</w:t>
@@ -3430,7 +4255,21 @@
         <w:rPr>
           <w:i/>
         </w:rPr>
-        <w:t xml:space="preserve">C. baileyi </w:t>
+        <w:t xml:space="preserve">C. </w:t>
+      </w:r>
+      <w:proofErr w:type="spellStart"/>
+      <w:r>
+        <w:rPr>
+          <w:i/>
+        </w:rPr>
+        <w:t>baileyi</w:t>
+      </w:r>
+      <w:proofErr w:type="spellEnd"/>
+      <w:r>
+        <w:rPr>
+          <w:i/>
+        </w:rPr>
+        <w:t xml:space="preserve"> </w:t>
       </w:r>
       <w:r>
         <w:rPr>
@@ -3446,8 +4285,17 @@
           <w:i/>
           <w:iCs/>
         </w:rPr>
-        <w:t>C. baileyi</w:t>
-      </w:r>
+        <w:t xml:space="preserve">C. </w:t>
+      </w:r>
+      <w:proofErr w:type="spellStart"/>
+      <w:r>
+        <w:rPr>
+          <w:i/>
+          <w:iCs/>
+        </w:rPr>
+        <w:t>baileyi</w:t>
+      </w:r>
+      <w:proofErr w:type="spellEnd"/>
       <w:r>
         <w:t xml:space="preserve"> to establish in the system.</w:t>
       </w:r>
@@ -3459,16 +4307,42 @@
           <w:i/>
           <w:iCs/>
         </w:rPr>
-        <w:t>C. baileyi</w:t>
-      </w:r>
-      <w:r>
-        <w:t xml:space="preserve">’s preferred habitat for </w:t>
-      </w:r>
-      <w:r>
-        <w:rPr>
-          <w:i/>
-        </w:rPr>
-        <w:t xml:space="preserve">C. baileyi </w:t>
+        <w:t xml:space="preserve">C. </w:t>
+      </w:r>
+      <w:proofErr w:type="spellStart"/>
+      <w:r>
+        <w:rPr>
+          <w:i/>
+          <w:iCs/>
+        </w:rPr>
+        <w:t>baileyi</w:t>
+      </w:r>
+      <w:r>
+        <w:t>’s</w:t>
+      </w:r>
+      <w:proofErr w:type="spellEnd"/>
+      <w:r>
+        <w:t xml:space="preserve"> preferred habitat for </w:t>
+      </w:r>
+      <w:r>
+        <w:rPr>
+          <w:i/>
+        </w:rPr>
+        <w:t xml:space="preserve">C. </w:t>
+      </w:r>
+      <w:proofErr w:type="spellStart"/>
+      <w:r>
+        <w:rPr>
+          <w:i/>
+        </w:rPr>
+        <w:t>baileyi</w:t>
+      </w:r>
+      <w:proofErr w:type="spellEnd"/>
+      <w:r>
+        <w:rPr>
+          <w:i/>
+        </w:rPr>
+        <w:t xml:space="preserve"> </w:t>
       </w:r>
       <w:r>
         <w:rPr>
@@ -3498,8 +4372,16 @@
         <w:rPr>
           <w:i/>
         </w:rPr>
-        <w:t>C. penctillatus</w:t>
-      </w:r>
+        <w:t xml:space="preserve">C. </w:t>
+      </w:r>
+      <w:proofErr w:type="spellStart"/>
+      <w:r>
+        <w:rPr>
+          <w:i/>
+        </w:rPr>
+        <w:t>penctillatus</w:t>
+      </w:r>
+      <w:proofErr w:type="spellEnd"/>
       <w:r>
         <w:rPr>
           <w:iCs/>
@@ -3553,13 +4435,6 @@
           <w:iCs/>
         </w:rPr>
         <w:t xml:space="preserve"> </w:t>
-      </w:r>
-      <w:commentRangeEnd w:id="0"/>
-      <w:r>
-        <w:rPr>
-          <w:rStyle w:val="CommentReference"/>
-        </w:rPr>
-        <w:commentReference w:id="0"/>
       </w:r>
     </w:p>
     <w:p>
@@ -3618,11 +4493,19 @@
         </w:rPr>
         <w:t xml:space="preserve"> (</w:t>
       </w:r>
-      <w:r>
-        <w:rPr>
-          <w:iCs/>
-        </w:rPr>
-        <w:t>Leibold et al. 2017</w:t>
+      <w:proofErr w:type="spellStart"/>
+      <w:r>
+        <w:rPr>
+          <w:iCs/>
+        </w:rPr>
+        <w:t>Leibold</w:t>
+      </w:r>
+      <w:proofErr w:type="spellEnd"/>
+      <w:r>
+        <w:rPr>
+          <w:iCs/>
+        </w:rPr>
+        <w:t xml:space="preserve"> et al. 2017</w:t>
       </w:r>
       <w:r>
         <w:rPr>
@@ -3646,19 +4529,41 @@
         <w:rPr>
           <w:i/>
         </w:rPr>
-        <w:t>C. baliey</w:t>
-      </w:r>
-      <w:r>
-        <w:rPr>
-          <w:i/>
-        </w:rPr>
-        <w:t xml:space="preserve">i </w:t>
-      </w:r>
-      <w:r>
-        <w:rPr>
-          <w:iCs/>
-        </w:rPr>
-        <w:t xml:space="preserve"> - t</w:t>
+        <w:t xml:space="preserve">C. </w:t>
+      </w:r>
+      <w:proofErr w:type="spellStart"/>
+      <w:proofErr w:type="gramStart"/>
+      <w:r>
+        <w:rPr>
+          <w:i/>
+        </w:rPr>
+        <w:t>baliey</w:t>
+      </w:r>
+      <w:r>
+        <w:rPr>
+          <w:i/>
+        </w:rPr>
+        <w:t>i</w:t>
+      </w:r>
+      <w:proofErr w:type="spellEnd"/>
+      <w:r>
+        <w:rPr>
+          <w:i/>
+        </w:rPr>
+        <w:t xml:space="preserve"> </w:t>
+      </w:r>
+      <w:r>
+        <w:rPr>
+          <w:iCs/>
+        </w:rPr>
+        <w:t xml:space="preserve"> -</w:t>
+      </w:r>
+      <w:proofErr w:type="gramEnd"/>
+      <w:r>
+        <w:rPr>
+          <w:iCs/>
+        </w:rPr>
+        <w:t xml:space="preserve"> t</w:t>
       </w:r>
       <w:r>
         <w:rPr>
@@ -3719,10 +4624,27 @@
           <w:i/>
           <w:iCs/>
         </w:rPr>
-        <w:t>C. baileyi</w:t>
-      </w:r>
-      <w:r>
-        <w:t xml:space="preserve"> remains present in the assemblage, but lacks the traits necessary to allow it to compensate for kangaroo rats under recent conditions. </w:t>
+        <w:t xml:space="preserve">C. </w:t>
+      </w:r>
+      <w:proofErr w:type="spellStart"/>
+      <w:r>
+        <w:rPr>
+          <w:i/>
+          <w:iCs/>
+        </w:rPr>
+        <w:t>baileyi</w:t>
+      </w:r>
+      <w:proofErr w:type="spellEnd"/>
+      <w:r>
+        <w:t xml:space="preserve"> remains present in the </w:t>
+      </w:r>
+      <w:proofErr w:type="gramStart"/>
+      <w:r>
+        <w:t>assemblage, but</w:t>
+      </w:r>
+      <w:proofErr w:type="gramEnd"/>
+      <w:r>
+        <w:t xml:space="preserve"> lacks the traits necessary to allow it to compensate for kangaroo rats under recent conditions. </w:t>
       </w:r>
       <w:r>
         <w:t xml:space="preserve">Theoretically, a new species with the appropriate traits could join the community and reinstate compensation – although it is not clear if such a species </w:t>
@@ -3758,8 +4680,21 @@
       <w:r>
         <w:t xml:space="preserve"> (</w:t>
       </w:r>
-      <w:r>
-        <w:t>Kelt 2015; Leibold et al. 2017</w:t>
+      <w:proofErr w:type="spellStart"/>
+      <w:r>
+        <w:t>Kelt</w:t>
+      </w:r>
+      <w:proofErr w:type="spellEnd"/>
+      <w:r>
+        <w:t xml:space="preserve"> 2015; </w:t>
+      </w:r>
+      <w:proofErr w:type="spellStart"/>
+      <w:r>
+        <w:t>Leibold</w:t>
+      </w:r>
+      <w:proofErr w:type="spellEnd"/>
+      <w:r>
+        <w:t xml:space="preserve"> et al. 2017</w:t>
       </w:r>
       <w:r>
         <w:t>)</w:t>
@@ -3768,10 +4703,7 @@
         <w:t xml:space="preserve">. </w:t>
       </w:r>
       <w:r>
-        <w:t xml:space="preserve">To the extent that limiting similarity prevents functionally similar species from coexisting within the same assemblage, or from evolving to specialize on precisely the same habitats, </w:t>
-      </w:r>
-      <w:r>
-        <w:t xml:space="preserve">sustained energetic compensation may </w:t>
+        <w:t xml:space="preserve">To the extent that limiting similarity prevents functionally similar species from coexisting within the same assemblage, or from evolving to specialize on precisely the same habitats, sustained energetic compensation may </w:t>
       </w:r>
       <w:r>
         <w:t>depend strongly</w:t>
@@ -3780,258 +4712,306 @@
         <w:t xml:space="preserve"> on</w:t>
       </w:r>
       <w:r>
-        <w:t xml:space="preserve"> </w:t>
-      </w:r>
-      <w:r>
-        <w:t>repeated colonization events from many similar, but non-identical</w:t>
+        <w:t xml:space="preserve"> repeated colonization events from many similar, but non-identical, species from a large regional species </w:t>
+      </w:r>
+      <w:r>
+        <w:t>pool.</w:t>
+      </w:r>
+      <w:r>
+        <w:t xml:space="preserve"> </w:t>
+      </w:r>
+      <w:r>
+        <w:t>Particularly as ecosystems globally move into novel climatic spaces and experience accelerating rates of species loss and turnover (</w:t>
+      </w:r>
+      <w:r>
+        <w:t xml:space="preserve">Williams and Jackson 2007; </w:t>
+      </w:r>
+      <w:proofErr w:type="spellStart"/>
+      <w:r>
+        <w:t>Dornelas</w:t>
+      </w:r>
+      <w:proofErr w:type="spellEnd"/>
+      <w:r>
+        <w:t xml:space="preserve"> et al. 2014</w:t>
+      </w:r>
+      <w:r>
+        <w:t xml:space="preserve">), </w:t>
+      </w:r>
+      <w:r>
+        <w:t xml:space="preserve">maintenance of </w:t>
+      </w:r>
+      <w:r>
+        <w:t>assemblage-level function may be highly contingent on</w:t>
+      </w:r>
+      <w:r>
+        <w:t xml:space="preserve"> whether these metacommunity processes keep pace with environmental change</w:t>
+      </w:r>
+      <w:r>
+        <w:t xml:space="preserve">. </w:t>
+      </w:r>
+    </w:p>
+    <w:p>
+      <w:pPr>
+        <w:ind w:firstLine="720"/>
+      </w:pPr>
+      <w:r>
+        <w:t xml:space="preserve">The intermittent, decadal-scale fluctuations in energetic compensation observed at Portal also </w:t>
+      </w:r>
+      <w:r>
+        <w:t>demonstrate</w:t>
+      </w:r>
+      <w:r>
+        <w:t xml:space="preserve"> nuances in how, and at what scales, zero-sum dynamics manifest in natural assemblages</w:t>
+      </w:r>
+      <w:r>
+        <w:t>.</w:t>
+      </w:r>
+      <w:r>
+        <w:t xml:space="preserve"> </w:t>
+      </w:r>
+      <w:r>
+        <w:t xml:space="preserve">Portal does not </w:t>
+      </w:r>
+      <w:r>
+        <w:t>exhibit</w:t>
+      </w:r>
+      <w:r>
+        <w:t xml:space="preserve"> a</w:t>
+      </w:r>
+      <w:r>
+        <w:t xml:space="preserve"> temporally</w:t>
+      </w:r>
+      <w:r>
+        <w:t xml:space="preserve"> consistent</w:t>
+      </w:r>
+      <w:r>
+        <w:t xml:space="preserve"> zero-sum </w:t>
+      </w:r>
+      <w:r>
+        <w:t xml:space="preserve">constraint </w:t>
+      </w:r>
+      <w:r>
+        <w:t>of the type sometimes associated with compensatory dynamics</w:t>
+      </w:r>
+      <w:r>
+        <w:t xml:space="preserve"> (Hubbell</w:t>
+      </w:r>
+      <w:r>
+        <w:t xml:space="preserve"> 2001</w:t>
+      </w:r>
+      <w:r>
+        <w:t xml:space="preserve">, </w:t>
+      </w:r>
+      <w:proofErr w:type="spellStart"/>
+      <w:r>
+        <w:t>Houlahan</w:t>
+      </w:r>
+      <w:proofErr w:type="spellEnd"/>
+      <w:r>
+        <w:t xml:space="preserve"> et al. 2007</w:t>
+      </w:r>
+      <w:r>
+        <w:t>)</w:t>
+      </w:r>
+      <w:r>
+        <w:t>, and c</w:t>
+      </w:r>
+      <w:r>
+        <w:t>ompensation</w:t>
+      </w:r>
+      <w:r>
+        <w:t xml:space="preserve"> </w:t>
+      </w:r>
+      <w:r>
+        <w:t xml:space="preserve">like </w:t>
+      </w:r>
+      <w:r>
+        <w:t>that</w:t>
+      </w:r>
+      <w:r>
+        <w:t xml:space="preserve"> observed at Portal </w:t>
+      </w:r>
+      <w:r>
+        <w:t>may</w:t>
+      </w:r>
+      <w:r>
+        <w:t xml:space="preserve"> not necessarily </w:t>
+      </w:r>
+      <w:r>
+        <w:t xml:space="preserve">be </w:t>
+      </w:r>
+      <w:r>
+        <w:t>apparent from short-term patterns of covariation in species’ abundances</w:t>
+      </w:r>
+      <w:r>
+        <w:t xml:space="preserve"> (</w:t>
+      </w:r>
+      <w:proofErr w:type="gramStart"/>
+      <w:r>
+        <w:t>e.g.</w:t>
+      </w:r>
+      <w:proofErr w:type="gramEnd"/>
+      <w:r>
+        <w:t xml:space="preserve"> </w:t>
+      </w:r>
+      <w:proofErr w:type="spellStart"/>
+      <w:r>
+        <w:t>Houlahan</w:t>
+      </w:r>
+      <w:proofErr w:type="spellEnd"/>
+      <w:r>
+        <w:t xml:space="preserve"> et al</w:t>
+      </w:r>
+      <w:r>
+        <w:t>.</w:t>
+      </w:r>
+      <w:r>
+        <w:t xml:space="preserve"> 2007</w:t>
+      </w:r>
+      <w:r>
+        <w:t>).</w:t>
+      </w:r>
+      <w:r>
+        <w:t xml:space="preserve"> Rather, the dyna</w:t>
+      </w:r>
+      <w:r>
+        <w:t xml:space="preserve">mics of compensation at </w:t>
+      </w:r>
+      <w:r>
+        <w:t>Portal</w:t>
+      </w:r>
+      <w:r>
+        <w:t xml:space="preserve"> </w:t>
+      </w:r>
+      <w:r>
+        <w:t>play out</w:t>
+      </w:r>
+      <w:r>
+        <w:t xml:space="preserve"> over longer timescales (see also </w:t>
+      </w:r>
+      <w:proofErr w:type="spellStart"/>
+      <w:r>
+        <w:t>Vasseur</w:t>
+      </w:r>
+      <w:proofErr w:type="spellEnd"/>
+      <w:r>
+        <w:t xml:space="preserve"> and </w:t>
+      </w:r>
+      <w:proofErr w:type="spellStart"/>
+      <w:r>
+        <w:t>Gaedke</w:t>
+      </w:r>
+      <w:proofErr w:type="spellEnd"/>
+      <w:r>
+        <w:t xml:space="preserve"> 2007</w:t>
+      </w:r>
+      <w:r>
+        <w:t xml:space="preserve">) and are more consistent with a zero-sum constraint </w:t>
+      </w:r>
+      <w:r>
+        <w:t>considered at a metacommunity or</w:t>
+      </w:r>
+      <w:r>
+        <w:t xml:space="preserve"> even</w:t>
+      </w:r>
+      <w:r>
+        <w:t xml:space="preserve"> macroevolutionary </w:t>
+      </w:r>
+      <w:r>
+        <w:t>level</w:t>
+      </w:r>
+      <w:r>
+        <w:t xml:space="preserve"> (Van </w:t>
+      </w:r>
+      <w:proofErr w:type="spellStart"/>
+      <w:r>
+        <w:t>Valen</w:t>
+      </w:r>
+      <w:proofErr w:type="spellEnd"/>
+      <w:r>
+        <w:t xml:space="preserve"> 1973</w:t>
+      </w:r>
+      <w:r>
+        <w:t xml:space="preserve">, </w:t>
+      </w:r>
+      <w:proofErr w:type="spellStart"/>
+      <w:r>
+        <w:t>Leibold</w:t>
+      </w:r>
+      <w:proofErr w:type="spellEnd"/>
+      <w:r>
+        <w:t xml:space="preserve"> et al. 2017</w:t>
+      </w:r>
+      <w:r>
+        <w:t>).</w:t>
+      </w:r>
+      <w:r>
+        <w:t xml:space="preserve"> </w:t>
+      </w:r>
+      <w:r>
+        <w:t>A</w:t>
+      </w:r>
+      <w:r>
+        <w:t>lthough</w:t>
+      </w:r>
+      <w:r>
+        <w:t xml:space="preserve"> there are long periods of time when there are unused resources available in the system</w:t>
       </w:r>
       <w:r>
         <w:t>,</w:t>
       </w:r>
       <w:r>
-        <w:t xml:space="preserve"> species from a large regional species </w:t>
-      </w:r>
-      <w:r>
-        <w:t>pool.</w:t>
-      </w:r>
-      <w:r>
-        <w:t xml:space="preserve"> </w:t>
-      </w:r>
-      <w:r>
-        <w:t>Particularly as ecosystems globally move into novel climatic spaces and experience accelerating rates of species loss and turnover (</w:t>
-      </w:r>
-      <w:r>
-        <w:t>Williams and Jackson 2007; Dornelas et al. 2014</w:t>
-      </w:r>
-      <w:r>
-        <w:t xml:space="preserve">), </w:t>
-      </w:r>
-      <w:r>
-        <w:t xml:space="preserve">maintenance of </w:t>
-      </w:r>
-      <w:r>
-        <w:t>assemblage-level function may be highly contingent on</w:t>
-      </w:r>
-      <w:r>
-        <w:t xml:space="preserve"> whether these metacommunity processes keep pace with environmental change</w:t>
-      </w:r>
-      <w:r>
-        <w:t xml:space="preserve">. </w:t>
-      </w:r>
-    </w:p>
-    <w:p>
-      <w:pPr>
-        <w:ind w:firstLine="720"/>
-      </w:pPr>
-      <w:r>
-        <w:t xml:space="preserve">The intermittent, decadal-scale fluctuations in energetic compensation observed at Portal also </w:t>
-      </w:r>
-      <w:r>
-        <w:t>demonstrate</w:t>
-      </w:r>
-      <w:r>
-        <w:t xml:space="preserve"> nuances in how, and at what scales, zero-sum dynamics manifest in natural assemblages</w:t>
-      </w:r>
-      <w:r>
-        <w:t>.</w:t>
-      </w:r>
-      <w:r>
-        <w:t xml:space="preserve"> </w:t>
-      </w:r>
-      <w:r>
-        <w:t xml:space="preserve">Portal does not </w:t>
-      </w:r>
-      <w:r>
-        <w:t>exhibit</w:t>
-      </w:r>
-      <w:r>
-        <w:t xml:space="preserve"> a</w:t>
-      </w:r>
-      <w:r>
-        <w:t xml:space="preserve"> temporally</w:t>
-      </w:r>
-      <w:r>
-        <w:t xml:space="preserve"> consistent</w:t>
-      </w:r>
-      <w:r>
-        <w:t xml:space="preserve"> zero-sum </w:t>
-      </w:r>
-      <w:r>
-        <w:t xml:space="preserve">constraint </w:t>
-      </w:r>
-      <w:r>
-        <w:t>of the type sometimes associated with compensatory dynamics</w:t>
-      </w:r>
-      <w:r>
-        <w:t xml:space="preserve"> (Hubbell</w:t>
-      </w:r>
-      <w:r>
-        <w:t xml:space="preserve"> 2001</w:t>
-      </w:r>
-      <w:r>
-        <w:t>, Houlahan</w:t>
-      </w:r>
-      <w:r>
-        <w:t xml:space="preserve"> et al. 2007</w:t>
-      </w:r>
-      <w:r>
-        <w:t>)</w:t>
-      </w:r>
-      <w:r>
-        <w:t>, and c</w:t>
-      </w:r>
-      <w:r>
-        <w:t>ompensation</w:t>
-      </w:r>
-      <w:r>
-        <w:t xml:space="preserve"> </w:t>
-      </w:r>
-      <w:r>
-        <w:t xml:space="preserve">like </w:t>
-      </w:r>
-      <w:r>
-        <w:t>that</w:t>
-      </w:r>
-      <w:r>
-        <w:t xml:space="preserve"> observed at Portal </w:t>
-      </w:r>
-      <w:r>
-        <w:t>may</w:t>
-      </w:r>
-      <w:r>
-        <w:t xml:space="preserve"> not necessarily </w:t>
-      </w:r>
-      <w:r>
-        <w:t xml:space="preserve">be </w:t>
-      </w:r>
-      <w:r>
-        <w:t>apparent from short-term patterns of covariation in species’ abundances</w:t>
-      </w:r>
-      <w:r>
-        <w:t xml:space="preserve"> (</w:t>
-      </w:r>
-      <w:r>
-        <w:t>e.g.</w:t>
-      </w:r>
-      <w:r>
-        <w:t xml:space="preserve"> Houlahan et al</w:t>
-      </w:r>
-      <w:r>
-        <w:t>.</w:t>
-      </w:r>
-      <w:r>
-        <w:t xml:space="preserve"> 2007</w:t>
-      </w:r>
-      <w:r>
-        <w:t>).</w:t>
-      </w:r>
-      <w:r>
-        <w:t xml:space="preserve"> Rather, the dyna</w:t>
-      </w:r>
-      <w:r>
-        <w:t xml:space="preserve">mics of compensation at </w:t>
-      </w:r>
-      <w:r>
-        <w:t>Portal</w:t>
-      </w:r>
-      <w:r>
-        <w:t xml:space="preserve"> </w:t>
-      </w:r>
-      <w:r>
-        <w:t>play out</w:t>
-      </w:r>
-      <w:r>
-        <w:t xml:space="preserve"> over longer timescales (see also Vasseur</w:t>
-      </w:r>
-      <w:r>
-        <w:t xml:space="preserve"> and Gaedke 2007</w:t>
-      </w:r>
-      <w:r>
-        <w:t xml:space="preserve">) and are more consistent with a zero-sum constraint </w:t>
-      </w:r>
-      <w:r>
-        <w:t>considered at a metacommunity or</w:t>
+        <w:t xml:space="preserve"> </w:t>
+      </w:r>
+      <w:r>
+        <w:t xml:space="preserve">new species do eventually </w:t>
+      </w:r>
+      <w:r>
+        <w:t>join the system and</w:t>
+      </w:r>
+      <w:r>
+        <w:t xml:space="preserve"> absorb those resources.</w:t>
+      </w:r>
+      <w:r>
+        <w:t xml:space="preserve"> </w:t>
+      </w:r>
+      <w:r>
+        <w:t>Zero</w:t>
+      </w:r>
+      <w:r>
+        <w:t xml:space="preserve">-sum </w:t>
+      </w:r>
+      <w:r>
+        <w:t>dynamics</w:t>
+      </w:r>
+      <w:r>
+        <w:t xml:space="preserve"> may</w:t>
+      </w:r>
+      <w:r>
+        <w:t xml:space="preserve"> therefore</w:t>
+      </w:r>
+      <w:r>
+        <w:t xml:space="preserve"> </w:t>
+      </w:r>
+      <w:r>
+        <w:t>manifest at the</w:t>
+      </w:r>
+      <w:r>
+        <w:t xml:space="preserve"> level of </w:t>
+      </w:r>
+      <w:proofErr w:type="spellStart"/>
+      <w:r>
+        <w:lastRenderedPageBreak/>
+        <w:t>colonizations</w:t>
+      </w:r>
+      <w:proofErr w:type="spellEnd"/>
+      <w:r>
+        <w:t xml:space="preserve"> and extinctions (and, over</w:t>
       </w:r>
       <w:r>
         <w:t xml:space="preserve"> even</w:t>
       </w:r>
       <w:r>
-        <w:t xml:space="preserve"> macroevolutionary </w:t>
-      </w:r>
-      <w:r>
-        <w:t>level</w:t>
-      </w:r>
-      <w:r>
-        <w:t xml:space="preserve"> (Van Valen 1973</w:t>
-      </w:r>
-      <w:r>
-        <w:t>, Leibold et al. 2017</w:t>
-      </w:r>
-      <w:r>
-        <w:t>).</w:t>
-      </w:r>
-      <w:r>
-        <w:t xml:space="preserve"> </w:t>
-      </w:r>
-      <w:r>
-        <w:t>A</w:t>
-      </w:r>
-      <w:r>
-        <w:t>lthough</w:t>
-      </w:r>
-      <w:r>
-        <w:t xml:space="preserve"> there are long periods of time when there are unused resources available in the system</w:t>
-      </w:r>
-      <w:r>
-        <w:t>,</w:t>
-      </w:r>
-      <w:r>
-        <w:t xml:space="preserve"> </w:t>
-      </w:r>
-      <w:r>
-        <w:t xml:space="preserve">new species do eventually </w:t>
-      </w:r>
-      <w:r>
-        <w:t>join the system and</w:t>
-      </w:r>
-      <w:r>
-        <w:t xml:space="preserve"> absorb those resources.</w:t>
-      </w:r>
-      <w:r>
-        <w:t xml:space="preserve"> </w:t>
-      </w:r>
-      <w:r>
-        <w:t>Zero</w:t>
-      </w:r>
-      <w:r>
-        <w:t xml:space="preserve">-sum </w:t>
-      </w:r>
-      <w:r>
-        <w:t>dynamics</w:t>
-      </w:r>
-      <w:r>
-        <w:t xml:space="preserve"> may</w:t>
-      </w:r>
-      <w:r>
-        <w:t xml:space="preserve"> therefore</w:t>
-      </w:r>
-      <w:r>
-        <w:t xml:space="preserve"> </w:t>
-      </w:r>
-      <w:r>
-        <w:t>manifest at the</w:t>
-      </w:r>
-      <w:r>
-        <w:t xml:space="preserve"> level of </w:t>
-      </w:r>
-      <w:r>
-        <w:lastRenderedPageBreak/>
-        <w:t>colonizations and extinctions (and, over</w:t>
-      </w:r>
-      <w:r>
-        <w:t xml:space="preserve"> even</w:t>
-      </w:r>
-      <w:r>
         <w:t xml:space="preserve"> longer timescales, evolution) more consistently than </w:t>
       </w:r>
       <w:r>
@@ -4058,8 +5038,13 @@
       <w:r>
         <w:t xml:space="preserve"> </w:t>
       </w:r>
-      <w:r>
-        <w:t xml:space="preserve">if, and </w:t>
+      <w:proofErr w:type="spellStart"/>
+      <w:r>
+        <w:t>if</w:t>
+      </w:r>
+      <w:proofErr w:type="spellEnd"/>
+      <w:r>
+        <w:t xml:space="preserve">, and </w:t>
       </w:r>
       <w:r>
         <w:t>how</w:t>
@@ -4146,7 +5131,21 @@
         <w:rPr>
           <w:rFonts w:eastAsia="Times New Roman"/>
         </w:rPr>
-        <w:t>Brown, J. H., T. J. Valone, and C. G. Curtin. 1997. Reorganization of an arid ecosystem in response to recent climate change. Proceedings of the National Academy of Sciences 94:9729–9733.</w:t>
+        <w:t xml:space="preserve">Brown, J. H., T. J. </w:t>
+      </w:r>
+      <w:proofErr w:type="spellStart"/>
+      <w:r>
+        <w:rPr>
+          <w:rFonts w:eastAsia="Times New Roman"/>
+        </w:rPr>
+        <w:t>Valone</w:t>
+      </w:r>
+      <w:proofErr w:type="spellEnd"/>
+      <w:r>
+        <w:rPr>
+          <w:rFonts w:eastAsia="Times New Roman"/>
+        </w:rPr>
+        <w:t>, and C. G. Curtin. 1997. Reorganization of an arid ecosystem in response to recent climate change. Proceedings of the National Academy of Sciences 94:9729–9733.</w:t>
       </w:r>
     </w:p>
     <w:p>
@@ -4160,7 +5159,35 @@
         <w:rPr>
           <w:rFonts w:eastAsia="Times New Roman"/>
         </w:rPr>
-        <w:t>Cárdenas, P. A., E. Christensen, S. K. M. Ernest, D. C. Lightfoot, R. L. Schooley, P. Stapp, and J. A. Rudgers. 2021. Declines in rodent abundance and diversity track regional climate variability in North American drylands. Global Change Biology:gcb.15672.</w:t>
+        <w:t xml:space="preserve">Cárdenas, P. A., E. Christensen, S. K. M. Ernest, D. C. Lightfoot, R. L. Schooley, P. Stapp, and J. A. </w:t>
+      </w:r>
+      <w:proofErr w:type="spellStart"/>
+      <w:r>
+        <w:rPr>
+          <w:rFonts w:eastAsia="Times New Roman"/>
+        </w:rPr>
+        <w:t>Rudgers</w:t>
+      </w:r>
+      <w:proofErr w:type="spellEnd"/>
+      <w:r>
+        <w:rPr>
+          <w:rFonts w:eastAsia="Times New Roman"/>
+        </w:rPr>
+        <w:t xml:space="preserve">. 2021. Declines in rodent abundance and diversity track regional climate variability in North American drylands. Global Change </w:t>
+      </w:r>
+      <w:proofErr w:type="gramStart"/>
+      <w:r>
+        <w:rPr>
+          <w:rFonts w:eastAsia="Times New Roman"/>
+        </w:rPr>
+        <w:t>Biology:gcb</w:t>
+      </w:r>
+      <w:proofErr w:type="gramEnd"/>
+      <w:r>
+        <w:rPr>
+          <w:rFonts w:eastAsia="Times New Roman"/>
+        </w:rPr>
+        <w:t>.15672.</w:t>
       </w:r>
     </w:p>
     <w:p>
@@ -4198,11 +5225,47 @@
           <w:rFonts w:eastAsia="Times New Roman"/>
         </w:rPr>
       </w:pPr>
-      <w:r>
-        <w:rPr>
-          <w:rFonts w:eastAsia="Times New Roman"/>
-        </w:rPr>
-        <w:t>Dornelas, M., N. J. Gotelli, B. McGill, H. Shimadzu, F. Moyes, C. Sievers, and A. E. Magurran. 2014. Assemblage Time Series Reveal Biodiversity Change but Not Systematic Loss. Science 344:296–299.</w:t>
+      <w:proofErr w:type="spellStart"/>
+      <w:r>
+        <w:rPr>
+          <w:rFonts w:eastAsia="Times New Roman"/>
+        </w:rPr>
+        <w:t>Dornelas</w:t>
+      </w:r>
+      <w:proofErr w:type="spellEnd"/>
+      <w:r>
+        <w:rPr>
+          <w:rFonts w:eastAsia="Times New Roman"/>
+        </w:rPr>
+        <w:t xml:space="preserve">, M., N. J. </w:t>
+      </w:r>
+      <w:proofErr w:type="spellStart"/>
+      <w:r>
+        <w:rPr>
+          <w:rFonts w:eastAsia="Times New Roman"/>
+        </w:rPr>
+        <w:t>Gotelli</w:t>
+      </w:r>
+      <w:proofErr w:type="spellEnd"/>
+      <w:r>
+        <w:rPr>
+          <w:rFonts w:eastAsia="Times New Roman"/>
+        </w:rPr>
+        <w:t xml:space="preserve">, B. McGill, H. Shimadzu, F. Moyes, C. Sievers, and A. E. </w:t>
+      </w:r>
+      <w:proofErr w:type="spellStart"/>
+      <w:r>
+        <w:rPr>
+          <w:rFonts w:eastAsia="Times New Roman"/>
+        </w:rPr>
+        <w:t>Magurran</w:t>
+      </w:r>
+      <w:proofErr w:type="spellEnd"/>
+      <w:r>
+        <w:rPr>
+          <w:rFonts w:eastAsia="Times New Roman"/>
+        </w:rPr>
+        <w:t>. 2014. Assemblage Time Series Reveal Biodiversity Change but Not Systematic Loss. Science 344:296–299.</w:t>
       </w:r>
     </w:p>
     <w:p>
@@ -4230,7 +5293,35 @@
         <w:rPr>
           <w:rFonts w:eastAsia="Times New Roman"/>
         </w:rPr>
-        <w:t>Ernest, S. K. M., J. H. Brown, K. M. Thibault, E. P. White, and J. R. Goheen. 2008. Zero Sum, the Niche, and Metacommunities: Long‐Term Dynamics of Community Assembly. The American Naturalist 172:E257–E269.</w:t>
+        <w:t xml:space="preserve">Ernest, S. K. M., J. H. Brown, K. M. Thibault, E. P. White, and J. R. </w:t>
+      </w:r>
+      <w:proofErr w:type="spellStart"/>
+      <w:r>
+        <w:rPr>
+          <w:rFonts w:eastAsia="Times New Roman"/>
+        </w:rPr>
+        <w:t>Goheen</w:t>
+      </w:r>
+      <w:proofErr w:type="spellEnd"/>
+      <w:r>
+        <w:rPr>
+          <w:rFonts w:eastAsia="Times New Roman"/>
+        </w:rPr>
+        <w:t xml:space="preserve">. 2008. Zero Sum, the Niche, and Metacommunities: Long‐Term Dynamics of Community Assembly. The American Naturalist </w:t>
+      </w:r>
+      <w:proofErr w:type="gramStart"/>
+      <w:r>
+        <w:rPr>
+          <w:rFonts w:eastAsia="Times New Roman"/>
+        </w:rPr>
+        <w:t>172:E</w:t>
+      </w:r>
+      <w:proofErr w:type="gramEnd"/>
+      <w:r>
+        <w:rPr>
+          <w:rFonts w:eastAsia="Times New Roman"/>
+        </w:rPr>
+        <w:t>257–E269.</w:t>
       </w:r>
     </w:p>
     <w:p>
@@ -4244,7 +5335,21 @@
         <w:rPr>
           <w:rFonts w:eastAsia="Times New Roman"/>
         </w:rPr>
-        <w:t>Ernest, S. K. M., E. P. White, and J. H. Brown. 2009. Changes in a tropical forest support metabolic zero-sum dynamics. Ecology Letters 12:507–515.</w:t>
+        <w:t xml:space="preserve">Ernest, S. K. M., E. P. White, and J. H. Brown. 2009. Changes in a tropical forest support </w:t>
+      </w:r>
+      <w:proofErr w:type="gramStart"/>
+      <w:r>
+        <w:rPr>
+          <w:rFonts w:eastAsia="Times New Roman"/>
+        </w:rPr>
+        <w:t>metabolic zero-sum dynamics</w:t>
+      </w:r>
+      <w:proofErr w:type="gramEnd"/>
+      <w:r>
+        <w:rPr>
+          <w:rFonts w:eastAsia="Times New Roman"/>
+        </w:rPr>
+        <w:t>. Ecology Letters 12:507–515.</w:t>
       </w:r>
     </w:p>
     <w:p>
@@ -4258,14 +5363,140 @@
         <w:rPr>
           <w:rFonts w:eastAsia="Times New Roman"/>
         </w:rPr>
-        <w:t xml:space="preserve">Ernest, S. K. M., G. M. Yenni, G. Allington, E. K. Bledsoe, E. M. Christensen, R. M. Diaz, K. Geluso, J. R. Goheen, Q. Guo, E. Heske, D. Kelt, J. M. Meiners, J. Munger, C. Restrepo, </w:t>
+        <w:t xml:space="preserve">Ernest, S. K. M., G. M. </w:t>
+      </w:r>
+      <w:proofErr w:type="spellStart"/>
+      <w:r>
+        <w:rPr>
+          <w:rFonts w:eastAsia="Times New Roman"/>
+        </w:rPr>
+        <w:t>Yenni</w:t>
+      </w:r>
+      <w:proofErr w:type="spellEnd"/>
+      <w:r>
+        <w:rPr>
+          <w:rFonts w:eastAsia="Times New Roman"/>
+        </w:rPr>
+        <w:t xml:space="preserve">, G. Allington, E. K. Bledsoe, E. M. Christensen, R. M. Diaz, K. </w:t>
+      </w:r>
+      <w:proofErr w:type="spellStart"/>
+      <w:r>
+        <w:rPr>
+          <w:rFonts w:eastAsia="Times New Roman"/>
+        </w:rPr>
+        <w:t>Geluso</w:t>
+      </w:r>
+      <w:proofErr w:type="spellEnd"/>
+      <w:r>
+        <w:rPr>
+          <w:rFonts w:eastAsia="Times New Roman"/>
+        </w:rPr>
+        <w:t xml:space="preserve">, J. R. </w:t>
+      </w:r>
+      <w:proofErr w:type="spellStart"/>
+      <w:r>
+        <w:rPr>
+          <w:rFonts w:eastAsia="Times New Roman"/>
+        </w:rPr>
+        <w:t>Goheen</w:t>
+      </w:r>
+      <w:proofErr w:type="spellEnd"/>
+      <w:r>
+        <w:rPr>
+          <w:rFonts w:eastAsia="Times New Roman"/>
+        </w:rPr>
+        <w:t xml:space="preserve">, Q. Guo, E. </w:t>
+      </w:r>
+      <w:proofErr w:type="spellStart"/>
+      <w:r>
+        <w:rPr>
+          <w:rFonts w:eastAsia="Times New Roman"/>
+        </w:rPr>
+        <w:t>Heske</w:t>
+      </w:r>
+      <w:proofErr w:type="spellEnd"/>
+      <w:r>
+        <w:rPr>
+          <w:rFonts w:eastAsia="Times New Roman"/>
+        </w:rPr>
+        <w:t xml:space="preserve">, D. </w:t>
+      </w:r>
+      <w:proofErr w:type="spellStart"/>
+      <w:r>
+        <w:rPr>
+          <w:rFonts w:eastAsia="Times New Roman"/>
+        </w:rPr>
+        <w:t>Kelt</w:t>
+      </w:r>
+      <w:proofErr w:type="spellEnd"/>
+      <w:r>
+        <w:rPr>
+          <w:rFonts w:eastAsia="Times New Roman"/>
+        </w:rPr>
+        <w:t xml:space="preserve">, J. M. Meiners, J. Munger, C. Restrepo, </w:t>
       </w:r>
       <w:r>
         <w:rPr>
           <w:rFonts w:eastAsia="Times New Roman"/>
         </w:rPr>
         <w:lastRenderedPageBreak/>
-        <w:t>D. A. Samson, M. R. Schutzenhofer, M. Skupski, S. R. Supp, K. Thibault, S. Taylor, E. White, D. W. Davidson, J. H. Brown, and T. J. Valone. 2018. The Portal Project: a long-term study of a Chihuahuan desert ecosystem. bioRxiv:332783.</w:t>
+        <w:t xml:space="preserve">D. A. Samson, M. R. </w:t>
+      </w:r>
+      <w:proofErr w:type="spellStart"/>
+      <w:r>
+        <w:rPr>
+          <w:rFonts w:eastAsia="Times New Roman"/>
+        </w:rPr>
+        <w:t>Schutzenhofer</w:t>
+      </w:r>
+      <w:proofErr w:type="spellEnd"/>
+      <w:r>
+        <w:rPr>
+          <w:rFonts w:eastAsia="Times New Roman"/>
+        </w:rPr>
+        <w:t xml:space="preserve">, M. </w:t>
+      </w:r>
+      <w:proofErr w:type="spellStart"/>
+      <w:r>
+        <w:rPr>
+          <w:rFonts w:eastAsia="Times New Roman"/>
+        </w:rPr>
+        <w:t>Skupski</w:t>
+      </w:r>
+      <w:proofErr w:type="spellEnd"/>
+      <w:r>
+        <w:rPr>
+          <w:rFonts w:eastAsia="Times New Roman"/>
+        </w:rPr>
+        <w:t xml:space="preserve">, S. R. Supp, K. Thibault, S. Taylor, E. White, D. W. Davidson, J. H. Brown, and T. J. </w:t>
+      </w:r>
+      <w:proofErr w:type="spellStart"/>
+      <w:r>
+        <w:rPr>
+          <w:rFonts w:eastAsia="Times New Roman"/>
+        </w:rPr>
+        <w:t>Valone</w:t>
+      </w:r>
+      <w:proofErr w:type="spellEnd"/>
+      <w:r>
+        <w:rPr>
+          <w:rFonts w:eastAsia="Times New Roman"/>
+        </w:rPr>
+        <w:t xml:space="preserve">. 2018. The Portal Project: a long-term study of a </w:t>
+      </w:r>
+      <w:proofErr w:type="spellStart"/>
+      <w:r>
+        <w:rPr>
+          <w:rFonts w:eastAsia="Times New Roman"/>
+        </w:rPr>
+        <w:t>Chihuahuan</w:t>
+      </w:r>
+      <w:proofErr w:type="spellEnd"/>
+      <w:r>
+        <w:rPr>
+          <w:rFonts w:eastAsia="Times New Roman"/>
+        </w:rPr>
+        <w:t xml:space="preserve"> desert ecosystem. bioRxiv:332783.</w:t>
       </w:r>
     </w:p>
     <w:p>
@@ -4279,7 +5510,63 @@
         <w:rPr>
           <w:rFonts w:eastAsia="Times New Roman"/>
         </w:rPr>
-        <w:t>Fetzer, I., K. Johst, R. Schäwe, T. Banitz, H. Harms, and A. Chatzinotas. 2015. The extent of functional redundancy changes as species’ roles shift in different environments. Proceedings of the National Academy of Sciences 112:14888–14893.</w:t>
+        <w:t xml:space="preserve">Fetzer, I., K. </w:t>
+      </w:r>
+      <w:proofErr w:type="spellStart"/>
+      <w:r>
+        <w:rPr>
+          <w:rFonts w:eastAsia="Times New Roman"/>
+        </w:rPr>
+        <w:t>Johst</w:t>
+      </w:r>
+      <w:proofErr w:type="spellEnd"/>
+      <w:r>
+        <w:rPr>
+          <w:rFonts w:eastAsia="Times New Roman"/>
+        </w:rPr>
+        <w:t xml:space="preserve">, R. </w:t>
+      </w:r>
+      <w:proofErr w:type="spellStart"/>
+      <w:r>
+        <w:rPr>
+          <w:rFonts w:eastAsia="Times New Roman"/>
+        </w:rPr>
+        <w:t>Schäwe</w:t>
+      </w:r>
+      <w:proofErr w:type="spellEnd"/>
+      <w:r>
+        <w:rPr>
+          <w:rFonts w:eastAsia="Times New Roman"/>
+        </w:rPr>
+        <w:t xml:space="preserve">, T. </w:t>
+      </w:r>
+      <w:proofErr w:type="spellStart"/>
+      <w:r>
+        <w:rPr>
+          <w:rFonts w:eastAsia="Times New Roman"/>
+        </w:rPr>
+        <w:t>Banitz</w:t>
+      </w:r>
+      <w:proofErr w:type="spellEnd"/>
+      <w:r>
+        <w:rPr>
+          <w:rFonts w:eastAsia="Times New Roman"/>
+        </w:rPr>
+        <w:t xml:space="preserve">, H. Harms, and A. </w:t>
+      </w:r>
+      <w:proofErr w:type="spellStart"/>
+      <w:r>
+        <w:rPr>
+          <w:rFonts w:eastAsia="Times New Roman"/>
+        </w:rPr>
+        <w:t>Chatzinotas</w:t>
+      </w:r>
+      <w:proofErr w:type="spellEnd"/>
+      <w:r>
+        <w:rPr>
+          <w:rFonts w:eastAsia="Times New Roman"/>
+        </w:rPr>
+        <w:t>. 2015. The extent of functional redundancy changes as species’ roles shift in different environments. Proceedings of the National Academy of Sciences 112:14888–14893.</w:t>
       </w:r>
     </w:p>
     <w:p>
@@ -4289,11 +5576,33 @@
           <w:rFonts w:eastAsia="Times New Roman"/>
         </w:rPr>
       </w:pPr>
-      <w:r>
-        <w:rPr>
-          <w:rFonts w:eastAsia="Times New Roman"/>
-        </w:rPr>
-        <w:t>Heske, E. J., J. H. Brown, and S. Mistry. 1994. Long-Term Experimental Study of a Chihuahuan Desert Rodent Community: 13 Years of Competition. Ecology 75:438–445.</w:t>
+      <w:proofErr w:type="spellStart"/>
+      <w:r>
+        <w:rPr>
+          <w:rFonts w:eastAsia="Times New Roman"/>
+        </w:rPr>
+        <w:t>Heske</w:t>
+      </w:r>
+      <w:proofErr w:type="spellEnd"/>
+      <w:r>
+        <w:rPr>
+          <w:rFonts w:eastAsia="Times New Roman"/>
+        </w:rPr>
+        <w:t xml:space="preserve">, E. J., J. H. Brown, and S. Mistry. 1994. Long-Term Experimental Study of a </w:t>
+      </w:r>
+      <w:proofErr w:type="spellStart"/>
+      <w:r>
+        <w:rPr>
+          <w:rFonts w:eastAsia="Times New Roman"/>
+        </w:rPr>
+        <w:t>Chihuahuan</w:t>
+      </w:r>
+      <w:proofErr w:type="spellEnd"/>
+      <w:r>
+        <w:rPr>
+          <w:rFonts w:eastAsia="Times New Roman"/>
+        </w:rPr>
+        <w:t xml:space="preserve"> Desert Rodent Community: 13 Years of Competition. Ecology 75:438–445.</w:t>
       </w:r>
     </w:p>
     <w:p>
@@ -4303,11 +5612,75 @@
           <w:rFonts w:eastAsia="Times New Roman"/>
         </w:rPr>
       </w:pPr>
-      <w:r>
-        <w:rPr>
-          <w:rFonts w:eastAsia="Times New Roman"/>
-        </w:rPr>
-        <w:t>Houlahan, J. E., D. J. Currie, K. Cottenie, G. S. Cumming, S. K. M. Ernest, C. S. Findlay, S. D. Fuhlendorf, R. D. Stevens, T. J. Willis, I. P. Woiwod, and S. M. Wondzell. 2007. Compensatory dynamics are rare in natural ecological communities. Proceedings of the National Academy of Sciences. 104(9): 3273-3277.</w:t>
+      <w:proofErr w:type="spellStart"/>
+      <w:r>
+        <w:rPr>
+          <w:rFonts w:eastAsia="Times New Roman"/>
+        </w:rPr>
+        <w:t>Houlahan</w:t>
+      </w:r>
+      <w:proofErr w:type="spellEnd"/>
+      <w:r>
+        <w:rPr>
+          <w:rFonts w:eastAsia="Times New Roman"/>
+        </w:rPr>
+        <w:t xml:space="preserve">, J. E., D. J. Currie, K. </w:t>
+      </w:r>
+      <w:proofErr w:type="spellStart"/>
+      <w:r>
+        <w:rPr>
+          <w:rFonts w:eastAsia="Times New Roman"/>
+        </w:rPr>
+        <w:t>Cottenie</w:t>
+      </w:r>
+      <w:proofErr w:type="spellEnd"/>
+      <w:r>
+        <w:rPr>
+          <w:rFonts w:eastAsia="Times New Roman"/>
+        </w:rPr>
+        <w:t xml:space="preserve">, G. S. Cumming, S. K. M. Ernest, C. S. Findlay, S. D. </w:t>
+      </w:r>
+      <w:proofErr w:type="spellStart"/>
+      <w:r>
+        <w:rPr>
+          <w:rFonts w:eastAsia="Times New Roman"/>
+        </w:rPr>
+        <w:t>Fuhlendorf</w:t>
+      </w:r>
+      <w:proofErr w:type="spellEnd"/>
+      <w:r>
+        <w:rPr>
+          <w:rFonts w:eastAsia="Times New Roman"/>
+        </w:rPr>
+        <w:t xml:space="preserve">, R. D. Stevens, T. J. Willis, I. P. </w:t>
+      </w:r>
+      <w:proofErr w:type="spellStart"/>
+      <w:r>
+        <w:rPr>
+          <w:rFonts w:eastAsia="Times New Roman"/>
+        </w:rPr>
+        <w:t>Woiwod</w:t>
+      </w:r>
+      <w:proofErr w:type="spellEnd"/>
+      <w:r>
+        <w:rPr>
+          <w:rFonts w:eastAsia="Times New Roman"/>
+        </w:rPr>
+        <w:t xml:space="preserve">, and S. M. </w:t>
+      </w:r>
+      <w:proofErr w:type="spellStart"/>
+      <w:r>
+        <w:rPr>
+          <w:rFonts w:eastAsia="Times New Roman"/>
+        </w:rPr>
+        <w:t>Wondzell</w:t>
+      </w:r>
+      <w:proofErr w:type="spellEnd"/>
+      <w:r>
+        <w:rPr>
+          <w:rFonts w:eastAsia="Times New Roman"/>
+        </w:rPr>
+        <w:t>. 2007. Compensatory dynamics are rare in natural ecological communities. Proceedings of the National Academy of Sciences. 104(9): 3273-3277.</w:t>
       </w:r>
     </w:p>
     <w:p>
@@ -4331,11 +5704,19 @@
           <w:rFonts w:eastAsia="Times New Roman"/>
         </w:rPr>
       </w:pPr>
-      <w:r>
-        <w:rPr>
-          <w:rFonts w:eastAsia="Times New Roman"/>
-        </w:rPr>
-        <w:t>Kelt, D. A. 2011. Comparative ecology of desert small mammals: a selective review of the past 30 years. Journal of Mammalogy 92:1158–1178.</w:t>
+      <w:proofErr w:type="spellStart"/>
+      <w:r>
+        <w:rPr>
+          <w:rFonts w:eastAsia="Times New Roman"/>
+        </w:rPr>
+        <w:t>Kelt</w:t>
+      </w:r>
+      <w:proofErr w:type="spellEnd"/>
+      <w:r>
+        <w:rPr>
+          <w:rFonts w:eastAsia="Times New Roman"/>
+        </w:rPr>
+        <w:t>, D. A. 2011. Comparative ecology of desert small mammals: a selective review of the past 30 years. Journal of Mammalogy 92:1158–1178.</w:t>
       </w:r>
     </w:p>
     <w:p>
@@ -4345,11 +5726,47 @@
           <w:rFonts w:eastAsia="Times New Roman"/>
         </w:rPr>
       </w:pPr>
-      <w:r>
-        <w:rPr>
-          <w:rFonts w:eastAsia="Times New Roman"/>
-        </w:rPr>
-        <w:t>Kelt, D. A., J. R. Aliperti, P. L. Meserve, W. B. Milstead, M. A. Previtali, and J. R. Gutierrez. 2015. Energetic compensation is historically contingent and not supported for small mammals in South American or Asian deserts. Ecology 96:1702–1712.</w:t>
+      <w:proofErr w:type="spellStart"/>
+      <w:r>
+        <w:rPr>
+          <w:rFonts w:eastAsia="Times New Roman"/>
+        </w:rPr>
+        <w:t>Kelt</w:t>
+      </w:r>
+      <w:proofErr w:type="spellEnd"/>
+      <w:r>
+        <w:rPr>
+          <w:rFonts w:eastAsia="Times New Roman"/>
+        </w:rPr>
+        <w:t xml:space="preserve">, D. A., J. R. </w:t>
+      </w:r>
+      <w:proofErr w:type="spellStart"/>
+      <w:r>
+        <w:rPr>
+          <w:rFonts w:eastAsia="Times New Roman"/>
+        </w:rPr>
+        <w:t>Aliperti</w:t>
+      </w:r>
+      <w:proofErr w:type="spellEnd"/>
+      <w:r>
+        <w:rPr>
+          <w:rFonts w:eastAsia="Times New Roman"/>
+        </w:rPr>
+        <w:t xml:space="preserve">, P. L. Meserve, W. B. Milstead, M. A. </w:t>
+      </w:r>
+      <w:proofErr w:type="spellStart"/>
+      <w:r>
+        <w:rPr>
+          <w:rFonts w:eastAsia="Times New Roman"/>
+        </w:rPr>
+        <w:t>Previtali</w:t>
+      </w:r>
+      <w:proofErr w:type="spellEnd"/>
+      <w:r>
+        <w:rPr>
+          <w:rFonts w:eastAsia="Times New Roman"/>
+        </w:rPr>
+        <w:t>, and J. R. Gutierrez. 2015. Energetic compensation is historically contingent and not supported for small mammals in South American or Asian deserts. Ecology 96:1702–1712.</w:t>
       </w:r>
     </w:p>
     <w:p>
@@ -4359,11 +5776,19 @@
           <w:rFonts w:eastAsia="Times New Roman"/>
         </w:rPr>
       </w:pPr>
-      <w:r>
-        <w:rPr>
-          <w:rFonts w:eastAsia="Times New Roman"/>
-        </w:rPr>
-        <w:t>Leibold, M. A., J. M. Chase, and S. K. M. Ernest. 2017. Community assembly and the functioning of ecosystems: how metacommunity processes alter ecosystems attributes. Ecology 98:909–919.</w:t>
+      <w:proofErr w:type="spellStart"/>
+      <w:r>
+        <w:rPr>
+          <w:rFonts w:eastAsia="Times New Roman"/>
+        </w:rPr>
+        <w:t>Leibold</w:t>
+      </w:r>
+      <w:proofErr w:type="spellEnd"/>
+      <w:r>
+        <w:rPr>
+          <w:rFonts w:eastAsia="Times New Roman"/>
+        </w:rPr>
+        <w:t>, M. A., J. M. Chase, and S. K. M. Ernest. 2017. Community assembly and the functioning of ecosystems: how metacommunity processes alter ecosystems attributes. Ecology 98:909–919.</w:t>
       </w:r>
     </w:p>
     <w:p>
@@ -4373,11 +5798,19 @@
           <w:rFonts w:eastAsia="Times New Roman"/>
         </w:rPr>
       </w:pPr>
-      <w:r>
-        <w:rPr>
-          <w:rFonts w:eastAsia="Times New Roman"/>
-        </w:rPr>
-        <w:t>Loreau, M. 2004. Does functional redundancy exist? Oikos 104:606–611.</w:t>
+      <w:proofErr w:type="spellStart"/>
+      <w:r>
+        <w:rPr>
+          <w:rFonts w:eastAsia="Times New Roman"/>
+        </w:rPr>
+        <w:t>Loreau</w:t>
+      </w:r>
+      <w:proofErr w:type="spellEnd"/>
+      <w:r>
+        <w:rPr>
+          <w:rFonts w:eastAsia="Times New Roman"/>
+        </w:rPr>
+        <w:t>, M. 2004. Does functional redundancy exist? Oikos 104:606–611.</w:t>
       </w:r>
     </w:p>
     <w:p>
@@ -4387,12 +5820,20 @@
           <w:rFonts w:eastAsia="Times New Roman"/>
         </w:rPr>
       </w:pPr>
+      <w:proofErr w:type="spellStart"/>
       <w:r>
         <w:rPr>
           <w:rFonts w:eastAsia="Times New Roman"/>
         </w:rPr>
         <w:lastRenderedPageBreak/>
-        <w:t>M’Closkey, R. T. 1982. The principle of equal opportunity: a test with desert rodents. Canadian Journal of Zoology 60:1968–1972.</w:t>
+        <w:t>M’Closkey</w:t>
+      </w:r>
+      <w:proofErr w:type="spellEnd"/>
+      <w:r>
+        <w:rPr>
+          <w:rFonts w:eastAsia="Times New Roman"/>
+        </w:rPr>
+        <w:t>, R. T. 1982. The principle of equal opportunity: a test with desert rodents. Canadian Journal of Zoology 60:1968–1972.</w:t>
       </w:r>
     </w:p>
     <w:p>
@@ -4420,7 +5861,21 @@
         <w:rPr>
           <w:rFonts w:eastAsia="Times New Roman"/>
         </w:rPr>
-        <w:t>Rosenzweig, M. L., and J. Winakur. 1969. Population Ecology of Desert Rodent Communities: Habitats and Environmental Complexity. Ecology 50:558–572.</w:t>
+        <w:t xml:space="preserve">Rosenzweig, M. L., and J. </w:t>
+      </w:r>
+      <w:proofErr w:type="spellStart"/>
+      <w:r>
+        <w:rPr>
+          <w:rFonts w:eastAsia="Times New Roman"/>
+        </w:rPr>
+        <w:t>Winakur</w:t>
+      </w:r>
+      <w:proofErr w:type="spellEnd"/>
+      <w:r>
+        <w:rPr>
+          <w:rFonts w:eastAsia="Times New Roman"/>
+        </w:rPr>
+        <w:t>. 1969. Population Ecology of Desert Rodent Communities: Habitats and Environmental Complexity. Ecology 50:558–572.</w:t>
       </w:r>
     </w:p>
     <w:p>
@@ -4430,11 +5885,47 @@
           <w:rFonts w:eastAsia="Times New Roman"/>
         </w:rPr>
       </w:pPr>
-      <w:r>
-        <w:rPr>
-          <w:rFonts w:eastAsia="Times New Roman"/>
-        </w:rPr>
-        <w:t>Slette, I. J., A. K. Post, M. Awad, T. Even, A. Punzalan, S. Williams, M. D. Smith, and A. K. Knapp. 2019. How ecologists define drought, and why we should do better. Global Change Biology 25:3193–3200.</w:t>
+      <w:proofErr w:type="spellStart"/>
+      <w:r>
+        <w:rPr>
+          <w:rFonts w:eastAsia="Times New Roman"/>
+        </w:rPr>
+        <w:t>Slette</w:t>
+      </w:r>
+      <w:proofErr w:type="spellEnd"/>
+      <w:r>
+        <w:rPr>
+          <w:rFonts w:eastAsia="Times New Roman"/>
+        </w:rPr>
+        <w:t xml:space="preserve">, I. J., A. K. Post, M. </w:t>
+      </w:r>
+      <w:proofErr w:type="spellStart"/>
+      <w:r>
+        <w:rPr>
+          <w:rFonts w:eastAsia="Times New Roman"/>
+        </w:rPr>
+        <w:t>Awad</w:t>
+      </w:r>
+      <w:proofErr w:type="spellEnd"/>
+      <w:r>
+        <w:rPr>
+          <w:rFonts w:eastAsia="Times New Roman"/>
+        </w:rPr>
+        <w:t xml:space="preserve">, T. Even, A. </w:t>
+      </w:r>
+      <w:proofErr w:type="spellStart"/>
+      <w:r>
+        <w:rPr>
+          <w:rFonts w:eastAsia="Times New Roman"/>
+        </w:rPr>
+        <w:t>Punzalan</w:t>
+      </w:r>
+      <w:proofErr w:type="spellEnd"/>
+      <w:r>
+        <w:rPr>
+          <w:rFonts w:eastAsia="Times New Roman"/>
+        </w:rPr>
+        <w:t>, S. Williams, M. D. Smith, and A. K. Knapp. 2019. How ecologists define drought, and why we should do better. Global Change Biology 25:3193–3200.</w:t>
       </w:r>
     </w:p>
     <w:p>
@@ -4472,11 +5963,33 @@
           <w:rFonts w:eastAsia="Times New Roman"/>
         </w:rPr>
       </w:pPr>
-      <w:r>
-        <w:rPr>
-          <w:rFonts w:eastAsia="Times New Roman"/>
-        </w:rPr>
-        <w:t>Valone, T. J., J. H. Brown, and C. L. Jacobi. 1995. Catastrophic Decline of a Desert Rodent, Dipodomys spectabilis: Insights from a Long-Term Study. Journal of Mammalogy 76:428–436.</w:t>
+      <w:proofErr w:type="spellStart"/>
+      <w:r>
+        <w:rPr>
+          <w:rFonts w:eastAsia="Times New Roman"/>
+        </w:rPr>
+        <w:t>Valone</w:t>
+      </w:r>
+      <w:proofErr w:type="spellEnd"/>
+      <w:r>
+        <w:rPr>
+          <w:rFonts w:eastAsia="Times New Roman"/>
+        </w:rPr>
+        <w:t xml:space="preserve">, T. J., J. H. Brown, and C. L. Jacobi. 1995. Catastrophic Decline of a Desert Rodent, </w:t>
+      </w:r>
+      <w:proofErr w:type="spellStart"/>
+      <w:r>
+        <w:rPr>
+          <w:rFonts w:eastAsia="Times New Roman"/>
+        </w:rPr>
+        <w:t>Dipodomys</w:t>
+      </w:r>
+      <w:proofErr w:type="spellEnd"/>
+      <w:r>
+        <w:rPr>
+          <w:rFonts w:eastAsia="Times New Roman"/>
+        </w:rPr>
+        <w:t xml:space="preserve"> spectabilis: Insights from a Long-Term Study. Journal of Mammalogy 76:428–436.</w:t>
       </w:r>
     </w:p>
     <w:p>
@@ -4490,7 +6003,21 @@
         <w:rPr>
           <w:rFonts w:eastAsia="Times New Roman"/>
         </w:rPr>
-        <w:t>Van Valen, L. 1973. A new evolutionary law. Evolutionary Theory 1:1–30.</w:t>
+        <w:t xml:space="preserve">Van </w:t>
+      </w:r>
+      <w:proofErr w:type="spellStart"/>
+      <w:r>
+        <w:rPr>
+          <w:rFonts w:eastAsia="Times New Roman"/>
+        </w:rPr>
+        <w:t>Valen</w:t>
+      </w:r>
+      <w:proofErr w:type="spellEnd"/>
+      <w:r>
+        <w:rPr>
+          <w:rFonts w:eastAsia="Times New Roman"/>
+        </w:rPr>
+        <w:t>, L. 1973. A new evolutionary law. Evolutionary Theory 1:1–30.</w:t>
       </w:r>
     </w:p>
     <w:p>
@@ -4500,11 +6027,33 @@
           <w:rFonts w:eastAsia="Times New Roman"/>
         </w:rPr>
       </w:pPr>
-      <w:r>
-        <w:rPr>
-          <w:rFonts w:eastAsia="Times New Roman"/>
-        </w:rPr>
-        <w:t xml:space="preserve">Vasseur, D. A., and U. Gaedke. 2007. </w:t>
+      <w:proofErr w:type="spellStart"/>
+      <w:r>
+        <w:rPr>
+          <w:rFonts w:eastAsia="Times New Roman"/>
+        </w:rPr>
+        <w:t>Vasseur</w:t>
+      </w:r>
+      <w:proofErr w:type="spellEnd"/>
+      <w:r>
+        <w:rPr>
+          <w:rFonts w:eastAsia="Times New Roman"/>
+        </w:rPr>
+        <w:t xml:space="preserve">, D. A., and U. </w:t>
+      </w:r>
+      <w:proofErr w:type="spellStart"/>
+      <w:r>
+        <w:rPr>
+          <w:rFonts w:eastAsia="Times New Roman"/>
+        </w:rPr>
+        <w:t>Gaedke</w:t>
+      </w:r>
+      <w:proofErr w:type="spellEnd"/>
+      <w:r>
+        <w:rPr>
+          <w:rFonts w:eastAsia="Times New Roman"/>
+        </w:rPr>
+        <w:t xml:space="preserve">. 2007. </w:t>
       </w:r>
       <w:r>
         <w:rPr>
@@ -4594,9 +6143,9 @@
           <w:noProof/>
         </w:rPr>
         <w:drawing>
-          <wp:inline distT="0" distB="0" distL="0" distR="0" wp14:anchorId="2C61FE64" wp14:editId="1FF95E2C">
+          <wp:inline distT="0" distB="0" distL="0" distR="0" wp14:anchorId="2C61FE64" wp14:editId="628BD790">
             <wp:extent cx="5938837" cy="3959225"/>
-            <wp:effectExtent l="0" t="0" r="5080" b="3175"/>
+            <wp:effectExtent l="0" t="0" r="0" b="6350"/>
             <wp:docPr id="3" name="Picture 3"/>
             <wp:cNvGraphicFramePr>
               <a:graphicFrameLocks xmlns:a="http://schemas.openxmlformats.org/drawingml/2006/main" noChangeAspect="1"/>
@@ -4611,7 +6160,7 @@
                     </pic:cNvPicPr>
                   </pic:nvPicPr>
                   <pic:blipFill>
-                    <a:blip r:embed="rId14">
+                    <a:blip r:embed="rId10">
                       <a:extLst>
                         <a:ext uri="{28A0092B-C50C-407E-A947-70E740481C1C}">
                           <a14:useLocalDpi xmlns:a14="http://schemas.microsoft.com/office/drawing/2010/main" val="0"/>
@@ -4678,9 +6227,9 @@
         </w:rPr>
         <w:lastRenderedPageBreak/>
         <w:drawing>
-          <wp:inline distT="0" distB="0" distL="0" distR="0" wp14:anchorId="379A131A" wp14:editId="34C2C801">
-            <wp:extent cx="5938837" cy="3959225"/>
-            <wp:effectExtent l="0" t="0" r="5080" b="3175"/>
+          <wp:inline distT="0" distB="0" distL="0" distR="0" wp14:anchorId="379A131A" wp14:editId="20A88D09">
+            <wp:extent cx="5938837" cy="3959224"/>
+            <wp:effectExtent l="0" t="0" r="5080" b="3810"/>
             <wp:docPr id="4" name="Picture 4"/>
             <wp:cNvGraphicFramePr>
               <a:graphicFrameLocks xmlns:a="http://schemas.openxmlformats.org/drawingml/2006/main" noChangeAspect="1"/>
@@ -4695,7 +6244,7 @@
                     </pic:cNvPicPr>
                   </pic:nvPicPr>
                   <pic:blipFill>
-                    <a:blip r:embed="rId15">
+                    <a:blip r:embed="rId11">
                       <a:extLst>
                         <a:ext uri="{28A0092B-C50C-407E-A947-70E740481C1C}">
                           <a14:useLocalDpi xmlns:a14="http://schemas.microsoft.com/office/drawing/2010/main" val="0"/>
@@ -4709,7 +6258,7 @@
                   <pic:spPr bwMode="auto">
                     <a:xfrm>
                       <a:off x="0" y="0"/>
-                      <a:ext cx="5938837" cy="3959225"/>
+                      <a:ext cx="5938837" cy="3959224"/>
                     </a:xfrm>
                     <a:prstGeom prst="rect">
                       <a:avLst/>
@@ -4935,45 +6484,6 @@
     </w:sectPr>
   </w:body>
 </w:document>
-</file>
-
-<file path=word/comments.xml><?xml version="1.0" encoding="utf-8"?>
-<w:comments xmlns:wpc="http://schemas.microsoft.com/office/word/2010/wordprocessingCanvas" xmlns:cx="http://schemas.microsoft.com/office/drawing/2014/chartex" xmlns:cx1="http://schemas.microsoft.com/office/drawing/2015/9/8/chartex" xmlns:cx2="http://schemas.microsoft.com/office/drawing/2015/10/21/chartex" xmlns:cx3="http://schemas.microsoft.com/office/drawing/2016/5/9/chartex" xmlns:cx4="http://schemas.microsoft.com/office/drawing/2016/5/10/chartex" xmlns:cx5="http://schemas.microsoft.com/office/drawing/2016/5/11/chartex" xmlns:cx6="http://schemas.microsoft.com/office/drawing/2016/5/12/chartex" xmlns:cx7="http://schemas.microsoft.com/office/drawing/2016/5/13/chartex" xmlns:cx8="http://schemas.microsoft.com/office/drawing/2016/5/14/chartex" xmlns:mc="http://schemas.openxmlformats.org/markup-compatibility/2006" xmlns:aink="http://schemas.microsoft.com/office/drawing/2016/ink" xmlns:am3d="http://schemas.microsoft.com/office/drawing/2017/model3d" xmlns:o="urn:schemas-microsoft-com:office:office" xmlns:r="http://schemas.openxmlformats.org/officeDocument/2006/relationships" xmlns:m="http://schemas.openxmlformats.org/officeDocument/2006/math" xmlns:v="urn:schemas-microsoft-com:vml" xmlns:wp14="http://schemas.microsoft.com/office/word/2010/wordprocessingDrawing" xmlns:wp="http://schemas.openxmlformats.org/drawingml/2006/wordprocessingDrawing" xmlns:w10="urn:schemas-microsoft-com:office:word" xmlns:w="http://schemas.openxmlformats.org/wordprocessingml/2006/main" xmlns:w14="http://schemas.microsoft.com/office/word/2010/wordml" xmlns:w15="http://schemas.microsoft.com/office/word/2012/wordml" xmlns:w16cex="http://schemas.microsoft.com/office/word/2018/wordml/cex" xmlns:w16cid="http://schemas.microsoft.com/office/word/2016/wordml/cid" xmlns:w16="http://schemas.microsoft.com/office/word/2018/wordml" xmlns:w16se="http://schemas.microsoft.com/office/word/2015/wordml/symex" xmlns:wpg="http://schemas.microsoft.com/office/word/2010/wordprocessingGroup" xmlns:wpi="http://schemas.microsoft.com/office/word/2010/wordprocessingInk" xmlns:wne="http://schemas.microsoft.com/office/word/2006/wordml" xmlns:wps="http://schemas.microsoft.com/office/word/2010/wordprocessingShape" mc:Ignorable="w14 w15 w16se w16cid w16 w16cex wp14">
-  <w:comment w:id="0" w:author="Renata M. Diaz" w:date="2021-07-03T17:29:00Z" w:initials="RMD">
-    <w:p>
-      <w:pPr>
-        <w:pStyle w:val="CommentText"/>
-      </w:pPr>
-      <w:r>
-        <w:rPr>
-          <w:rStyle w:val="CommentReference"/>
-        </w:rPr>
-        <w:annotationRef/>
-      </w:r>
-      <w:r>
-        <w:t xml:space="preserve">I can’t decide if this paragraph is the coolest and most important paragraph of the whole paper, or unsubstantiated faff. </w:t>
-      </w:r>
-    </w:p>
-  </w:comment>
-</w:comments>
-</file>
-
-<file path=word/commentsExtended.xml><?xml version="1.0" encoding="utf-8"?>
-<w15:commentsEx xmlns:wpc="http://schemas.microsoft.com/office/word/2010/wordprocessingCanvas" xmlns:cx="http://schemas.microsoft.com/office/drawing/2014/chartex" xmlns:cx1="http://schemas.microsoft.com/office/drawing/2015/9/8/chartex" xmlns:cx2="http://schemas.microsoft.com/office/drawing/2015/10/21/chartex" xmlns:cx3="http://schemas.microsoft.com/office/drawing/2016/5/9/chartex" xmlns:cx4="http://schemas.microsoft.com/office/drawing/2016/5/10/chartex" xmlns:cx5="http://schemas.microsoft.com/office/drawing/2016/5/11/chartex" xmlns:cx6="http://schemas.microsoft.com/office/drawing/2016/5/12/chartex" xmlns:cx7="http://schemas.microsoft.com/office/drawing/2016/5/13/chartex" xmlns:cx8="http://schemas.microsoft.com/office/drawing/2016/5/14/chartex" xmlns:mc="http://schemas.openxmlformats.org/markup-compatibility/2006" xmlns:aink="http://schemas.microsoft.com/office/drawing/2016/ink" xmlns:am3d="http://schemas.microsoft.com/office/drawing/2017/model3d" xmlns:o="urn:schemas-microsoft-com:office:office" xmlns:r="http://schemas.openxmlformats.org/officeDocument/2006/relationships" xmlns:m="http://schemas.openxmlformats.org/officeDocument/2006/math" xmlns:v="urn:schemas-microsoft-com:vml" xmlns:wp14="http://schemas.microsoft.com/office/word/2010/wordprocessingDrawing" xmlns:wp="http://schemas.openxmlformats.org/drawingml/2006/wordprocessingDrawing" xmlns:w10="urn:schemas-microsoft-com:office:word" xmlns:w="http://schemas.openxmlformats.org/wordprocessingml/2006/main" xmlns:w14="http://schemas.microsoft.com/office/word/2010/wordml" xmlns:w15="http://schemas.microsoft.com/office/word/2012/wordml" xmlns:w16cex="http://schemas.microsoft.com/office/word/2018/wordml/cex" xmlns:w16cid="http://schemas.microsoft.com/office/word/2016/wordml/cid" xmlns:w16="http://schemas.microsoft.com/office/word/2018/wordml" xmlns:w16se="http://schemas.microsoft.com/office/word/2015/wordml/symex" xmlns:wpg="http://schemas.microsoft.com/office/word/2010/wordprocessingGroup" xmlns:wpi="http://schemas.microsoft.com/office/word/2010/wordprocessingInk" xmlns:wne="http://schemas.microsoft.com/office/word/2006/wordml" xmlns:wps="http://schemas.microsoft.com/office/word/2010/wordprocessingShape" mc:Ignorable="w14 w15 w16se w16cid w16 w16cex wp14">
-  <w15:commentEx w15:paraId="765E3AA3" w15:done="0"/>
-</w15:commentsEx>
-</file>
-
-<file path=word/commentsExtensible.xml><?xml version="1.0" encoding="utf-8"?>
-<w16cex:commentsExtensible xmlns:wpc="http://schemas.microsoft.com/office/word/2010/wordprocessingCanvas" xmlns:cx="http://schemas.microsoft.com/office/drawing/2014/chartex" xmlns:cx1="http://schemas.microsoft.com/office/drawing/2015/9/8/chartex" xmlns:cx2="http://schemas.microsoft.com/office/drawing/2015/10/21/chartex" xmlns:cx3="http://schemas.microsoft.com/office/drawing/2016/5/9/chartex" xmlns:cx4="http://schemas.microsoft.com/office/drawing/2016/5/10/chartex" xmlns:cx5="http://schemas.microsoft.com/office/drawing/2016/5/11/chartex" xmlns:cx6="http://schemas.microsoft.com/office/drawing/2016/5/12/chartex" xmlns:cx7="http://schemas.microsoft.com/office/drawing/2016/5/13/chartex" xmlns:cx8="http://schemas.microsoft.com/office/drawing/2016/5/14/chartex" xmlns:mc="http://schemas.openxmlformats.org/markup-compatibility/2006" xmlns:aink="http://schemas.microsoft.com/office/drawing/2016/ink" xmlns:am3d="http://schemas.microsoft.com/office/drawing/2017/model3d" xmlns:o="urn:schemas-microsoft-com:office:office" xmlns:r="http://schemas.openxmlformats.org/officeDocument/2006/relationships" xmlns:m="http://schemas.openxmlformats.org/officeDocument/2006/math" xmlns:v="urn:schemas-microsoft-com:vml" xmlns:wp14="http://schemas.microsoft.com/office/word/2010/wordprocessingDrawing" xmlns:wp="http://schemas.openxmlformats.org/drawingml/2006/wordprocessingDrawing" xmlns:w10="urn:schemas-microsoft-com:office:word" xmlns:w="http://schemas.openxmlformats.org/wordprocessingml/2006/main" xmlns:w14="http://schemas.microsoft.com/office/word/2010/wordml" xmlns:w15="http://schemas.microsoft.com/office/word/2012/wordml" xmlns:w16cex="http://schemas.microsoft.com/office/word/2018/wordml/cex" xmlns:w16cid="http://schemas.microsoft.com/office/word/2016/wordml/cid" xmlns:w16="http://schemas.microsoft.com/office/word/2018/wordml" xmlns:w16se="http://schemas.microsoft.com/office/word/2015/wordml/symex" xmlns:wpg="http://schemas.microsoft.com/office/word/2010/wordprocessingGroup" xmlns:wpi="http://schemas.microsoft.com/office/word/2010/wordprocessingInk" xmlns:wne="http://schemas.microsoft.com/office/word/2006/wordml" xmlns:wps="http://schemas.microsoft.com/office/word/2010/wordprocessingShape" mc:Ignorable="w14 w15 w16se w16cid w16 w16cex wp14">
-  <w16cex:commentExtensible w16cex:durableId="248B1D15" w16cex:dateUtc="2021-07-03T21:29:00Z"/>
-</w16cex:commentsExtensible>
-</file>
-
-<file path=word/commentsIds.xml><?xml version="1.0" encoding="utf-8"?>
-<w16cid:commentsIds xmlns:wpc="http://schemas.microsoft.com/office/word/2010/wordprocessingCanvas" xmlns:cx="http://schemas.microsoft.com/office/drawing/2014/chartex" xmlns:cx1="http://schemas.microsoft.com/office/drawing/2015/9/8/chartex" xmlns:cx2="http://schemas.microsoft.com/office/drawing/2015/10/21/chartex" xmlns:cx3="http://schemas.microsoft.com/office/drawing/2016/5/9/chartex" xmlns:cx4="http://schemas.microsoft.com/office/drawing/2016/5/10/chartex" xmlns:cx5="http://schemas.microsoft.com/office/drawing/2016/5/11/chartex" xmlns:cx6="http://schemas.microsoft.com/office/drawing/2016/5/12/chartex" xmlns:cx7="http://schemas.microsoft.com/office/drawing/2016/5/13/chartex" xmlns:cx8="http://schemas.microsoft.com/office/drawing/2016/5/14/chartex" xmlns:mc="http://schemas.openxmlformats.org/markup-compatibility/2006" xmlns:aink="http://schemas.microsoft.com/office/drawing/2016/ink" xmlns:am3d="http://schemas.microsoft.com/office/drawing/2017/model3d" xmlns:o="urn:schemas-microsoft-com:office:office" xmlns:r="http://schemas.openxmlformats.org/officeDocument/2006/relationships" xmlns:m="http://schemas.openxmlformats.org/officeDocument/2006/math" xmlns:v="urn:schemas-microsoft-com:vml" xmlns:wp14="http://schemas.microsoft.com/office/word/2010/wordprocessingDrawing" xmlns:wp="http://schemas.openxmlformats.org/drawingml/2006/wordprocessingDrawing" xmlns:w10="urn:schemas-microsoft-com:office:word" xmlns:w="http://schemas.openxmlformats.org/wordprocessingml/2006/main" xmlns:w14="http://schemas.microsoft.com/office/word/2010/wordml" xmlns:w15="http://schemas.microsoft.com/office/word/2012/wordml" xmlns:w16cex="http://schemas.microsoft.com/office/word/2018/wordml/cex" xmlns:w16cid="http://schemas.microsoft.com/office/word/2016/wordml/cid" xmlns:w16="http://schemas.microsoft.com/office/word/2018/wordml" xmlns:w16se="http://schemas.microsoft.com/office/word/2015/wordml/symex" xmlns:wpg="http://schemas.microsoft.com/office/word/2010/wordprocessingGroup" xmlns:wpi="http://schemas.microsoft.com/office/word/2010/wordprocessingInk" xmlns:wne="http://schemas.microsoft.com/office/word/2006/wordml" xmlns:wps="http://schemas.microsoft.com/office/word/2010/wordprocessingShape" mc:Ignorable="w14 w15 w16se w16cid w16 w16cex wp14">
-  <w16cid:commentId w16cid:paraId="765E3AA3" w16cid:durableId="248B1D15"/>
-</w16cid:commentsIds>
 </file>
 
 <file path=word/endnotes.xml><?xml version="1.0" encoding="utf-8"?>

</xml_diff>

<commit_message>
needs abstract, ldats supplement
</commit_message>
<xml_diff>
--- a/manuscript/ms.docx
+++ b/manuscript/ms.docx
@@ -168,7 +168,13 @@
         <w:t xml:space="preserve">Analytic methods: </w:t>
       </w:r>
       <w:r>
-        <w:t>All analyses were conducted in R version [R version].</w:t>
+        <w:t xml:space="preserve">All analyses were conducted in R version </w:t>
+      </w:r>
+      <w:r>
+        <w:t>4.0.3</w:t>
+      </w:r>
+      <w:r>
+        <w:t>.</w:t>
       </w:r>
     </w:p>
     <w:p>
@@ -1064,399 +1070,12 @@
         </w:rPr>
         <w:t xml:space="preserve">. </w:t>
       </w:r>
-    </w:p>
-    <w:p>
-      <w:pPr>
-        <w:pStyle w:val="Heading2"/>
+      <w:r>
         <w:rPr>
           <w:i w:val="0"/>
           <w:iCs w:val="0"/>
         </w:rPr>
-      </w:pPr>
-      <w:r>
-        <w:t>The Portal Project</w:t>
-      </w:r>
-    </w:p>
-    <w:p>
-      <w:pPr>
-        <w:ind w:firstLine="720"/>
-      </w:pPr>
-      <w:r>
-        <w:t xml:space="preserve">The Portal Project consists of a set of 24 fenced experimental plots located approximately 7 miles east of Portal, AZ, USA, on unceded land of the Chiricahua Apache. Beginning in 1977, kangaroo rats </w:t>
-      </w:r>
-      <w:r>
-        <w:t>(</w:t>
-      </w:r>
-      <w:r>
-        <w:rPr>
-          <w:i/>
-        </w:rPr>
-        <w:t xml:space="preserve">D. spectabilis, D. merriami, </w:t>
-      </w:r>
-      <w:r>
-        <w:rPr>
-          <w:iCs/>
-        </w:rPr>
-        <w:t xml:space="preserve">and </w:t>
-      </w:r>
-      <w:r>
-        <w:rPr>
-          <w:i/>
-        </w:rPr>
-        <w:t xml:space="preserve">D. </w:t>
-      </w:r>
-      <w:r>
-        <w:rPr>
-          <w:i/>
-        </w:rPr>
-        <w:t>ordii</w:t>
-      </w:r>
-      <w:r>
-        <w:rPr>
-          <w:iCs/>
-        </w:rPr>
-        <w:t xml:space="preserve">) have </w:t>
-      </w:r>
-      <w:r>
-        <w:t>been experimentally excluded from a subset of these plots</w:t>
-      </w:r>
-      <w:r>
-        <w:t xml:space="preserve"> (exclosures)</w:t>
-      </w:r>
-      <w:r>
-        <w:t xml:space="preserve">, while all other rodents are allowed access through small holes cut in the plot fencing. </w:t>
-      </w:r>
-      <w:r>
-        <w:t>Control</w:t>
-      </w:r>
-      <w:r>
-        <w:t xml:space="preserve"> plots, with larger holes, are accessible to all </w:t>
-      </w:r>
-      <w:r>
-        <w:t>rodents</w:t>
-      </w:r>
-      <w:r>
-        <w:t>, including kangaroo rats</w:t>
-      </w:r>
-      <w:r>
-        <w:t xml:space="preserve">. </w:t>
-      </w:r>
-      <w:r>
-        <w:t>Rodents on all plots are censused monthly</w:t>
-      </w:r>
-      <w:r>
-        <w:t>. The</w:t>
-      </w:r>
-      <w:r>
-        <w:t xml:space="preserve"> plant communities</w:t>
-      </w:r>
-      <w:r>
-        <w:t xml:space="preserve"> on the plots</w:t>
-      </w:r>
-      <w:r>
-        <w:t xml:space="preserve"> are censused twice a </w:t>
-      </w:r>
-      <w:r>
-        <w:t>year, and p</w:t>
-      </w:r>
-      <w:r>
-        <w:t>recipitation and temperature data have been collected</w:t>
-      </w:r>
-      <w:r>
-        <w:t xml:space="preserve"> with automated weather stations </w:t>
-      </w:r>
-      <w:r>
-        <w:t>since</w:t>
-      </w:r>
-      <w:r>
-        <w:t xml:space="preserve"> 1989</w:t>
-      </w:r>
-      <w:r>
-        <w:t xml:space="preserve">. </w:t>
-      </w:r>
-      <w:r>
-        <w:t xml:space="preserve">NDVI data from 1989-present, for a 1000m radius circle surrounding the site, is obtained from Landsat (Landsat citations). </w:t>
-      </w:r>
-      <w:r>
-        <w:t xml:space="preserve">For additional details on the site and methodology of the Portal Project, see </w:t>
-      </w:r>
-      <w:r>
-        <w:t>Ernest et al</w:t>
-      </w:r>
-      <w:r>
-        <w:t>.</w:t>
-      </w:r>
-      <w:r>
-        <w:t xml:space="preserve"> (2019).</w:t>
-      </w:r>
-      <w:r>
-        <w:t xml:space="preserve"> </w:t>
-      </w:r>
-    </w:p>
-    <w:p>
-      <w:pPr>
-        <w:pStyle w:val="Heading2"/>
-      </w:pPr>
-      <w:r>
-        <w:t>Data</w:t>
-      </w:r>
-    </w:p>
-    <w:p>
-      <w:pPr>
-        <w:ind w:firstLine="720"/>
-        <w:rPr>
-          <w:iCs/>
-        </w:rPr>
-      </w:pPr>
-      <w:r>
-        <w:t xml:space="preserve">We use data for 4 control and 5 exclosure plots from January 1988 until January 2020. The experimental treatments for some plots have changed over time, and we </w:t>
-      </w:r>
-      <w:r>
-        <w:t>restricted our analysis to</w:t>
-      </w:r>
-      <w:r>
-        <w:t xml:space="preserve"> the subset of plots that have had the same treatments for the longest period of time</w:t>
-      </w:r>
-      <w:r>
-        <w:t xml:space="preserve"> (</w:t>
-      </w:r>
-      <w:r>
-        <w:t>Ernest et al. 2019</w:t>
-      </w:r>
-      <w:r>
-        <w:t>)</w:t>
-      </w:r>
-      <w:r>
-        <w:t>.</w:t>
-      </w:r>
-      <w:r>
-        <w:t xml:space="preserve"> </w:t>
-      </w:r>
-      <w:r>
-        <w:t>W</w:t>
-      </w:r>
-      <w:r>
-        <w:t>e broke this timeseries into three time periods corresponding to major transitions in the rodent community</w:t>
-      </w:r>
-      <w:r>
-        <w:t xml:space="preserve">: </w:t>
-      </w:r>
-      <w:r>
-        <w:t>from</w:t>
-      </w:r>
-      <w:r>
-        <w:t xml:space="preserve"> January 1988 to June 1997</w:t>
-      </w:r>
-      <w:r>
-        <w:rPr>
-          <w:iCs/>
-        </w:rPr>
-        <w:t xml:space="preserve">; </w:t>
-      </w:r>
-      <w:r>
-        <w:t>from July 1997</w:t>
-      </w:r>
-      <w:r>
-        <w:t xml:space="preserve">, which is the first census period in which </w:t>
-      </w:r>
-      <w:r>
-        <w:rPr>
-          <w:i/>
-        </w:rPr>
-        <w:t xml:space="preserve">C. baileyi </w:t>
-      </w:r>
-      <w:r>
-        <w:rPr>
-          <w:iCs/>
-        </w:rPr>
-        <w:t>was captured on all exclosure plots at the site</w:t>
-      </w:r>
-      <w:r>
-        <w:rPr>
-          <w:iCs/>
-        </w:rPr>
-        <w:t xml:space="preserve"> (Bledsoe </w:t>
-      </w:r>
-      <w:r>
-        <w:rPr>
-          <w:iCs/>
-        </w:rPr>
-        <w:t xml:space="preserve"> and Ernest </w:t>
-      </w:r>
-      <w:r>
-        <w:rPr>
-          <w:iCs/>
-        </w:rPr>
-        <w:t>2020)</w:t>
-      </w:r>
-      <w:r>
-        <w:t xml:space="preserve">, </w:t>
-      </w:r>
-      <w:r>
-        <w:t>until January</w:t>
-      </w:r>
-      <w:r>
-        <w:rPr>
-          <w:iCs/>
-        </w:rPr>
-        <w:t xml:space="preserve"> 2010</w:t>
-      </w:r>
-      <w:r>
-        <w:rPr>
-          <w:iCs/>
-        </w:rPr>
-        <w:t xml:space="preserve">, which is approximately when the most recent </w:t>
-      </w:r>
-      <w:r>
-        <w:rPr>
-          <w:iCs/>
-        </w:rPr>
-        <w:lastRenderedPageBreak/>
-        <w:t>reorganization event occurred</w:t>
-      </w:r>
-      <w:r>
-        <w:rPr>
-          <w:iCs/>
-        </w:rPr>
-        <w:t xml:space="preserve"> (Christensen et al. 2018)</w:t>
-      </w:r>
-      <w:r>
-        <w:rPr>
-          <w:iCs/>
-        </w:rPr>
-        <w:t>; and</w:t>
-      </w:r>
-      <w:r>
-        <w:rPr>
-          <w:iCs/>
-        </w:rPr>
-        <w:t xml:space="preserve"> from</w:t>
-      </w:r>
-      <w:r>
-        <w:rPr>
-          <w:iCs/>
-        </w:rPr>
-        <w:t xml:space="preserve"> January</w:t>
-      </w:r>
-      <w:r>
-        <w:rPr>
-          <w:iCs/>
-        </w:rPr>
-        <w:t xml:space="preserve"> 2010 </w:t>
-      </w:r>
-      <w:r>
-        <w:rPr>
-          <w:iCs/>
-        </w:rPr>
-        <w:t>until January 2020, when data</w:t>
-      </w:r>
-      <w:r>
-        <w:rPr>
-          <w:iCs/>
-        </w:rPr>
-        <w:t xml:space="preserve"> collection </w:t>
-      </w:r>
-      <w:r>
-        <w:rPr>
-          <w:iCs/>
-        </w:rPr>
-        <w:t xml:space="preserve">was interrupted by the </w:t>
-      </w:r>
-      <w:r>
-        <w:rPr>
-          <w:iCs/>
-        </w:rPr>
-        <w:t>COVID-19 pandemic.</w:t>
-      </w:r>
-      <w:r>
-        <w:rPr>
-          <w:iCs/>
-        </w:rPr>
-        <w:t xml:space="preserve"> For each individual rodent captured, we estimated the individual-level metabolic rate as [equation], where </w:t>
-      </w:r>
-      <w:r>
-        <w:rPr>
-          <w:i/>
-        </w:rPr>
-        <w:t xml:space="preserve">m </w:t>
-      </w:r>
-      <w:r>
-        <w:rPr>
-          <w:iCs/>
-        </w:rPr>
-        <w:t xml:space="preserve">is body mass in grams (White et al. 2004). We calculated </w:t>
-      </w:r>
-      <w:r>
-        <w:rPr>
-          <w:iCs/>
-        </w:rPr>
-        <w:t>treatment</w:t>
-      </w:r>
-      <w:r>
-        <w:rPr>
-          <w:iCs/>
-        </w:rPr>
-        <w:t xml:space="preserve"> and species-level energy use as the</w:t>
-      </w:r>
-      <w:r>
-        <w:rPr>
-          <w:iCs/>
-        </w:rPr>
-        <w:t xml:space="preserve"> sum of the appropriate individuals’ metabolic rates.</w:t>
-      </w:r>
-      <w:r>
-        <w:rPr>
-          <w:iCs/>
-        </w:rPr>
-        <w:t xml:space="preserve"> </w:t>
-      </w:r>
-      <w:r>
-        <w:rPr>
-          <w:iCs/>
-        </w:rPr>
-        <w:t xml:space="preserve">All data were accessed using the R package </w:t>
-      </w:r>
-      <w:r>
-        <w:rPr>
-          <w:i/>
-        </w:rPr>
-        <w:t>portal</w:t>
-      </w:r>
-      <w:r>
-        <w:rPr>
-          <w:i/>
-        </w:rPr>
-        <w:t>r</w:t>
-      </w:r>
-      <w:r>
-        <w:rPr>
-          <w:i/>
-        </w:rPr>
-        <w:t xml:space="preserve"> </w:t>
-      </w:r>
-      <w:r>
-        <w:rPr>
-          <w:iCs/>
-        </w:rPr>
-        <w:t>(</w:t>
-      </w:r>
-      <w:r>
-        <w:rPr>
-          <w:iCs/>
-        </w:rPr>
-        <w:t>Christensen et al. 2019</w:t>
-      </w:r>
-      <w:r>
-        <w:rPr>
-          <w:iCs/>
-        </w:rPr>
-        <w:t>)</w:t>
-      </w:r>
-      <w:r>
-        <w:rPr>
-          <w:iCs/>
-        </w:rPr>
-        <w:t>.</w:t>
+        <w:t>All analyses were conducted in R version 4.0.3 (R Core Team 2020).</w:t>
       </w:r>
     </w:p>
     <w:p>
@@ -1468,6 +1087,397 @@
         </w:rPr>
       </w:pPr>
       <w:r>
+        <w:t>The Portal Project</w:t>
+      </w:r>
+    </w:p>
+    <w:p>
+      <w:pPr>
+        <w:ind w:firstLine="720"/>
+      </w:pPr>
+      <w:r>
+        <w:t xml:space="preserve">The Portal Project consists of a set of 24 fenced experimental plots located approximately 7 miles east of Portal, AZ, USA, on unceded land of the Chiricahua Apache. Beginning in 1977, kangaroo rats </w:t>
+      </w:r>
+      <w:r>
+        <w:t>(</w:t>
+      </w:r>
+      <w:r>
+        <w:rPr>
+          <w:i/>
+        </w:rPr>
+        <w:t xml:space="preserve">D. spectabilis, D. merriami, </w:t>
+      </w:r>
+      <w:r>
+        <w:rPr>
+          <w:iCs/>
+        </w:rPr>
+        <w:t xml:space="preserve">and </w:t>
+      </w:r>
+      <w:r>
+        <w:rPr>
+          <w:i/>
+        </w:rPr>
+        <w:t xml:space="preserve">D. </w:t>
+      </w:r>
+      <w:r>
+        <w:rPr>
+          <w:i/>
+        </w:rPr>
+        <w:t>ordii</w:t>
+      </w:r>
+      <w:r>
+        <w:rPr>
+          <w:iCs/>
+        </w:rPr>
+        <w:t xml:space="preserve">) have </w:t>
+      </w:r>
+      <w:r>
+        <w:t>been experimentally excluded from a subset of these plots</w:t>
+      </w:r>
+      <w:r>
+        <w:t xml:space="preserve"> (exclosures)</w:t>
+      </w:r>
+      <w:r>
+        <w:t xml:space="preserve">, while all other rodents are allowed access through small holes cut in the plot fencing. </w:t>
+      </w:r>
+      <w:r>
+        <w:t>Control</w:t>
+      </w:r>
+      <w:r>
+        <w:t xml:space="preserve"> plots, with larger holes, are accessible to all </w:t>
+      </w:r>
+      <w:r>
+        <w:t>rodents</w:t>
+      </w:r>
+      <w:r>
+        <w:t>, including kangaroo rats</w:t>
+      </w:r>
+      <w:r>
+        <w:t xml:space="preserve">. </w:t>
+      </w:r>
+      <w:r>
+        <w:t>Rodents on all plots are censused monthly</w:t>
+      </w:r>
+      <w:r>
+        <w:t>. The</w:t>
+      </w:r>
+      <w:r>
+        <w:t xml:space="preserve"> plant communities</w:t>
+      </w:r>
+      <w:r>
+        <w:t xml:space="preserve"> on the plots</w:t>
+      </w:r>
+      <w:r>
+        <w:t xml:space="preserve"> are censused twice a </w:t>
+      </w:r>
+      <w:r>
+        <w:t>year, and p</w:t>
+      </w:r>
+      <w:r>
+        <w:t>recipitation and temperature data have been collected</w:t>
+      </w:r>
+      <w:r>
+        <w:t xml:space="preserve"> with automated weather stations </w:t>
+      </w:r>
+      <w:r>
+        <w:t>since</w:t>
+      </w:r>
+      <w:r>
+        <w:t xml:space="preserve"> 1989</w:t>
+      </w:r>
+      <w:r>
+        <w:t xml:space="preserve">. </w:t>
+      </w:r>
+      <w:r>
+        <w:t xml:space="preserve">For additional details on the site and methodology of the Portal Project, see </w:t>
+      </w:r>
+      <w:r>
+        <w:t>Ernest et al</w:t>
+      </w:r>
+      <w:r>
+        <w:t>.</w:t>
+      </w:r>
+      <w:r>
+        <w:t xml:space="preserve"> (2019).</w:t>
+      </w:r>
+      <w:r>
+        <w:t xml:space="preserve"> </w:t>
+      </w:r>
+    </w:p>
+    <w:p>
+      <w:pPr>
+        <w:pStyle w:val="Heading2"/>
+      </w:pPr>
+      <w:r>
+        <w:t>Data</w:t>
+      </w:r>
+    </w:p>
+    <w:p>
+      <w:pPr>
+        <w:ind w:firstLine="720"/>
+        <w:rPr>
+          <w:iCs/>
+        </w:rPr>
+      </w:pPr>
+      <w:r>
+        <w:t xml:space="preserve">We use data for 4 control and 5 exclosure plots from January 1988 until January 2020. The experimental treatments for some plots have changed over time, and we </w:t>
+      </w:r>
+      <w:r>
+        <w:t>used</w:t>
+      </w:r>
+      <w:r>
+        <w:t xml:space="preserve"> the subset of plots that have had the same treatments for the longest period of time</w:t>
+      </w:r>
+      <w:r>
+        <w:t xml:space="preserve"> (</w:t>
+      </w:r>
+      <w:r>
+        <w:t>Ernest et al. 2019</w:t>
+      </w:r>
+      <w:r>
+        <w:t>)</w:t>
+      </w:r>
+      <w:r>
+        <w:t>.</w:t>
+      </w:r>
+      <w:r>
+        <w:t xml:space="preserve"> </w:t>
+      </w:r>
+      <w:r>
+        <w:t>W</w:t>
+      </w:r>
+      <w:r>
+        <w:t>e broke this timeseries into three time periods corresponding to major transitions in the rodent community</w:t>
+      </w:r>
+      <w:r>
+        <w:t xml:space="preserve">: </w:t>
+      </w:r>
+      <w:r>
+        <w:t>from</w:t>
+      </w:r>
+      <w:r>
+        <w:t xml:space="preserve"> January 1988 to June 1997</w:t>
+      </w:r>
+      <w:r>
+        <w:rPr>
+          <w:iCs/>
+        </w:rPr>
+        <w:t xml:space="preserve">; </w:t>
+      </w:r>
+      <w:r>
+        <w:t>from July 1997</w:t>
+      </w:r>
+      <w:r>
+        <w:t xml:space="preserve">, which is the first census period in which </w:t>
+      </w:r>
+      <w:r>
+        <w:rPr>
+          <w:i/>
+        </w:rPr>
+        <w:t xml:space="preserve">C. baileyi </w:t>
+      </w:r>
+      <w:r>
+        <w:rPr>
+          <w:iCs/>
+        </w:rPr>
+        <w:t>was captured on all exclosure plots at the site</w:t>
+      </w:r>
+      <w:r>
+        <w:rPr>
+          <w:iCs/>
+        </w:rPr>
+        <w:t xml:space="preserve"> (Bledsoe </w:t>
+      </w:r>
+      <w:r>
+        <w:rPr>
+          <w:iCs/>
+        </w:rPr>
+        <w:t xml:space="preserve"> and Ernest </w:t>
+      </w:r>
+      <w:r>
+        <w:rPr>
+          <w:iCs/>
+        </w:rPr>
+        <w:t>2020)</w:t>
+      </w:r>
+      <w:r>
+        <w:t xml:space="preserve">, </w:t>
+      </w:r>
+      <w:r>
+        <w:t>until January</w:t>
+      </w:r>
+      <w:r>
+        <w:rPr>
+          <w:iCs/>
+        </w:rPr>
+        <w:t xml:space="preserve"> 2010</w:t>
+      </w:r>
+      <w:r>
+        <w:rPr>
+          <w:iCs/>
+        </w:rPr>
+        <w:t>, which is approximately when the most recent reorganization event occurred</w:t>
+      </w:r>
+      <w:r>
+        <w:rPr>
+          <w:iCs/>
+        </w:rPr>
+        <w:t xml:space="preserve"> </w:t>
+      </w:r>
+      <w:r>
+        <w:rPr>
+          <w:iCs/>
+        </w:rPr>
+        <w:lastRenderedPageBreak/>
+        <w:t>(Christensen et al. 2018)</w:t>
+      </w:r>
+      <w:r>
+        <w:rPr>
+          <w:iCs/>
+        </w:rPr>
+        <w:t>; and</w:t>
+      </w:r>
+      <w:r>
+        <w:rPr>
+          <w:iCs/>
+        </w:rPr>
+        <w:t xml:space="preserve"> from</w:t>
+      </w:r>
+      <w:r>
+        <w:rPr>
+          <w:iCs/>
+        </w:rPr>
+        <w:t xml:space="preserve"> January</w:t>
+      </w:r>
+      <w:r>
+        <w:rPr>
+          <w:iCs/>
+        </w:rPr>
+        <w:t xml:space="preserve"> 2010 </w:t>
+      </w:r>
+      <w:r>
+        <w:rPr>
+          <w:iCs/>
+        </w:rPr>
+        <w:t>until January 2020, when data</w:t>
+      </w:r>
+      <w:r>
+        <w:rPr>
+          <w:iCs/>
+        </w:rPr>
+        <w:t xml:space="preserve"> collection </w:t>
+      </w:r>
+      <w:r>
+        <w:rPr>
+          <w:iCs/>
+        </w:rPr>
+        <w:t xml:space="preserve">was interrupted by the </w:t>
+      </w:r>
+      <w:r>
+        <w:rPr>
+          <w:iCs/>
+        </w:rPr>
+        <w:t>COVID-19 pandemic.</w:t>
+      </w:r>
+      <w:r>
+        <w:rPr>
+          <w:iCs/>
+        </w:rPr>
+        <w:t xml:space="preserve"> For each individual rodent captured, we estimated the individual-level metabolic rate as [equation], where </w:t>
+      </w:r>
+      <w:r>
+        <w:rPr>
+          <w:i/>
+        </w:rPr>
+        <w:t xml:space="preserve">m </w:t>
+      </w:r>
+      <w:r>
+        <w:rPr>
+          <w:iCs/>
+        </w:rPr>
+        <w:t xml:space="preserve">is body mass in grams (White et al. 2004). We calculated </w:t>
+      </w:r>
+      <w:r>
+        <w:rPr>
+          <w:iCs/>
+        </w:rPr>
+        <w:t>treatment</w:t>
+      </w:r>
+      <w:r>
+        <w:rPr>
+          <w:iCs/>
+        </w:rPr>
+        <w:t xml:space="preserve"> and species-level energy use as the</w:t>
+      </w:r>
+      <w:r>
+        <w:rPr>
+          <w:iCs/>
+        </w:rPr>
+        <w:t xml:space="preserve"> sum of the appropriate individuals’ metabolic rates.</w:t>
+      </w:r>
+      <w:r>
+        <w:rPr>
+          <w:iCs/>
+        </w:rPr>
+        <w:t xml:space="preserve"> </w:t>
+      </w:r>
+      <w:r>
+        <w:rPr>
+          <w:iCs/>
+        </w:rPr>
+        <w:t xml:space="preserve">All data were accessed using the R package </w:t>
+      </w:r>
+      <w:r>
+        <w:rPr>
+          <w:i/>
+        </w:rPr>
+        <w:t>portal</w:t>
+      </w:r>
+      <w:r>
+        <w:rPr>
+          <w:i/>
+        </w:rPr>
+        <w:t>r</w:t>
+      </w:r>
+      <w:r>
+        <w:rPr>
+          <w:i/>
+        </w:rPr>
+        <w:t xml:space="preserve"> </w:t>
+      </w:r>
+      <w:r>
+        <w:rPr>
+          <w:iCs/>
+        </w:rPr>
+        <w:t>(</w:t>
+      </w:r>
+      <w:r>
+        <w:rPr>
+          <w:iCs/>
+        </w:rPr>
+        <w:t>Christensen et al. 2019</w:t>
+      </w:r>
+      <w:r>
+        <w:rPr>
+          <w:iCs/>
+        </w:rPr>
+        <w:t>)</w:t>
+      </w:r>
+      <w:r>
+        <w:rPr>
+          <w:iCs/>
+        </w:rPr>
+        <w:t>.</w:t>
+      </w:r>
+    </w:p>
+    <w:p>
+      <w:pPr>
+        <w:pStyle w:val="Heading2"/>
+        <w:rPr>
+          <w:i w:val="0"/>
+          <w:iCs w:val="0"/>
+        </w:rPr>
+      </w:pPr>
+      <w:r>
         <w:t>Rodent community energy use</w:t>
       </w:r>
     </w:p>
@@ -1631,17 +1641,22 @@
         <w:t xml:space="preserve">. </w:t>
       </w:r>
       <w:r>
-        <w:t xml:space="preserve">We calculated this as [equation], where </w:t>
-      </w:r>
-      <w:r>
-        <w:rPr>
-          <w:i/>
+        <w:t xml:space="preserve">We calculated this as </w:t>
+      </w:r>
+      <w:r>
+        <w:t>(</w:t>
+      </w:r>
+      <w:r>
+        <w:rPr>
+          <w:i/>
+          <w:iCs/>
         </w:rPr>
         <w:t>SG</w:t>
       </w:r>
       <w:r>
         <w:rPr>
           <w:i/>
+          <w:iCs/>
           <w:vertAlign w:val="subscript"/>
         </w:rPr>
         <w:t>E</w:t>
@@ -1649,6 +1664,59 @@
       <w:r>
         <w:rPr>
           <w:i/>
+          <w:iCs/>
+        </w:rPr>
+        <w:t xml:space="preserve"> - SG</w:t>
+      </w:r>
+      <w:r>
+        <w:rPr>
+          <w:i/>
+          <w:iCs/>
+          <w:vertAlign w:val="subscript"/>
+        </w:rPr>
+        <w:t>C</w:t>
+      </w:r>
+      <w:r>
+        <w:rPr>
+          <w:i/>
+          <w:iCs/>
+        </w:rPr>
+        <w:t>)/KR</w:t>
+      </w:r>
+      <w:r>
+        <w:rPr>
+          <w:i/>
+          <w:iCs/>
+          <w:vertAlign w:val="subscript"/>
+        </w:rPr>
+        <w:t>C</w:t>
+      </w:r>
+      <w:r>
+        <w:rPr>
+          <w:i/>
+          <w:iCs/>
+        </w:rPr>
+        <w:t xml:space="preserve"> </w:t>
+      </w:r>
+      <w:r>
+        <w:t xml:space="preserve">where </w:t>
+      </w:r>
+      <w:r>
+        <w:rPr>
+          <w:i/>
+        </w:rPr>
+        <w:t>SG</w:t>
+      </w:r>
+      <w:r>
+        <w:rPr>
+          <w:i/>
+          <w:vertAlign w:val="subscript"/>
+        </w:rPr>
+        <w:t>E</w:t>
+      </w:r>
+      <w:r>
+        <w:rPr>
+          <w:i/>
         </w:rPr>
         <w:t xml:space="preserve"> </w:t>
       </w:r>
@@ -1718,63 +1786,25 @@
         <w:rPr>
           <w:iCs/>
         </w:rPr>
-        <w:t xml:space="preserve">. This quantity is distinct from the overall impact of kangaroo rat removal on total energy use, which we calculated as [equation], where </w:t>
-      </w:r>
-      <w:r>
-        <w:rPr>
-          <w:i/>
-        </w:rPr>
-        <w:t>TE</w:t>
-      </w:r>
-      <w:r>
-        <w:rPr>
-          <w:i/>
-          <w:vertAlign w:val="subscript"/>
-        </w:rPr>
-        <w:t>C</w:t>
-      </w:r>
-      <w:r>
-        <w:rPr>
-          <w:i/>
-        </w:rPr>
-        <w:t xml:space="preserve"> </w:t>
-      </w:r>
-      <w:r>
-        <w:rPr>
-          <w:iCs/>
-        </w:rPr>
-        <w:t xml:space="preserve">and </w:t>
-      </w:r>
-      <w:r>
-        <w:rPr>
-          <w:i/>
-        </w:rPr>
-        <w:t>TE</w:t>
-      </w:r>
-      <w:r>
-        <w:rPr>
-          <w:i/>
-          <w:vertAlign w:val="subscript"/>
-        </w:rPr>
-        <w:t>E</w:t>
-      </w:r>
-      <w:r>
-        <w:rPr>
-          <w:i/>
-        </w:rPr>
-        <w:t xml:space="preserve"> </w:t>
-      </w:r>
-      <w:r>
-        <w:rPr>
-          <w:iCs/>
-        </w:rPr>
-        <w:t>are the total energy use of all species on control and exclosure plots, respectively</w:t>
-      </w:r>
-      <w:r>
-        <w:rPr>
-          <w:iCs/>
-        </w:rPr>
-        <w:t xml:space="preserve"> (see also Thibault et al. 2010)</w:t>
+        <w:t xml:space="preserve">. This quantity is distinct from the overall impact of kangaroo rat removal on total energy use, which we calculated </w:t>
+      </w:r>
+      <w:r>
+        <w:rPr>
+          <w:iCs/>
+        </w:rPr>
+        <w:t xml:space="preserve">as </w:t>
+      </w:r>
+      <w:r>
+        <w:rPr>
+          <w:iCs/>
+        </w:rPr>
+        <w:t xml:space="preserve">the ratio of total energy use, by all species, on exclosure plots to total energy use on control plots </w:t>
+      </w:r>
+      <w:r>
+        <w:rPr>
+          <w:iCs/>
+        </w:rPr>
+        <w:t>(see also Thibault et al. 2010)</w:t>
       </w:r>
       <w:r>
         <w:rPr>
@@ -1786,7 +1816,19 @@
         <w:rPr>
           <w:iCs/>
         </w:rPr>
-        <w:t>To test how these variables have shifted across time periods</w:t>
+        <w:t xml:space="preserve">To </w:t>
+      </w:r>
+      <w:r>
+        <w:rPr>
+          <w:iCs/>
+        </w:rPr>
+        <w:t>compare these variables</w:t>
+      </w:r>
+      <w:r>
+        <w:rPr>
+          <w:iCs/>
+        </w:rPr>
+        <w:t xml:space="preserve"> across time periods</w:t>
       </w:r>
       <w:r>
         <w:rPr>
@@ -1834,50 +1876,50 @@
         <w:rPr>
           <w:iCs/>
         </w:rPr>
-        <w:t xml:space="preserve">, accounting for temporal </w:t>
+        <w:t>, accounting for temporal autocorrelation</w:t>
+      </w:r>
+      <w:r>
+        <w:rPr>
+          <w:iCs/>
+        </w:rPr>
+        <w:t xml:space="preserve">, using the form </w:t>
+      </w:r>
+      <w:r>
+        <w:rPr>
+          <w:i/>
+        </w:rPr>
+        <w:t>response ~ time period</w:t>
+      </w:r>
+      <w:r>
+        <w:rPr>
+          <w:iCs/>
+        </w:rPr>
+        <w:t xml:space="preserve"> + </w:t>
+      </w:r>
+      <w:r>
+        <w:rPr>
+          <w:i/>
+        </w:rPr>
+        <w:t>CORCA1(census period)</w:t>
+      </w:r>
+      <w:r>
+        <w:rPr>
+          <w:iCs/>
+        </w:rPr>
+        <w:t xml:space="preserve">. </w:t>
+      </w:r>
+      <w:r>
+        <w:rPr>
+          <w:iCs/>
+        </w:rPr>
+        <w:t xml:space="preserve">We also calculated the proportion of </w:t>
       </w:r>
       <w:r>
         <w:rPr>
           <w:iCs/>
         </w:rPr>
         <w:lastRenderedPageBreak/>
-        <w:t>autocorrelation</w:t>
-      </w:r>
-      <w:r>
-        <w:rPr>
-          <w:iCs/>
-        </w:rPr>
-        <w:t xml:space="preserve">, using the form </w:t>
-      </w:r>
-      <w:r>
-        <w:rPr>
-          <w:i/>
-        </w:rPr>
-        <w:t>response ~ time period</w:t>
-      </w:r>
-      <w:r>
-        <w:rPr>
-          <w:iCs/>
-        </w:rPr>
-        <w:t xml:space="preserve"> + </w:t>
-      </w:r>
-      <w:r>
-        <w:rPr>
-          <w:i/>
-        </w:rPr>
-        <w:t>CORCA1(census period)</w:t>
-      </w:r>
-      <w:r>
-        <w:rPr>
-          <w:iCs/>
-        </w:rPr>
-        <w:t xml:space="preserve">. </w:t>
-      </w:r>
-      <w:r>
-        <w:rPr>
-          <w:iCs/>
-        </w:rPr>
-        <w:t xml:space="preserve">We also calculated the proportion of treatment-level energy use accounted for by all small granivores, and by </w:t>
+        <w:t xml:space="preserve">treatment-level energy use accounted for by all small granivores, and by </w:t>
       </w:r>
       <w:r>
         <w:rPr>
@@ -2407,94 +2449,88 @@
         <w:rPr>
           <w:iCs/>
         </w:rPr>
-        <w:t xml:space="preserve">in the winter annual community on control and exclosure plots in each census year, and tested for changes </w:t>
-      </w:r>
-      <w:r>
-        <w:rPr>
+        <w:t xml:space="preserve">in the winter annual community on control and exclosure plots in each census year, and tested for changes across time periods </w:t>
+      </w:r>
+      <w:r>
+        <w:rPr>
+          <w:iCs/>
+        </w:rPr>
+        <w:t xml:space="preserve">and treatments </w:t>
+      </w:r>
+      <w:r>
+        <w:rPr>
+          <w:iCs/>
+        </w:rPr>
+        <w:t xml:space="preserve">using a </w:t>
+      </w:r>
+      <w:r>
+        <w:rPr>
+          <w:iCs/>
+        </w:rPr>
+        <w:t xml:space="preserve">quasibinomial </w:t>
+      </w:r>
+      <w:r>
+        <w:rPr>
+          <w:iCs/>
+        </w:rPr>
+        <w:t xml:space="preserve">generalized linear model of the form </w:t>
+      </w:r>
+      <w:r>
+        <w:rPr>
+          <w:i/>
+        </w:rPr>
+        <w:t>response</w:t>
+      </w:r>
+      <w:r>
+        <w:rPr>
+          <w:i/>
+        </w:rPr>
+        <w:t xml:space="preserve"> ~ time</w:t>
+      </w:r>
+      <w:r>
+        <w:rPr>
+          <w:i/>
+        </w:rPr>
+        <w:t xml:space="preserve"> </w:t>
+      </w:r>
+      <w:r>
+        <w:rPr>
+          <w:i/>
+        </w:rPr>
+        <w:t xml:space="preserve">period </w:t>
+      </w:r>
+      <w:r>
+        <w:rPr>
+          <w:i/>
+        </w:rPr>
+        <w:t>+ treatmen</w:t>
+      </w:r>
+      <w:r>
+        <w:rPr>
+          <w:i/>
+        </w:rPr>
+        <w:t>t</w:t>
+      </w:r>
+      <w:r>
+        <w:rPr>
+          <w:iCs/>
+        </w:rPr>
+        <w:t xml:space="preserve">. </w:t>
+      </w:r>
+    </w:p>
+    <w:p>
+      <w:pPr>
+        <w:rPr>
+          <w:i/>
+          <w:iCs/>
+        </w:rPr>
+      </w:pPr>
+      <w:r>
+        <w:rPr>
+          <w:i/>
           <w:iCs/>
         </w:rPr>
         <w:lastRenderedPageBreak/>
-        <w:t xml:space="preserve">across time periods </w:t>
-      </w:r>
-      <w:r>
-        <w:rPr>
-          <w:iCs/>
-        </w:rPr>
-        <w:t xml:space="preserve">and treatments </w:t>
-      </w:r>
-      <w:r>
-        <w:rPr>
-          <w:iCs/>
-        </w:rPr>
-        <w:t xml:space="preserve">using a </w:t>
-      </w:r>
-      <w:r>
-        <w:rPr>
-          <w:iCs/>
-        </w:rPr>
-        <w:t xml:space="preserve">quasibinomial </w:t>
-      </w:r>
-      <w:r>
-        <w:rPr>
-          <w:iCs/>
-        </w:rPr>
-        <w:t xml:space="preserve">generalized linear model of the form </w:t>
-      </w:r>
-      <w:r>
-        <w:rPr>
-          <w:i/>
-        </w:rPr>
-        <w:t>response</w:t>
-      </w:r>
-      <w:r>
-        <w:rPr>
-          <w:i/>
-        </w:rPr>
-        <w:t xml:space="preserve"> ~ time</w:t>
-      </w:r>
-      <w:r>
-        <w:rPr>
-          <w:i/>
-        </w:rPr>
-        <w:t xml:space="preserve"> </w:t>
-      </w:r>
-      <w:r>
-        <w:rPr>
-          <w:i/>
-        </w:rPr>
-        <w:t xml:space="preserve">period </w:t>
-      </w:r>
-      <w:r>
-        <w:rPr>
-          <w:i/>
-        </w:rPr>
-        <w:t>+ treatmen</w:t>
-      </w:r>
-      <w:r>
-        <w:rPr>
-          <w:i/>
-        </w:rPr>
-        <w:t>t</w:t>
-      </w:r>
-      <w:r>
-        <w:rPr>
-          <w:iCs/>
-        </w:rPr>
-        <w:t xml:space="preserve">. </w:t>
-      </w:r>
-    </w:p>
-    <w:p>
-      <w:pPr>
-        <w:rPr>
-          <w:i/>
-          <w:iCs/>
-        </w:rPr>
-      </w:pPr>
-      <w:r>
-        <w:rPr>
-          <w:i/>
-          <w:iCs/>
-        </w:rPr>
         <w:t>Environmental variables</w:t>
       </w:r>
     </w:p>
@@ -2509,10 +2545,19 @@
         <w:t xml:space="preserve">12-month </w:t>
       </w:r>
       <w:r>
-        <w:t xml:space="preserve">SPEI </w:t>
-      </w:r>
-      <w:r>
-        <w:t xml:space="preserve">indices </w:t>
+        <w:t>Standardized Precipitation Evapotranspiration</w:t>
+      </w:r>
+      <w:r>
+        <w:t xml:space="preserve"> </w:t>
+      </w:r>
+      <w:r>
+        <w:t>indices</w:t>
+      </w:r>
+      <w:r>
+        <w:t xml:space="preserve"> (SPEI)</w:t>
+      </w:r>
+      <w:r>
+        <w:t xml:space="preserve"> </w:t>
       </w:r>
       <w:r>
         <w:t xml:space="preserve">for all months from </w:t>
@@ -2521,7 +2566,13 @@
         <w:t>1989</w:t>
       </w:r>
       <w:r>
-        <w:t>-2020, using Thornthwaite PEVT (</w:t>
+        <w:t xml:space="preserve">-2020, </w:t>
+      </w:r>
+      <w:r>
+        <w:t>using the Thornthwaite method to estimate potential evapotranspiration</w:t>
+      </w:r>
+      <w:r>
+        <w:t xml:space="preserve"> (</w:t>
       </w:r>
       <w:r>
         <w:rPr>
@@ -2534,16 +2585,78 @@
         <w:t xml:space="preserve">, </w:t>
       </w:r>
       <w:r>
-        <w:t xml:space="preserve">spei citation; </w:t>
-      </w:r>
-      <w:r>
-        <w:t>Slette et al. 2019; Cárdenas et al. 2021</w:t>
+        <w:rPr>
+          <w:rStyle w:val="SubtleReference"/>
+          <w:rFonts w:eastAsiaTheme="minorHAnsi"/>
+        </w:rPr>
+        <w:t>Beguería</w:t>
+      </w:r>
+      <w:r>
+        <w:rPr>
+          <w:rStyle w:val="SubtleReference"/>
+          <w:rFonts w:eastAsiaTheme="minorHAnsi"/>
+        </w:rPr>
+        <w:t xml:space="preserve"> and </w:t>
+      </w:r>
+      <w:r>
+        <w:rPr>
+          <w:rStyle w:val="SubtleReference"/>
+          <w:rFonts w:eastAsiaTheme="minorHAnsi"/>
+        </w:rPr>
+        <w:t>Vicente-Serrano</w:t>
+      </w:r>
+      <w:r>
+        <w:rPr>
+          <w:rStyle w:val="SubtleReference"/>
+          <w:rFonts w:eastAsiaTheme="minorHAnsi"/>
+        </w:rPr>
+        <w:t xml:space="preserve"> 2017; </w:t>
+      </w:r>
+      <w:r>
+        <w:t xml:space="preserve">Slette et al. 2019; </w:t>
+      </w:r>
+      <w:r>
+        <w:t>Cárdenas et al. 2021</w:t>
       </w:r>
       <w:r>
         <w:t xml:space="preserve">). We also calculated anomalies in the </w:t>
       </w:r>
       <w:r>
-        <w:t xml:space="preserve">monthly NDVI, total precipitation, and </w:t>
+        <w:t>monthly NDVI</w:t>
+      </w:r>
+      <w:r>
+        <w:t xml:space="preserve"> (from Landsat 5, 7, and 8, </w:t>
+      </w:r>
+      <w:r>
+        <w:t>obtained</w:t>
+      </w:r>
+      <w:r>
+        <w:t xml:space="preserve"> via </w:t>
+      </w:r>
+      <w:r>
+        <w:rPr>
+          <w:i/>
+          <w:iCs/>
+        </w:rPr>
+        <w:t>portal</w:t>
+      </w:r>
+      <w:r>
+        <w:t xml:space="preserve">r; </w:t>
+      </w:r>
+      <w:r>
+        <w:t>Maesk et al. 2006; Vermote et al. 2016</w:t>
+      </w:r>
+      <w:r>
+        <w:t>; Christensen et al. 201</w:t>
+      </w:r>
+      <w:r>
+        <w:t>9</w:t>
+      </w:r>
+      <w:r>
+        <w:t>)</w:t>
+      </w:r>
+      <w:r>
+        <w:t xml:space="preserve">, total precipitation, and </w:t>
       </w:r>
       <w:r>
         <w:t xml:space="preserve">mean, maximum, and minimum temperature. </w:t>
@@ -2634,7 +2747,13 @@
         <w:t>&lt; 0.001</w:t>
       </w:r>
       <w:r>
-        <w:t>; for complete results of all models, see Appendix 2</w:t>
+        <w:t xml:space="preserve">; for complete results of all models, see Appendix </w:t>
+      </w:r>
+      <w:r>
+        <w:t>S</w:t>
+      </w:r>
+      <w:r>
+        <w:t>2</w:t>
       </w:r>
       <w:r>
         <w:t>)</w:t>
@@ -3503,7 +3622,13 @@
         <w:rPr>
           <w:iCs/>
         </w:rPr>
-        <w:t xml:space="preserve"> 1-2</w:t>
+        <w:t xml:space="preserve"> </w:t>
+      </w:r>
+      <w:r>
+        <w:rPr>
+          <w:iCs/>
+        </w:rPr>
+        <w:t>S1, S3</w:t>
       </w:r>
       <w:r>
         <w:rPr>
@@ -4532,10 +4657,7 @@
         </w:sectPr>
       </w:pPr>
       <w:r>
-        <w:t>The Portal Project has been supported by numerous NSF grants, most recently [LTREB]</w:t>
-      </w:r>
-      <w:r>
-        <w:t xml:space="preserve">, and has been sustained over the decades via the dedicated efforts of dozens of researchers and volunteers. </w:t>
+        <w:t xml:space="preserve">The Portal Project has been supported by numerous NSF grants, most recently [LTREB], and has been sustained over the decades via the dedicated efforts of dozens of researchers and volunteers. </w:t>
       </w:r>
       <w:r>
         <w:t xml:space="preserve">RMD was supported </w:t>
@@ -4931,6 +5053,22 @@
           <w:rStyle w:val="SubtleReference"/>
           <w:rFonts w:eastAsiaTheme="minorHAnsi"/>
         </w:rPr>
+        <w:t>Masek, J.G., Vermote, E.F., Saleous, N., Wolfe, R., Hall, F.G., Huemmrich, F., Gao, F., Kutler, J., and Lim, T.K. (2006). A Landsat surface reflectance data set for North America, 1990-100, IEEE Geoscience and Remote Sensing Letters. 3:68-72.</w:t>
+      </w:r>
+    </w:p>
+    <w:p>
+      <w:pPr>
+        <w:ind w:left="630" w:hanging="630"/>
+        <w:rPr>
+          <w:rStyle w:val="SubtleReference"/>
+          <w:rFonts w:eastAsiaTheme="minorHAnsi"/>
+        </w:rPr>
+      </w:pPr>
+      <w:r>
+        <w:rPr>
+          <w:rStyle w:val="SubtleReference"/>
+          <w:rFonts w:eastAsiaTheme="minorHAnsi"/>
+        </w:rPr>
         <w:t>Pinheiro, J., D. Bates, S. DebRoy, D. Sarkar, and R Core Team. 2020. nlme: Linear and Nonlinear Mixed Effects Models.</w:t>
       </w:r>
     </w:p>
@@ -4963,6 +5101,22 @@
           <w:rStyle w:val="SubtleReference"/>
           <w:rFonts w:eastAsiaTheme="minorHAnsi"/>
         </w:rPr>
+        <w:t>R Core Team. 2020. R: A Language and Environment for Statistical Computing. R Foundation for Statistical Computing, Vienna, Austria.</w:t>
+      </w:r>
+    </w:p>
+    <w:p>
+      <w:pPr>
+        <w:ind w:left="630" w:hanging="630"/>
+        <w:rPr>
+          <w:rStyle w:val="SubtleReference"/>
+          <w:rFonts w:eastAsiaTheme="minorHAnsi"/>
+        </w:rPr>
+      </w:pPr>
+      <w:r>
+        <w:rPr>
+          <w:rStyle w:val="SubtleReference"/>
+          <w:rFonts w:eastAsiaTheme="minorHAnsi"/>
+        </w:rPr>
         <w:t>Rosenzweig, M. L., and J. Winakur. 1969. Population Ecology of Desert Rodent Communities: Habitats and Environmental Complexity. Ecology 50:558–572.</w:t>
       </w:r>
     </w:p>
@@ -5011,6 +5165,7 @@
           <w:rStyle w:val="SubtleReference"/>
           <w:rFonts w:eastAsiaTheme="minorHAnsi"/>
         </w:rPr>
+        <w:lastRenderedPageBreak/>
         <w:t>Thibault, K. M., and J. H. Brown. 2008. Impact of an extreme climatic event on community assembly. Proceedings of the National Academy of Sciences of the United States of America 105:3410–3415.</w:t>
       </w:r>
     </w:p>
@@ -5043,7 +5198,6 @@
           <w:rStyle w:val="SubtleReference"/>
           <w:rFonts w:eastAsiaTheme="minorHAnsi"/>
         </w:rPr>
-        <w:lastRenderedPageBreak/>
         <w:t>Valone, T. J., J. H. Brown, and C. L. Jacobi. 1995. Catastrophic Decline of a Desert Rodent, Dipodomys spectabilis: Insights from a Long-Term Study. Journal of Mammalogy 76:428–436.</w:t>
       </w:r>
     </w:p>
@@ -5106,6 +5260,22 @@
           <w:rStyle w:val="SubtleReference"/>
           <w:rFonts w:eastAsiaTheme="minorHAnsi"/>
         </w:rPr>
+        <w:t>Vermote, E., Justice, C., Claverie, M., &amp; Franch, B. (2016). Preliminary analysis of the performance of the Landsat 8/OLI land surface reflectance product. Remote Sensing of Environment, 185, 46-56.</w:t>
+      </w:r>
+    </w:p>
+    <w:p>
+      <w:pPr>
+        <w:ind w:left="630" w:hanging="630"/>
+        <w:rPr>
+          <w:rStyle w:val="SubtleReference"/>
+          <w:rFonts w:eastAsiaTheme="minorHAnsi"/>
+        </w:rPr>
+      </w:pPr>
+      <w:r>
+        <w:rPr>
+          <w:rStyle w:val="SubtleReference"/>
+          <w:rFonts w:eastAsiaTheme="minorHAnsi"/>
+        </w:rPr>
         <w:t>White, E. P., S. K. M. Ernest, and K. M. Thibault. 2004. Trade‐offs in Community Properties through Time in a Desert Rodent Community. The American Naturalist 164:670–676.</w:t>
       </w:r>
     </w:p>
@@ -5130,11 +5300,13 @@
         <w:ind w:left="630" w:hanging="630"/>
         <w:rPr>
           <w:rStyle w:val="SubtleReference"/>
-        </w:rPr>
-      </w:pPr>
-      <w:r>
-        <w:rPr>
-          <w:rStyle w:val="SubtleReference"/>
+          <w:rFonts w:eastAsiaTheme="minorHAnsi"/>
+        </w:rPr>
+      </w:pPr>
+      <w:r>
+        <w:rPr>
+          <w:rStyle w:val="SubtleReference"/>
+          <w:rFonts w:eastAsiaTheme="minorHAnsi"/>
         </w:rPr>
         <w:br w:type="page"/>
       </w:r>
@@ -5198,9 +5370,28 @@
         <w:t xml:space="preserve">Dotted vertical lines mark the boundaries between time periods used for statistical analysis. </w:t>
       </w:r>
       <w:r>
-        <w:t xml:space="preserve">Horizontal lines are time-period estimates from generalized least squares (a, b) and generalized linear (c, d) models, and semitransparent envelopes the 95% confidence or credible intervals. </w:t>
-      </w:r>
-    </w:p>
+        <w:t xml:space="preserve">Horizontal lines are time-period estimates from generalized least squares (a, b) and generalized linear (c, d) models, and </w:t>
+      </w:r>
+      <w:r>
+        <w:t xml:space="preserve">the </w:t>
+      </w:r>
+      <w:r>
+        <w:t xml:space="preserve">semitransparent envelopes </w:t>
+      </w:r>
+      <w:r>
+        <w:t xml:space="preserve">mark </w:t>
+      </w:r>
+      <w:r>
+        <w:t xml:space="preserve">the 95% </w:t>
+      </w:r>
+      <w:r>
+        <w:t xml:space="preserve">confidence </w:t>
+      </w:r>
+      <w:r>
+        <w:t xml:space="preserve">intervals. </w:t>
+      </w:r>
+    </w:p>
+    <w:p/>
     <w:p>
       <w:pPr>
         <w:sectPr>
@@ -5212,7 +5403,22 @@
         </w:sectPr>
       </w:pPr>
       <w:r>
-        <w:t xml:space="preserve">Figure 2. Dynamics of  drought and </w:t>
+        <w:t xml:space="preserve">Figure 2. Dynamics of </w:t>
+      </w:r>
+      <w:r>
+        <w:t xml:space="preserve">(a) </w:t>
+      </w:r>
+      <w:r>
+        <w:t>drought</w:t>
+      </w:r>
+      <w:r>
+        <w:t xml:space="preserve"> </w:t>
+      </w:r>
+      <w:r>
+        <w:t xml:space="preserve">and </w:t>
+      </w:r>
+      <w:r>
+        <w:t xml:space="preserve">(b) </w:t>
       </w:r>
       <w:r>
         <w:rPr>
@@ -5222,7 +5428,61 @@
         <w:t xml:space="preserve">E. ciculatum </w:t>
       </w:r>
       <w:r>
-        <w:t xml:space="preserve">proportional abundance over time. Since 2010, the site has undergone two periods of extended and severe drought. </w:t>
+        <w:t xml:space="preserve">proportional </w:t>
+      </w:r>
+      <w:r>
+        <w:t>abundance</w:t>
+      </w:r>
+      <w:r>
+        <w:t xml:space="preserve"> at the site</w:t>
+      </w:r>
+      <w:r>
+        <w:t>.</w:t>
+      </w:r>
+      <w:r>
+        <w:t xml:space="preserve"> </w:t>
+      </w:r>
+      <w:r>
+        <w:t xml:space="preserve">Dotted vertical lines mark boundaries between time periods. </w:t>
+      </w:r>
+      <w:r>
+        <w:t>(a)</w:t>
+      </w:r>
+      <w:r>
+        <w:t xml:space="preserve"> </w:t>
+      </w:r>
+      <w:r>
+        <w:t xml:space="preserve">12-month SPEI index for each month from 1989-2020. Values greater than 0 </w:t>
+      </w:r>
+      <w:r>
+        <w:t xml:space="preserve">(blue) </w:t>
+      </w:r>
+      <w:r>
+        <w:t xml:space="preserve">indicate wetter than average conditions, and values less than 0 </w:t>
+      </w:r>
+      <w:r>
+        <w:t xml:space="preserve">(red) </w:t>
+      </w:r>
+      <w:r>
+        <w:t>indicate drier conditions. Values between -1 and 1 (horizontal lines) are considered within normal variability for a system,</w:t>
+      </w:r>
+      <w:r>
+        <w:t xml:space="preserve"> while</w:t>
+      </w:r>
+      <w:r>
+        <w:t xml:space="preserve"> </w:t>
+      </w:r>
+      <w:r>
+        <w:t>values &lt; -1 constitute drought (Slette et al. 2019)</w:t>
+      </w:r>
+      <w:r>
+        <w:t xml:space="preserve">. </w:t>
+      </w:r>
+      <w:r>
+        <w:t xml:space="preserve">(b) </w:t>
+      </w:r>
+      <w:r>
+        <w:t xml:space="preserve">Lines are the proportional abundance of </w:t>
       </w:r>
       <w:r>
         <w:rPr>
@@ -5232,7 +5492,19 @@
         <w:t xml:space="preserve">E. ciculatum </w:t>
       </w:r>
       <w:r>
-        <w:t xml:space="preserve">has declined in abundance on both exclosure and control plots. </w:t>
+        <w:t>in the winter annual plant community for each census year for exclosure (green) and control (purple) plots. Horizontal lines are time-period estimates from  a quasibinomial generalized linear model, and</w:t>
+      </w:r>
+      <w:r>
+        <w:t xml:space="preserve"> the</w:t>
+      </w:r>
+      <w:r>
+        <w:t xml:space="preserve"> semitransparent envelopes </w:t>
+      </w:r>
+      <w:r>
+        <w:t xml:space="preserve">mark </w:t>
+      </w:r>
+      <w:r>
+        <w:t xml:space="preserve">the 95% confidence interval. </w:t>
       </w:r>
     </w:p>
     <w:p>
@@ -5339,23 +5611,7 @@
           <w:bCs/>
         </w:rPr>
         <w:lastRenderedPageBreak/>
-        <w:t xml:space="preserve">Figure </w:t>
-      </w:r>
-      <w:commentRangeStart w:id="0"/>
-      <w:r>
-        <w:rPr>
-          <w:rFonts w:eastAsia="Times New Roman"/>
-          <w:b/>
-          <w:bCs/>
-        </w:rPr>
-        <w:t>2</w:t>
-      </w:r>
-      <w:commentRangeEnd w:id="0"/>
-      <w:r>
-        <w:rPr>
-          <w:rStyle w:val="CommentReference"/>
-        </w:rPr>
-        <w:commentReference w:id="0"/>
+        <w:t>Figure 2</w:t>
       </w:r>
     </w:p>
     <w:p>
@@ -5371,9 +5627,9 @@
           <w:noProof/>
         </w:rPr>
         <w:drawing>
-          <wp:inline distT="0" distB="0" distL="0" distR="0" wp14:anchorId="379A131A" wp14:editId="4909658A">
-            <wp:extent cx="5938836" cy="3959224"/>
-            <wp:effectExtent l="0" t="0" r="5080" b="3810"/>
+          <wp:inline distT="0" distB="0" distL="0" distR="0" wp14:anchorId="379A131A" wp14:editId="12610D9B">
+            <wp:extent cx="4351283" cy="2900855"/>
+            <wp:effectExtent l="0" t="0" r="5080" b="0"/>
             <wp:docPr id="4" name="Picture 4"/>
             <wp:cNvGraphicFramePr>
               <a:graphicFrameLocks xmlns:a="http://schemas.openxmlformats.org/drawingml/2006/main" noChangeAspect="1"/>
@@ -5388,7 +5644,7 @@
                     </pic:cNvPicPr>
                   </pic:nvPicPr>
                   <pic:blipFill>
-                    <a:blip r:embed="rId15">
+                    <a:blip r:embed="rId11">
                       <a:extLst>
                         <a:ext uri="{28A0092B-C50C-407E-A947-70E740481C1C}">
                           <a14:useLocalDpi xmlns:a14="http://schemas.microsoft.com/office/drawing/2010/main" val="0"/>
@@ -5402,7 +5658,7 @@
                   <pic:spPr bwMode="auto">
                     <a:xfrm>
                       <a:off x="0" y="0"/>
-                      <a:ext cx="5938836" cy="3959224"/>
+                      <a:ext cx="4362337" cy="2908224"/>
                     </a:xfrm>
                     <a:prstGeom prst="rect">
                       <a:avLst/>
@@ -5436,51 +5692,6 @@
     </w:sectPr>
   </w:body>
 </w:document>
-</file>
-
-<file path=word/comments.xml><?xml version="1.0" encoding="utf-8"?>
-<w:comments xmlns:wpc="http://schemas.microsoft.com/office/word/2010/wordprocessingCanvas" xmlns:cx="http://schemas.microsoft.com/office/drawing/2014/chartex" xmlns:cx1="http://schemas.microsoft.com/office/drawing/2015/9/8/chartex" xmlns:cx2="http://schemas.microsoft.com/office/drawing/2015/10/21/chartex" xmlns:cx3="http://schemas.microsoft.com/office/drawing/2016/5/9/chartex" xmlns:cx4="http://schemas.microsoft.com/office/drawing/2016/5/10/chartex" xmlns:cx5="http://schemas.microsoft.com/office/drawing/2016/5/11/chartex" xmlns:cx6="http://schemas.microsoft.com/office/drawing/2016/5/12/chartex" xmlns:cx7="http://schemas.microsoft.com/office/drawing/2016/5/13/chartex" xmlns:cx8="http://schemas.microsoft.com/office/drawing/2016/5/14/chartex" xmlns:mc="http://schemas.openxmlformats.org/markup-compatibility/2006" xmlns:aink="http://schemas.microsoft.com/office/drawing/2016/ink" xmlns:am3d="http://schemas.microsoft.com/office/drawing/2017/model3d" xmlns:o="urn:schemas-microsoft-com:office:office" xmlns:r="http://schemas.openxmlformats.org/officeDocument/2006/relationships" xmlns:m="http://schemas.openxmlformats.org/officeDocument/2006/math" xmlns:v="urn:schemas-microsoft-com:vml" xmlns:wp14="http://schemas.microsoft.com/office/word/2010/wordprocessingDrawing" xmlns:wp="http://schemas.openxmlformats.org/drawingml/2006/wordprocessingDrawing" xmlns:w10="urn:schemas-microsoft-com:office:word" xmlns:w="http://schemas.openxmlformats.org/wordprocessingml/2006/main" xmlns:w14="http://schemas.microsoft.com/office/word/2010/wordml" xmlns:w15="http://schemas.microsoft.com/office/word/2012/wordml" xmlns:w16cex="http://schemas.microsoft.com/office/word/2018/wordml/cex" xmlns:w16cid="http://schemas.microsoft.com/office/word/2016/wordml/cid" xmlns:w16="http://schemas.microsoft.com/office/word/2018/wordml" xmlns:w16se="http://schemas.microsoft.com/office/word/2015/wordml/symex" xmlns:wpg="http://schemas.microsoft.com/office/word/2010/wordprocessingGroup" xmlns:wpi="http://schemas.microsoft.com/office/word/2010/wordprocessingInk" xmlns:wne="http://schemas.microsoft.com/office/word/2006/wordml" xmlns:wps="http://schemas.microsoft.com/office/word/2010/wordprocessingShape" mc:Ignorable="w14 w15 w16se w16cid w16 w16cex wp14">
-  <w:comment w:id="0" w:author="Renata M. Diaz" w:date="2021-07-06T00:25:00Z" w:initials="RMD">
-    <w:p>
-      <w:pPr>
-        <w:pStyle w:val="CommentText"/>
-      </w:pPr>
-      <w:r>
-        <w:rPr>
-          <w:rStyle w:val="CommentReference"/>
-        </w:rPr>
-        <w:annotationRef/>
-      </w:r>
-      <w:r>
-        <w:t>Add rodent total abundance</w:t>
-      </w:r>
-      <w:r>
-        <w:t>? to show population c</w:t>
-      </w:r>
-      <w:r>
-        <w:t>rash</w:t>
-      </w:r>
-    </w:p>
-  </w:comment>
-</w:comments>
-</file>
-
-<file path=word/commentsExtended.xml><?xml version="1.0" encoding="utf-8"?>
-<w15:commentsEx xmlns:wpc="http://schemas.microsoft.com/office/word/2010/wordprocessingCanvas" xmlns:cx="http://schemas.microsoft.com/office/drawing/2014/chartex" xmlns:cx1="http://schemas.microsoft.com/office/drawing/2015/9/8/chartex" xmlns:cx2="http://schemas.microsoft.com/office/drawing/2015/10/21/chartex" xmlns:cx3="http://schemas.microsoft.com/office/drawing/2016/5/9/chartex" xmlns:cx4="http://schemas.microsoft.com/office/drawing/2016/5/10/chartex" xmlns:cx5="http://schemas.microsoft.com/office/drawing/2016/5/11/chartex" xmlns:cx6="http://schemas.microsoft.com/office/drawing/2016/5/12/chartex" xmlns:cx7="http://schemas.microsoft.com/office/drawing/2016/5/13/chartex" xmlns:cx8="http://schemas.microsoft.com/office/drawing/2016/5/14/chartex" xmlns:mc="http://schemas.openxmlformats.org/markup-compatibility/2006" xmlns:aink="http://schemas.microsoft.com/office/drawing/2016/ink" xmlns:am3d="http://schemas.microsoft.com/office/drawing/2017/model3d" xmlns:o="urn:schemas-microsoft-com:office:office" xmlns:r="http://schemas.openxmlformats.org/officeDocument/2006/relationships" xmlns:m="http://schemas.openxmlformats.org/officeDocument/2006/math" xmlns:v="urn:schemas-microsoft-com:vml" xmlns:wp14="http://schemas.microsoft.com/office/word/2010/wordprocessingDrawing" xmlns:wp="http://schemas.openxmlformats.org/drawingml/2006/wordprocessingDrawing" xmlns:w10="urn:schemas-microsoft-com:office:word" xmlns:w="http://schemas.openxmlformats.org/wordprocessingml/2006/main" xmlns:w14="http://schemas.microsoft.com/office/word/2010/wordml" xmlns:w15="http://schemas.microsoft.com/office/word/2012/wordml" xmlns:w16cex="http://schemas.microsoft.com/office/word/2018/wordml/cex" xmlns:w16cid="http://schemas.microsoft.com/office/word/2016/wordml/cid" xmlns:w16="http://schemas.microsoft.com/office/word/2018/wordml" xmlns:w16se="http://schemas.microsoft.com/office/word/2015/wordml/symex" xmlns:wpg="http://schemas.microsoft.com/office/word/2010/wordprocessingGroup" xmlns:wpi="http://schemas.microsoft.com/office/word/2010/wordprocessingInk" xmlns:wne="http://schemas.microsoft.com/office/word/2006/wordml" xmlns:wps="http://schemas.microsoft.com/office/word/2010/wordprocessingShape" mc:Ignorable="w14 w15 w16se w16cid w16 w16cex wp14">
-  <w15:commentEx w15:paraId="211E8043" w15:done="0"/>
-</w15:commentsEx>
-</file>
-
-<file path=word/commentsExtensible.xml><?xml version="1.0" encoding="utf-8"?>
-<w16cex:commentsExtensible xmlns:wpc="http://schemas.microsoft.com/office/word/2010/wordprocessingCanvas" xmlns:cx="http://schemas.microsoft.com/office/drawing/2014/chartex" xmlns:cx1="http://schemas.microsoft.com/office/drawing/2015/9/8/chartex" xmlns:cx2="http://schemas.microsoft.com/office/drawing/2015/10/21/chartex" xmlns:cx3="http://schemas.microsoft.com/office/drawing/2016/5/9/chartex" xmlns:cx4="http://schemas.microsoft.com/office/drawing/2016/5/10/chartex" xmlns:cx5="http://schemas.microsoft.com/office/drawing/2016/5/11/chartex" xmlns:cx6="http://schemas.microsoft.com/office/drawing/2016/5/12/chartex" xmlns:cx7="http://schemas.microsoft.com/office/drawing/2016/5/13/chartex" xmlns:cx8="http://schemas.microsoft.com/office/drawing/2016/5/14/chartex" xmlns:mc="http://schemas.openxmlformats.org/markup-compatibility/2006" xmlns:aink="http://schemas.microsoft.com/office/drawing/2016/ink" xmlns:am3d="http://schemas.microsoft.com/office/drawing/2017/model3d" xmlns:o="urn:schemas-microsoft-com:office:office" xmlns:r="http://schemas.openxmlformats.org/officeDocument/2006/relationships" xmlns:m="http://schemas.openxmlformats.org/officeDocument/2006/math" xmlns:v="urn:schemas-microsoft-com:vml" xmlns:wp14="http://schemas.microsoft.com/office/word/2010/wordprocessingDrawing" xmlns:wp="http://schemas.openxmlformats.org/drawingml/2006/wordprocessingDrawing" xmlns:w10="urn:schemas-microsoft-com:office:word" xmlns:w="http://schemas.openxmlformats.org/wordprocessingml/2006/main" xmlns:w14="http://schemas.microsoft.com/office/word/2010/wordml" xmlns:w15="http://schemas.microsoft.com/office/word/2012/wordml" xmlns:w16cex="http://schemas.microsoft.com/office/word/2018/wordml/cex" xmlns:w16cid="http://schemas.microsoft.com/office/word/2016/wordml/cid" xmlns:w16="http://schemas.microsoft.com/office/word/2018/wordml" xmlns:w16se="http://schemas.microsoft.com/office/word/2015/wordml/symex" xmlns:wpg="http://schemas.microsoft.com/office/word/2010/wordprocessingGroup" xmlns:wpi="http://schemas.microsoft.com/office/word/2010/wordprocessingInk" xmlns:wne="http://schemas.microsoft.com/office/word/2006/wordml" xmlns:wps="http://schemas.microsoft.com/office/word/2010/wordprocessingShape" mc:Ignorable="w14 w15 w16se w16cid w16 w16cex wp14">
-  <w16cex:commentExtensible w16cex:durableId="248E2170" w16cex:dateUtc="2021-07-06T04:25:00Z"/>
-</w16cex:commentsExtensible>
-</file>
-
-<file path=word/commentsIds.xml><?xml version="1.0" encoding="utf-8"?>
-<w16cid:commentsIds xmlns:wpc="http://schemas.microsoft.com/office/word/2010/wordprocessingCanvas" xmlns:cx="http://schemas.microsoft.com/office/drawing/2014/chartex" xmlns:cx1="http://schemas.microsoft.com/office/drawing/2015/9/8/chartex" xmlns:cx2="http://schemas.microsoft.com/office/drawing/2015/10/21/chartex" xmlns:cx3="http://schemas.microsoft.com/office/drawing/2016/5/9/chartex" xmlns:cx4="http://schemas.microsoft.com/office/drawing/2016/5/10/chartex" xmlns:cx5="http://schemas.microsoft.com/office/drawing/2016/5/11/chartex" xmlns:cx6="http://schemas.microsoft.com/office/drawing/2016/5/12/chartex" xmlns:cx7="http://schemas.microsoft.com/office/drawing/2016/5/13/chartex" xmlns:cx8="http://schemas.microsoft.com/office/drawing/2016/5/14/chartex" xmlns:mc="http://schemas.openxmlformats.org/markup-compatibility/2006" xmlns:aink="http://schemas.microsoft.com/office/drawing/2016/ink" xmlns:am3d="http://schemas.microsoft.com/office/drawing/2017/model3d" xmlns:o="urn:schemas-microsoft-com:office:office" xmlns:r="http://schemas.openxmlformats.org/officeDocument/2006/relationships" xmlns:m="http://schemas.openxmlformats.org/officeDocument/2006/math" xmlns:v="urn:schemas-microsoft-com:vml" xmlns:wp14="http://schemas.microsoft.com/office/word/2010/wordprocessingDrawing" xmlns:wp="http://schemas.openxmlformats.org/drawingml/2006/wordprocessingDrawing" xmlns:w10="urn:schemas-microsoft-com:office:word" xmlns:w="http://schemas.openxmlformats.org/wordprocessingml/2006/main" xmlns:w14="http://schemas.microsoft.com/office/word/2010/wordml" xmlns:w15="http://schemas.microsoft.com/office/word/2012/wordml" xmlns:w16cex="http://schemas.microsoft.com/office/word/2018/wordml/cex" xmlns:w16cid="http://schemas.microsoft.com/office/word/2016/wordml/cid" xmlns:w16="http://schemas.microsoft.com/office/word/2018/wordml" xmlns:w16se="http://schemas.microsoft.com/office/word/2015/wordml/symex" xmlns:wpg="http://schemas.microsoft.com/office/word/2010/wordprocessingGroup" xmlns:wpi="http://schemas.microsoft.com/office/word/2010/wordprocessingInk" xmlns:wne="http://schemas.microsoft.com/office/word/2006/wordml" xmlns:wps="http://schemas.microsoft.com/office/word/2010/wordprocessingShape" mc:Ignorable="w14 w15 w16se w16cid w16 w16cex wp14">
-  <w16cid:commentId w16cid:paraId="211E8043" w16cid:durableId="248E2170"/>
-</w16cid:commentsIds>
 </file>
 
 <file path=word/endnotes.xml><?xml version="1.0" encoding="utf-8"?>
@@ -6795,6 +7006,7 @@
   <w:style w:type="character" w:default="1" w:styleId="DefaultParagraphFont">
     <w:name w:val="Default Paragraph Font"/>
     <w:uiPriority w:val="1"/>
+    <w:semiHidden/>
     <w:unhideWhenUsed/>
   </w:style>
   <w:style w:type="table" w:default="1" w:styleId="TableNormal">

</xml_diff>

<commit_message>
add metabolic equation and ch to refs
</commit_message>
<xml_diff>
--- a/manuscript/ms.docx
+++ b/manuscript/ms.docx
@@ -1382,7 +1382,50 @@
         <w:rPr>
           <w:iCs/>
         </w:rPr>
-        <w:t xml:space="preserve"> For each individual rodent captured, we estimated the individual-level metabolic rate as [equation], where </w:t>
+        <w:t xml:space="preserve"> For each individual rodent captured, we estimated the individual-level metabolic rate as</w:t>
+      </w:r>
+      <w:r>
+        <w:rPr>
+          <w:iCs/>
+        </w:rPr>
+        <w:t xml:space="preserve"> </w:t>
+      </w:r>
+      <w:r>
+        <w:rPr>
+          <w:iCs/>
+        </w:rPr>
+        <w:t xml:space="preserve">5.69 * </w:t>
+      </w:r>
+      <w:r>
+        <w:rPr>
+          <w:iCs/>
+        </w:rPr>
+        <w:t>(</w:t>
+      </w:r>
+      <w:r>
+        <w:rPr>
+          <w:i/>
+        </w:rPr>
+        <w:t>m</w:t>
+      </w:r>
+      <w:r>
+        <w:rPr>
+          <w:iCs/>
+          <w:vertAlign w:val="superscript"/>
+        </w:rPr>
+        <w:t>0.75</w:t>
+      </w:r>
+      <w:r>
+        <w:rPr>
+          <w:iCs/>
+        </w:rPr>
+        <w:t>)</w:t>
+      </w:r>
+      <w:r>
+        <w:rPr>
+          <w:iCs/>
+        </w:rPr>
+        <w:t xml:space="preserve">, where </w:t>
       </w:r>
       <w:r>
         <w:rPr>
@@ -1455,6 +1498,12 @@
           <w:iCs/>
         </w:rPr>
         <w:t>Christensen et al. 2019</w:t>
+      </w:r>
+      <w:r>
+        <w:rPr>
+          <w:iCs/>
+        </w:rPr>
+        <w:t>b</w:t>
       </w:r>
       <w:r>
         <w:rPr>
@@ -1882,7 +1931,14 @@
         <w:rPr>
           <w:iCs/>
         </w:rPr>
-        <w:t xml:space="preserve">, using the form </w:t>
+        <w:t xml:space="preserve">, using the </w:t>
+      </w:r>
+      <w:r>
+        <w:rPr>
+          <w:iCs/>
+        </w:rPr>
+        <w:lastRenderedPageBreak/>
+        <w:t xml:space="preserve">form </w:t>
       </w:r>
       <w:r>
         <w:rPr>
@@ -1912,14 +1968,7 @@
         <w:rPr>
           <w:iCs/>
         </w:rPr>
-        <w:t xml:space="preserve">We also calculated the proportion of </w:t>
-      </w:r>
-      <w:r>
-        <w:rPr>
-          <w:iCs/>
-        </w:rPr>
-        <w:lastRenderedPageBreak/>
-        <w:t xml:space="preserve">treatment-level energy use accounted for by all small granivores, and by </w:t>
+        <w:t xml:space="preserve">We also calculated the proportion of treatment-level energy use accounted for by all small granivores, and by </w:t>
       </w:r>
       <w:r>
         <w:rPr>
@@ -2449,7 +2498,14 @@
         <w:rPr>
           <w:iCs/>
         </w:rPr>
-        <w:t xml:space="preserve">in the winter annual community on control and exclosure plots in each census year, and tested for changes across time periods </w:t>
+        <w:t xml:space="preserve">in the winter annual community on control and exclosure plots in each census year, and tested for changes </w:t>
+      </w:r>
+      <w:r>
+        <w:rPr>
+          <w:iCs/>
+        </w:rPr>
+        <w:lastRenderedPageBreak/>
+        <w:t xml:space="preserve">across time periods </w:t>
       </w:r>
       <w:r>
         <w:rPr>
@@ -2530,7 +2586,6 @@
           <w:i/>
           <w:iCs/>
         </w:rPr>
-        <w:lastRenderedPageBreak/>
         <w:t>Environmental variables</w:t>
       </w:r>
     </w:p>
@@ -2641,16 +2696,13 @@
         <w:t>portal</w:t>
       </w:r>
       <w:r>
-        <w:t xml:space="preserve">r; </w:t>
-      </w:r>
-      <w:r>
-        <w:t>Maesk et al. 2006; Vermote et al. 2016</w:t>
-      </w:r>
-      <w:r>
-        <w:t>; Christensen et al. 201</w:t>
+        <w:t>r; Maesk et al. 2006; Vermote et al. 2016; Christensen et al. 201</w:t>
       </w:r>
       <w:r>
         <w:t>9</w:t>
+      </w:r>
+      <w:r>
+        <w:t>b</w:t>
       </w:r>
       <w:r>
         <w:t>)</w:t>
@@ -2867,7 +2919,11 @@
         <w:t xml:space="preserve"> (energy use on exclosures 46% of controls since 2010</w:t>
       </w:r>
       <w:r>
-        <w:t xml:space="preserve">, compared </w:t>
+        <w:t xml:space="preserve">, </w:t>
+      </w:r>
+      <w:r>
+        <w:lastRenderedPageBreak/>
+        <w:t xml:space="preserve">compared </w:t>
       </w:r>
       <w:r>
         <w:t xml:space="preserve">to </w:t>
@@ -2924,1501 +2980,1516 @@
         <w:ind w:firstLine="720"/>
       </w:pPr>
       <w:r>
+        <w:t>T</w:t>
+      </w:r>
+      <w:r>
+        <w:t xml:space="preserve">hese </w:t>
+      </w:r>
+      <w:r>
+        <w:t>changes</w:t>
+      </w:r>
+      <w:r>
+        <w:t xml:space="preserve"> </w:t>
+      </w:r>
+      <w:r>
+        <w:t>simultaneously highlight the shifting, context-dependent nature of energetic compensation</w:t>
+      </w:r>
+      <w:r>
+        <w:t xml:space="preserve"> driven by</w:t>
+      </w:r>
+      <w:r>
+        <w:t xml:space="preserve"> the near-kangaroo-rat-analog </w:t>
+      </w:r>
+      <w:r>
+        <w:rPr>
+          <w:i/>
+          <w:iCs/>
+        </w:rPr>
+        <w:t>C. baileyi</w:t>
+      </w:r>
+      <w:r>
+        <w:t>, and illustrate</w:t>
+      </w:r>
+      <w:r>
+        <w:t xml:space="preserve"> </w:t>
+      </w:r>
+      <w:r>
+        <w:t xml:space="preserve">relative </w:t>
+      </w:r>
+      <w:r>
+        <w:t xml:space="preserve">consistency in the degree of resource </w:t>
+      </w:r>
+      <w:r>
+        <w:t>partitioning</w:t>
+      </w:r>
+      <w:r>
+        <w:t xml:space="preserve"> </w:t>
+      </w:r>
+      <w:r>
+        <w:t>between</w:t>
+      </w:r>
+      <w:r>
+        <w:t xml:space="preserve"> kangaroo rats and </w:t>
+      </w:r>
+      <w:r>
+        <w:t>other, less similar, species of small granivore</w:t>
+      </w:r>
+      <w:r>
+        <w:rPr>
+          <w:i/>
+          <w:iCs/>
+        </w:rPr>
+        <w:t>.</w:t>
+      </w:r>
+      <w:r>
+        <w:rPr>
+          <w:i/>
+          <w:iCs/>
+        </w:rPr>
+        <w:t xml:space="preserve"> </w:t>
+      </w:r>
+      <w:r>
+        <w:t>That is, e</w:t>
+      </w:r>
+      <w:r>
+        <w:t>ven</w:t>
+      </w:r>
+      <w:r>
+        <w:t xml:space="preserve"> though </w:t>
+      </w:r>
+      <w:r>
+        <w:t xml:space="preserve">long-term </w:t>
+      </w:r>
+      <w:r>
+        <w:t xml:space="preserve">habitat </w:t>
+      </w:r>
+      <w:r>
+        <w:t>shifts have</w:t>
+      </w:r>
+      <w:r>
+        <w:t xml:space="preserve"> </w:t>
+      </w:r>
+      <w:r>
+        <w:t>benefitted</w:t>
+      </w:r>
+      <w:r>
+        <w:t xml:space="preserve"> small granivores</w:t>
+      </w:r>
+      <w:r>
+        <w:t xml:space="preserve">, </w:t>
+      </w:r>
+      <w:r>
+        <w:t>we do not detect an</w:t>
+      </w:r>
+      <w:r>
+        <w:t xml:space="preserve"> increase in the proportion of resources </w:t>
+      </w:r>
+      <w:r>
+        <w:t>used by kangaroo rats</w:t>
+      </w:r>
+      <w:r>
+        <w:rPr>
+          <w:i/>
+          <w:iCs/>
+        </w:rPr>
+        <w:t xml:space="preserve"> </w:t>
+      </w:r>
+      <w:r>
+        <w:t>that small granivore</w:t>
+      </w:r>
+      <w:r>
+        <w:t>s</w:t>
+      </w:r>
+      <w:r>
+        <w:t>,</w:t>
+      </w:r>
+      <w:r>
+        <w:t xml:space="preserve"> </w:t>
+      </w:r>
+      <w:r>
+        <w:t xml:space="preserve">other than </w:t>
+      </w:r>
+      <w:r>
+        <w:rPr>
+          <w:i/>
+          <w:iCs/>
+        </w:rPr>
+        <w:t>C. baileyi</w:t>
+      </w:r>
+      <w:r>
+        <w:rPr>
+          <w:i/>
+          <w:iCs/>
+        </w:rPr>
+        <w:t>,</w:t>
+      </w:r>
+      <w:r>
+        <w:t xml:space="preserve"> </w:t>
+      </w:r>
+      <w:r>
+        <w:t xml:space="preserve">are able to exploit </w:t>
+      </w:r>
+      <w:r>
+        <w:t>(</w:t>
+      </w:r>
+      <w:r>
+        <w:t>Figure 1)</w:t>
+      </w:r>
+      <w:r>
+        <w:t xml:space="preserve">. This may reflect </w:t>
+      </w:r>
+      <w:r>
+        <w:t>a</w:t>
+      </w:r>
+      <w:r>
+        <w:t xml:space="preserve"> degree of </w:t>
+      </w:r>
+      <w:r>
+        <w:t>consistent</w:t>
+      </w:r>
+      <w:r>
+        <w:t xml:space="preserve"> </w:t>
+      </w:r>
+      <w:r>
+        <w:t>partitioning</w:t>
+      </w:r>
+      <w:r>
+        <w:t xml:space="preserve"> </w:t>
+      </w:r>
+      <w:r>
+        <w:t>between</w:t>
+      </w:r>
+      <w:r>
+        <w:t xml:space="preserve"> these </w:t>
+      </w:r>
+      <w:r>
+        <w:t>groups</w:t>
+      </w:r>
+      <w:r>
+        <w:t xml:space="preserve">, even as the baseline distribution of resource </w:t>
+      </w:r>
+      <w:r>
+        <w:t>use within the community</w:t>
+      </w:r>
+      <w:r>
+        <w:t xml:space="preserve"> </w:t>
+      </w:r>
+      <w:r>
+        <w:t>has</w:t>
+      </w:r>
+      <w:r>
+        <w:t xml:space="preserve"> changed</w:t>
+      </w:r>
+      <w:r>
+        <w:t xml:space="preserve">. One </w:t>
+      </w:r>
+      <w:r>
+        <w:t>possible axis</w:t>
+      </w:r>
+      <w:r>
+        <w:t xml:space="preserve"> </w:t>
+      </w:r>
+      <w:r>
+        <w:t xml:space="preserve">of </w:t>
+      </w:r>
+      <w:r>
+        <w:t xml:space="preserve">consistent </w:t>
+      </w:r>
+      <w:r>
+        <w:t>differentiation</w:t>
+      </w:r>
+      <w:r>
+        <w:t xml:space="preserve"> may relate to spatial partitioning of foraging zones. Kangaroo rats </w:t>
+      </w:r>
+      <w:r>
+        <w:t>readily</w:t>
+      </w:r>
+      <w:r>
+        <w:t xml:space="preserve"> forage</w:t>
+      </w:r>
+      <w:r>
+        <w:t xml:space="preserve"> in open areas between clumps of vegetation, while smaller granivores often </w:t>
+      </w:r>
+      <w:r>
+        <w:t xml:space="preserve">restrict their foraging to sheltered areas to </w:t>
+      </w:r>
+      <w:r>
+        <w:t>reduce predation risk</w:t>
+      </w:r>
+      <w:r>
+        <w:t xml:space="preserve"> (</w:t>
+      </w:r>
+      <w:r>
+        <w:t>Kelt 2011</w:t>
+      </w:r>
+      <w:r>
+        <w:t>)</w:t>
+      </w:r>
+      <w:r>
+        <w:t xml:space="preserve">. Even as the overall amount of shrub cover sitewide has increased, kangaroo rats may continue to </w:t>
+      </w:r>
+      <w:r>
+        <w:t>use</w:t>
+      </w:r>
+      <w:r>
+        <w:t xml:space="preserve"> resources located in the remaining open microhabitats, which </w:t>
+      </w:r>
+      <w:r>
+        <w:t>may be</w:t>
+      </w:r>
+      <w:r>
+        <w:t xml:space="preserve"> too risky for small granivores to </w:t>
+      </w:r>
+      <w:r>
+        <w:t>access</w:t>
+      </w:r>
+      <w:r>
+        <w:t xml:space="preserve"> even once kangaroo rats are removed</w:t>
+      </w:r>
+      <w:r>
+        <w:t xml:space="preserve"> – leaving a relatively consistent, and limited, zone of overlap in resource use between the two groups</w:t>
+      </w:r>
+      <w:r>
+        <w:t xml:space="preserve">. </w:t>
+      </w:r>
+    </w:p>
+    <w:p>
+      <w:pPr>
+        <w:ind w:firstLine="720"/>
+        <w:rPr>
+          <w:iCs/>
+        </w:rPr>
+      </w:pPr>
+      <w:r>
+        <w:t xml:space="preserve">In contrast, </w:t>
+      </w:r>
+      <w:r>
+        <w:rPr>
+          <w:i/>
+          <w:iCs/>
+        </w:rPr>
+        <w:t xml:space="preserve">C. </w:t>
+      </w:r>
+      <w:r>
+        <w:rPr>
+          <w:i/>
+          <w:iCs/>
+        </w:rPr>
+        <w:t>baileyi</w:t>
+      </w:r>
+      <w:r>
+        <w:rPr>
+          <w:i/>
+          <w:iCs/>
+        </w:rPr>
+        <w:t>’s</w:t>
+      </w:r>
+      <w:r>
+        <w:rPr>
+          <w:i/>
+          <w:iCs/>
+        </w:rPr>
+        <w:t xml:space="preserve"> </w:t>
+      </w:r>
+      <w:r>
+        <w:t xml:space="preserve">demonstrated </w:t>
+      </w:r>
+      <w:r>
+        <w:t>capacity to exploit</w:t>
+      </w:r>
+      <w:r>
+        <w:t xml:space="preserve"> </w:t>
+      </w:r>
+      <w:r>
+        <w:t>resources made available by removing kangaroo rats</w:t>
+      </w:r>
+      <w:r>
+        <w:t xml:space="preserve"> has </w:t>
+      </w:r>
+      <w:r>
+        <w:t>decreased</w:t>
+      </w:r>
+      <w:r>
+        <w:t xml:space="preserve"> dramatically since</w:t>
+      </w:r>
+      <w:r>
+        <w:rPr>
+          <w:iCs/>
+        </w:rPr>
+        <w:t xml:space="preserve"> 2010, </w:t>
+      </w:r>
+      <w:r>
+        <w:rPr>
+          <w:iCs/>
+        </w:rPr>
+        <w:t>resulting in a breakdown of the energetic compensation effect observed in the 1990s and 2000s</w:t>
+      </w:r>
+      <w:r>
+        <w:rPr>
+          <w:iCs/>
+        </w:rPr>
+        <w:t xml:space="preserve"> (Figure 1)</w:t>
+      </w:r>
+      <w:r>
+        <w:rPr>
+          <w:iCs/>
+        </w:rPr>
+        <w:t>.</w:t>
+      </w:r>
+      <w:r>
+        <w:rPr>
+          <w:iCs/>
+        </w:rPr>
+        <w:t xml:space="preserve"> </w:t>
+      </w:r>
+      <w:r>
+        <w:rPr>
+          <w:i/>
+        </w:rPr>
+        <w:t>C. baileyi</w:t>
+      </w:r>
+      <w:r>
+        <w:rPr>
+          <w:iCs/>
+        </w:rPr>
+        <w:t xml:space="preserve"> is still present in the system, and resource availability on exclosure plots remains comparable to that on control</w:t>
+      </w:r>
+      <w:r>
+        <w:rPr>
+          <w:iCs/>
+        </w:rPr>
+        <w:t xml:space="preserve">s </w:t>
+      </w:r>
+      <w:r>
+        <w:rPr>
+          <w:iCs/>
+        </w:rPr>
+        <w:t>(Christensen et al</w:t>
+      </w:r>
+      <w:r>
+        <w:rPr>
+          <w:iCs/>
+        </w:rPr>
+        <w:t>. 2019</w:t>
+      </w:r>
+      <w:r>
+        <w:rPr>
+          <w:iCs/>
+        </w:rPr>
+        <w:t>a</w:t>
+      </w:r>
+      <w:r>
+        <w:rPr>
+          <w:iCs/>
+        </w:rPr>
+        <w:t>)</w:t>
+      </w:r>
+      <w:r>
+        <w:rPr>
+          <w:iCs/>
+        </w:rPr>
+        <w:t xml:space="preserve">. However, </w:t>
+      </w:r>
+      <w:r>
+        <w:rPr>
+          <w:i/>
+        </w:rPr>
+        <w:t>C. baileyi</w:t>
+      </w:r>
+      <w:r>
+        <w:rPr>
+          <w:iCs/>
+        </w:rPr>
+        <w:t xml:space="preserve"> no longer occurs in high enough abundances to compensate for kangaroo rats. </w:t>
+      </w:r>
+      <w:r>
+        <w:rPr>
+          <w:iCs/>
+        </w:rPr>
+        <w:t xml:space="preserve">It may be that Portal constitutes marginal habitat for </w:t>
+      </w:r>
+      <w:r>
+        <w:rPr>
+          <w:i/>
+        </w:rPr>
+        <w:t>C. baileyi</w:t>
+      </w:r>
+      <w:r>
+        <w:rPr>
+          <w:iCs/>
+        </w:rPr>
+        <w:t xml:space="preserve">, and that conditions at the site from the mid-1990s until 2010 temporarily brought </w:t>
+      </w:r>
+      <w:r>
+        <w:rPr>
+          <w:iCs/>
+        </w:rPr>
         <w:lastRenderedPageBreak/>
-        <w:t>T</w:t>
-      </w:r>
-      <w:r>
-        <w:t xml:space="preserve">hese </w:t>
-      </w:r>
-      <w:r>
-        <w:t>changes</w:t>
-      </w:r>
-      <w:r>
-        <w:t xml:space="preserve"> </w:t>
-      </w:r>
-      <w:r>
-        <w:t>simultaneously highlight the shifting, context-dependent nature of energetic compensation</w:t>
-      </w:r>
-      <w:r>
-        <w:t xml:space="preserve"> driven by</w:t>
-      </w:r>
-      <w:r>
-        <w:t xml:space="preserve"> the near-kangaroo-rat-analog </w:t>
-      </w:r>
-      <w:r>
-        <w:rPr>
-          <w:i/>
-          <w:iCs/>
+        <w:t xml:space="preserve">the site close enough to </w:t>
+      </w:r>
+      <w:r>
+        <w:rPr>
+          <w:i/>
         </w:rPr>
         <w:t>C. baileyi</w:t>
       </w:r>
       <w:r>
-        <w:t>, and illustrate</w:t>
-      </w:r>
-      <w:r>
-        <w:t xml:space="preserve"> </w:t>
-      </w:r>
-      <w:r>
-        <w:t xml:space="preserve">relative </w:t>
-      </w:r>
-      <w:r>
-        <w:t xml:space="preserve">consistency in the degree of resource </w:t>
-      </w:r>
-      <w:r>
-        <w:t>partitioning</w:t>
-      </w:r>
-      <w:r>
-        <w:t xml:space="preserve"> </w:t>
-      </w:r>
-      <w:r>
-        <w:t>between</w:t>
-      </w:r>
-      <w:r>
-        <w:t xml:space="preserve"> kangaroo rats and </w:t>
-      </w:r>
-      <w:r>
-        <w:t>other, less similar, species of small granivore</w:t>
-      </w:r>
-      <w:r>
-        <w:rPr>
-          <w:i/>
+        <w:rPr>
+          <w:iCs/>
+        </w:rPr>
+        <w:t xml:space="preserve">’s niche requirements for it to establish and eventually dominate the small granivore community. </w:t>
+      </w:r>
+      <w:r>
+        <w:rPr>
+          <w:i/>
+        </w:rPr>
+        <w:t>C. baileyi</w:t>
+      </w:r>
+      <w:r>
+        <w:rPr>
+          <w:iCs/>
+        </w:rPr>
+        <w:t xml:space="preserve">’s decline occurred immediately </w:t>
+      </w:r>
+      <w:r>
+        <w:rPr>
+          <w:iCs/>
+        </w:rPr>
+        <w:t>following a</w:t>
+      </w:r>
+      <w:r>
+        <w:rPr>
+          <w:iCs/>
+        </w:rPr>
+        <w:t xml:space="preserve"> </w:t>
+      </w:r>
+      <w:r>
+        <w:rPr>
+          <w:iCs/>
+        </w:rPr>
+        <w:t xml:space="preserve">period of low plant productivity </w:t>
+      </w:r>
+      <w:r>
+        <w:rPr>
+          <w:iCs/>
+        </w:rPr>
+        <w:t xml:space="preserve">and </w:t>
+      </w:r>
+      <w:r>
+        <w:rPr>
+          <w:iCs/>
+        </w:rPr>
+        <w:t>low rodent abundance</w:t>
+      </w:r>
+      <w:r>
+        <w:rPr>
+          <w:iCs/>
+        </w:rPr>
+        <w:t xml:space="preserve"> community-wide</w:t>
+      </w:r>
+      <w:r>
+        <w:rPr>
+          <w:iCs/>
+        </w:rPr>
+        <w:t>, and i</w:t>
+      </w:r>
+      <w:r>
+        <w:rPr>
+          <w:iCs/>
+        </w:rPr>
+        <w:t>n the decade since, the site has experienced two long and severe droughts interspersed with an unusually wet period (</w:t>
+      </w:r>
+      <w:r>
+        <w:rPr>
+          <w:iCs/>
+        </w:rPr>
+        <w:t xml:space="preserve">Christensen et al. 2018; </w:t>
+      </w:r>
+      <w:r>
+        <w:rPr>
+          <w:iCs/>
+        </w:rPr>
+        <w:t>Figure 2)</w:t>
+      </w:r>
+      <w:r>
+        <w:rPr>
           <w:iCs/>
         </w:rPr>
         <w:t>.</w:t>
       </w:r>
       <w:r>
-        <w:rPr>
-          <w:i/>
-          <w:iCs/>
-        </w:rPr>
-        <w:t xml:space="preserve"> </w:t>
-      </w:r>
-      <w:r>
-        <w:t>That is, e</w:t>
-      </w:r>
-      <w:r>
-        <w:t>ven</w:t>
-      </w:r>
-      <w:r>
-        <w:t xml:space="preserve"> though </w:t>
-      </w:r>
-      <w:r>
-        <w:t xml:space="preserve">long-term </w:t>
-      </w:r>
-      <w:r>
-        <w:t xml:space="preserve">habitat </w:t>
-      </w:r>
-      <w:r>
-        <w:t>shifts have</w:t>
-      </w:r>
-      <w:r>
-        <w:t xml:space="preserve"> </w:t>
-      </w:r>
-      <w:r>
-        <w:t>benefitted</w:t>
-      </w:r>
-      <w:r>
-        <w:t xml:space="preserve"> small granivores</w:t>
-      </w:r>
-      <w:r>
+        <w:t xml:space="preserve"> </w:t>
+      </w:r>
+      <w:r>
+        <w:t xml:space="preserve">These extreme conditions may themselves limit </w:t>
+      </w:r>
+      <w:r>
+        <w:rPr>
+          <w:i/>
+          <w:iCs/>
+        </w:rPr>
+        <w:t xml:space="preserve">C. </w:t>
+      </w:r>
+      <w:r>
+        <w:rPr>
+          <w:i/>
+          <w:iCs/>
+        </w:rPr>
+        <w:t>baileyi’</w:t>
+      </w:r>
+      <w:r>
+        <w:rPr>
+          <w:i/>
+          <w:iCs/>
+        </w:rPr>
+        <w:t xml:space="preserve">s </w:t>
+      </w:r>
+      <w:r>
+        <w:t>fitness at the site, or the rodent population crash in 2010 may have temporarily overcome incumbency effects and triggered a reorganization event tracking long</w:t>
+      </w:r>
+      <w:r>
+        <w:t>er</w:t>
+      </w:r>
+      <w:r>
+        <w:t>-term shifts in conditions (Thibault and Brown 2008; Christensen et al. 2018)</w:t>
+      </w:r>
+      <w:r>
+        <w:t>.</w:t>
+      </w:r>
+      <w:r>
+        <w:t xml:space="preserve"> </w:t>
+      </w:r>
+      <w:r>
+        <w:rPr>
+          <w:iCs/>
+        </w:rPr>
+        <w:t xml:space="preserve">Circumstantially, we note that </w:t>
+      </w:r>
+      <w:r>
+        <w:rPr>
+          <w:i/>
+        </w:rPr>
+        <w:t>E. ciculatum</w:t>
+      </w:r>
+      <w:r>
+        <w:rPr>
+          <w:iCs/>
+        </w:rPr>
+        <w:t xml:space="preserve"> became abundant in this system at the same time as </w:t>
+      </w:r>
+      <w:r>
+        <w:rPr>
+          <w:i/>
+        </w:rPr>
+        <w:t>C. baileyi</w:t>
+      </w:r>
+      <w:r>
+        <w:rPr>
+          <w:iCs/>
+        </w:rPr>
+        <w:t>, and</w:t>
+      </w:r>
+      <w:r>
+        <w:rPr>
+          <w:iCs/>
+        </w:rPr>
+        <w:t xml:space="preserve">, like </w:t>
+      </w:r>
+      <w:r>
+        <w:rPr>
+          <w:i/>
+        </w:rPr>
+        <w:t>C. baileyi,</w:t>
+      </w:r>
+      <w:r>
+        <w:rPr>
+          <w:iCs/>
+        </w:rPr>
+        <w:t xml:space="preserve"> has declined </w:t>
+      </w:r>
+      <w:r>
+        <w:rPr>
+          <w:iCs/>
+        </w:rPr>
+        <w:t xml:space="preserve">sharply since </w:t>
+      </w:r>
+      <w:r>
+        <w:rPr>
+          <w:iCs/>
+        </w:rPr>
+        <w:t xml:space="preserve">2010 </w:t>
+      </w:r>
+      <w:r>
+        <w:rPr>
+          <w:iCs/>
+        </w:rPr>
+        <w:t>(</w:t>
+      </w:r>
+      <w:r>
+        <w:rPr>
+          <w:iCs/>
+        </w:rPr>
+        <w:t>Figure 2; Appendix 2</w:t>
+      </w:r>
+      <w:r>
+        <w:rPr>
+          <w:iCs/>
+        </w:rPr>
+        <w:t xml:space="preserve">). This could reflect shifts in conditions towards and away from shared requirements between the two species – although it may be coincidental, or part of a more complex consumer-resource </w:t>
+      </w:r>
+      <w:r>
+        <w:rPr>
+          <w:iCs/>
+        </w:rPr>
+        <w:t>dynamic</w:t>
+      </w:r>
+      <w:r>
+        <w:rPr>
+          <w:iCs/>
+        </w:rPr>
+        <w:t xml:space="preserve"> (Allington et al. 2013). </w:t>
+      </w:r>
+      <w:r>
+        <w:rPr>
+          <w:iCs/>
+        </w:rPr>
+        <w:t>We do not detect</w:t>
+      </w:r>
+      <w:r>
+        <w:rPr>
+          <w:iCs/>
+        </w:rPr>
+        <w:t xml:space="preserve"> other pronounced shifts in climate or </w:t>
+      </w:r>
+      <w:r>
+        <w:rPr>
+          <w:iCs/>
+        </w:rPr>
+        <w:t xml:space="preserve">the </w:t>
+      </w:r>
+      <w:r>
+        <w:rPr>
+          <w:iCs/>
+        </w:rPr>
+        <w:t>plant community around 2010 (</w:t>
+      </w:r>
+      <w:r>
+        <w:rPr>
+          <w:iCs/>
+        </w:rPr>
+        <w:t>Appendi</w:t>
+      </w:r>
+      <w:r>
+        <w:rPr>
+          <w:iCs/>
+        </w:rPr>
+        <w:t>ces</w:t>
+      </w:r>
+      <w:r>
+        <w:rPr>
+          <w:iCs/>
+        </w:rPr>
+        <w:t xml:space="preserve"> </w:t>
+      </w:r>
+      <w:r>
+        <w:rPr>
+          <w:iCs/>
+        </w:rPr>
+        <w:t>S1, S3</w:t>
+      </w:r>
+      <w:r>
+        <w:rPr>
+          <w:iCs/>
+        </w:rPr>
+        <w:t>)</w:t>
+      </w:r>
+      <w:r>
+        <w:rPr>
+          <w:iCs/>
+        </w:rPr>
+        <w:t xml:space="preserve">, although numerous </w:t>
+      </w:r>
+      <w:r>
+        <w:rPr>
+          <w:iCs/>
+        </w:rPr>
+        <w:t xml:space="preserve">relevant </w:t>
+      </w:r>
+      <w:r>
+        <w:rPr>
+          <w:iCs/>
+        </w:rPr>
+        <w:t xml:space="preserve">factors may not be </w:t>
+      </w:r>
+      <w:r>
+        <w:rPr>
+          <w:iCs/>
+        </w:rPr>
+        <w:t>captured</w:t>
+      </w:r>
+      <w:r>
+        <w:rPr>
+          <w:iCs/>
+        </w:rPr>
+        <w:t xml:space="preserve"> by our data</w:t>
+      </w:r>
+      <w:r>
+        <w:rPr>
+          <w:iCs/>
+        </w:rPr>
+        <w:t>.</w:t>
+      </w:r>
+    </w:p>
+    <w:p>
+      <w:pPr>
+        <w:ind w:firstLine="720"/>
+        <w:rPr>
+          <w:iCs/>
+        </w:rPr>
+      </w:pPr>
+      <w:r>
+        <w:rPr>
+          <w:i/>
+        </w:rPr>
+        <w:t xml:space="preserve">C. baileyi </w:t>
+      </w:r>
+      <w:r>
+        <w:rPr>
+          <w:iCs/>
+        </w:rPr>
+        <w:t xml:space="preserve">stands out as the only </w:t>
+      </w:r>
+      <w:r>
+        <w:rPr>
+          <w:iCs/>
+        </w:rPr>
+        <w:t>small granivore</w:t>
+      </w:r>
+      <w:r>
+        <w:rPr>
+          <w:iCs/>
+        </w:rPr>
+        <w:t xml:space="preserve"> </w:t>
+      </w:r>
+      <w:r>
+        <w:rPr>
+          <w:iCs/>
+        </w:rPr>
+        <w:t xml:space="preserve">in this community </w:t>
+      </w:r>
+      <w:r>
+        <w:rPr>
+          <w:iCs/>
+        </w:rPr>
+        <w:t xml:space="preserve">known </w:t>
+      </w:r>
+      <w:r>
+        <w:rPr>
+          <w:iCs/>
+        </w:rPr>
+        <w:t>to compensate</w:t>
+      </w:r>
+      <w:r>
+        <w:rPr>
+          <w:iCs/>
+        </w:rPr>
+        <w:t xml:space="preserve"> appreciably</w:t>
+      </w:r>
+      <w:r>
+        <w:rPr>
+          <w:iCs/>
+        </w:rPr>
+        <w:t xml:space="preserve"> for kangaroo rats, and the</w:t>
+      </w:r>
+      <w:r>
+        <w:rPr>
+          <w:iCs/>
+        </w:rPr>
+        <w:t xml:space="preserve"> major</w:t>
+      </w:r>
+      <w:r>
+        <w:rPr>
+          <w:iCs/>
+        </w:rPr>
+        <w:t xml:space="preserve"> species with the most </w:t>
+      </w:r>
+      <w:r>
+        <w:rPr>
+          <w:iCs/>
+        </w:rPr>
+        <w:t>inconsistent</w:t>
+      </w:r>
+      <w:r>
+        <w:rPr>
+          <w:iCs/>
+        </w:rPr>
+        <w:t xml:space="preserve"> history in this system. </w:t>
+      </w:r>
+      <w:r>
+        <w:rPr>
+          <w:i/>
+        </w:rPr>
+        <w:t xml:space="preserve">C. baileyi </w:t>
+      </w:r>
+      <w:r>
+        <w:rPr>
+          <w:iCs/>
+        </w:rPr>
+        <w:t xml:space="preserve">is more similar in body size, and presumably other traits, to kangaroo rats than are the other small granivores, and </w:t>
+      </w:r>
+      <w:r>
+        <w:rPr>
+          <w:i/>
+        </w:rPr>
+        <w:t xml:space="preserve">C. baileyi </w:t>
+      </w:r>
+      <w:r>
+        <w:rPr>
+          <w:iCs/>
+        </w:rPr>
+        <w:t xml:space="preserve">is strongly affected by competition with kangaroo rats (Thibault et al. 2010). </w:t>
+      </w:r>
+      <w:r>
+        <w:rPr>
+          <w:i/>
+        </w:rPr>
+        <w:t xml:space="preserve">C. baileyi </w:t>
+      </w:r>
+      <w:r>
+        <w:rPr>
+          <w:iCs/>
+        </w:rPr>
+        <w:t xml:space="preserve">was not </w:t>
+      </w:r>
+      <w:r>
+        <w:rPr>
+          <w:iCs/>
+        </w:rPr>
+        <w:t>found</w:t>
+      </w:r>
+      <w:r>
+        <w:rPr>
+          <w:iCs/>
+        </w:rPr>
+        <w:t xml:space="preserve"> in this community for at least the two decades from 1977-1996, and </w:t>
+      </w:r>
+      <w:r>
+        <w:rPr>
+          <w:iCs/>
+        </w:rPr>
+        <w:t>is the only major species to fail to recover following the community-wide population crash in 2010.</w:t>
+      </w:r>
+      <w:r>
+        <w:rPr>
+          <w:iCs/>
+        </w:rPr>
+        <w:t xml:space="preserve"> </w:t>
+      </w:r>
+      <w:r>
+        <w:rPr>
+          <w:iCs/>
+        </w:rPr>
+        <w:t>Limiting similarity may prevent</w:t>
+      </w:r>
+      <w:r>
+        <w:rPr>
+          <w:iCs/>
+        </w:rPr>
+        <w:t xml:space="preserve"> the functionally similar</w:t>
+      </w:r>
+      <w:r>
+        <w:rPr>
+          <w:iCs/>
+        </w:rPr>
+        <w:t xml:space="preserve"> </w:t>
+      </w:r>
+      <w:r>
+        <w:rPr>
+          <w:i/>
+          <w:iCs/>
+        </w:rPr>
+        <w:t xml:space="preserve">C. baileyi </w:t>
+      </w:r>
+      <w:r>
+        <w:t>and kangaroo rats from specializing on precisely the same habitats</w:t>
+      </w:r>
+      <w:r>
+        <w:t xml:space="preserve">, and </w:t>
+      </w:r>
+      <w:r>
+        <w:rPr>
+          <w:i/>
+          <w:iCs/>
+        </w:rPr>
+        <w:t xml:space="preserve">C. baileyi </w:t>
+      </w:r>
+      <w:r>
+        <w:t xml:space="preserve">may be </w:t>
+      </w:r>
+      <w:r>
+        <w:t xml:space="preserve">better </w:t>
+      </w:r>
+      <w:r>
+        <w:t xml:space="preserve">adapted to exploit habitats where kangaroo rats are less </w:t>
+      </w:r>
+      <w:r>
+        <w:t>prevalent</w:t>
+      </w:r>
+      <w:r>
+        <w:rPr>
+          <w:iCs/>
+        </w:rPr>
+        <w:t>.</w:t>
+      </w:r>
+      <w:r>
+        <w:rPr>
+          <w:iCs/>
+        </w:rPr>
+        <w:t xml:space="preserve"> </w:t>
+      </w:r>
+      <w:r>
+        <w:rPr>
+          <w:i/>
+        </w:rPr>
+        <w:t xml:space="preserve">C. </w:t>
+      </w:r>
+      <w:r>
+        <w:rPr>
+          <w:i/>
+        </w:rPr>
+        <w:lastRenderedPageBreak/>
+        <w:t>baileyi</w:t>
+      </w:r>
+      <w:r>
+        <w:rPr>
+          <w:i/>
+        </w:rPr>
+        <w:t xml:space="preserve"> </w:t>
+      </w:r>
+      <w:r>
+        <w:rPr>
+          <w:iCs/>
+        </w:rPr>
+        <w:t xml:space="preserve">has been </w:t>
+      </w:r>
+      <w:r>
+        <w:rPr>
+          <w:iCs/>
+        </w:rPr>
+        <w:t>observed</w:t>
+      </w:r>
+      <w:r>
+        <w:rPr>
+          <w:iCs/>
+        </w:rPr>
+        <w:t xml:space="preserve"> to</w:t>
+      </w:r>
+      <w:r>
+        <w:rPr>
+          <w:iCs/>
+        </w:rPr>
+        <w:t xml:space="preserve"> prefer </w:t>
+      </w:r>
+      <w:r>
+        <w:rPr>
+          <w:iCs/>
+        </w:rPr>
+        <w:t>denser, shrubbier microhabitats than kangaroo rats, and to trade off in dominance with kangaroo rats across adjacent habitats</w:t>
+      </w:r>
+      <w:r>
+        <w:rPr>
+          <w:iCs/>
+        </w:rPr>
+        <w:t xml:space="preserve"> (</w:t>
+      </w:r>
+      <w:r>
+        <w:rPr>
+          <w:iCs/>
+        </w:rPr>
+        <w:t>Rosenzweig and Winakur 1969; Price 1978</w:t>
+      </w:r>
+      <w:r>
+        <w:rPr>
+          <w:iCs/>
+        </w:rPr>
+        <w:t>; Ernest and Brown 2001</w:t>
+      </w:r>
+      <w:r>
+        <w:rPr>
+          <w:iCs/>
+        </w:rPr>
+        <w:t xml:space="preserve">). </w:t>
+      </w:r>
+      <w:r>
+        <w:rPr>
+          <w:iCs/>
+        </w:rPr>
+        <w:t xml:space="preserve">If </w:t>
+      </w:r>
+      <w:r>
+        <w:rPr>
+          <w:i/>
+        </w:rPr>
+        <w:t xml:space="preserve">C. baileyi </w:t>
+      </w:r>
+      <w:r>
+        <w:rPr>
+          <w:iCs/>
+        </w:rPr>
+        <w:t xml:space="preserve">is </w:t>
+      </w:r>
+      <w:r>
+        <w:rPr>
+          <w:iCs/>
+        </w:rPr>
+        <w:t>not</w:t>
+      </w:r>
+      <w:r>
+        <w:rPr>
+          <w:iCs/>
+        </w:rPr>
+        <w:t xml:space="preserve"> </w:t>
+      </w:r>
+      <w:r>
+        <w:rPr>
+          <w:iCs/>
+        </w:rPr>
+        <w:t>specialized</w:t>
+      </w:r>
+      <w:r>
+        <w:rPr>
+          <w:iCs/>
+        </w:rPr>
+        <w:t xml:space="preserve"> to </w:t>
+      </w:r>
+      <w:r>
+        <w:rPr>
+          <w:iCs/>
+        </w:rPr>
+        <w:t>endure the full</w:t>
+      </w:r>
+      <w:r>
+        <w:rPr>
+          <w:iCs/>
+        </w:rPr>
+        <w:t xml:space="preserve"> range of conditions that occur at Portal</w:t>
+      </w:r>
+      <w:r>
+        <w:rPr>
+          <w:iCs/>
+        </w:rPr>
+        <w:t xml:space="preserve"> – </w:t>
+      </w:r>
+      <w:r>
+        <w:rPr>
+          <w:iCs/>
+        </w:rPr>
+        <w:t>unlike kangaroo rats, and other species of small granivore found at the site</w:t>
+      </w:r>
+      <w:r>
+        <w:rPr>
+          <w:iCs/>
+        </w:rPr>
+        <w:t xml:space="preserve"> –</w:t>
+      </w:r>
+      <w:r>
+        <w:rPr>
+          <w:iCs/>
+        </w:rPr>
+        <w:t xml:space="preserve"> </w:t>
+      </w:r>
+      <w:r>
+        <w:rPr>
+          <w:iCs/>
+        </w:rPr>
+        <w:t>i</w:t>
+      </w:r>
+      <w:r>
+        <w:rPr>
+          <w:iCs/>
+        </w:rPr>
+        <w:t xml:space="preserve">ts </w:t>
+      </w:r>
+      <w:r>
+        <w:rPr>
+          <w:iCs/>
+        </w:rPr>
+        <w:t>dominance</w:t>
+      </w:r>
+      <w:r>
+        <w:rPr>
+          <w:iCs/>
+        </w:rPr>
+        <w:t xml:space="preserve"> in the system could be </w:t>
+      </w:r>
+      <w:r>
+        <w:rPr>
+          <w:iCs/>
+        </w:rPr>
+        <w:t>intermittent and dependent on</w:t>
+      </w:r>
+      <w:r>
+        <w:rPr>
+          <w:iCs/>
+        </w:rPr>
+        <w:t xml:space="preserve"> windows of opportunity when </w:t>
+      </w:r>
+      <w:r>
+        <w:rPr>
+          <w:iCs/>
+        </w:rPr>
+        <w:t>local conditions</w:t>
+      </w:r>
+      <w:r>
+        <w:rPr>
+          <w:iCs/>
+        </w:rPr>
+        <w:t xml:space="preserve"> temporarily align with its requirements.</w:t>
+      </w:r>
+    </w:p>
+    <w:p>
+      <w:pPr>
+        <w:ind w:firstLine="720"/>
+        <w:rPr>
+          <w:i/>
+          <w:iCs/>
+        </w:rPr>
+      </w:pPr>
+      <w:r>
+        <w:rPr>
+          <w:iCs/>
+        </w:rPr>
+        <w:t>Regardless</w:t>
+      </w:r>
+      <w:r>
+        <w:rPr>
+          <w:iCs/>
+        </w:rPr>
+        <w:t xml:space="preserve"> of the specific drivers of </w:t>
+      </w:r>
+      <w:r>
+        <w:rPr>
+          <w:i/>
+        </w:rPr>
+        <w:t>C. baileyi</w:t>
+      </w:r>
+      <w:r>
+        <w:rPr>
+          <w:iCs/>
+        </w:rPr>
+        <w:t>’s decline at</w:t>
+      </w:r>
+      <w:r>
+        <w:rPr>
+          <w:iCs/>
+        </w:rPr>
+        <w:t xml:space="preserve"> Portal</w:t>
+      </w:r>
+      <w:r>
+        <w:rPr>
+          <w:iCs/>
+        </w:rPr>
+        <w:t xml:space="preserve">, the fact that </w:t>
+      </w:r>
+      <w:r>
+        <w:rPr>
+          <w:i/>
+        </w:rPr>
+        <w:t xml:space="preserve">C. baileyi </w:t>
+      </w:r>
+      <w:r>
+        <w:rPr>
+          <w:iCs/>
+        </w:rPr>
+        <w:t xml:space="preserve">no longer </w:t>
+      </w:r>
+      <w:r>
+        <w:rPr>
+          <w:iCs/>
+        </w:rPr>
+        <w:t xml:space="preserve">compensates </w:t>
+      </w:r>
+      <w:r>
+        <w:rPr>
+          <w:iCs/>
+        </w:rPr>
+        <w:t xml:space="preserve">for kangaroo rats demonstrates that energetic compensation is a </w:t>
+      </w:r>
+      <w:r>
+        <w:rPr>
+          <w:iCs/>
+        </w:rPr>
+        <w:t>dynamic</w:t>
+      </w:r>
+      <w:r>
+        <w:rPr>
+          <w:iCs/>
+        </w:rPr>
         <w:t xml:space="preserve">, </w:t>
       </w:r>
       <w:r>
-        <w:t>we do not detect an</w:t>
-      </w:r>
-      <w:r>
-        <w:t xml:space="preserve"> increase in the proportion of resources </w:t>
-      </w:r>
-      <w:r>
-        <w:t>used by kangaroo rats</w:t>
-      </w:r>
-      <w:r>
-        <w:rPr>
-          <w:i/>
-          <w:iCs/>
-        </w:rPr>
-        <w:t xml:space="preserve"> </w:t>
-      </w:r>
-      <w:r>
-        <w:t>that small granivore</w:t>
-      </w:r>
-      <w:r>
-        <w:t>s</w:t>
+        <w:rPr>
+          <w:iCs/>
+        </w:rPr>
+        <w:t>context-dependent</w:t>
+      </w:r>
+      <w:r>
+        <w:rPr>
+          <w:iCs/>
+        </w:rPr>
+        <w:t xml:space="preserve"> phenomenon even within the same set of species. </w:t>
+      </w:r>
+      <w:r>
+        <w:rPr>
+          <w:iCs/>
+        </w:rPr>
+        <w:t>This</w:t>
+      </w:r>
+      <w:r>
+        <w:rPr>
+          <w:iCs/>
+        </w:rPr>
+        <w:t xml:space="preserve"> </w:t>
+      </w:r>
+      <w:r>
+        <w:rPr>
+          <w:iCs/>
+        </w:rPr>
+        <w:t xml:space="preserve">highlights the </w:t>
+      </w:r>
+      <w:r>
+        <w:rPr>
+          <w:iCs/>
+        </w:rPr>
+        <w:t xml:space="preserve">importance of a metacommunity perspective on energetic compensation, and particularly the </w:t>
+      </w:r>
+      <w:r>
+        <w:rPr>
+          <w:iCs/>
+        </w:rPr>
+        <w:t>interrelated</w:t>
+      </w:r>
+      <w:r>
+        <w:rPr>
+          <w:iCs/>
+        </w:rPr>
+        <w:t xml:space="preserve"> constraints of dispersal limitation</w:t>
+      </w:r>
+      <w:r>
+        <w:rPr>
+          <w:iCs/>
+        </w:rPr>
+        <w:t xml:space="preserve">, </w:t>
+      </w:r>
+      <w:r>
+        <w:rPr>
+          <w:iCs/>
+        </w:rPr>
+        <w:t xml:space="preserve">niche </w:t>
+      </w:r>
+      <w:r>
+        <w:rPr>
+          <w:iCs/>
+        </w:rPr>
+        <w:t>tracking</w:t>
+      </w:r>
+      <w:r>
+        <w:rPr>
+          <w:iCs/>
+        </w:rPr>
+        <w:t>, and regional species pools</w:t>
+      </w:r>
+      <w:r>
+        <w:rPr>
+          <w:iCs/>
+        </w:rPr>
+        <w:t xml:space="preserve"> (</w:t>
+      </w:r>
+      <w:r>
+        <w:rPr>
+          <w:iCs/>
+        </w:rPr>
+        <w:t>Leibold et al. 2017</w:t>
+      </w:r>
+      <w:r>
+        <w:rPr>
+          <w:iCs/>
+        </w:rPr>
+        <w:t>)</w:t>
+      </w:r>
+      <w:r>
+        <w:rPr>
+          <w:iCs/>
+        </w:rPr>
+        <w:t>.</w:t>
+      </w:r>
+      <w:r>
+        <w:rPr>
+          <w:iCs/>
+        </w:rPr>
+        <w:t xml:space="preserve"> </w:t>
+      </w:r>
+      <w:r>
+        <w:rPr>
+          <w:iCs/>
+        </w:rPr>
+        <w:t xml:space="preserve">Dispersal limitation was the most apparent barrier to energetic compensation from 1977-1996, </w:t>
+      </w:r>
+      <w:r>
+        <w:rPr>
+          <w:iCs/>
+        </w:rPr>
+        <w:t>when</w:t>
+      </w:r>
+      <w:r>
+        <w:rPr>
+          <w:i/>
+        </w:rPr>
+        <w:t xml:space="preserve"> C. baileyi </w:t>
+      </w:r>
+      <w:r>
+        <w:rPr>
+          <w:iCs/>
+        </w:rPr>
+        <w:t>was not yet present in the system</w:t>
+      </w:r>
+      <w:r>
+        <w:rPr>
+          <w:iCs/>
+        </w:rPr>
+        <w:t>.</w:t>
+      </w:r>
+      <w:r>
+        <w:rPr>
+          <w:iCs/>
+        </w:rPr>
+        <w:t xml:space="preserve"> </w:t>
+      </w:r>
+      <w:r>
+        <w:rPr>
+          <w:iCs/>
+        </w:rPr>
+        <w:t>Since 2010, niche tracking has come to the forefront as a constraint on compensation</w:t>
+      </w:r>
+      <w:r>
+        <w:rPr>
+          <w:iCs/>
+        </w:rPr>
+        <w:t xml:space="preserve">, as </w:t>
+      </w:r>
+      <w:r>
+        <w:rPr>
+          <w:i/>
+          <w:iCs/>
+        </w:rPr>
+        <w:t>C. baileyi</w:t>
+      </w:r>
+      <w:r>
+        <w:t xml:space="preserve"> remains </w:t>
+      </w:r>
+      <w:r>
+        <w:t>part of</w:t>
+      </w:r>
+      <w:r>
+        <w:t xml:space="preserve"> the assemblage but</w:t>
+      </w:r>
+      <w:r>
+        <w:t xml:space="preserve"> fails</w:t>
+      </w:r>
+      <w:r>
+        <w:t xml:space="preserve"> to</w:t>
+      </w:r>
+      <w:r>
+        <w:t xml:space="preserve"> compensate for kangaroo rats under </w:t>
+      </w:r>
+      <w:r>
+        <w:t>current</w:t>
+      </w:r>
+      <w:r>
+        <w:t xml:space="preserve"> conditions. </w:t>
+      </w:r>
+      <w:r>
+        <w:t xml:space="preserve">Theoretically, </w:t>
+      </w:r>
+      <w:r>
+        <w:t xml:space="preserve">another </w:t>
+      </w:r>
+      <w:r>
+        <w:t>species</w:t>
+      </w:r>
+      <w:r>
+        <w:t xml:space="preserve"> similar to </w:t>
+      </w:r>
+      <w:r>
+        <w:rPr>
+          <w:i/>
+          <w:iCs/>
+        </w:rPr>
+        <w:t>C. baileyi</w:t>
+      </w:r>
+      <w:r>
+        <w:t xml:space="preserve">, but better </w:t>
+      </w:r>
+      <w:r>
+        <w:t>equipped for</w:t>
+      </w:r>
+      <w:r>
+        <w:t xml:space="preserve"> </w:t>
+      </w:r>
+      <w:r>
+        <w:t>Portal’s current state</w:t>
       </w:r>
       <w:r>
         <w:t>,</w:t>
       </w:r>
       <w:r>
-        <w:t xml:space="preserve"> </w:t>
-      </w:r>
-      <w:r>
-        <w:t xml:space="preserve">other than </w:t>
-      </w:r>
-      <w:r>
-        <w:rPr>
-          <w:i/>
-          <w:iCs/>
-        </w:rPr>
-        <w:t>C. baileyi</w:t>
-      </w:r>
-      <w:r>
-        <w:rPr>
-          <w:i/>
-          <w:iCs/>
-        </w:rPr>
-        <w:t>,</w:t>
-      </w:r>
-      <w:r>
-        <w:t xml:space="preserve"> </w:t>
-      </w:r>
-      <w:r>
-        <w:t xml:space="preserve">are able to exploit </w:t>
-      </w:r>
-      <w:r>
-        <w:t>(</w:t>
-      </w:r>
-      <w:r>
-        <w:t>Figure 1)</w:t>
-      </w:r>
-      <w:r>
-        <w:t xml:space="preserve">. This may reflect </w:t>
-      </w:r>
-      <w:r>
-        <w:t>a</w:t>
-      </w:r>
-      <w:r>
-        <w:t xml:space="preserve"> degree of </w:t>
-      </w:r>
-      <w:r>
-        <w:t>consistent</w:t>
-      </w:r>
-      <w:r>
-        <w:t xml:space="preserve"> </w:t>
-      </w:r>
-      <w:r>
-        <w:t>partitioning</w:t>
-      </w:r>
-      <w:r>
-        <w:t xml:space="preserve"> </w:t>
-      </w:r>
-      <w:r>
-        <w:t>between</w:t>
-      </w:r>
-      <w:r>
-        <w:t xml:space="preserve"> these </w:t>
-      </w:r>
-      <w:r>
-        <w:t>groups</w:t>
-      </w:r>
-      <w:r>
-        <w:t xml:space="preserve">, even as the baseline distribution of resource </w:t>
-      </w:r>
-      <w:r>
-        <w:t>use within the community</w:t>
-      </w:r>
-      <w:r>
-        <w:t xml:space="preserve"> </w:t>
-      </w:r>
-      <w:r>
-        <w:t>has</w:t>
-      </w:r>
-      <w:r>
-        <w:t xml:space="preserve"> changed</w:t>
-      </w:r>
-      <w:r>
-        <w:t xml:space="preserve">. One </w:t>
-      </w:r>
-      <w:r>
-        <w:t>possible axis</w:t>
-      </w:r>
-      <w:r>
-        <w:t xml:space="preserve"> </w:t>
-      </w:r>
-      <w:r>
-        <w:t xml:space="preserve">of </w:t>
-      </w:r>
-      <w:r>
-        <w:t xml:space="preserve">consistent </w:t>
-      </w:r>
-      <w:r>
-        <w:t>differentiation</w:t>
-      </w:r>
-      <w:r>
-        <w:t xml:space="preserve"> may relate to spatial partitioning of foraging zones. Kangaroo rats </w:t>
-      </w:r>
-      <w:r>
-        <w:t>readily</w:t>
-      </w:r>
-      <w:r>
-        <w:t xml:space="preserve"> forage</w:t>
-      </w:r>
-      <w:r>
-        <w:t xml:space="preserve"> in open areas between clumps of vegetation, while smaller granivores often </w:t>
-      </w:r>
-      <w:r>
-        <w:t xml:space="preserve">restrict their foraging to sheltered areas to </w:t>
-      </w:r>
-      <w:r>
-        <w:t>reduce predation risk</w:t>
+        <w:t xml:space="preserve"> could join the community and reinstate compensation – although it is not clear if such a species exists, or </w:t>
+      </w:r>
+      <w:r>
+        <w:t>how long it might take for it to disperse to the site.</w:t>
+      </w:r>
+      <w:r>
+        <w:t xml:space="preserve"> </w:t>
+      </w:r>
+      <w:r>
+        <w:t>In general, f</w:t>
+      </w:r>
+      <w:r>
+        <w:t xml:space="preserve">or energetic compensation to be maintained long-term, dispersal must be sufficiently </w:t>
+      </w:r>
+      <w:r>
+        <w:t>high</w:t>
+      </w:r>
+      <w:r>
+        <w:t>, and the regional species pool sufficiently large and diverse, to supply</w:t>
+      </w:r>
+      <w:r>
+        <w:t xml:space="preserve"> functionally similar </w:t>
+      </w:r>
+      <w:r>
+        <w:t>species whose traits track local conditions as they shift over time</w:t>
       </w:r>
       <w:r>
         <w:t xml:space="preserve"> (</w:t>
       </w:r>
       <w:r>
-        <w:t>Kelt 2011</w:t>
+        <w:t>Kelt 2015; Leibold et al. 2017</w:t>
       </w:r>
       <w:r>
         <w:t>)</w:t>
       </w:r>
       <w:r>
-        <w:t xml:space="preserve">. Even as the overall amount of shrub cover sitewide has increased, kangaroo rats may continue to </w:t>
-      </w:r>
-      <w:r>
-        <w:t>use</w:t>
-      </w:r>
-      <w:r>
-        <w:t xml:space="preserve"> resources located in the remaining open microhabitats, which </w:t>
-      </w:r>
-      <w:r>
-        <w:t>may be</w:t>
-      </w:r>
-      <w:r>
-        <w:t xml:space="preserve"> too risky for small granivores to </w:t>
-      </w:r>
-      <w:r>
-        <w:t>access</w:t>
-      </w:r>
-      <w:r>
-        <w:t xml:space="preserve"> even once kangaroo rats are removed</w:t>
-      </w:r>
-      <w:r>
-        <w:t xml:space="preserve"> – leaving a relatively consistent, and limited, zone of overlap in resource use between the two groups</w:t>
-      </w:r>
-      <w:r>
         <w:t xml:space="preserve">. </w:t>
       </w:r>
-    </w:p>
-    <w:p>
-      <w:pPr>
-        <w:ind w:firstLine="720"/>
-        <w:rPr>
-          <w:iCs/>
-        </w:rPr>
-      </w:pPr>
-      <w:r>
-        <w:t xml:space="preserve">In contrast, </w:t>
-      </w:r>
-      <w:r>
-        <w:rPr>
-          <w:i/>
-          <w:iCs/>
-        </w:rPr>
-        <w:t xml:space="preserve">C. </w:t>
-      </w:r>
-      <w:r>
-        <w:rPr>
-          <w:i/>
-          <w:iCs/>
-        </w:rPr>
-        <w:t>baileyi</w:t>
-      </w:r>
-      <w:r>
-        <w:rPr>
-          <w:i/>
-          <w:iCs/>
-        </w:rPr>
-        <w:t>’s</w:t>
-      </w:r>
-      <w:r>
-        <w:rPr>
-          <w:i/>
-          <w:iCs/>
-        </w:rPr>
-        <w:t xml:space="preserve"> </w:t>
-      </w:r>
-      <w:r>
-        <w:t xml:space="preserve">demonstrated </w:t>
-      </w:r>
-      <w:r>
-        <w:t>capacity to exploit</w:t>
-      </w:r>
-      <w:r>
-        <w:t xml:space="preserve"> </w:t>
-      </w:r>
-      <w:r>
-        <w:t>resources made available by removing kangaroo rats</w:t>
-      </w:r>
-      <w:r>
-        <w:t xml:space="preserve"> has </w:t>
-      </w:r>
-      <w:r>
-        <w:t>decreased</w:t>
-      </w:r>
-      <w:r>
-        <w:t xml:space="preserve"> dramatically since</w:t>
-      </w:r>
-      <w:r>
-        <w:rPr>
-          <w:iCs/>
-        </w:rPr>
-        <w:t xml:space="preserve"> 2010, </w:t>
-      </w:r>
-      <w:r>
-        <w:rPr>
-          <w:iCs/>
-        </w:rPr>
-        <w:t>resulting in a breakdown of the energetic compensation effect observed in the 1990s and 2000s</w:t>
-      </w:r>
-      <w:r>
-        <w:rPr>
-          <w:iCs/>
-        </w:rPr>
-        <w:t xml:space="preserve"> (Figure 1)</w:t>
-      </w:r>
-      <w:r>
-        <w:rPr>
-          <w:iCs/>
-        </w:rPr>
-        <w:t>.</w:t>
-      </w:r>
-      <w:r>
-        <w:rPr>
-          <w:iCs/>
-        </w:rPr>
-        <w:t xml:space="preserve"> </w:t>
-      </w:r>
-      <w:r>
-        <w:rPr>
-          <w:i/>
-        </w:rPr>
-        <w:t>C. baileyi</w:t>
-      </w:r>
-      <w:r>
-        <w:rPr>
-          <w:iCs/>
-        </w:rPr>
-        <w:t xml:space="preserve"> is still present in the system, and resource availability on exclosure plots remains comparable to that on control</w:t>
-      </w:r>
-      <w:r>
-        <w:rPr>
-          <w:iCs/>
-        </w:rPr>
-        <w:t xml:space="preserve">s </w:t>
-      </w:r>
-      <w:r>
-        <w:rPr>
-          <w:iCs/>
-        </w:rPr>
-        <w:t>(Christensen et al</w:t>
-      </w:r>
-      <w:r>
-        <w:rPr>
-          <w:iCs/>
-        </w:rPr>
-        <w:t>. 2019</w:t>
-      </w:r>
-      <w:r>
-        <w:rPr>
-          <w:iCs/>
-        </w:rPr>
-        <w:t>)</w:t>
-      </w:r>
-      <w:r>
-        <w:rPr>
-          <w:iCs/>
-        </w:rPr>
-        <w:t xml:space="preserve">. However, </w:t>
-      </w:r>
-      <w:r>
-        <w:rPr>
-          <w:i/>
-        </w:rPr>
-        <w:t>C. baileyi</w:t>
-      </w:r>
-      <w:r>
-        <w:rPr>
-          <w:iCs/>
-        </w:rPr>
-        <w:t xml:space="preserve"> no longer occurs in high enough abundances to compensate for kangaroo rats. </w:t>
-      </w:r>
-      <w:r>
-        <w:rPr>
-          <w:iCs/>
-        </w:rPr>
-        <w:t xml:space="preserve">It may be that Portal constitutes marginal habitat for </w:t>
-      </w:r>
-      <w:r>
-        <w:rPr>
-          <w:i/>
-        </w:rPr>
-        <w:t>C. baileyi</w:t>
-      </w:r>
-      <w:r>
-        <w:rPr>
-          <w:iCs/>
-        </w:rPr>
-        <w:t xml:space="preserve">, and that conditions at the site from the mid-1990s until 2010 temporarily brought the site close enough to </w:t>
-      </w:r>
-      <w:r>
-        <w:rPr>
-          <w:i/>
-        </w:rPr>
-        <w:t>C. baileyi</w:t>
-      </w:r>
-      <w:r>
-        <w:rPr>
-          <w:iCs/>
-        </w:rPr>
-        <w:t xml:space="preserve">’s niche requirements for it to establish and eventually dominate the small granivore community. </w:t>
-      </w:r>
-      <w:r>
-        <w:rPr>
-          <w:i/>
-        </w:rPr>
-        <w:t>C. baileyi</w:t>
-      </w:r>
-      <w:r>
-        <w:rPr>
-          <w:iCs/>
-        </w:rPr>
-        <w:t xml:space="preserve">’s decline occurred immediately </w:t>
-      </w:r>
-      <w:r>
-        <w:rPr>
-          <w:iCs/>
-        </w:rPr>
-        <w:t>following a</w:t>
-      </w:r>
-      <w:r>
-        <w:rPr>
-          <w:iCs/>
-        </w:rPr>
-        <w:t xml:space="preserve"> </w:t>
-      </w:r>
-      <w:r>
-        <w:rPr>
-          <w:iCs/>
-        </w:rPr>
+      <w:r>
+        <w:t>If</w:t>
+      </w:r>
+      <w:r>
+        <w:t xml:space="preserve"> limiting similarity discourages functionally similar species from coexisting within the same assemblage, or from specializing on precisely the same habitats, sustained energetic compensation may </w:t>
+      </w:r>
+      <w:r>
         <w:lastRenderedPageBreak/>
-        <w:t xml:space="preserve">period of low plant productivity </w:t>
-      </w:r>
-      <w:r>
-        <w:rPr>
-          <w:iCs/>
-        </w:rPr>
-        <w:t xml:space="preserve">and </w:t>
-      </w:r>
-      <w:r>
-        <w:rPr>
-          <w:iCs/>
-        </w:rPr>
-        <w:t>low rodent abundance</w:t>
-      </w:r>
-      <w:r>
-        <w:rPr>
-          <w:iCs/>
-        </w:rPr>
-        <w:t xml:space="preserve"> community-wide</w:t>
-      </w:r>
-      <w:r>
-        <w:rPr>
-          <w:iCs/>
-        </w:rPr>
-        <w:t>, and i</w:t>
-      </w:r>
-      <w:r>
-        <w:rPr>
-          <w:iCs/>
-        </w:rPr>
-        <w:t>n the decade since, the site has experienced two long and severe droughts interspersed with an unusually wet period (</w:t>
-      </w:r>
-      <w:r>
-        <w:rPr>
-          <w:iCs/>
-        </w:rPr>
-        <w:t xml:space="preserve">Christensen et al. 2018; </w:t>
-      </w:r>
-      <w:r>
-        <w:rPr>
-          <w:iCs/>
-        </w:rPr>
-        <w:t>Figure 2)</w:t>
-      </w:r>
-      <w:r>
-        <w:rPr>
-          <w:iCs/>
-        </w:rPr>
-        <w:t>.</w:t>
-      </w:r>
-      <w:r>
-        <w:t xml:space="preserve"> </w:t>
-      </w:r>
-      <w:r>
-        <w:t xml:space="preserve">These extreme conditions may themselves limit </w:t>
-      </w:r>
-      <w:r>
-        <w:rPr>
-          <w:i/>
-          <w:iCs/>
-        </w:rPr>
-        <w:t xml:space="preserve">C. </w:t>
-      </w:r>
-      <w:r>
-        <w:rPr>
-          <w:i/>
-          <w:iCs/>
-        </w:rPr>
-        <w:t>baileyi’</w:t>
-      </w:r>
-      <w:r>
-        <w:rPr>
-          <w:i/>
-          <w:iCs/>
-        </w:rPr>
-        <w:t xml:space="preserve">s </w:t>
-      </w:r>
-      <w:r>
-        <w:t>fitness at the site, or the rodent population crash in 2010 may have temporarily overcome incumbency effects and triggered a reorganization event tracking long</w:t>
-      </w:r>
-      <w:r>
-        <w:t>er</w:t>
-      </w:r>
-      <w:r>
-        <w:t>-term shifts in conditions (Thibault and Brown 2008; Christensen et al. 2018)</w:t>
-      </w:r>
-      <w:r>
-        <w:t>.</w:t>
-      </w:r>
-      <w:r>
-        <w:t xml:space="preserve"> </w:t>
-      </w:r>
-      <w:r>
-        <w:rPr>
-          <w:iCs/>
-        </w:rPr>
-        <w:t xml:space="preserve">Circumstantially, we note that </w:t>
-      </w:r>
-      <w:r>
-        <w:rPr>
-          <w:i/>
-        </w:rPr>
-        <w:t>E. ciculatum</w:t>
-      </w:r>
-      <w:r>
-        <w:rPr>
-          <w:iCs/>
-        </w:rPr>
-        <w:t xml:space="preserve"> became abundant in this system at the same time as </w:t>
-      </w:r>
-      <w:r>
-        <w:rPr>
-          <w:i/>
-        </w:rPr>
-        <w:t>C. baileyi</w:t>
-      </w:r>
-      <w:r>
-        <w:rPr>
-          <w:iCs/>
-        </w:rPr>
-        <w:t>, and</w:t>
-      </w:r>
-      <w:r>
-        <w:rPr>
-          <w:iCs/>
-        </w:rPr>
-        <w:t xml:space="preserve">, like </w:t>
-      </w:r>
-      <w:r>
-        <w:rPr>
-          <w:i/>
-        </w:rPr>
-        <w:t>C. baileyi,</w:t>
-      </w:r>
-      <w:r>
-        <w:rPr>
-          <w:iCs/>
-        </w:rPr>
-        <w:t xml:space="preserve"> has declined </w:t>
-      </w:r>
-      <w:r>
-        <w:rPr>
-          <w:iCs/>
-        </w:rPr>
-        <w:t xml:space="preserve">sharply since </w:t>
-      </w:r>
-      <w:r>
-        <w:rPr>
-          <w:iCs/>
-        </w:rPr>
-        <w:t xml:space="preserve">2010 </w:t>
-      </w:r>
-      <w:r>
-        <w:rPr>
-          <w:iCs/>
-        </w:rPr>
-        <w:t>(</w:t>
-      </w:r>
-      <w:r>
-        <w:rPr>
-          <w:iCs/>
-        </w:rPr>
-        <w:t>Figure 2; Appendix 2</w:t>
-      </w:r>
-      <w:r>
-        <w:rPr>
-          <w:iCs/>
-        </w:rPr>
-        <w:t xml:space="preserve">). This could reflect shifts in conditions towards and away from shared requirements between the two species – although it may be coincidental, or part of a more complex consumer-resource </w:t>
-      </w:r>
-      <w:r>
-        <w:rPr>
-          <w:iCs/>
-        </w:rPr>
-        <w:t>dynamic</w:t>
-      </w:r>
-      <w:r>
-        <w:rPr>
-          <w:iCs/>
-        </w:rPr>
-        <w:t xml:space="preserve"> (Allington et al. 2013). </w:t>
-      </w:r>
-      <w:r>
-        <w:rPr>
-          <w:iCs/>
-        </w:rPr>
-        <w:t>We do not detect</w:t>
-      </w:r>
-      <w:r>
-        <w:rPr>
-          <w:iCs/>
-        </w:rPr>
-        <w:t xml:space="preserve"> other pronounced shifts in climate or </w:t>
-      </w:r>
-      <w:r>
-        <w:rPr>
-          <w:iCs/>
-        </w:rPr>
-        <w:t xml:space="preserve">the </w:t>
-      </w:r>
-      <w:r>
-        <w:rPr>
-          <w:iCs/>
-        </w:rPr>
-        <w:t>plant community around 2010 (</w:t>
-      </w:r>
-      <w:r>
-        <w:rPr>
-          <w:iCs/>
-        </w:rPr>
-        <w:t>Appendi</w:t>
-      </w:r>
-      <w:r>
-        <w:rPr>
-          <w:iCs/>
-        </w:rPr>
-        <w:t>ces</w:t>
-      </w:r>
-      <w:r>
-        <w:rPr>
-          <w:iCs/>
-        </w:rPr>
-        <w:t xml:space="preserve"> </w:t>
-      </w:r>
-      <w:r>
-        <w:rPr>
-          <w:iCs/>
-        </w:rPr>
-        <w:t>S1, S3</w:t>
-      </w:r>
-      <w:r>
-        <w:rPr>
-          <w:iCs/>
-        </w:rPr>
-        <w:t>)</w:t>
-      </w:r>
-      <w:r>
-        <w:rPr>
-          <w:iCs/>
-        </w:rPr>
-        <w:t xml:space="preserve">, although numerous </w:t>
-      </w:r>
-      <w:r>
-        <w:rPr>
-          <w:iCs/>
-        </w:rPr>
-        <w:t xml:space="preserve">relevant </w:t>
-      </w:r>
-      <w:r>
-        <w:rPr>
-          <w:iCs/>
-        </w:rPr>
-        <w:t xml:space="preserve">factors may not be </w:t>
-      </w:r>
-      <w:r>
-        <w:rPr>
-          <w:iCs/>
-        </w:rPr>
-        <w:t>captured</w:t>
-      </w:r>
-      <w:r>
-        <w:rPr>
-          <w:iCs/>
-        </w:rPr>
-        <w:t xml:space="preserve"> by our data</w:t>
-      </w:r>
-      <w:r>
-        <w:rPr>
-          <w:iCs/>
-        </w:rPr>
-        <w:t>.</w:t>
-      </w:r>
-    </w:p>
-    <w:p>
-      <w:pPr>
-        <w:ind w:firstLine="720"/>
-        <w:rPr>
-          <w:iCs/>
-        </w:rPr>
-      </w:pPr>
-      <w:r>
-        <w:rPr>
-          <w:i/>
-        </w:rPr>
-        <w:t xml:space="preserve">C. baileyi </w:t>
-      </w:r>
-      <w:r>
-        <w:rPr>
-          <w:iCs/>
-        </w:rPr>
-        <w:t xml:space="preserve">stands out as the only </w:t>
-      </w:r>
-      <w:r>
-        <w:rPr>
-          <w:iCs/>
-        </w:rPr>
-        <w:t>small granivore</w:t>
-      </w:r>
-      <w:r>
-        <w:rPr>
-          <w:iCs/>
-        </w:rPr>
-        <w:t xml:space="preserve"> </w:t>
-      </w:r>
-      <w:r>
-        <w:rPr>
-          <w:iCs/>
-        </w:rPr>
-        <w:t xml:space="preserve">in this community </w:t>
-      </w:r>
-      <w:r>
-        <w:rPr>
-          <w:iCs/>
-        </w:rPr>
-        <w:t xml:space="preserve">known </w:t>
-      </w:r>
-      <w:r>
-        <w:rPr>
-          <w:iCs/>
-        </w:rPr>
-        <w:t>to compensate</w:t>
-      </w:r>
-      <w:r>
-        <w:rPr>
-          <w:iCs/>
-        </w:rPr>
-        <w:t xml:space="preserve"> appreciably</w:t>
-      </w:r>
-      <w:r>
-        <w:rPr>
-          <w:iCs/>
-        </w:rPr>
-        <w:t xml:space="preserve"> for kangaroo rats, and the</w:t>
-      </w:r>
-      <w:r>
-        <w:rPr>
-          <w:iCs/>
-        </w:rPr>
-        <w:t xml:space="preserve"> major</w:t>
-      </w:r>
-      <w:r>
-        <w:rPr>
-          <w:iCs/>
-        </w:rPr>
-        <w:t xml:space="preserve"> species with the most </w:t>
-      </w:r>
-      <w:r>
-        <w:rPr>
-          <w:iCs/>
-        </w:rPr>
-        <w:t>inconsistent</w:t>
-      </w:r>
-      <w:r>
-        <w:rPr>
-          <w:iCs/>
-        </w:rPr>
-        <w:t xml:space="preserve"> history in this system. </w:t>
-      </w:r>
-      <w:r>
-        <w:rPr>
-          <w:i/>
-        </w:rPr>
-        <w:t xml:space="preserve">C. baileyi </w:t>
-      </w:r>
-      <w:r>
-        <w:rPr>
-          <w:iCs/>
-        </w:rPr>
-        <w:t xml:space="preserve">is more similar in body size, and presumably other traits, to kangaroo rats than are the other small granivores, and </w:t>
-      </w:r>
-      <w:r>
-        <w:rPr>
-          <w:i/>
-        </w:rPr>
-        <w:t xml:space="preserve">C. baileyi </w:t>
-      </w:r>
-      <w:r>
-        <w:rPr>
-          <w:iCs/>
-        </w:rPr>
-        <w:t xml:space="preserve">is strongly affected by competition with kangaroo rats (Thibault et al. 2010). </w:t>
-      </w:r>
-      <w:r>
-        <w:rPr>
-          <w:i/>
-        </w:rPr>
-        <w:t xml:space="preserve">C. baileyi </w:t>
-      </w:r>
-      <w:r>
-        <w:rPr>
-          <w:iCs/>
-        </w:rPr>
-        <w:t xml:space="preserve">was not </w:t>
-      </w:r>
-      <w:r>
-        <w:rPr>
-          <w:iCs/>
-        </w:rPr>
-        <w:t>found</w:t>
-      </w:r>
-      <w:r>
-        <w:rPr>
-          <w:iCs/>
-        </w:rPr>
-        <w:t xml:space="preserve"> in this community for at least the two decades from 1977-1996, and </w:t>
-      </w:r>
-      <w:r>
-        <w:rPr>
-          <w:iCs/>
-        </w:rPr>
-        <w:t>is the only major species to fail to recover following the community-wide population crash in 2010.</w:t>
-      </w:r>
-      <w:r>
-        <w:rPr>
-          <w:iCs/>
-        </w:rPr>
-        <w:t xml:space="preserve"> </w:t>
-      </w:r>
-      <w:r>
-        <w:rPr>
-          <w:iCs/>
-        </w:rPr>
-        <w:t>Limiting similarity may prevent</w:t>
-      </w:r>
-      <w:r>
-        <w:rPr>
-          <w:iCs/>
-        </w:rPr>
-        <w:t xml:space="preserve"> the functionally similar</w:t>
-      </w:r>
-      <w:r>
-        <w:rPr>
-          <w:iCs/>
-        </w:rPr>
-        <w:t xml:space="preserve"> </w:t>
-      </w:r>
-      <w:r>
-        <w:rPr>
-          <w:i/>
-          <w:iCs/>
-        </w:rPr>
-        <w:t xml:space="preserve">C. baileyi </w:t>
-      </w:r>
-      <w:r>
-        <w:t>and kangaroo rats from specializing on precisely the same habitats</w:t>
-      </w:r>
-      <w:r>
-        <w:t xml:space="preserve">, and </w:t>
-      </w:r>
-      <w:r>
-        <w:rPr>
-          <w:i/>
-          <w:iCs/>
-        </w:rPr>
-        <w:t xml:space="preserve">C. baileyi </w:t>
-      </w:r>
-      <w:r>
-        <w:t xml:space="preserve">may be </w:t>
-      </w:r>
-      <w:r>
-        <w:t xml:space="preserve">better </w:t>
-      </w:r>
-      <w:r>
-        <w:t xml:space="preserve">adapted to exploit habitats where kangaroo rats are less </w:t>
-      </w:r>
-      <w:r>
-        <w:t>prevalent</w:t>
-      </w:r>
-      <w:r>
-        <w:rPr>
-          <w:iCs/>
-        </w:rPr>
-        <w:t>.</w:t>
-      </w:r>
-      <w:r>
-        <w:rPr>
-          <w:iCs/>
-        </w:rPr>
-        <w:t xml:space="preserve"> </w:t>
-      </w:r>
-      <w:r>
-        <w:rPr>
-          <w:i/>
-        </w:rPr>
-        <w:t>C. baileyi</w:t>
-      </w:r>
-      <w:r>
-        <w:rPr>
-          <w:i/>
-        </w:rPr>
-        <w:t xml:space="preserve"> </w:t>
-      </w:r>
-      <w:r>
-        <w:rPr>
-          <w:iCs/>
-        </w:rPr>
-        <w:t xml:space="preserve">has been </w:t>
-      </w:r>
-      <w:r>
-        <w:rPr>
-          <w:iCs/>
-        </w:rPr>
-        <w:t>observed</w:t>
-      </w:r>
-      <w:r>
-        <w:rPr>
-          <w:iCs/>
-        </w:rPr>
-        <w:t xml:space="preserve"> to</w:t>
-      </w:r>
-      <w:r>
-        <w:rPr>
-          <w:iCs/>
-        </w:rPr>
-        <w:t xml:space="preserve"> prefer </w:t>
-      </w:r>
-      <w:r>
-        <w:rPr>
-          <w:iCs/>
-        </w:rPr>
-        <w:t>denser, shrubbier microhabitats than kangaroo rats, and to trade off in dominance with kangaroo rats across adjacent habitats</w:t>
-      </w:r>
-      <w:r>
-        <w:rPr>
-          <w:iCs/>
-        </w:rPr>
-        <w:t xml:space="preserve"> (</w:t>
-      </w:r>
-      <w:r>
-        <w:rPr>
-          <w:iCs/>
-        </w:rPr>
-        <w:t xml:space="preserve">Rosenzweig and Winakur </w:t>
-      </w:r>
-      <w:r>
-        <w:rPr>
-          <w:iCs/>
-        </w:rPr>
-        <w:lastRenderedPageBreak/>
-        <w:t>1969; Price 1978</w:t>
-      </w:r>
-      <w:r>
-        <w:rPr>
-          <w:iCs/>
-        </w:rPr>
-        <w:t>; Ernest and Brown 2001</w:t>
-      </w:r>
-      <w:r>
-        <w:rPr>
-          <w:iCs/>
-        </w:rPr>
-        <w:t xml:space="preserve">). </w:t>
-      </w:r>
-      <w:r>
-        <w:rPr>
-          <w:iCs/>
-        </w:rPr>
-        <w:t xml:space="preserve">If </w:t>
-      </w:r>
-      <w:r>
-        <w:rPr>
-          <w:i/>
-        </w:rPr>
-        <w:t xml:space="preserve">C. baileyi </w:t>
-      </w:r>
-      <w:r>
-        <w:rPr>
-          <w:iCs/>
-        </w:rPr>
-        <w:t xml:space="preserve">is </w:t>
-      </w:r>
-      <w:r>
-        <w:rPr>
-          <w:iCs/>
-        </w:rPr>
-        <w:t>not</w:t>
-      </w:r>
-      <w:r>
-        <w:rPr>
-          <w:iCs/>
-        </w:rPr>
-        <w:t xml:space="preserve"> </w:t>
-      </w:r>
-      <w:r>
-        <w:rPr>
-          <w:iCs/>
-        </w:rPr>
-        <w:t>specialized</w:t>
-      </w:r>
-      <w:r>
-        <w:rPr>
-          <w:iCs/>
-        </w:rPr>
-        <w:t xml:space="preserve"> to </w:t>
-      </w:r>
-      <w:r>
-        <w:rPr>
-          <w:iCs/>
-        </w:rPr>
-        <w:t>endure the full</w:t>
-      </w:r>
-      <w:r>
-        <w:rPr>
-          <w:iCs/>
-        </w:rPr>
-        <w:t xml:space="preserve"> range of conditions that occur at Portal</w:t>
-      </w:r>
-      <w:r>
-        <w:rPr>
-          <w:iCs/>
-        </w:rPr>
-        <w:t xml:space="preserve"> – </w:t>
-      </w:r>
-      <w:r>
-        <w:rPr>
-          <w:iCs/>
-        </w:rPr>
-        <w:t>unlike kangaroo rats, and other species of small granivore found at the site</w:t>
-      </w:r>
-      <w:r>
-        <w:rPr>
-          <w:iCs/>
-        </w:rPr>
-        <w:t xml:space="preserve"> –</w:t>
-      </w:r>
-      <w:r>
-        <w:rPr>
-          <w:iCs/>
-        </w:rPr>
-        <w:t xml:space="preserve"> </w:t>
-      </w:r>
-      <w:r>
-        <w:rPr>
-          <w:iCs/>
-        </w:rPr>
-        <w:t>i</w:t>
-      </w:r>
-      <w:r>
-        <w:rPr>
-          <w:iCs/>
-        </w:rPr>
-        <w:t xml:space="preserve">ts </w:t>
-      </w:r>
-      <w:r>
-        <w:rPr>
-          <w:iCs/>
-        </w:rPr>
-        <w:t>dominance</w:t>
-      </w:r>
-      <w:r>
-        <w:rPr>
-          <w:iCs/>
-        </w:rPr>
-        <w:t xml:space="preserve"> in the system could be </w:t>
-      </w:r>
-      <w:r>
-        <w:rPr>
-          <w:iCs/>
-        </w:rPr>
-        <w:t>intermittent and dependent on</w:t>
-      </w:r>
-      <w:r>
-        <w:rPr>
-          <w:iCs/>
-        </w:rPr>
-        <w:t xml:space="preserve"> windows of opportunity when </w:t>
-      </w:r>
-      <w:r>
-        <w:rPr>
-          <w:iCs/>
-        </w:rPr>
-        <w:t>local conditions</w:t>
-      </w:r>
-      <w:r>
-        <w:rPr>
-          <w:iCs/>
-        </w:rPr>
-        <w:t xml:space="preserve"> temporarily align with its requirements.</w:t>
-      </w:r>
-    </w:p>
-    <w:p>
-      <w:pPr>
-        <w:ind w:firstLine="720"/>
-        <w:rPr>
-          <w:i/>
-          <w:iCs/>
-        </w:rPr>
-      </w:pPr>
-      <w:r>
-        <w:rPr>
-          <w:iCs/>
-        </w:rPr>
-        <w:t>Regardless</w:t>
-      </w:r>
-      <w:r>
-        <w:rPr>
-          <w:iCs/>
-        </w:rPr>
-        <w:t xml:space="preserve"> of the specific drivers of </w:t>
-      </w:r>
-      <w:r>
-        <w:rPr>
-          <w:i/>
-        </w:rPr>
-        <w:t>C. baileyi</w:t>
-      </w:r>
-      <w:r>
-        <w:rPr>
-          <w:iCs/>
-        </w:rPr>
-        <w:t>’s decline at</w:t>
-      </w:r>
-      <w:r>
-        <w:rPr>
-          <w:iCs/>
-        </w:rPr>
-        <w:t xml:space="preserve"> Portal</w:t>
-      </w:r>
-      <w:r>
-        <w:rPr>
-          <w:iCs/>
-        </w:rPr>
-        <w:t xml:space="preserve">, the fact that </w:t>
-      </w:r>
-      <w:r>
-        <w:rPr>
-          <w:i/>
-        </w:rPr>
-        <w:t xml:space="preserve">C. baileyi </w:t>
-      </w:r>
-      <w:r>
-        <w:rPr>
-          <w:iCs/>
-        </w:rPr>
-        <w:t xml:space="preserve">no longer </w:t>
-      </w:r>
-      <w:r>
-        <w:rPr>
-          <w:iCs/>
-        </w:rPr>
-        <w:t xml:space="preserve">compensates </w:t>
-      </w:r>
-      <w:r>
-        <w:rPr>
-          <w:iCs/>
-        </w:rPr>
-        <w:t xml:space="preserve">for kangaroo rats demonstrates that energetic compensation is a </w:t>
-      </w:r>
-      <w:r>
-        <w:rPr>
-          <w:iCs/>
-        </w:rPr>
-        <w:t>dynamic</w:t>
-      </w:r>
-      <w:r>
-        <w:rPr>
-          <w:iCs/>
-        </w:rPr>
-        <w:t xml:space="preserve">, </w:t>
-      </w:r>
-      <w:r>
-        <w:rPr>
-          <w:iCs/>
-        </w:rPr>
-        <w:t>context-dependent</w:t>
-      </w:r>
-      <w:r>
-        <w:rPr>
-          <w:iCs/>
-        </w:rPr>
-        <w:t xml:space="preserve"> phenomenon even within the same set of species. </w:t>
-      </w:r>
-      <w:r>
-        <w:rPr>
-          <w:iCs/>
-        </w:rPr>
-        <w:t>This</w:t>
-      </w:r>
-      <w:r>
-        <w:rPr>
-          <w:iCs/>
-        </w:rPr>
-        <w:t xml:space="preserve"> </w:t>
-      </w:r>
-      <w:r>
-        <w:rPr>
-          <w:iCs/>
-        </w:rPr>
-        <w:t xml:space="preserve">highlights the </w:t>
-      </w:r>
-      <w:r>
-        <w:rPr>
-          <w:iCs/>
-        </w:rPr>
-        <w:t xml:space="preserve">importance of a metacommunity perspective on energetic compensation, and particularly the </w:t>
-      </w:r>
-      <w:r>
-        <w:rPr>
-          <w:iCs/>
-        </w:rPr>
-        <w:t>interrelated</w:t>
-      </w:r>
-      <w:r>
-        <w:rPr>
-          <w:iCs/>
-        </w:rPr>
-        <w:t xml:space="preserve"> constraints of dispersal limitation</w:t>
-      </w:r>
-      <w:r>
-        <w:rPr>
-          <w:iCs/>
-        </w:rPr>
-        <w:t xml:space="preserve">, </w:t>
-      </w:r>
-      <w:r>
-        <w:rPr>
-          <w:iCs/>
-        </w:rPr>
-        <w:t xml:space="preserve">niche </w:t>
-      </w:r>
-      <w:r>
-        <w:rPr>
-          <w:iCs/>
-        </w:rPr>
-        <w:t>tracking</w:t>
-      </w:r>
-      <w:r>
-        <w:rPr>
-          <w:iCs/>
-        </w:rPr>
-        <w:t>, and regional species pools</w:t>
-      </w:r>
-      <w:r>
-        <w:rPr>
-          <w:iCs/>
-        </w:rPr>
-        <w:t xml:space="preserve"> (</w:t>
-      </w:r>
-      <w:r>
-        <w:rPr>
-          <w:iCs/>
-        </w:rPr>
-        <w:t>Leibold et al. 2017</w:t>
-      </w:r>
-      <w:r>
-        <w:rPr>
-          <w:iCs/>
-        </w:rPr>
-        <w:t>)</w:t>
-      </w:r>
-      <w:r>
-        <w:rPr>
-          <w:iCs/>
-        </w:rPr>
-        <w:t>.</w:t>
-      </w:r>
-      <w:r>
-        <w:rPr>
-          <w:iCs/>
-        </w:rPr>
-        <w:t xml:space="preserve"> </w:t>
-      </w:r>
-      <w:r>
-        <w:rPr>
-          <w:iCs/>
-        </w:rPr>
-        <w:t xml:space="preserve">Dispersal limitation was the most apparent barrier to energetic compensation from 1977-1996, </w:t>
-      </w:r>
-      <w:r>
-        <w:rPr>
-          <w:iCs/>
-        </w:rPr>
-        <w:t>when</w:t>
-      </w:r>
-      <w:r>
-        <w:rPr>
-          <w:i/>
-        </w:rPr>
-        <w:t xml:space="preserve"> C. baileyi </w:t>
-      </w:r>
-      <w:r>
-        <w:rPr>
-          <w:iCs/>
-        </w:rPr>
-        <w:t>was not yet present in the system</w:t>
-      </w:r>
-      <w:r>
-        <w:rPr>
-          <w:iCs/>
-        </w:rPr>
-        <w:t>.</w:t>
-      </w:r>
-      <w:r>
-        <w:rPr>
-          <w:iCs/>
-        </w:rPr>
-        <w:t xml:space="preserve"> </w:t>
-      </w:r>
-      <w:r>
-        <w:rPr>
-          <w:iCs/>
-        </w:rPr>
-        <w:t>Since 2010, niche tracking has come to the forefront as a constraint on compensation</w:t>
-      </w:r>
-      <w:r>
-        <w:rPr>
-          <w:iCs/>
-        </w:rPr>
-        <w:t xml:space="preserve">, as </w:t>
-      </w:r>
-      <w:r>
-        <w:rPr>
-          <w:i/>
-          <w:iCs/>
-        </w:rPr>
-        <w:t>C. baileyi</w:t>
-      </w:r>
-      <w:r>
-        <w:t xml:space="preserve"> remains </w:t>
-      </w:r>
-      <w:r>
-        <w:t>part of</w:t>
-      </w:r>
-      <w:r>
-        <w:t xml:space="preserve"> the assemblage but</w:t>
-      </w:r>
-      <w:r>
-        <w:t xml:space="preserve"> fails</w:t>
-      </w:r>
-      <w:r>
-        <w:t xml:space="preserve"> to</w:t>
-      </w:r>
-      <w:r>
-        <w:t xml:space="preserve"> compensate for kangaroo rats under </w:t>
-      </w:r>
-      <w:r>
-        <w:t>current</w:t>
-      </w:r>
-      <w:r>
-        <w:t xml:space="preserve"> conditions. </w:t>
-      </w:r>
-      <w:r>
-        <w:t xml:space="preserve">Theoretically, </w:t>
-      </w:r>
-      <w:r>
-        <w:t xml:space="preserve">another </w:t>
-      </w:r>
-      <w:r>
-        <w:t>species</w:t>
-      </w:r>
-      <w:r>
-        <w:t xml:space="preserve"> similar to </w:t>
-      </w:r>
-      <w:r>
-        <w:rPr>
-          <w:i/>
-          <w:iCs/>
-        </w:rPr>
-        <w:t>C. baileyi</w:t>
-      </w:r>
-      <w:r>
-        <w:t xml:space="preserve">, but better </w:t>
-      </w:r>
-      <w:r>
-        <w:t>equipped for</w:t>
-      </w:r>
-      <w:r>
-        <w:t xml:space="preserve"> </w:t>
-      </w:r>
-      <w:r>
-        <w:t>Portal’s current state</w:t>
-      </w:r>
-      <w:r>
-        <w:t>,</w:t>
-      </w:r>
-      <w:r>
-        <w:t xml:space="preserve"> could join the community and reinstate compensation – although it is not clear if such a species exists, or </w:t>
-      </w:r>
-      <w:r>
-        <w:t>how long it might take for it to disperse to the site.</w:t>
-      </w:r>
-      <w:r>
-        <w:t xml:space="preserve"> </w:t>
-      </w:r>
-      <w:r>
-        <w:t>In general, f</w:t>
-      </w:r>
-      <w:r>
-        <w:t xml:space="preserve">or energetic compensation to be maintained long-term, dispersal must be sufficiently </w:t>
-      </w:r>
-      <w:r>
-        <w:t>high</w:t>
-      </w:r>
-      <w:r>
-        <w:t>, and the regional species pool sufficiently large and diverse, to supply</w:t>
-      </w:r>
-      <w:r>
-        <w:t xml:space="preserve"> functionally similar </w:t>
-      </w:r>
-      <w:r>
-        <w:t>species whose traits track local conditions as they shift over time</w:t>
-      </w:r>
-      <w:r>
-        <w:t xml:space="preserve"> (</w:t>
-      </w:r>
-      <w:r>
-        <w:t>Kelt 2015; Leibold et al. 2017</w:t>
-      </w:r>
-      <w:r>
-        <w:t>)</w:t>
-      </w:r>
-      <w:r>
-        <w:t xml:space="preserve">. </w:t>
-      </w:r>
-      <w:r>
-        <w:t>If</w:t>
-      </w:r>
-      <w:r>
-        <w:t xml:space="preserve"> limiting similarity discourages functionally similar species from coexisting within the same assemblage, or from specializing on precisely the same habitats, sustained energetic compensation may depend </w:t>
+        <w:t xml:space="preserve">depend </w:t>
       </w:r>
       <w:r>
         <w:t xml:space="preserve">even more </w:t>
@@ -4427,11 +4498,7 @@
         <w:t xml:space="preserve">strongly on repeated colonization events from many different species from a large regional species pool. </w:t>
       </w:r>
       <w:r>
-        <w:t xml:space="preserve">Particularly as ecosystems globally move into novel climatic spaces </w:t>
-      </w:r>
-      <w:r>
-        <w:lastRenderedPageBreak/>
-        <w:t>and experience accelerating rates of species loss and turnover (</w:t>
+        <w:t>Particularly as ecosystems globally move into novel climatic spaces and experience accelerating rates of species loss and turnover (</w:t>
       </w:r>
       <w:r>
         <w:t>Williams and Jackson 2007; Dornelas et al. 2014</w:t>
@@ -4774,6 +4841,22 @@
           <w:rStyle w:val="SubtleReference"/>
           <w:rFonts w:eastAsiaTheme="minorHAnsi"/>
         </w:rPr>
+        <w:t>Christensen, E. M., G. L. Simpson, and S. K. M. Ernest. 2019. Established rodent community delays recovery of dominant competitor following experimental disturbance. Proceedings of the Royal Society B: Biological Sciences 286:20192269.</w:t>
+      </w:r>
+    </w:p>
+    <w:p>
+      <w:pPr>
+        <w:ind w:left="630" w:hanging="630"/>
+        <w:rPr>
+          <w:rStyle w:val="SubtleReference"/>
+          <w:rFonts w:eastAsiaTheme="minorHAnsi"/>
+        </w:rPr>
+      </w:pPr>
+      <w:r>
+        <w:rPr>
+          <w:rStyle w:val="SubtleReference"/>
+          <w:rFonts w:eastAsiaTheme="minorHAnsi"/>
+        </w:rPr>
         <w:t>Christensen, E. M., G. M. Yenni, H. Ye, J. L. Simonis, E. K. Bledsoe, R. M. Diaz, S. D. Taylor, E. P. White, and S. K. M. Ernest. 2019. portalr: an R package for summarizing and using the Portal Project Data. Journal of Open Source Software 4:1098.</w:t>
       </w:r>
     </w:p>
@@ -4806,6 +4889,7 @@
           <w:rStyle w:val="SubtleReference"/>
           <w:rFonts w:eastAsiaTheme="minorHAnsi"/>
         </w:rPr>
+        <w:lastRenderedPageBreak/>
         <w:t>Ernest, S. K. M., and J. H. Brown. 2001. Delayed Compensation for Missing Keystone Species by Colonization. Science 292:101–104.</w:t>
       </w:r>
     </w:p>
@@ -4822,8 +4906,157 @@
           <w:rStyle w:val="SubtleReference"/>
           <w:rFonts w:eastAsiaTheme="minorHAnsi"/>
         </w:rPr>
+        <w:t>Ernest, S. K. M., J. H. Brown, K. M. Thibault, E. P. White, and J. R. Goheen. 2008. Zero Sum, the Niche, and Metacommunities: Long‐Term Dynamics of Community Assembly. The American Naturalist 172:E257–E269.</w:t>
+      </w:r>
+    </w:p>
+    <w:p>
+      <w:pPr>
+        <w:ind w:left="630" w:hanging="630"/>
+        <w:rPr>
+          <w:rStyle w:val="SubtleReference"/>
+          <w:rFonts w:eastAsiaTheme="minorHAnsi"/>
+        </w:rPr>
+      </w:pPr>
+      <w:r>
+        <w:rPr>
+          <w:rStyle w:val="SubtleReference"/>
+          <w:rFonts w:eastAsiaTheme="minorHAnsi"/>
+        </w:rPr>
+        <w:t>Ernest, S. K. M., E. P. White, and J. H. Brown. 2009. Changes in a tropical forest support metabolic zero-sum dynamics. Ecology Letters 12:507–515.</w:t>
+      </w:r>
+    </w:p>
+    <w:p>
+      <w:pPr>
+        <w:ind w:left="630" w:hanging="630"/>
+        <w:rPr>
+          <w:rStyle w:val="SubtleReference"/>
+          <w:rFonts w:eastAsiaTheme="minorHAnsi"/>
+        </w:rPr>
+      </w:pPr>
+      <w:r>
+        <w:rPr>
+          <w:rStyle w:val="SubtleReference"/>
+          <w:rFonts w:eastAsiaTheme="minorHAnsi"/>
+        </w:rPr>
+        <w:t xml:space="preserve">Ernest, S. K. M., </w:t>
+      </w:r>
+      <w:r>
+        <w:rPr>
+          <w:rStyle w:val="SubtleReference"/>
+          <w:rFonts w:eastAsiaTheme="minorHAnsi"/>
+        </w:rPr>
+        <w:t>et a</w:t>
+      </w:r>
+      <w:r>
+        <w:rPr>
+          <w:rStyle w:val="SubtleReference"/>
+          <w:rFonts w:eastAsiaTheme="minorHAnsi"/>
+        </w:rPr>
+        <w:t>l</w:t>
+      </w:r>
+      <w:r>
+        <w:rPr>
+          <w:rStyle w:val="SubtleReference"/>
+          <w:rFonts w:eastAsiaTheme="minorHAnsi"/>
+        </w:rPr>
+        <w:t>. 2018. The Portal Project: a long-term study of a Chihuahuan desert ecosystem. bioRxiv:332783.</w:t>
+      </w:r>
+    </w:p>
+    <w:p>
+      <w:pPr>
+        <w:ind w:left="630" w:hanging="630"/>
+        <w:rPr>
+          <w:rStyle w:val="SubtleReference"/>
+          <w:rFonts w:eastAsiaTheme="minorHAnsi"/>
+        </w:rPr>
+      </w:pPr>
+      <w:r>
+        <w:rPr>
+          <w:rStyle w:val="SubtleReference"/>
+          <w:rFonts w:eastAsiaTheme="minorHAnsi"/>
+        </w:rPr>
+        <w:t>Fetzer, I., K. Johst, R. Schäwe, T. Banitz, H. Harms, and A. Chatzinotas. 2015. The extent of functional redundancy changes as species’ roles shift in different environments. Proceedings of the National Academy of Sciences 112:14888–14893.</w:t>
+      </w:r>
+    </w:p>
+    <w:p>
+      <w:pPr>
+        <w:ind w:left="630" w:hanging="630"/>
+        <w:rPr>
+          <w:rStyle w:val="SubtleReference"/>
+          <w:rFonts w:eastAsiaTheme="minorHAnsi"/>
+        </w:rPr>
+      </w:pPr>
+      <w:r>
+        <w:rPr>
+          <w:rStyle w:val="SubtleReference"/>
+          <w:rFonts w:eastAsiaTheme="minorHAnsi"/>
+        </w:rPr>
+        <w:t>Heske, E. J., J. H. Brown, and S. Mistry. 1994. Long-Term Experimental Study of a Chihuahuan Desert Rodent Community: 13 Years of Competition. Ecology 75:438–445.</w:t>
+      </w:r>
+    </w:p>
+    <w:p>
+      <w:pPr>
+        <w:ind w:left="630" w:hanging="630"/>
+        <w:rPr>
+          <w:rStyle w:val="SubtleReference"/>
+          <w:rFonts w:eastAsiaTheme="minorHAnsi"/>
+        </w:rPr>
+      </w:pPr>
+      <w:r>
+        <w:rPr>
+          <w:rStyle w:val="SubtleReference"/>
+          <w:rFonts w:eastAsiaTheme="minorHAnsi"/>
+        </w:rPr>
+        <w:t>Houlahan, J. E., D. J. Currie, K. Cottenie, G. S. Cumming, S. K. M. Ernest, C. S. Findlay, S. D. Fuhlendorf, R. D. Stevens, T. J. Willis, I. P. Woiwod, and S. M. Wondzell. 2007. Compensatory dynamics are rare in natural ecological communities. Proceedings of the National Academy of Sciences. 104(9): 3273-3277.</w:t>
+      </w:r>
+    </w:p>
+    <w:p>
+      <w:pPr>
+        <w:ind w:left="630" w:hanging="630"/>
+        <w:rPr>
+          <w:rStyle w:val="SubtleReference"/>
+          <w:rFonts w:eastAsiaTheme="minorHAnsi"/>
+        </w:rPr>
+      </w:pPr>
+      <w:r>
+        <w:rPr>
+          <w:rStyle w:val="SubtleReference"/>
+          <w:rFonts w:eastAsiaTheme="minorHAnsi"/>
+        </w:rPr>
+        <w:t>Hubbell, S. P. 2001. The Unified Neutral Theory of Biodiversity and Biogeography (MPB-32). Princeton University Press.</w:t>
+      </w:r>
+    </w:p>
+    <w:p>
+      <w:pPr>
+        <w:ind w:left="630" w:hanging="630"/>
+        <w:rPr>
+          <w:rStyle w:val="SubtleReference"/>
+          <w:rFonts w:eastAsiaTheme="minorHAnsi"/>
+        </w:rPr>
+      </w:pPr>
+      <w:r>
+        <w:rPr>
+          <w:rStyle w:val="SubtleReference"/>
+          <w:rFonts w:eastAsiaTheme="minorHAnsi"/>
+        </w:rPr>
+        <w:t>Kelt, D. A. 2011. Comparative ecology of desert small mammals: a selective review of the past 30 years. Journal of Mammalogy 92:1158–1178.</w:t>
+      </w:r>
+    </w:p>
+    <w:p>
+      <w:pPr>
+        <w:ind w:left="630" w:hanging="630"/>
+        <w:rPr>
+          <w:rStyle w:val="SubtleReference"/>
+          <w:rFonts w:eastAsiaTheme="minorHAnsi"/>
+        </w:rPr>
+      </w:pPr>
+      <w:r>
+        <w:rPr>
+          <w:rStyle w:val="SubtleReference"/>
+          <w:rFonts w:eastAsiaTheme="minorHAnsi"/>
+        </w:rPr>
         <w:lastRenderedPageBreak/>
-        <w:t>Ernest, S. K. M., J. H. Brown, K. M. Thibault, E. P. White, and J. R. Goheen. 2008. Zero Sum, the Niche, and Metacommunities: Long‐Term Dynamics of Community Assembly. The American Naturalist 172:E257–E269.</w:t>
+        <w:t>Kelt, D. A., J. R. Aliperti, P. L. Meserve, W. B. Milstead, M. A. Previtali, and J. R. Gutierrez. 2015. Energetic compensation is historically contingent and not supported for small mammals in South American or Asian deserts. Ecology 96:1702–1712.</w:t>
       </w:r>
     </w:p>
     <w:p>
@@ -4839,7 +5072,7 @@
           <w:rStyle w:val="SubtleReference"/>
           <w:rFonts w:eastAsiaTheme="minorHAnsi"/>
         </w:rPr>
-        <w:t>Ernest, S. K. M., E. P. White, and J. H. Brown. 2009. Changes in a tropical forest support metabolic zero-sum dynamics. Ecology Letters 12:507–515.</w:t>
+        <w:t>Leibold, M. A., J. M. Chase, and S. K. M. Ernest. 2017. Community assembly and the functioning of ecosystems: how metacommunity processes alter ecosystems attributes. Ecology 98:909–919.</w:t>
       </w:r>
     </w:p>
     <w:p>
@@ -4855,28 +5088,7 @@
           <w:rStyle w:val="SubtleReference"/>
           <w:rFonts w:eastAsiaTheme="minorHAnsi"/>
         </w:rPr>
-        <w:t xml:space="preserve">Ernest, S. K. M., </w:t>
-      </w:r>
-      <w:r>
-        <w:rPr>
-          <w:rStyle w:val="SubtleReference"/>
-          <w:rFonts w:eastAsiaTheme="minorHAnsi"/>
-        </w:rPr>
-        <w:t>et a</w:t>
-      </w:r>
-      <w:r>
-        <w:rPr>
-          <w:rStyle w:val="SubtleReference"/>
-          <w:rFonts w:eastAsiaTheme="minorHAnsi"/>
-        </w:rPr>
-        <w:t>l</w:t>
-      </w:r>
-      <w:r>
-        <w:rPr>
-          <w:rStyle w:val="SubtleReference"/>
-          <w:rFonts w:eastAsiaTheme="minorHAnsi"/>
-        </w:rPr>
-        <w:t>. 2018. The Portal Project: a long-term study of a Chihuahuan desert ecosystem. bioRxiv:332783.</w:t>
+        <w:t>Lenth, R. V. 2021. emmeans: Estimated Marginal Means, aka Least-Squares Means.</w:t>
       </w:r>
     </w:p>
     <w:p>
@@ -4892,7 +5104,7 @@
           <w:rStyle w:val="SubtleReference"/>
           <w:rFonts w:eastAsiaTheme="minorHAnsi"/>
         </w:rPr>
-        <w:t>Fetzer, I., K. Johst, R. Schäwe, T. Banitz, H. Harms, and A. Chatzinotas. 2015. The extent of functional redundancy changes as species’ roles shift in different environments. Proceedings of the National Academy of Sciences 112:14888–14893.</w:t>
+        <w:t>Loreau, M. 2004. Does functional redundancy exist? Oikos 104:606–611.</w:t>
       </w:r>
     </w:p>
     <w:p>
@@ -4908,7 +5120,7 @@
           <w:rStyle w:val="SubtleReference"/>
           <w:rFonts w:eastAsiaTheme="minorHAnsi"/>
         </w:rPr>
-        <w:t>Heske, E. J., J. H. Brown, and S. Mistry. 1994. Long-Term Experimental Study of a Chihuahuan Desert Rodent Community: 13 Years of Competition. Ecology 75:438–445.</w:t>
+        <w:t>M’Closkey, R. T. 1982. The principle of equal opportunity: a test with desert rodents. Canadian Journal of Zoology 60:1968–1972.</w:t>
       </w:r>
     </w:p>
     <w:p>
@@ -4924,7 +5136,7 @@
           <w:rStyle w:val="SubtleReference"/>
           <w:rFonts w:eastAsiaTheme="minorHAnsi"/>
         </w:rPr>
-        <w:t>Houlahan, J. E., D. J. Currie, K. Cottenie, G. S. Cumming, S. K. M. Ernest, C. S. Findlay, S. D. Fuhlendorf, R. D. Stevens, T. J. Willis, I. P. Woiwod, and S. M. Wondzell. 2007. Compensatory dynamics are rare in natural ecological communities. Proceedings of the National Academy of Sciences. 104(9): 3273-3277.</w:t>
+        <w:t>Masek, J.G., Vermote, E.F., Saleous, N., Wolfe, R., Hall, F.G., Huemmrich, F., Gao, F., Kutler, J., and Lim, T.K. (2006). A Landsat surface reflectance data set for North America, 1990-100, IEEE Geoscience and Remote Sensing Letters. 3:68-72.</w:t>
       </w:r>
     </w:p>
     <w:p>
@@ -4940,7 +5152,7 @@
           <w:rStyle w:val="SubtleReference"/>
           <w:rFonts w:eastAsiaTheme="minorHAnsi"/>
         </w:rPr>
-        <w:t>Hubbell, S. P. 2001. The Unified Neutral Theory of Biodiversity and Biogeography (MPB-32). Princeton University Press.</w:t>
+        <w:t>Pinheiro, J., D. Bates, S. DebRoy, D. Sarkar, and R Core Team. 2020. nlme: Linear and Nonlinear Mixed Effects Models.</w:t>
       </w:r>
     </w:p>
     <w:p>
@@ -4956,7 +5168,7 @@
           <w:rStyle w:val="SubtleReference"/>
           <w:rFonts w:eastAsiaTheme="minorHAnsi"/>
         </w:rPr>
-        <w:t>Kelt, D. A. 2011. Comparative ecology of desert small mammals: a selective review of the past 30 years. Journal of Mammalogy 92:1158–1178.</w:t>
+        <w:t>Price, M. V. 1978. The Role of Microhabitat in Structuring Desert Rodent Communities. Ecology:13.</w:t>
       </w:r>
     </w:p>
     <w:p>
@@ -4972,7 +5184,7 @@
           <w:rStyle w:val="SubtleReference"/>
           <w:rFonts w:eastAsiaTheme="minorHAnsi"/>
         </w:rPr>
-        <w:t>Kelt, D. A., J. R. Aliperti, P. L. Meserve, W. B. Milstead, M. A. Previtali, and J. R. Gutierrez. 2015. Energetic compensation is historically contingent and not supported for small mammals in South American or Asian deserts. Ecology 96:1702–1712.</w:t>
+        <w:t>R Core Team. 2020. R: A Language and Environment for Statistical Computing. R Foundation for Statistical Computing, Vienna, Austria.</w:t>
       </w:r>
     </w:p>
     <w:p>
@@ -4988,8 +5200,40 @@
           <w:rStyle w:val="SubtleReference"/>
           <w:rFonts w:eastAsiaTheme="minorHAnsi"/>
         </w:rPr>
+        <w:t>Rosenzweig, M. L., and J. Winakur. 1969. Population Ecology of Desert Rodent Communities: Habitats and Environmental Complexity. Ecology 50:558–572.</w:t>
+      </w:r>
+    </w:p>
+    <w:p>
+      <w:pPr>
+        <w:ind w:left="630" w:hanging="630"/>
+        <w:rPr>
+          <w:rStyle w:val="SubtleReference"/>
+          <w:rFonts w:eastAsiaTheme="minorHAnsi"/>
+        </w:rPr>
+      </w:pPr>
+      <w:r>
+        <w:rPr>
+          <w:rStyle w:val="SubtleReference"/>
+          <w:rFonts w:eastAsiaTheme="minorHAnsi"/>
+        </w:rPr>
+        <w:t>Simonis, J. L., E. M. Christensen, D. J. Harris, R. M. Diaz, H. Ye, E. P. White, and S. K. M. Ernest. 2020. LDATS: Latent Dirichlet Allocation Coupled with Time Series Analyses.</w:t>
+      </w:r>
+    </w:p>
+    <w:p>
+      <w:pPr>
+        <w:ind w:left="630" w:hanging="630"/>
+        <w:rPr>
+          <w:rStyle w:val="SubtleReference"/>
+          <w:rFonts w:eastAsiaTheme="minorHAnsi"/>
+        </w:rPr>
+      </w:pPr>
+      <w:r>
+        <w:rPr>
+          <w:rStyle w:val="SubtleReference"/>
+          <w:rFonts w:eastAsiaTheme="minorHAnsi"/>
+        </w:rPr>
         <w:lastRenderedPageBreak/>
-        <w:t>Leibold, M. A., J. M. Chase, and S. K. M. Ernest. 2017. Community assembly and the functioning of ecosystems: how metacommunity processes alter ecosystems attributes. Ecology 98:909–919.</w:t>
+        <w:t>Slette, I. J., A. K. Post, M. Awad, T. Even, A. Punzalan, S. Williams, M. D. Smith, and A. K. Knapp. 2019. How ecologists define drought, and why we should do better. Global Change Biology 25:3193–3200.</w:t>
       </w:r>
     </w:p>
     <w:p>
@@ -5005,167 +5249,6 @@
           <w:rStyle w:val="SubtleReference"/>
           <w:rFonts w:eastAsiaTheme="minorHAnsi"/>
         </w:rPr>
-        <w:t>Lenth, R. V. 2021. emmeans: Estimated Marginal Means, aka Least-Squares Means.</w:t>
-      </w:r>
-    </w:p>
-    <w:p>
-      <w:pPr>
-        <w:ind w:left="630" w:hanging="630"/>
-        <w:rPr>
-          <w:rStyle w:val="SubtleReference"/>
-          <w:rFonts w:eastAsiaTheme="minorHAnsi"/>
-        </w:rPr>
-      </w:pPr>
-      <w:r>
-        <w:rPr>
-          <w:rStyle w:val="SubtleReference"/>
-          <w:rFonts w:eastAsiaTheme="minorHAnsi"/>
-        </w:rPr>
-        <w:t>Loreau, M. 2004. Does functional redundancy exist? Oikos 104:606–611.</w:t>
-      </w:r>
-    </w:p>
-    <w:p>
-      <w:pPr>
-        <w:ind w:left="630" w:hanging="630"/>
-        <w:rPr>
-          <w:rStyle w:val="SubtleReference"/>
-          <w:rFonts w:eastAsiaTheme="minorHAnsi"/>
-        </w:rPr>
-      </w:pPr>
-      <w:r>
-        <w:rPr>
-          <w:rStyle w:val="SubtleReference"/>
-          <w:rFonts w:eastAsiaTheme="minorHAnsi"/>
-        </w:rPr>
-        <w:t>M’Closkey, R. T. 1982. The principle of equal opportunity: a test with desert rodents. Canadian Journal of Zoology 60:1968–1972.</w:t>
-      </w:r>
-    </w:p>
-    <w:p>
-      <w:pPr>
-        <w:ind w:left="630" w:hanging="630"/>
-        <w:rPr>
-          <w:rStyle w:val="SubtleReference"/>
-          <w:rFonts w:eastAsiaTheme="minorHAnsi"/>
-        </w:rPr>
-      </w:pPr>
-      <w:r>
-        <w:rPr>
-          <w:rStyle w:val="SubtleReference"/>
-          <w:rFonts w:eastAsiaTheme="minorHAnsi"/>
-        </w:rPr>
-        <w:t>Masek, J.G., Vermote, E.F., Saleous, N., Wolfe, R., Hall, F.G., Huemmrich, F., Gao, F., Kutler, J., and Lim, T.K. (2006). A Landsat surface reflectance data set for North America, 1990-100, IEEE Geoscience and Remote Sensing Letters. 3:68-72.</w:t>
-      </w:r>
-    </w:p>
-    <w:p>
-      <w:pPr>
-        <w:ind w:left="630" w:hanging="630"/>
-        <w:rPr>
-          <w:rStyle w:val="SubtleReference"/>
-          <w:rFonts w:eastAsiaTheme="minorHAnsi"/>
-        </w:rPr>
-      </w:pPr>
-      <w:r>
-        <w:rPr>
-          <w:rStyle w:val="SubtleReference"/>
-          <w:rFonts w:eastAsiaTheme="minorHAnsi"/>
-        </w:rPr>
-        <w:t>Pinheiro, J., D. Bates, S. DebRoy, D. Sarkar, and R Core Team. 2020. nlme: Linear and Nonlinear Mixed Effects Models.</w:t>
-      </w:r>
-    </w:p>
-    <w:p>
-      <w:pPr>
-        <w:ind w:left="630" w:hanging="630"/>
-        <w:rPr>
-          <w:rStyle w:val="SubtleReference"/>
-          <w:rFonts w:eastAsiaTheme="minorHAnsi"/>
-        </w:rPr>
-      </w:pPr>
-      <w:r>
-        <w:rPr>
-          <w:rStyle w:val="SubtleReference"/>
-          <w:rFonts w:eastAsiaTheme="minorHAnsi"/>
-        </w:rPr>
-        <w:t>Price, M. V. 1978. The Role of Microhabitat in Structuring Desert Rodent Communities. Ecology:13.</w:t>
-      </w:r>
-    </w:p>
-    <w:p>
-      <w:pPr>
-        <w:ind w:left="630" w:hanging="630"/>
-        <w:rPr>
-          <w:rStyle w:val="SubtleReference"/>
-          <w:rFonts w:eastAsiaTheme="minorHAnsi"/>
-        </w:rPr>
-      </w:pPr>
-      <w:r>
-        <w:rPr>
-          <w:rStyle w:val="SubtleReference"/>
-          <w:rFonts w:eastAsiaTheme="minorHAnsi"/>
-        </w:rPr>
-        <w:t>R Core Team. 2020. R: A Language and Environment for Statistical Computing. R Foundation for Statistical Computing, Vienna, Austria.</w:t>
-      </w:r>
-    </w:p>
-    <w:p>
-      <w:pPr>
-        <w:ind w:left="630" w:hanging="630"/>
-        <w:rPr>
-          <w:rStyle w:val="SubtleReference"/>
-          <w:rFonts w:eastAsiaTheme="minorHAnsi"/>
-        </w:rPr>
-      </w:pPr>
-      <w:r>
-        <w:rPr>
-          <w:rStyle w:val="SubtleReference"/>
-          <w:rFonts w:eastAsiaTheme="minorHAnsi"/>
-        </w:rPr>
-        <w:t>Rosenzweig, M. L., and J. Winakur. 1969. Population Ecology of Desert Rodent Communities: Habitats and Environmental Complexity. Ecology 50:558–572.</w:t>
-      </w:r>
-    </w:p>
-    <w:p>
-      <w:pPr>
-        <w:ind w:left="630" w:hanging="630"/>
-        <w:rPr>
-          <w:rStyle w:val="SubtleReference"/>
-          <w:rFonts w:eastAsiaTheme="minorHAnsi"/>
-        </w:rPr>
-      </w:pPr>
-      <w:r>
-        <w:rPr>
-          <w:rStyle w:val="SubtleReference"/>
-          <w:rFonts w:eastAsiaTheme="minorHAnsi"/>
-        </w:rPr>
-        <w:t>Simonis, J. L., E. M. Christensen, D. J. Harris, R. M. Diaz, H. Ye, E. P. White, and S. K. M. Ernest. 2020. LDATS: Latent Dirichlet Allocation Coupled with Time Series Analyses.</w:t>
-      </w:r>
-    </w:p>
-    <w:p>
-      <w:pPr>
-        <w:ind w:left="630" w:hanging="630"/>
-        <w:rPr>
-          <w:rStyle w:val="SubtleReference"/>
-          <w:rFonts w:eastAsiaTheme="minorHAnsi"/>
-        </w:rPr>
-      </w:pPr>
-      <w:r>
-        <w:rPr>
-          <w:rStyle w:val="SubtleReference"/>
-          <w:rFonts w:eastAsiaTheme="minorHAnsi"/>
-        </w:rPr>
-        <w:t>Slette, I. J., A. K. Post, M. Awad, T. Even, A. Punzalan, S. Williams, M. D. Smith, and A. K. Knapp. 2019. How ecologists define drought, and why we should do better. Global Change Biology 25:3193–3200.</w:t>
-      </w:r>
-    </w:p>
-    <w:p>
-      <w:pPr>
-        <w:ind w:left="630" w:hanging="630"/>
-        <w:rPr>
-          <w:rStyle w:val="SubtleReference"/>
-          <w:rFonts w:eastAsiaTheme="minorHAnsi"/>
-        </w:rPr>
-      </w:pPr>
-      <w:r>
-        <w:rPr>
-          <w:rStyle w:val="SubtleReference"/>
-          <w:rFonts w:eastAsiaTheme="minorHAnsi"/>
-        </w:rPr>
-        <w:lastRenderedPageBreak/>
         <w:t>Thibault, K. M., and J. H. Brown. 2008. Impact of an extreme climatic event on community assembly. Proceedings of the National Academy of Sciences of the United States of America 105:3410–3415.</w:t>
       </w:r>
     </w:p>

</xml_diff>